<commit_message>
HIST 1302 worksheet update
</commit_message>
<xml_diff>
--- a/2.1-HIST-1302.005/Worksheets/HIST1302.Worksheet 2.2018.docx
+++ b/2.1-HIST-1302.005/Worksheets/HIST1302.Worksheet 2.2018.docx
@@ -163,7 +163,55 @@
         <w:spacing w:after="0" w:line="240" w:lineRule="auto"/>
       </w:pPr>
       <w:r>
-        <w:t xml:space="preserve">1.  James Garfield </w:t>
+        <w:t>1.  James Garfield</w:t>
+      </w:r>
+    </w:p>
+    <w:p>
+      <w:pPr>
+        <w:pStyle w:val="ListParagraph"/>
+        <w:numPr>
+          <w:ilvl w:val="0"/>
+          <w:numId w:val="11"/>
+        </w:numPr>
+        <w:spacing w:after="0" w:line="240" w:lineRule="auto"/>
+      </w:pPr>
+      <w:r>
+        <w:t>2</w:t>
+      </w:r>
+      <w:r>
+        <w:rPr>
+          <w:vertAlign w:val="superscript"/>
+        </w:rPr>
+        <w:t>nd</w:t>
+      </w:r>
+      <w:r>
+        <w:t xml:space="preserve"> to be assassinated</w:t>
+      </w:r>
+    </w:p>
+    <w:p>
+      <w:pPr>
+        <w:pStyle w:val="ListParagraph"/>
+        <w:numPr>
+          <w:ilvl w:val="0"/>
+          <w:numId w:val="11"/>
+        </w:numPr>
+        <w:spacing w:after="0" w:line="240" w:lineRule="auto"/>
+      </w:pPr>
+      <w:r>
+        <w:t>Spent most of time in office filling jobs</w:t>
+      </w:r>
+    </w:p>
+    <w:p>
+      <w:pPr>
+        <w:pStyle w:val="ListParagraph"/>
+        <w:numPr>
+          <w:ilvl w:val="0"/>
+          <w:numId w:val="11"/>
+        </w:numPr>
+        <w:spacing w:after="0" w:line="240" w:lineRule="auto"/>
+      </w:pPr>
+      <w:r>
+        <w:t>Charles Guiteau shot him</w:t>
       </w:r>
     </w:p>
     <w:p>
@@ -192,6 +240,25 @@
     </w:p>
     <w:p>
       <w:pPr>
+        <w:pStyle w:val="ListParagraph"/>
+        <w:numPr>
+          <w:ilvl w:val="0"/>
+          <w:numId w:val="13"/>
+        </w:numPr>
+        <w:spacing w:after="0" w:line="240" w:lineRule="auto"/>
+      </w:pPr>
+      <w:r>
+        <w:t xml:space="preserve">Civil </w:t>
+      </w:r>
+      <w:r>
+        <w:t>service method</w:t>
+      </w:r>
+      <w:r>
+        <w:t xml:space="preserve"> that replaced the spoils system</w:t>
+      </w:r>
+    </w:p>
+    <w:p>
+      <w:pPr>
         <w:spacing w:after="0" w:line="240" w:lineRule="auto"/>
       </w:pPr>
       <w:r>
@@ -208,6 +275,34 @@
     </w:p>
     <w:p>
       <w:pPr>
+        <w:pStyle w:val="ListParagraph"/>
+        <w:numPr>
+          <w:ilvl w:val="0"/>
+          <w:numId w:val="13"/>
+        </w:numPr>
+        <w:spacing w:after="0" w:line="240" w:lineRule="auto"/>
+      </w:pPr>
+      <w:r>
+        <w:t>Farmers Alliance</w:t>
+      </w:r>
+    </w:p>
+    <w:p>
+      <w:pPr>
+        <w:pStyle w:val="ListParagraph"/>
+        <w:numPr>
+          <w:ilvl w:val="1"/>
+          <w:numId w:val="13"/>
+        </w:numPr>
+        <w:spacing w:after="0" w:line="240" w:lineRule="auto"/>
+      </w:pPr>
+      <w:r>
+        <w:t>Protect from being cheated by railroads</w:t>
+      </w:r>
+      <w:bookmarkStart w:id="0" w:name="_GoBack"/>
+      <w:bookmarkEnd w:id="0"/>
+    </w:p>
+    <w:p>
+      <w:pPr>
         <w:spacing w:after="0" w:line="240" w:lineRule="auto"/>
       </w:pPr>
       <w:r>
@@ -256,6 +351,93 @@
     </w:p>
     <w:p>
       <w:pPr>
+        <w:pStyle w:val="ListParagraph"/>
+        <w:numPr>
+          <w:ilvl w:val="0"/>
+          <w:numId w:val="13"/>
+        </w:numPr>
+        <w:spacing w:after="0" w:line="240" w:lineRule="auto"/>
+      </w:pPr>
+      <w:r>
+        <w:t>Sex scandal</w:t>
+      </w:r>
+    </w:p>
+    <w:p>
+      <w:pPr>
+        <w:pStyle w:val="ListParagraph"/>
+        <w:numPr>
+          <w:ilvl w:val="0"/>
+          <w:numId w:val="13"/>
+        </w:numPr>
+        <w:spacing w:after="0" w:line="240" w:lineRule="auto"/>
+      </w:pPr>
+      <w:r>
+        <w:t>Governor of NY</w:t>
+      </w:r>
+    </w:p>
+    <w:p>
+      <w:pPr>
+        <w:pStyle w:val="ListParagraph"/>
+        <w:numPr>
+          <w:ilvl w:val="0"/>
+          <w:numId w:val="13"/>
+        </w:numPr>
+        <w:spacing w:after="0" w:line="240" w:lineRule="auto"/>
+      </w:pPr>
+      <w:r>
+        <w:t>Ran against James G Blaine</w:t>
+      </w:r>
+    </w:p>
+    <w:p>
+      <w:pPr>
+        <w:pStyle w:val="ListParagraph"/>
+        <w:numPr>
+          <w:ilvl w:val="0"/>
+          <w:numId w:val="13"/>
+        </w:numPr>
+        <w:spacing w:after="0" w:line="240" w:lineRule="auto"/>
+      </w:pPr>
+      <w:r>
+        <w:t>1</w:t>
+      </w:r>
+      <w:r>
+        <w:rPr>
+          <w:vertAlign w:val="superscript"/>
+        </w:rPr>
+        <w:t>st</w:t>
+      </w:r>
+      <w:r>
+        <w:t xml:space="preserve"> term</w:t>
+      </w:r>
+    </w:p>
+    <w:p>
+      <w:pPr>
+        <w:pStyle w:val="ListParagraph"/>
+        <w:numPr>
+          <w:ilvl w:val="1"/>
+          <w:numId w:val="13"/>
+        </w:numPr>
+        <w:spacing w:after="0" w:line="240" w:lineRule="auto"/>
+      </w:pPr>
+      <w:r>
+        <w:t>Physically conservative</w:t>
+      </w:r>
+    </w:p>
+    <w:p>
+      <w:pPr>
+        <w:pStyle w:val="ListParagraph"/>
+        <w:numPr>
+          <w:ilvl w:val="1"/>
+          <w:numId w:val="13"/>
+        </w:numPr>
+        <w:spacing w:after="0" w:line="240" w:lineRule="auto"/>
+      </w:pPr>
+      <w:r>
+        <w:t>Vetoed civil war pensions</w:t>
+      </w:r>
+    </w:p>
+    <w:p>
+      <w:pPr>
         <w:spacing w:after="0" w:line="240" w:lineRule="auto"/>
       </w:pPr>
       <w:r>
@@ -264,13 +446,97 @@
     </w:p>
     <w:p>
       <w:pPr>
-        <w:spacing w:after="0" w:line="240" w:lineRule="auto"/>
-      </w:pPr>
-    </w:p>
-    <w:p>
-      <w:pPr>
-        <w:spacing w:after="0" w:line="240" w:lineRule="auto"/>
-      </w:pPr>
+        <w:pStyle w:val="ListParagraph"/>
+        <w:numPr>
+          <w:ilvl w:val="0"/>
+          <w:numId w:val="14"/>
+        </w:numPr>
+        <w:spacing w:after="0" w:line="240" w:lineRule="auto"/>
+      </w:pPr>
+      <w:r>
+        <w:t>Young Tippecanoe</w:t>
+      </w:r>
+    </w:p>
+    <w:p>
+      <w:pPr>
+        <w:pStyle w:val="ListParagraph"/>
+        <w:numPr>
+          <w:ilvl w:val="0"/>
+          <w:numId w:val="14"/>
+        </w:numPr>
+        <w:spacing w:after="0" w:line="240" w:lineRule="auto"/>
+      </w:pPr>
+      <w:r>
+        <w:t>Sherman antitrust act</w:t>
+      </w:r>
+    </w:p>
+    <w:p>
+      <w:pPr>
+        <w:pStyle w:val="ListParagraph"/>
+        <w:numPr>
+          <w:ilvl w:val="1"/>
+          <w:numId w:val="14"/>
+        </w:numPr>
+        <w:spacing w:after="0" w:line="240" w:lineRule="auto"/>
+      </w:pPr>
+      <w:r>
+        <w:t>For bayed combination</w:t>
+      </w:r>
+      <w:r>
+        <w:t xml:space="preserve"> and trusts</w:t>
+      </w:r>
+    </w:p>
+    <w:p>
+      <w:pPr>
+        <w:pStyle w:val="ListParagraph"/>
+        <w:numPr>
+          <w:ilvl w:val="1"/>
+          <w:numId w:val="14"/>
+        </w:numPr>
+        <w:spacing w:after="0" w:line="240" w:lineRule="auto"/>
+      </w:pPr>
+      <w:r>
+        <w:t>Later interpreted to regulate big business</w:t>
+      </w:r>
+    </w:p>
+    <w:p>
+      <w:pPr>
+        <w:pStyle w:val="ListParagraph"/>
+        <w:numPr>
+          <w:ilvl w:val="0"/>
+          <w:numId w:val="14"/>
+        </w:numPr>
+        <w:spacing w:after="0" w:line="240" w:lineRule="auto"/>
+      </w:pPr>
+      <w:r>
+        <w:t>Lodge Act</w:t>
+      </w:r>
+    </w:p>
+    <w:p>
+      <w:pPr>
+        <w:pStyle w:val="ListParagraph"/>
+        <w:numPr>
+          <w:ilvl w:val="1"/>
+          <w:numId w:val="14"/>
+        </w:numPr>
+        <w:spacing w:after="0" w:line="240" w:lineRule="auto"/>
+      </w:pPr>
+      <w:r>
+        <w:t>Protected black voters</w:t>
+      </w:r>
+    </w:p>
+    <w:p>
+      <w:pPr>
+        <w:pStyle w:val="ListParagraph"/>
+        <w:numPr>
+          <w:ilvl w:val="1"/>
+          <w:numId w:val="14"/>
+        </w:numPr>
+        <w:spacing w:after="0" w:line="240" w:lineRule="auto"/>
+      </w:pPr>
+      <w:r>
+        <w:t>failed</w:t>
+      </w:r>
     </w:p>
     <w:p>
       <w:pPr>
@@ -282,6 +548,42 @@
     </w:p>
     <w:p>
       <w:pPr>
+        <w:pStyle w:val="ListParagraph"/>
+        <w:numPr>
+          <w:ilvl w:val="0"/>
+          <w:numId w:val="12"/>
+        </w:numPr>
+        <w:spacing w:after="0" w:line="240" w:lineRule="auto"/>
+      </w:pPr>
+      <w:r>
+        <w:t xml:space="preserve">Was vice president, so he succeeded James Garfield </w:t>
+      </w:r>
+    </w:p>
+    <w:p>
+      <w:pPr>
+        <w:pStyle w:val="ListParagraph"/>
+        <w:numPr>
+          <w:ilvl w:val="0"/>
+          <w:numId w:val="12"/>
+        </w:numPr>
+        <w:spacing w:after="0" w:line="240" w:lineRule="auto"/>
+      </w:pPr>
+      <w:r>
+        <w:t>Pendleton act</w:t>
+      </w:r>
+    </w:p>
+    <w:p>
+      <w:pPr>
+        <w:pStyle w:val="ListParagraph"/>
+        <w:numPr>
+          <w:ilvl w:val="0"/>
+          <w:numId w:val="12"/>
+        </w:numPr>
+        <w:spacing w:after="0" w:line="240" w:lineRule="auto"/>
+      </w:pPr>
+    </w:p>
+    <w:p>
+      <w:pPr>
         <w:spacing w:after="0" w:line="240" w:lineRule="auto"/>
       </w:pPr>
       <w:r>
@@ -301,6 +603,7 @@
         <w:spacing w:after="0" w:line="240" w:lineRule="auto"/>
       </w:pPr>
       <w:r>
+        <w:lastRenderedPageBreak/>
         <w:t>17. Northern Securities Case</w:t>
       </w:r>
     </w:p>
@@ -421,7 +724,15 @@
         <w:spacing w:after="0" w:line="240" w:lineRule="auto"/>
       </w:pPr>
       <w:r>
-        <w:t>32. de Lome Letter</w:t>
+        <w:t xml:space="preserve">32. de </w:t>
+      </w:r>
+      <w:proofErr w:type="spellStart"/>
+      <w:r>
+        <w:t>Lome</w:t>
+      </w:r>
+      <w:proofErr w:type="spellEnd"/>
+      <w:r>
+        <w:t xml:space="preserve"> Letter</w:t>
       </w:r>
     </w:p>
     <w:p>
@@ -461,8 +772,271 @@
         <w:spacing w:after="0" w:line="240" w:lineRule="auto"/>
       </w:pPr>
       <w:r>
-        <w:t>37.  Queen Lilioukalani</w:t>
-      </w:r>
+        <w:t xml:space="preserve">37.  Queen </w:t>
+      </w:r>
+      <w:proofErr w:type="spellStart"/>
+      <w:r>
+        <w:t>Lilioukalani</w:t>
+      </w:r>
+      <w:proofErr w:type="spellEnd"/>
+    </w:p>
+    <w:p>
+      <w:pPr>
+        <w:spacing w:after="0" w:line="240" w:lineRule="auto"/>
+      </w:pPr>
+      <w:r>
+        <w:t>38.  Insular Cases</w:t>
+      </w:r>
+    </w:p>
+    <w:p>
+      <w:pPr>
+        <w:spacing w:after="0" w:line="240" w:lineRule="auto"/>
+      </w:pPr>
+      <w:r>
+        <w:t>39.  Open Door Policy</w:t>
+      </w:r>
+    </w:p>
+    <w:p>
+      <w:pPr>
+        <w:spacing w:after="0" w:line="240" w:lineRule="auto"/>
+      </w:pPr>
+      <w:r>
+        <w:t xml:space="preserve">40.  Emilio </w:t>
+      </w:r>
+      <w:proofErr w:type="spellStart"/>
+      <w:r>
+        <w:t>Aquinaldo</w:t>
+      </w:r>
+      <w:proofErr w:type="spellEnd"/>
+    </w:p>
+    <w:p>
+      <w:pPr>
+        <w:spacing w:after="0" w:line="240" w:lineRule="auto"/>
+      </w:pPr>
+      <w:r>
+        <w:t>41.  Open Door Policy</w:t>
+      </w:r>
+    </w:p>
+    <w:p>
+      <w:pPr>
+        <w:spacing w:after="0" w:line="240" w:lineRule="auto"/>
+      </w:pPr>
+      <w:r>
+        <w:t>42.  Root-</w:t>
+      </w:r>
+      <w:proofErr w:type="spellStart"/>
+      <w:r>
+        <w:t>Takahira</w:t>
+      </w:r>
+      <w:proofErr w:type="spellEnd"/>
+      <w:r>
+        <w:t xml:space="preserve"> Agreement</w:t>
+      </w:r>
+    </w:p>
+    <w:p>
+      <w:pPr>
+        <w:spacing w:after="0" w:line="240" w:lineRule="auto"/>
+      </w:pPr>
+      <w:r>
+        <w:t xml:space="preserve">43.  Roosevelt </w:t>
+      </w:r>
+      <w:proofErr w:type="spellStart"/>
+      <w:r>
+        <w:t>Corallary</w:t>
+      </w:r>
+      <w:proofErr w:type="spellEnd"/>
+    </w:p>
+    <w:p>
+      <w:pPr>
+        <w:spacing w:after="0" w:line="240" w:lineRule="auto"/>
+      </w:pPr>
+      <w:r>
+        <w:t>44.  Francisco “</w:t>
+      </w:r>
+      <w:proofErr w:type="spellStart"/>
+      <w:r>
+        <w:t>Pancho</w:t>
+      </w:r>
+      <w:proofErr w:type="spellEnd"/>
+      <w:r>
+        <w:t>” Villa</w:t>
+      </w:r>
+    </w:p>
+    <w:p>
+      <w:pPr>
+        <w:spacing w:after="0" w:line="240" w:lineRule="auto"/>
+      </w:pPr>
+      <w:r>
+        <w:t>45.  Zimmermann Telegram</w:t>
+      </w:r>
+    </w:p>
+    <w:p>
+      <w:pPr>
+        <w:spacing w:after="0" w:line="240" w:lineRule="auto"/>
+      </w:pPr>
+      <w:r>
+        <w:t>46.  Allied Powers/Central Powers</w:t>
+      </w:r>
+    </w:p>
+    <w:p>
+      <w:pPr>
+        <w:spacing w:after="0" w:line="240" w:lineRule="auto"/>
+      </w:pPr>
+      <w:r>
+        <w:t>47.  John J. Pershing</w:t>
+      </w:r>
+    </w:p>
+    <w:p>
+      <w:pPr>
+        <w:spacing w:after="0" w:line="240" w:lineRule="auto"/>
+      </w:pPr>
+      <w:r>
+        <w:t>48.  War Industries Board &amp; Food Adm.</w:t>
+      </w:r>
+    </w:p>
+    <w:p>
+      <w:pPr>
+        <w:spacing w:after="0" w:line="240" w:lineRule="auto"/>
+      </w:pPr>
+      <w:r>
+        <w:t>49.  Committee on Pub</w:t>
+      </w:r>
+      <w:r>
+        <w:t>l</w:t>
+      </w:r>
+      <w:r>
+        <w:t>ic Information</w:t>
+      </w:r>
+    </w:p>
+    <w:p>
+      <w:pPr>
+        <w:spacing w:after="0" w:line="240" w:lineRule="auto"/>
+      </w:pPr>
+      <w:r>
+        <w:t>50.  Sedition Act of 1918</w:t>
+      </w:r>
+    </w:p>
+    <w:p>
+      <w:pPr>
+        <w:spacing w:after="0" w:line="240" w:lineRule="auto"/>
+      </w:pPr>
+      <w:r>
+        <w:t>51.  Great Migration</w:t>
+      </w:r>
+    </w:p>
+    <w:p>
+      <w:pPr>
+        <w:spacing w:after="0" w:line="240" w:lineRule="auto"/>
+      </w:pPr>
+      <w:r>
+        <w:t>52. National Woman’s Party</w:t>
+      </w:r>
+    </w:p>
+    <w:p>
+      <w:pPr>
+        <w:spacing w:after="0" w:line="240" w:lineRule="auto"/>
+      </w:pPr>
+      <w:r>
+        <w:t>53. Treaty of Versailles</w:t>
+      </w:r>
+    </w:p>
+    <w:p>
+      <w:pPr>
+        <w:spacing w:after="0" w:line="240" w:lineRule="auto"/>
+      </w:pPr>
+      <w:r>
+        <w:t>54.  Red Scare/Palmer Raids</w:t>
+      </w:r>
+    </w:p>
+    <w:p>
+      <w:pPr>
+        <w:spacing w:after="0" w:line="240" w:lineRule="auto"/>
+      </w:pPr>
+      <w:r>
+        <w:t>55.  Alice Paul/ERA/19th Amendment</w:t>
+      </w:r>
+    </w:p>
+    <w:p>
+      <w:pPr>
+        <w:spacing w:after="0" w:line="240" w:lineRule="auto"/>
+      </w:pPr>
+      <w:r>
+        <w:t>56.  Warren B. Harding/Calvin Coolidge</w:t>
+      </w:r>
+    </w:p>
+    <w:p>
+      <w:pPr>
+        <w:spacing w:after="0" w:line="240" w:lineRule="auto"/>
+      </w:pPr>
+      <w:proofErr w:type="gramStart"/>
+      <w:r>
+        <w:t>57  Teapot</w:t>
+      </w:r>
+      <w:proofErr w:type="gramEnd"/>
+      <w:r>
+        <w:t xml:space="preserve"> Dome Scandal</w:t>
+      </w:r>
+    </w:p>
+    <w:p>
+      <w:pPr>
+        <w:spacing w:after="0" w:line="240" w:lineRule="auto"/>
+      </w:pPr>
+      <w:r>
+        <w:t>58.  National Origins Act</w:t>
+      </w:r>
+    </w:p>
+    <w:p>
+      <w:pPr>
+        <w:spacing w:after="0" w:line="240" w:lineRule="auto"/>
+      </w:pPr>
+      <w:r>
+        <w:t>59.  Election of1928</w:t>
+      </w:r>
+    </w:p>
+    <w:p>
+      <w:pPr>
+        <w:spacing w:after="0" w:line="240" w:lineRule="auto"/>
+      </w:pPr>
+      <w:r>
+        <w:t>60.  Harlem Renaissance</w:t>
+      </w:r>
+    </w:p>
+    <w:p>
+      <w:pPr>
+        <w:spacing w:after="0" w:line="240" w:lineRule="auto"/>
+      </w:pPr>
+      <w:r>
+        <w:t>61.  Marcus Garvey</w:t>
+      </w:r>
+    </w:p>
+    <w:p>
+      <w:pPr>
+        <w:spacing w:after="0" w:line="240" w:lineRule="auto"/>
+      </w:pPr>
+      <w:r>
+        <w:t>62.  Lost Generation</w:t>
+      </w:r>
+    </w:p>
+    <w:p>
+      <w:pPr>
+        <w:spacing w:after="0" w:line="240" w:lineRule="auto"/>
+      </w:pPr>
+      <w:r>
+        <w:t>63.  Consumer Culture</w:t>
+      </w:r>
+    </w:p>
+    <w:p>
+      <w:pPr>
+        <w:spacing w:after="0" w:line="240" w:lineRule="auto"/>
+      </w:pPr>
+      <w:r>
+        <w:t>64.  Herbert Hoover/</w:t>
+      </w:r>
+      <w:proofErr w:type="spellStart"/>
+      <w:r>
+        <w:t>Hoovervilles</w:t>
+      </w:r>
+      <w:proofErr w:type="spellEnd"/>
     </w:p>
     <w:p>
       <w:pPr>
@@ -470,317 +1044,6 @@
       </w:pPr>
       <w:r>
         <w:lastRenderedPageBreak/>
-        <w:t>38.  Insular Cases</w:t>
-      </w:r>
-    </w:p>
-    <w:p>
-      <w:pPr>
-        <w:spacing w:after="0" w:line="240" w:lineRule="auto"/>
-      </w:pPr>
-      <w:r>
-        <w:t>39.  Open Door Policy</w:t>
-      </w:r>
-    </w:p>
-    <w:p>
-      <w:pPr>
-        <w:spacing w:after="0" w:line="240" w:lineRule="auto"/>
-      </w:pPr>
-    </w:p>
-    <w:p>
-      <w:pPr>
-        <w:spacing w:after="0" w:line="240" w:lineRule="auto"/>
-      </w:pPr>
-      <w:r>
-        <w:t>40.  Emilio Aquinaldo</w:t>
-      </w:r>
-    </w:p>
-    <w:p>
-      <w:pPr>
-        <w:spacing w:after="0" w:line="240" w:lineRule="auto"/>
-      </w:pPr>
-      <w:r>
-        <w:t>41.  Open Door Policy</w:t>
-      </w:r>
-    </w:p>
-    <w:p>
-      <w:pPr>
-        <w:spacing w:after="0" w:line="240" w:lineRule="auto"/>
-      </w:pPr>
-      <w:r>
-        <w:t>42.  Root-Takahira Agreement</w:t>
-      </w:r>
-    </w:p>
-    <w:p>
-      <w:pPr>
-        <w:spacing w:after="0" w:line="240" w:lineRule="auto"/>
-      </w:pPr>
-      <w:r>
-        <w:t>43.  Roosevelt Corallary</w:t>
-      </w:r>
-    </w:p>
-    <w:p>
-      <w:pPr>
-        <w:spacing w:after="0" w:line="240" w:lineRule="auto"/>
-      </w:pPr>
-      <w:r>
-        <w:t>44.  Francisco “Pancho” Villa</w:t>
-      </w:r>
-    </w:p>
-    <w:p>
-      <w:pPr>
-        <w:spacing w:after="0" w:line="240" w:lineRule="auto"/>
-      </w:pPr>
-      <w:r>
-        <w:t>45.  Zimmermann Telegram</w:t>
-      </w:r>
-    </w:p>
-    <w:p>
-      <w:pPr>
-        <w:spacing w:after="0" w:line="240" w:lineRule="auto"/>
-      </w:pPr>
-      <w:r>
-        <w:t>46.  Allied Powers/Central Powers</w:t>
-      </w:r>
-    </w:p>
-    <w:p>
-      <w:pPr>
-        <w:spacing w:after="0" w:line="240" w:lineRule="auto"/>
-      </w:pPr>
-      <w:r>
-        <w:t>47.  John J. Pershing</w:t>
-      </w:r>
-    </w:p>
-    <w:p>
-      <w:pPr>
-        <w:spacing w:after="0" w:line="240" w:lineRule="auto"/>
-      </w:pPr>
-      <w:r>
-        <w:t>48.  War Industries Board &amp; Food Adm.</w:t>
-      </w:r>
-    </w:p>
-    <w:p>
-      <w:pPr>
-        <w:spacing w:after="0" w:line="240" w:lineRule="auto"/>
-      </w:pPr>
-      <w:r>
-        <w:t>49.  Committee on Pubic Information</w:t>
-      </w:r>
-    </w:p>
-    <w:p>
-      <w:pPr>
-        <w:spacing w:after="0" w:line="240" w:lineRule="auto"/>
-      </w:pPr>
-      <w:r>
-        <w:t>50.  Sedition Act of 1918</w:t>
-      </w:r>
-    </w:p>
-    <w:p>
-      <w:pPr>
-        <w:spacing w:after="0" w:line="240" w:lineRule="auto"/>
-      </w:pPr>
-      <w:r>
-        <w:t>51.  Great Migration</w:t>
-      </w:r>
-    </w:p>
-    <w:p>
-      <w:pPr>
-        <w:spacing w:after="0" w:line="240" w:lineRule="auto"/>
-      </w:pPr>
-      <w:r>
-        <w:t>52. National Woman’s Party</w:t>
-      </w:r>
-    </w:p>
-    <w:p>
-      <w:pPr>
-        <w:spacing w:after="0" w:line="240" w:lineRule="auto"/>
-      </w:pPr>
-    </w:p>
-    <w:p>
-      <w:pPr>
-        <w:spacing w:after="0" w:line="240" w:lineRule="auto"/>
-      </w:pPr>
-    </w:p>
-    <w:p>
-      <w:pPr>
-        <w:spacing w:after="0" w:line="240" w:lineRule="auto"/>
-      </w:pPr>
-    </w:p>
-    <w:p>
-      <w:pPr>
-        <w:spacing w:after="0" w:line="240" w:lineRule="auto"/>
-      </w:pPr>
-    </w:p>
-    <w:p>
-      <w:pPr>
-        <w:spacing w:after="0" w:line="240" w:lineRule="auto"/>
-      </w:pPr>
-    </w:p>
-    <w:p>
-      <w:pPr>
-        <w:spacing w:after="0" w:line="240" w:lineRule="auto"/>
-      </w:pPr>
-    </w:p>
-    <w:p>
-      <w:pPr>
-        <w:spacing w:after="0" w:line="240" w:lineRule="auto"/>
-      </w:pPr>
-      <w:r>
-        <w:t>53. Treaty of Versailles</w:t>
-      </w:r>
-    </w:p>
-    <w:p>
-      <w:pPr>
-        <w:spacing w:after="0" w:line="240" w:lineRule="auto"/>
-      </w:pPr>
-    </w:p>
-    <w:p>
-      <w:pPr>
-        <w:spacing w:after="0" w:line="240" w:lineRule="auto"/>
-      </w:pPr>
-      <w:r>
-        <w:t>54.  Red Scare/Palmer Raids</w:t>
-      </w:r>
-    </w:p>
-    <w:p>
-      <w:pPr>
-        <w:spacing w:after="0" w:line="240" w:lineRule="auto"/>
-      </w:pPr>
-    </w:p>
-    <w:p>
-      <w:pPr>
-        <w:spacing w:after="0" w:line="240" w:lineRule="auto"/>
-      </w:pPr>
-      <w:r>
-        <w:t>55.  Alice Paul/ERA/19th Amendment</w:t>
-      </w:r>
-    </w:p>
-    <w:p>
-      <w:pPr>
-        <w:spacing w:after="0" w:line="240" w:lineRule="auto"/>
-      </w:pPr>
-    </w:p>
-    <w:p>
-      <w:pPr>
-        <w:spacing w:after="0" w:line="240" w:lineRule="auto"/>
-      </w:pPr>
-      <w:r>
-        <w:t>56.  Warren B. Harding/Calvin Coolidge</w:t>
-      </w:r>
-    </w:p>
-    <w:p>
-      <w:pPr>
-        <w:spacing w:after="0" w:line="240" w:lineRule="auto"/>
-      </w:pPr>
-    </w:p>
-    <w:p>
-      <w:pPr>
-        <w:spacing w:after="0" w:line="240" w:lineRule="auto"/>
-      </w:pPr>
-      <w:r>
-        <w:t>57  Teapot Dome Scandal</w:t>
-      </w:r>
-    </w:p>
-    <w:p>
-      <w:pPr>
-        <w:spacing w:after="0" w:line="240" w:lineRule="auto"/>
-      </w:pPr>
-    </w:p>
-    <w:p>
-      <w:pPr>
-        <w:spacing w:after="0" w:line="240" w:lineRule="auto"/>
-      </w:pPr>
-      <w:r>
-        <w:t>58.  National Origins Act</w:t>
-      </w:r>
-    </w:p>
-    <w:p>
-      <w:pPr>
-        <w:spacing w:after="0" w:line="240" w:lineRule="auto"/>
-      </w:pPr>
-    </w:p>
-    <w:p>
-      <w:pPr>
-        <w:spacing w:after="0" w:line="240" w:lineRule="auto"/>
-      </w:pPr>
-      <w:r>
-        <w:t>59.  Election of1928</w:t>
-      </w:r>
-    </w:p>
-    <w:p>
-      <w:pPr>
-        <w:spacing w:after="0" w:line="240" w:lineRule="auto"/>
-      </w:pPr>
-    </w:p>
-    <w:p>
-      <w:pPr>
-        <w:spacing w:after="0" w:line="240" w:lineRule="auto"/>
-      </w:pPr>
-      <w:r>
-        <w:t>60.  Harlem Renaissance</w:t>
-      </w:r>
-    </w:p>
-    <w:p>
-      <w:pPr>
-        <w:spacing w:after="0" w:line="240" w:lineRule="auto"/>
-      </w:pPr>
-    </w:p>
-    <w:p>
-      <w:pPr>
-        <w:spacing w:after="0" w:line="240" w:lineRule="auto"/>
-      </w:pPr>
-      <w:r>
-        <w:t>61.  Marcus Garvey</w:t>
-      </w:r>
-    </w:p>
-    <w:p>
-      <w:pPr>
-        <w:spacing w:after="0" w:line="240" w:lineRule="auto"/>
-      </w:pPr>
-    </w:p>
-    <w:p>
-      <w:pPr>
-        <w:spacing w:after="0" w:line="240" w:lineRule="auto"/>
-      </w:pPr>
-      <w:r>
-        <w:t>62.  Lost Generation</w:t>
-      </w:r>
-    </w:p>
-    <w:p>
-      <w:pPr>
-        <w:spacing w:after="0" w:line="240" w:lineRule="auto"/>
-      </w:pPr>
-    </w:p>
-    <w:p>
-      <w:pPr>
-        <w:spacing w:after="0" w:line="240" w:lineRule="auto"/>
-      </w:pPr>
-      <w:r>
-        <w:t>63.  Consumer Culture</w:t>
-      </w:r>
-    </w:p>
-    <w:p>
-      <w:pPr>
-        <w:spacing w:after="0" w:line="240" w:lineRule="auto"/>
-      </w:pPr>
-    </w:p>
-    <w:p>
-      <w:pPr>
-        <w:spacing w:after="0" w:line="240" w:lineRule="auto"/>
-      </w:pPr>
-      <w:r>
-        <w:t>64.  Herbert Hoover/Hoovervilles</w:t>
-      </w:r>
-    </w:p>
-    <w:p>
-      <w:pPr>
-        <w:spacing w:after="0" w:line="240" w:lineRule="auto"/>
-      </w:pPr>
-    </w:p>
-    <w:p>
-      <w:pPr>
-        <w:spacing w:after="0" w:line="240" w:lineRule="auto"/>
-      </w:pPr>
-      <w:r>
         <w:t>65.  Smoot-Hawley Tariff</w:t>
       </w:r>
     </w:p>
@@ -788,13 +1051,7 @@
       <w:pPr>
         <w:spacing w:after="0" w:line="240" w:lineRule="auto"/>
       </w:pPr>
-    </w:p>
-    <w:p>
-      <w:pPr>
-        <w:spacing w:after="0" w:line="240" w:lineRule="auto"/>
-      </w:pPr>
-      <w:r>
-        <w:lastRenderedPageBreak/>
+      <w:r>
         <w:t>66.  Bonus Army</w:t>
       </w:r>
     </w:p>
@@ -802,11 +1059,6 @@
       <w:pPr>
         <w:spacing w:after="0" w:line="240" w:lineRule="auto"/>
       </w:pPr>
-    </w:p>
-    <w:p>
-      <w:pPr>
-        <w:spacing w:after="0" w:line="240" w:lineRule="auto"/>
-      </w:pPr>
       <w:r>
         <w:t>67.  Franklin Delano Roosevelt</w:t>
       </w:r>
@@ -815,11 +1067,6 @@
       <w:pPr>
         <w:spacing w:after="0" w:line="240" w:lineRule="auto"/>
       </w:pPr>
-    </w:p>
-    <w:p>
-      <w:pPr>
-        <w:spacing w:after="0" w:line="240" w:lineRule="auto"/>
-      </w:pPr>
       <w:r>
         <w:t>68. First Hundred Days &amp; Fireside Chats</w:t>
       </w:r>
@@ -828,11 +1075,6 @@
       <w:pPr>
         <w:spacing w:after="0" w:line="240" w:lineRule="auto"/>
       </w:pPr>
-    </w:p>
-    <w:p>
-      <w:pPr>
-        <w:spacing w:after="0" w:line="240" w:lineRule="auto"/>
-      </w:pPr>
       <w:r>
         <w:t>69. Glass Steagall Act</w:t>
       </w:r>
@@ -841,11 +1083,6 @@
       <w:pPr>
         <w:spacing w:after="0" w:line="240" w:lineRule="auto"/>
       </w:pPr>
-    </w:p>
-    <w:p>
-      <w:pPr>
-        <w:spacing w:after="0" w:line="240" w:lineRule="auto"/>
-      </w:pPr>
       <w:r>
         <w:t>70. Agricultural Adjustment Act</w:t>
       </w:r>
@@ -854,11 +1091,6 @@
       <w:pPr>
         <w:spacing w:after="0" w:line="240" w:lineRule="auto"/>
       </w:pPr>
-    </w:p>
-    <w:p>
-      <w:pPr>
-        <w:spacing w:after="0" w:line="240" w:lineRule="auto"/>
-      </w:pPr>
       <w:r>
         <w:t>71. Federal Emergency Relief Act</w:t>
       </w:r>
@@ -867,11 +1099,6 @@
       <w:pPr>
         <w:spacing w:after="0" w:line="240" w:lineRule="auto"/>
       </w:pPr>
-    </w:p>
-    <w:p>
-      <w:pPr>
-        <w:spacing w:after="0" w:line="240" w:lineRule="auto"/>
-      </w:pPr>
       <w:r>
         <w:t>72. Civilian Conservation Corps</w:t>
       </w:r>
@@ -880,11 +1107,6 @@
       <w:pPr>
         <w:spacing w:after="0" w:line="240" w:lineRule="auto"/>
       </w:pPr>
-    </w:p>
-    <w:p>
-      <w:pPr>
-        <w:spacing w:after="0" w:line="240" w:lineRule="auto"/>
-      </w:pPr>
       <w:r>
         <w:t>73.  Federal Housing Administration</w:t>
       </w:r>
@@ -893,11 +1115,6 @@
       <w:pPr>
         <w:spacing w:after="0" w:line="240" w:lineRule="auto"/>
       </w:pPr>
-    </w:p>
-    <w:p>
-      <w:pPr>
-        <w:spacing w:after="0" w:line="240" w:lineRule="auto"/>
-      </w:pPr>
       <w:r>
         <w:t>74.  Works Progress Administration</w:t>
       </w:r>
@@ -906,11 +1123,6 @@
       <w:pPr>
         <w:spacing w:after="0" w:line="240" w:lineRule="auto"/>
       </w:pPr>
-    </w:p>
-    <w:p>
-      <w:pPr>
-        <w:spacing w:after="0" w:line="240" w:lineRule="auto"/>
-      </w:pPr>
       <w:r>
         <w:t>75. Liberty League/Townsend Plan/Huey Long</w:t>
       </w:r>
@@ -919,11 +1131,6 @@
       <w:pPr>
         <w:spacing w:after="0" w:line="240" w:lineRule="auto"/>
       </w:pPr>
-    </w:p>
-    <w:p>
-      <w:pPr>
-        <w:spacing w:after="0" w:line="240" w:lineRule="auto"/>
-      </w:pPr>
       <w:r>
         <w:t>76.  Social Security Act</w:t>
       </w:r>
@@ -932,11 +1139,6 @@
       <w:pPr>
         <w:spacing w:after="0" w:line="240" w:lineRule="auto"/>
       </w:pPr>
-    </w:p>
-    <w:p>
-      <w:pPr>
-        <w:spacing w:after="0" w:line="240" w:lineRule="auto"/>
-      </w:pPr>
       <w:r>
         <w:t>77.  NRA/Wagner Act</w:t>
       </w:r>
@@ -945,41 +1147,6 @@
       <w:pPr>
         <w:spacing w:after="0" w:line="240" w:lineRule="auto"/>
       </w:pPr>
-    </w:p>
-    <w:p>
-      <w:pPr>
-        <w:spacing w:after="0" w:line="240" w:lineRule="auto"/>
-      </w:pPr>
-    </w:p>
-    <w:p>
-      <w:pPr>
-        <w:spacing w:after="0" w:line="240" w:lineRule="auto"/>
-      </w:pPr>
-    </w:p>
-    <w:p>
-      <w:pPr>
-        <w:spacing w:after="0" w:line="240" w:lineRule="auto"/>
-      </w:pPr>
-    </w:p>
-    <w:p>
-      <w:pPr>
-        <w:spacing w:after="0" w:line="240" w:lineRule="auto"/>
-      </w:pPr>
-    </w:p>
-    <w:p>
-      <w:pPr>
-        <w:spacing w:after="0" w:line="240" w:lineRule="auto"/>
-      </w:pPr>
-    </w:p>
-    <w:p>
-      <w:pPr>
-        <w:spacing w:after="0" w:line="240" w:lineRule="auto"/>
-      </w:pPr>
-    </w:p>
-    <w:p>
-      <w:pPr>
-        <w:spacing w:after="0" w:line="240" w:lineRule="auto"/>
-      </w:pPr>
       <w:r>
         <w:t>78. AFL/CIO/ John L. Lewis</w:t>
       </w:r>
@@ -1005,15 +1172,31 @@
         <w:spacing w:after="0" w:line="240" w:lineRule="auto"/>
       </w:pPr>
       <w:r>
-        <w:t>81.  Rise of Facist Leaders</w:t>
-      </w:r>
-    </w:p>
-    <w:p>
-      <w:pPr>
-        <w:spacing w:after="0" w:line="240" w:lineRule="auto"/>
-      </w:pPr>
-      <w:r>
-        <w:t>82.   Rome-Berlin-Toyko Axis</w:t>
+        <w:t xml:space="preserve">81.  Rise of </w:t>
+      </w:r>
+      <w:proofErr w:type="spellStart"/>
+      <w:r>
+        <w:t>Facist</w:t>
+      </w:r>
+      <w:proofErr w:type="spellEnd"/>
+      <w:r>
+        <w:t xml:space="preserve"> Leaders</w:t>
+      </w:r>
+    </w:p>
+    <w:p>
+      <w:pPr>
+        <w:spacing w:after="0" w:line="240" w:lineRule="auto"/>
+      </w:pPr>
+      <w:r>
+        <w:t>82.   Rome-Berlin-</w:t>
+      </w:r>
+      <w:proofErr w:type="spellStart"/>
+      <w:r>
+        <w:t>Toyko</w:t>
+      </w:r>
+      <w:proofErr w:type="spellEnd"/>
+      <w:r>
+        <w:t xml:space="preserve"> Axis</w:t>
       </w:r>
     </w:p>
     <w:p>
@@ -1125,9 +1308,13 @@
         <w:spacing w:after="0" w:line="240" w:lineRule="auto"/>
       </w:pPr>
       <w:r>
-        <w:lastRenderedPageBreak/>
         <w:t>96. Hiroshima &amp; Nagasaki</w:t>
       </w:r>
+    </w:p>
+    <w:p>
+      <w:pPr>
+        <w:spacing w:after="0" w:line="240" w:lineRule="auto"/>
+      </w:pPr>
     </w:p>
     <w:p>
       <w:pPr>
@@ -1148,7 +1335,13 @@
         <w:ind w:left="360"/>
       </w:pPr>
       <w:r>
-        <w:t>Why was the Populist Party unsuccessful in reaching beyond its narrow base of support?  Include an analysis of their platform, candidates and supporters.</w:t>
+        <w:t>Why was the Populist Party unsuccessful in reaching beyond its narrow base of support?  Include an</w:t>
+      </w:r>
+      <w:r>
+        <w:t xml:space="preserve"> </w:t>
+      </w:r>
+      <w:r>
+        <w:t>analysis of their platform, candidates and supporters.</w:t>
       </w:r>
     </w:p>
     <w:p>
@@ -1167,7 +1360,13 @@
         <w:ind w:left="360"/>
       </w:pPr>
       <w:r>
-        <w:t>Why was the War of 1898 a “splendid little war” for the United States?  What effect did it have on  American society?</w:t>
+        <w:t>Why was the War of 1898 a “splendid little war” for the United States?  What effect did it have on</w:t>
+      </w:r>
+      <w:r>
+        <w:t xml:space="preserve"> </w:t>
+      </w:r>
+      <w:r>
+        <w:t>American society?</w:t>
       </w:r>
     </w:p>
     <w:p>
@@ -1186,282 +1385,221 @@
         <w:ind w:left="360"/>
       </w:pPr>
       <w:r>
-        <w:t>Describe why the American war in the Philippines after the War of 1898 was so costly and controversial.  (Name the leaders and events of this conflict)</w:t>
-      </w:r>
-    </w:p>
-    <w:p>
-      <w:pPr>
-        <w:spacing w:after="0" w:line="240" w:lineRule="auto"/>
-      </w:pPr>
-    </w:p>
-    <w:p>
-      <w:pPr>
-        <w:spacing w:after="0" w:line="240" w:lineRule="auto"/>
-      </w:pPr>
-      <w:r>
-        <w:t xml:space="preserve">4.  </w:t>
+        <w:t>Describe why the American war in the Philippines after the War of 1898 was so costly and</w:t>
       </w:r>
       <w:r>
         <w:t xml:space="preserve"> </w:t>
       </w:r>
       <w:r>
-        <w:t>Discuss the Progressive platforms and outcomes of the presidencies of Theodore Roosevelt and</w:t>
-      </w:r>
-    </w:p>
-    <w:p>
-      <w:pPr>
-        <w:spacing w:after="0" w:line="240" w:lineRule="auto"/>
-      </w:pPr>
-      <w:r>
-        <w:t xml:space="preserve">  </w:t>
-      </w:r>
-      <w:r>
-        <w:t xml:space="preserve">  </w:t>
-      </w:r>
-      <w:r>
-        <w:t xml:space="preserve"> </w:t>
-      </w:r>
-      <w:r>
-        <w:t xml:space="preserve"> Woodrow Wilson.  How were they alike and how did they differ?</w:t>
-      </w:r>
-    </w:p>
-    <w:p>
-      <w:pPr>
-        <w:spacing w:after="0" w:line="240" w:lineRule="auto"/>
-      </w:pPr>
-    </w:p>
-    <w:p>
-      <w:pPr>
-        <w:spacing w:after="0" w:line="240" w:lineRule="auto"/>
-      </w:pPr>
-      <w:r>
-        <w:t xml:space="preserve">5.   </w:t>
-      </w:r>
-      <w:r>
-        <w:t>Describe how the United States became involved in World War I.  Wh</w:t>
-      </w:r>
-      <w:r>
-        <w:t>at contributions did the U.S.</w:t>
-      </w:r>
-    </w:p>
-    <w:p>
-      <w:r>
-        <w:t xml:space="preserve"> </w:t>
-      </w:r>
-      <w:r>
-        <w:t xml:space="preserve">     </w:t>
-      </w:r>
-      <w:r>
-        <w:t>make toward an Allied victory?</w:t>
-      </w:r>
-    </w:p>
-    <w:p>
-      <w:pPr>
-        <w:spacing w:after="0" w:line="240" w:lineRule="auto"/>
-      </w:pPr>
-      <w:r>
-        <w:t xml:space="preserve">6.  </w:t>
-      </w:r>
-      <w:r>
-        <w:t xml:space="preserve"> </w:t>
-      </w:r>
-      <w:r>
-        <w:t>Discuss the federal government’s attitude toward business in the 1920s.  Who were the leading</w:t>
-      </w:r>
-    </w:p>
-    <w:p>
-      <w:pPr>
-        <w:spacing w:after="0" w:line="240" w:lineRule="auto"/>
-      </w:pPr>
-      <w:r>
-        <w:t xml:space="preserve">     </w:t>
-      </w:r>
-      <w:r>
-        <w:t xml:space="preserve">  </w:t>
-      </w:r>
-      <w:r>
-        <w:t>proponents of close government-business relations?</w:t>
-      </w:r>
-    </w:p>
-    <w:p>
-      <w:pPr>
-        <w:spacing w:after="0" w:line="240" w:lineRule="auto"/>
-      </w:pPr>
-    </w:p>
-    <w:p>
-      <w:pPr>
-        <w:spacing w:after="0" w:line="240" w:lineRule="auto"/>
-      </w:pPr>
-      <w:r>
-        <w:t xml:space="preserve">7.  </w:t>
-      </w:r>
-      <w:r>
-        <w:t xml:space="preserve">  </w:t>
-      </w:r>
-      <w:r>
-        <w:t>How were the 1920s Janus-faced (looking forward and backward at the same time</w:t>
-      </w:r>
-      <w:r>
-        <w:t>)</w:t>
-      </w:r>
-      <w:r>
-        <w:t xml:space="preserve">?  </w:t>
-      </w:r>
-    </w:p>
-    <w:p>
-      <w:pPr>
-        <w:spacing w:after="0" w:line="240" w:lineRule="auto"/>
-      </w:pPr>
-    </w:p>
-    <w:p>
-      <w:pPr>
-        <w:spacing w:after="0" w:line="240" w:lineRule="auto"/>
-      </w:pPr>
-      <w:r>
-        <w:t xml:space="preserve">8.  </w:t>
-      </w:r>
-      <w:r>
-        <w:t xml:space="preserve">  </w:t>
-      </w:r>
-      <w:r>
-        <w:t xml:space="preserve">Describe five important New Deal programs.  Did the New Deal end the Great Depression?  Why or </w:t>
-      </w:r>
-    </w:p>
-    <w:p>
-      <w:pPr>
-        <w:spacing w:after="0" w:line="240" w:lineRule="auto"/>
-      </w:pPr>
-      <w:r>
-        <w:t xml:space="preserve">     </w:t>
-      </w:r>
-      <w:r>
-        <w:t xml:space="preserve">  </w:t>
-      </w:r>
-      <w:r>
-        <w:t>Why not?</w:t>
-      </w:r>
-    </w:p>
-    <w:p>
-      <w:pPr>
-        <w:spacing w:after="0" w:line="240" w:lineRule="auto"/>
-      </w:pPr>
-    </w:p>
-    <w:p>
-      <w:pPr>
-        <w:spacing w:after="0" w:line="240" w:lineRule="auto"/>
-      </w:pPr>
-      <w:r>
-        <w:t xml:space="preserve">9.  </w:t>
-      </w:r>
-      <w:r>
-        <w:t xml:space="preserve">  </w:t>
-      </w:r>
-      <w:r>
-        <w:t>Compare and contrast the respective approaches of Herbert Hoover and Franklin D. Roosevelt to</w:t>
-      </w:r>
-    </w:p>
-    <w:p>
-      <w:pPr>
-        <w:spacing w:after="0" w:line="240" w:lineRule="auto"/>
-      </w:pPr>
-      <w:r>
-        <w:t xml:space="preserve">       </w:t>
-      </w:r>
-      <w:r>
-        <w:t xml:space="preserve"> </w:t>
-      </w:r>
-      <w:r>
-        <w:t>t</w:t>
-      </w:r>
-      <w:r>
-        <w:t>he</w:t>
-      </w:r>
-      <w:r>
-        <w:t xml:space="preserve"> </w:t>
-      </w:r>
-      <w:r>
-        <w:t>issues and problems of the Great Depression.</w:t>
-      </w:r>
-    </w:p>
-    <w:p>
-      <w:pPr>
-        <w:spacing w:after="0" w:line="240" w:lineRule="auto"/>
-      </w:pPr>
-    </w:p>
-    <w:p>
-      <w:pPr>
-        <w:spacing w:after="0" w:line="240" w:lineRule="auto"/>
-      </w:pPr>
-      <w:r>
-        <w:t xml:space="preserve">10. </w:t>
-      </w:r>
-      <w:r>
-        <w:t xml:space="preserve"> </w:t>
-      </w:r>
-      <w:r>
-        <w:t>Assess the various responses of the United States to the military aggression of Japan, Germany and</w:t>
-      </w:r>
-    </w:p>
-    <w:p>
-      <w:pPr>
-        <w:spacing w:after="0" w:line="240" w:lineRule="auto"/>
-      </w:pPr>
-      <w:r>
-        <w:t xml:space="preserve">      </w:t>
-      </w:r>
-      <w:r>
-        <w:t xml:space="preserve">  </w:t>
-      </w:r>
-      <w:r>
-        <w:t>Italy in the 1930s.</w:t>
-      </w:r>
-    </w:p>
-    <w:p>
-      <w:pPr>
-        <w:spacing w:after="0" w:line="240" w:lineRule="auto"/>
-      </w:pPr>
-    </w:p>
-    <w:p>
-      <w:pPr>
-        <w:spacing w:after="0" w:line="240" w:lineRule="auto"/>
-      </w:pPr>
-      <w:r>
-        <w:t xml:space="preserve">11.  Describe the rise of totalitarian dictatorships in the 1920s and 1930s.   </w:t>
-      </w:r>
-      <w:r>
-        <w:t>Then describe the events</w:t>
-      </w:r>
-    </w:p>
-    <w:p>
-      <w:pPr>
-        <w:spacing w:after="0" w:line="240" w:lineRule="auto"/>
-      </w:pPr>
-      <w:r>
-        <w:t xml:space="preserve">      leading to World War II and how the United States became involved in that war.</w:t>
-      </w:r>
-    </w:p>
-    <w:p>
-      <w:pPr>
-        <w:spacing w:after="0" w:line="240" w:lineRule="auto"/>
-      </w:pPr>
-    </w:p>
-    <w:p>
-      <w:pPr>
-        <w:spacing w:after="0" w:line="240" w:lineRule="auto"/>
-      </w:pPr>
-      <w:r>
-        <w:t xml:space="preserve">12.  Describe the role(s) that the United States played in World War ii – both abroad and on the </w:t>
-      </w:r>
-      <w:r>
-        <w:t>Homefront</w:t>
-      </w:r>
-      <w:r>
-        <w:t>.</w:t>
-      </w:r>
-      <w:bookmarkStart w:id="0" w:name="_GoBack"/>
-      <w:bookmarkEnd w:id="0"/>
-      <w:r>
-        <w:t xml:space="preserve"> </w:t>
+        <w:t>controversial.  (Name the leaders and events of this conflict)</w:t>
+      </w:r>
+    </w:p>
+    <w:p>
+      <w:pPr>
+        <w:pStyle w:val="ListParagraph"/>
+      </w:pPr>
+    </w:p>
+    <w:p>
+      <w:pPr>
+        <w:pStyle w:val="ListParagraph"/>
+        <w:numPr>
+          <w:ilvl w:val="0"/>
+          <w:numId w:val="8"/>
+        </w:numPr>
+        <w:spacing w:after="0" w:line="240" w:lineRule="auto"/>
+        <w:ind w:left="360"/>
+      </w:pPr>
+      <w:r>
+        <w:t>Discuss the Progressive platforms and outcomes of the presidencies of Theodore Roosevelt and Woodrow Wilson.  How were they alike and how did they differ?</w:t>
+      </w:r>
+    </w:p>
+    <w:p>
+      <w:pPr>
+        <w:pStyle w:val="ListParagraph"/>
+      </w:pPr>
+    </w:p>
+    <w:p>
+      <w:pPr>
+        <w:pStyle w:val="ListParagraph"/>
+        <w:spacing w:after="0" w:line="240" w:lineRule="auto"/>
+        <w:ind w:left="360"/>
+      </w:pPr>
+    </w:p>
+    <w:p>
+      <w:pPr>
+        <w:pStyle w:val="ListParagraph"/>
+        <w:numPr>
+          <w:ilvl w:val="0"/>
+          <w:numId w:val="8"/>
+        </w:numPr>
+        <w:spacing w:after="0" w:line="240" w:lineRule="auto"/>
+        <w:ind w:left="360"/>
+      </w:pPr>
+      <w:r>
+        <w:lastRenderedPageBreak/>
+        <w:t>Describe how the United States became involved in World War I.  What contributions did the U.S. make toward an Allied victory?</w:t>
+      </w:r>
+    </w:p>
+    <w:p>
+      <w:pPr>
+        <w:pStyle w:val="ListParagraph"/>
+        <w:spacing w:after="0" w:line="240" w:lineRule="auto"/>
+        <w:ind w:left="360"/>
+      </w:pPr>
+    </w:p>
+    <w:p>
+      <w:pPr>
+        <w:pStyle w:val="ListParagraph"/>
+        <w:numPr>
+          <w:ilvl w:val="0"/>
+          <w:numId w:val="8"/>
+        </w:numPr>
+        <w:spacing w:after="0" w:line="240" w:lineRule="auto"/>
+        <w:ind w:left="360"/>
+      </w:pPr>
+      <w:r>
+        <w:t>Discuss the federal government’s attitude toward business in the 1920s.  Who were the leading proponents of close government-business relations?</w:t>
+      </w:r>
+    </w:p>
+    <w:p>
+      <w:pPr>
+        <w:pStyle w:val="ListParagraph"/>
+      </w:pPr>
+    </w:p>
+    <w:p>
+      <w:pPr>
+        <w:pStyle w:val="ListParagraph"/>
+        <w:spacing w:after="0" w:line="240" w:lineRule="auto"/>
+        <w:ind w:left="360"/>
+      </w:pPr>
+    </w:p>
+    <w:p>
+      <w:pPr>
+        <w:pStyle w:val="ListParagraph"/>
+        <w:numPr>
+          <w:ilvl w:val="0"/>
+          <w:numId w:val="8"/>
+        </w:numPr>
+        <w:spacing w:after="0" w:line="240" w:lineRule="auto"/>
+        <w:ind w:left="360"/>
+      </w:pPr>
+      <w:r>
+        <w:t xml:space="preserve">How were the 1920s Janus-faced (looking forward and backward at the same time)?  </w:t>
+      </w:r>
+    </w:p>
+    <w:p>
+      <w:pPr>
+        <w:pStyle w:val="ListParagraph"/>
+        <w:spacing w:after="0" w:line="240" w:lineRule="auto"/>
+        <w:ind w:left="360"/>
+      </w:pPr>
+    </w:p>
+    <w:p>
+      <w:pPr>
+        <w:pStyle w:val="ListParagraph"/>
+        <w:numPr>
+          <w:ilvl w:val="0"/>
+          <w:numId w:val="8"/>
+        </w:numPr>
+        <w:spacing w:after="0" w:line="240" w:lineRule="auto"/>
+        <w:ind w:left="360"/>
+      </w:pPr>
+      <w:r>
+        <w:t>Describe five important New Deal programs.  Did the New Deal end the Great Depression?  Why or why not?</w:t>
+      </w:r>
+    </w:p>
+    <w:p>
+      <w:pPr>
+        <w:pStyle w:val="ListParagraph"/>
+      </w:pPr>
+    </w:p>
+    <w:p>
+      <w:pPr>
+        <w:pStyle w:val="ListParagraph"/>
+        <w:spacing w:after="0" w:line="240" w:lineRule="auto"/>
+        <w:ind w:left="360"/>
+      </w:pPr>
+    </w:p>
+    <w:p>
+      <w:pPr>
+        <w:pStyle w:val="ListParagraph"/>
+        <w:numPr>
+          <w:ilvl w:val="0"/>
+          <w:numId w:val="8"/>
+        </w:numPr>
+        <w:spacing w:after="0" w:line="240" w:lineRule="auto"/>
+        <w:ind w:left="360"/>
+      </w:pPr>
+      <w:r>
+        <w:t>Compare and contrast the respective approaches of Herbert Hoover and Franklin D. Roosevelt to the issues and problems of the Great Depression.</w:t>
+      </w:r>
+    </w:p>
+    <w:p>
+      <w:pPr>
+        <w:pStyle w:val="ListParagraph"/>
+        <w:spacing w:after="0" w:line="240" w:lineRule="auto"/>
+        <w:ind w:left="360"/>
+      </w:pPr>
+    </w:p>
+    <w:p>
+      <w:pPr>
+        <w:pStyle w:val="ListParagraph"/>
+        <w:numPr>
+          <w:ilvl w:val="0"/>
+          <w:numId w:val="8"/>
+        </w:numPr>
+        <w:spacing w:after="0" w:line="240" w:lineRule="auto"/>
+        <w:ind w:left="360"/>
+      </w:pPr>
+      <w:r>
+        <w:t>Assess the various responses of the United States to the military aggression of Japan, Germany and Italy in the 1930s.</w:t>
+      </w:r>
+    </w:p>
+    <w:p>
+      <w:pPr>
+        <w:pStyle w:val="ListParagraph"/>
+      </w:pPr>
+    </w:p>
+    <w:p>
+      <w:pPr>
+        <w:pStyle w:val="ListParagraph"/>
+        <w:spacing w:after="0" w:line="240" w:lineRule="auto"/>
+        <w:ind w:left="360"/>
+      </w:pPr>
+    </w:p>
+    <w:p>
+      <w:pPr>
+        <w:pStyle w:val="ListParagraph"/>
+        <w:numPr>
+          <w:ilvl w:val="0"/>
+          <w:numId w:val="8"/>
+        </w:numPr>
+        <w:spacing w:after="0" w:line="240" w:lineRule="auto"/>
+        <w:ind w:left="360"/>
+      </w:pPr>
+      <w:r>
+        <w:t>Describe the rise of totalitarian dictatorships in the 1920s and 1930s.   Then describe the events leading to World War II and how the United States became involved in that war.</w:t>
+      </w:r>
+    </w:p>
+    <w:p>
+      <w:pPr>
+        <w:pStyle w:val="ListParagraph"/>
+        <w:spacing w:after="0" w:line="240" w:lineRule="auto"/>
+        <w:ind w:left="360"/>
+      </w:pPr>
+    </w:p>
+    <w:p>
+      <w:pPr>
+        <w:pStyle w:val="ListParagraph"/>
+        <w:numPr>
+          <w:ilvl w:val="0"/>
+          <w:numId w:val="8"/>
+        </w:numPr>
+        <w:spacing w:after="0" w:line="240" w:lineRule="auto"/>
+        <w:ind w:left="360"/>
+      </w:pPr>
+      <w:r>
+        <w:t>Describe the role(s) that the United States played in World War ii – both abroad and on the Homefront.</w:t>
       </w:r>
     </w:p>
     <w:p>
@@ -1477,9 +1615,6 @@
           <w:szCs w:val="32"/>
         </w:rPr>
       </w:pPr>
-      <w:r>
-        <w:tab/>
-      </w:r>
       <w:r>
         <w:tab/>
       </w:r>
@@ -1678,6 +1813,119 @@
     </w:lvl>
   </w:abstractNum>
   <w:abstractNum w:abstractNumId="2" w15:restartNumberingAfterBreak="0">
+    <w:nsid w:val="287E1D9E"/>
+    <w:multiLevelType w:val="hybridMultilevel"/>
+    <w:tmpl w:val="4E382FF6"/>
+    <w:lvl w:ilvl="0" w:tplc="04090001">
+      <w:start w:val="1"/>
+      <w:numFmt w:val="bullet"/>
+      <w:lvlText w:val=""/>
+      <w:lvlJc w:val="left"/>
+      <w:pPr>
+        <w:ind w:left="720" w:hanging="360"/>
+      </w:pPr>
+      <w:rPr>
+        <w:rFonts w:ascii="Symbol" w:hAnsi="Symbol" w:hint="default"/>
+      </w:rPr>
+    </w:lvl>
+    <w:lvl w:ilvl="1" w:tplc="04090003">
+      <w:start w:val="1"/>
+      <w:numFmt w:val="bullet"/>
+      <w:lvlText w:val="o"/>
+      <w:lvlJc w:val="left"/>
+      <w:pPr>
+        <w:ind w:left="1440" w:hanging="360"/>
+      </w:pPr>
+      <w:rPr>
+        <w:rFonts w:ascii="Courier New" w:hAnsi="Courier New" w:cs="Courier New" w:hint="default"/>
+      </w:rPr>
+    </w:lvl>
+    <w:lvl w:ilvl="2" w:tplc="04090005" w:tentative="1">
+      <w:start w:val="1"/>
+      <w:numFmt w:val="bullet"/>
+      <w:lvlText w:val=""/>
+      <w:lvlJc w:val="left"/>
+      <w:pPr>
+        <w:ind w:left="2160" w:hanging="360"/>
+      </w:pPr>
+      <w:rPr>
+        <w:rFonts w:ascii="Wingdings" w:hAnsi="Wingdings" w:hint="default"/>
+      </w:rPr>
+    </w:lvl>
+    <w:lvl w:ilvl="3" w:tplc="04090001" w:tentative="1">
+      <w:start w:val="1"/>
+      <w:numFmt w:val="bullet"/>
+      <w:lvlText w:val=""/>
+      <w:lvlJc w:val="left"/>
+      <w:pPr>
+        <w:ind w:left="2880" w:hanging="360"/>
+      </w:pPr>
+      <w:rPr>
+        <w:rFonts w:ascii="Symbol" w:hAnsi="Symbol" w:hint="default"/>
+      </w:rPr>
+    </w:lvl>
+    <w:lvl w:ilvl="4" w:tplc="04090003" w:tentative="1">
+      <w:start w:val="1"/>
+      <w:numFmt w:val="bullet"/>
+      <w:lvlText w:val="o"/>
+      <w:lvlJc w:val="left"/>
+      <w:pPr>
+        <w:ind w:left="3600" w:hanging="360"/>
+      </w:pPr>
+      <w:rPr>
+        <w:rFonts w:ascii="Courier New" w:hAnsi="Courier New" w:cs="Courier New" w:hint="default"/>
+      </w:rPr>
+    </w:lvl>
+    <w:lvl w:ilvl="5" w:tplc="04090005" w:tentative="1">
+      <w:start w:val="1"/>
+      <w:numFmt w:val="bullet"/>
+      <w:lvlText w:val=""/>
+      <w:lvlJc w:val="left"/>
+      <w:pPr>
+        <w:ind w:left="4320" w:hanging="360"/>
+      </w:pPr>
+      <w:rPr>
+        <w:rFonts w:ascii="Wingdings" w:hAnsi="Wingdings" w:hint="default"/>
+      </w:rPr>
+    </w:lvl>
+    <w:lvl w:ilvl="6" w:tplc="04090001" w:tentative="1">
+      <w:start w:val="1"/>
+      <w:numFmt w:val="bullet"/>
+      <w:lvlText w:val=""/>
+      <w:lvlJc w:val="left"/>
+      <w:pPr>
+        <w:ind w:left="5040" w:hanging="360"/>
+      </w:pPr>
+      <w:rPr>
+        <w:rFonts w:ascii="Symbol" w:hAnsi="Symbol" w:hint="default"/>
+      </w:rPr>
+    </w:lvl>
+    <w:lvl w:ilvl="7" w:tplc="04090003" w:tentative="1">
+      <w:start w:val="1"/>
+      <w:numFmt w:val="bullet"/>
+      <w:lvlText w:val="o"/>
+      <w:lvlJc w:val="left"/>
+      <w:pPr>
+        <w:ind w:left="5760" w:hanging="360"/>
+      </w:pPr>
+      <w:rPr>
+        <w:rFonts w:ascii="Courier New" w:hAnsi="Courier New" w:cs="Courier New" w:hint="default"/>
+      </w:rPr>
+    </w:lvl>
+    <w:lvl w:ilvl="8" w:tplc="04090005" w:tentative="1">
+      <w:start w:val="1"/>
+      <w:numFmt w:val="bullet"/>
+      <w:lvlText w:val=""/>
+      <w:lvlJc w:val="left"/>
+      <w:pPr>
+        <w:ind w:left="6480" w:hanging="360"/>
+      </w:pPr>
+      <w:rPr>
+        <w:rFonts w:ascii="Wingdings" w:hAnsi="Wingdings" w:hint="default"/>
+      </w:rPr>
+    </w:lvl>
+  </w:abstractNum>
+  <w:abstractNum w:abstractNumId="3" w15:restartNumberingAfterBreak="0">
     <w:nsid w:val="3E5F0363"/>
     <w:multiLevelType w:val="hybridMultilevel"/>
     <w:tmpl w:val="88BAC738"/>
@@ -1766,7 +2014,120 @@
       </w:pPr>
     </w:lvl>
   </w:abstractNum>
-  <w:abstractNum w:abstractNumId="3" w15:restartNumberingAfterBreak="0">
+  <w:abstractNum w:abstractNumId="4" w15:restartNumberingAfterBreak="0">
+    <w:nsid w:val="4E3C0DB5"/>
+    <w:multiLevelType w:val="hybridMultilevel"/>
+    <w:tmpl w:val="F57ADA8A"/>
+    <w:lvl w:ilvl="0" w:tplc="04090001">
+      <w:start w:val="1"/>
+      <w:numFmt w:val="bullet"/>
+      <w:lvlText w:val=""/>
+      <w:lvlJc w:val="left"/>
+      <w:pPr>
+        <w:ind w:left="720" w:hanging="360"/>
+      </w:pPr>
+      <w:rPr>
+        <w:rFonts w:ascii="Symbol" w:hAnsi="Symbol" w:hint="default"/>
+      </w:rPr>
+    </w:lvl>
+    <w:lvl w:ilvl="1" w:tplc="04090003" w:tentative="1">
+      <w:start w:val="1"/>
+      <w:numFmt w:val="bullet"/>
+      <w:lvlText w:val="o"/>
+      <w:lvlJc w:val="left"/>
+      <w:pPr>
+        <w:ind w:left="1440" w:hanging="360"/>
+      </w:pPr>
+      <w:rPr>
+        <w:rFonts w:ascii="Courier New" w:hAnsi="Courier New" w:cs="Courier New" w:hint="default"/>
+      </w:rPr>
+    </w:lvl>
+    <w:lvl w:ilvl="2" w:tplc="04090005" w:tentative="1">
+      <w:start w:val="1"/>
+      <w:numFmt w:val="bullet"/>
+      <w:lvlText w:val=""/>
+      <w:lvlJc w:val="left"/>
+      <w:pPr>
+        <w:ind w:left="2160" w:hanging="360"/>
+      </w:pPr>
+      <w:rPr>
+        <w:rFonts w:ascii="Wingdings" w:hAnsi="Wingdings" w:hint="default"/>
+      </w:rPr>
+    </w:lvl>
+    <w:lvl w:ilvl="3" w:tplc="04090001" w:tentative="1">
+      <w:start w:val="1"/>
+      <w:numFmt w:val="bullet"/>
+      <w:lvlText w:val=""/>
+      <w:lvlJc w:val="left"/>
+      <w:pPr>
+        <w:ind w:left="2880" w:hanging="360"/>
+      </w:pPr>
+      <w:rPr>
+        <w:rFonts w:ascii="Symbol" w:hAnsi="Symbol" w:hint="default"/>
+      </w:rPr>
+    </w:lvl>
+    <w:lvl w:ilvl="4" w:tplc="04090003" w:tentative="1">
+      <w:start w:val="1"/>
+      <w:numFmt w:val="bullet"/>
+      <w:lvlText w:val="o"/>
+      <w:lvlJc w:val="left"/>
+      <w:pPr>
+        <w:ind w:left="3600" w:hanging="360"/>
+      </w:pPr>
+      <w:rPr>
+        <w:rFonts w:ascii="Courier New" w:hAnsi="Courier New" w:cs="Courier New" w:hint="default"/>
+      </w:rPr>
+    </w:lvl>
+    <w:lvl w:ilvl="5" w:tplc="04090005" w:tentative="1">
+      <w:start w:val="1"/>
+      <w:numFmt w:val="bullet"/>
+      <w:lvlText w:val=""/>
+      <w:lvlJc w:val="left"/>
+      <w:pPr>
+        <w:ind w:left="4320" w:hanging="360"/>
+      </w:pPr>
+      <w:rPr>
+        <w:rFonts w:ascii="Wingdings" w:hAnsi="Wingdings" w:hint="default"/>
+      </w:rPr>
+    </w:lvl>
+    <w:lvl w:ilvl="6" w:tplc="04090001" w:tentative="1">
+      <w:start w:val="1"/>
+      <w:numFmt w:val="bullet"/>
+      <w:lvlText w:val=""/>
+      <w:lvlJc w:val="left"/>
+      <w:pPr>
+        <w:ind w:left="5040" w:hanging="360"/>
+      </w:pPr>
+      <w:rPr>
+        <w:rFonts w:ascii="Symbol" w:hAnsi="Symbol" w:hint="default"/>
+      </w:rPr>
+    </w:lvl>
+    <w:lvl w:ilvl="7" w:tplc="04090003" w:tentative="1">
+      <w:start w:val="1"/>
+      <w:numFmt w:val="bullet"/>
+      <w:lvlText w:val="o"/>
+      <w:lvlJc w:val="left"/>
+      <w:pPr>
+        <w:ind w:left="5760" w:hanging="360"/>
+      </w:pPr>
+      <w:rPr>
+        <w:rFonts w:ascii="Courier New" w:hAnsi="Courier New" w:cs="Courier New" w:hint="default"/>
+      </w:rPr>
+    </w:lvl>
+    <w:lvl w:ilvl="8" w:tplc="04090005" w:tentative="1">
+      <w:start w:val="1"/>
+      <w:numFmt w:val="bullet"/>
+      <w:lvlText w:val=""/>
+      <w:lvlJc w:val="left"/>
+      <w:pPr>
+        <w:ind w:left="6480" w:hanging="360"/>
+      </w:pPr>
+      <w:rPr>
+        <w:rFonts w:ascii="Wingdings" w:hAnsi="Wingdings" w:hint="default"/>
+      </w:rPr>
+    </w:lvl>
+  </w:abstractNum>
+  <w:abstractNum w:abstractNumId="5" w15:restartNumberingAfterBreak="0">
     <w:nsid w:val="54ED48F7"/>
     <w:multiLevelType w:val="hybridMultilevel"/>
     <w:tmpl w:val="14C4F0CC"/>
@@ -1855,7 +2216,7 @@
       </w:pPr>
     </w:lvl>
   </w:abstractNum>
-  <w:abstractNum w:abstractNumId="4" w15:restartNumberingAfterBreak="0">
+  <w:abstractNum w:abstractNumId="6" w15:restartNumberingAfterBreak="0">
     <w:nsid w:val="59C930BF"/>
     <w:multiLevelType w:val="hybridMultilevel"/>
     <w:tmpl w:val="A4AE1E5C"/>
@@ -1871,7 +2232,7 @@
         <w:rFonts w:hint="default"/>
       </w:rPr>
     </w:lvl>
-    <w:lvl w:ilvl="1" w:tplc="04090019" w:tentative="1">
+    <w:lvl w:ilvl="1" w:tplc="04090019">
       <w:start w:val="1"/>
       <w:numFmt w:val="lowerLetter"/>
       <w:lvlText w:val="%2."/>
@@ -1944,7 +2305,7 @@
       </w:pPr>
     </w:lvl>
   </w:abstractNum>
-  <w:abstractNum w:abstractNumId="5" w15:restartNumberingAfterBreak="0">
+  <w:abstractNum w:abstractNumId="7" w15:restartNumberingAfterBreak="0">
     <w:nsid w:val="5AFF2FE0"/>
     <w:multiLevelType w:val="hybridMultilevel"/>
     <w:tmpl w:val="1A7A0738"/>
@@ -2033,7 +2394,7 @@
       </w:pPr>
     </w:lvl>
   </w:abstractNum>
-  <w:abstractNum w:abstractNumId="6" w15:restartNumberingAfterBreak="0">
+  <w:abstractNum w:abstractNumId="8" w15:restartNumberingAfterBreak="0">
     <w:nsid w:val="5D6356C8"/>
     <w:multiLevelType w:val="hybridMultilevel"/>
     <w:tmpl w:val="5052E940"/>
@@ -2122,7 +2483,7 @@
       </w:pPr>
     </w:lvl>
   </w:abstractNum>
-  <w:abstractNum w:abstractNumId="7" w15:restartNumberingAfterBreak="0">
+  <w:abstractNum w:abstractNumId="9" w15:restartNumberingAfterBreak="0">
     <w:nsid w:val="646A7FDC"/>
     <w:multiLevelType w:val="hybridMultilevel"/>
     <w:tmpl w:val="C3B8F716"/>
@@ -2211,7 +2572,120 @@
       </w:pPr>
     </w:lvl>
   </w:abstractNum>
-  <w:abstractNum w:abstractNumId="8" w15:restartNumberingAfterBreak="0">
+  <w:abstractNum w:abstractNumId="10" w15:restartNumberingAfterBreak="0">
+    <w:nsid w:val="662150D3"/>
+    <w:multiLevelType w:val="hybridMultilevel"/>
+    <w:tmpl w:val="CA1C4910"/>
+    <w:lvl w:ilvl="0" w:tplc="04090001">
+      <w:start w:val="1"/>
+      <w:numFmt w:val="bullet"/>
+      <w:lvlText w:val=""/>
+      <w:lvlJc w:val="left"/>
+      <w:pPr>
+        <w:ind w:left="1440" w:hanging="360"/>
+      </w:pPr>
+      <w:rPr>
+        <w:rFonts w:ascii="Symbol" w:hAnsi="Symbol" w:hint="default"/>
+      </w:rPr>
+    </w:lvl>
+    <w:lvl w:ilvl="1" w:tplc="04090003" w:tentative="1">
+      <w:start w:val="1"/>
+      <w:numFmt w:val="bullet"/>
+      <w:lvlText w:val="o"/>
+      <w:lvlJc w:val="left"/>
+      <w:pPr>
+        <w:ind w:left="2160" w:hanging="360"/>
+      </w:pPr>
+      <w:rPr>
+        <w:rFonts w:ascii="Courier New" w:hAnsi="Courier New" w:cs="Courier New" w:hint="default"/>
+      </w:rPr>
+    </w:lvl>
+    <w:lvl w:ilvl="2" w:tplc="04090005" w:tentative="1">
+      <w:start w:val="1"/>
+      <w:numFmt w:val="bullet"/>
+      <w:lvlText w:val=""/>
+      <w:lvlJc w:val="left"/>
+      <w:pPr>
+        <w:ind w:left="2880" w:hanging="360"/>
+      </w:pPr>
+      <w:rPr>
+        <w:rFonts w:ascii="Wingdings" w:hAnsi="Wingdings" w:hint="default"/>
+      </w:rPr>
+    </w:lvl>
+    <w:lvl w:ilvl="3" w:tplc="04090001" w:tentative="1">
+      <w:start w:val="1"/>
+      <w:numFmt w:val="bullet"/>
+      <w:lvlText w:val=""/>
+      <w:lvlJc w:val="left"/>
+      <w:pPr>
+        <w:ind w:left="3600" w:hanging="360"/>
+      </w:pPr>
+      <w:rPr>
+        <w:rFonts w:ascii="Symbol" w:hAnsi="Symbol" w:hint="default"/>
+      </w:rPr>
+    </w:lvl>
+    <w:lvl w:ilvl="4" w:tplc="04090003" w:tentative="1">
+      <w:start w:val="1"/>
+      <w:numFmt w:val="bullet"/>
+      <w:lvlText w:val="o"/>
+      <w:lvlJc w:val="left"/>
+      <w:pPr>
+        <w:ind w:left="4320" w:hanging="360"/>
+      </w:pPr>
+      <w:rPr>
+        <w:rFonts w:ascii="Courier New" w:hAnsi="Courier New" w:cs="Courier New" w:hint="default"/>
+      </w:rPr>
+    </w:lvl>
+    <w:lvl w:ilvl="5" w:tplc="04090005" w:tentative="1">
+      <w:start w:val="1"/>
+      <w:numFmt w:val="bullet"/>
+      <w:lvlText w:val=""/>
+      <w:lvlJc w:val="left"/>
+      <w:pPr>
+        <w:ind w:left="5040" w:hanging="360"/>
+      </w:pPr>
+      <w:rPr>
+        <w:rFonts w:ascii="Wingdings" w:hAnsi="Wingdings" w:hint="default"/>
+      </w:rPr>
+    </w:lvl>
+    <w:lvl w:ilvl="6" w:tplc="04090001" w:tentative="1">
+      <w:start w:val="1"/>
+      <w:numFmt w:val="bullet"/>
+      <w:lvlText w:val=""/>
+      <w:lvlJc w:val="left"/>
+      <w:pPr>
+        <w:ind w:left="5760" w:hanging="360"/>
+      </w:pPr>
+      <w:rPr>
+        <w:rFonts w:ascii="Symbol" w:hAnsi="Symbol" w:hint="default"/>
+      </w:rPr>
+    </w:lvl>
+    <w:lvl w:ilvl="7" w:tplc="04090003" w:tentative="1">
+      <w:start w:val="1"/>
+      <w:numFmt w:val="bullet"/>
+      <w:lvlText w:val="o"/>
+      <w:lvlJc w:val="left"/>
+      <w:pPr>
+        <w:ind w:left="6480" w:hanging="360"/>
+      </w:pPr>
+      <w:rPr>
+        <w:rFonts w:ascii="Courier New" w:hAnsi="Courier New" w:cs="Courier New" w:hint="default"/>
+      </w:rPr>
+    </w:lvl>
+    <w:lvl w:ilvl="8" w:tplc="04090005" w:tentative="1">
+      <w:start w:val="1"/>
+      <w:numFmt w:val="bullet"/>
+      <w:lvlText w:val=""/>
+      <w:lvlJc w:val="left"/>
+      <w:pPr>
+        <w:ind w:left="7200" w:hanging="360"/>
+      </w:pPr>
+      <w:rPr>
+        <w:rFonts w:ascii="Wingdings" w:hAnsi="Wingdings" w:hint="default"/>
+      </w:rPr>
+    </w:lvl>
+  </w:abstractNum>
+  <w:abstractNum w:abstractNumId="11" w15:restartNumberingAfterBreak="0">
     <w:nsid w:val="6BD40127"/>
     <w:multiLevelType w:val="hybridMultilevel"/>
     <w:tmpl w:val="D0CCAED6"/>
@@ -2300,7 +2774,120 @@
       </w:pPr>
     </w:lvl>
   </w:abstractNum>
-  <w:abstractNum w:abstractNumId="9" w15:restartNumberingAfterBreak="0">
+  <w:abstractNum w:abstractNumId="12" w15:restartNumberingAfterBreak="0">
+    <w:nsid w:val="7BC76422"/>
+    <w:multiLevelType w:val="hybridMultilevel"/>
+    <w:tmpl w:val="89725E2C"/>
+    <w:lvl w:ilvl="0" w:tplc="04090001">
+      <w:start w:val="1"/>
+      <w:numFmt w:val="bullet"/>
+      <w:lvlText w:val=""/>
+      <w:lvlJc w:val="left"/>
+      <w:pPr>
+        <w:ind w:left="1440" w:hanging="360"/>
+      </w:pPr>
+      <w:rPr>
+        <w:rFonts w:ascii="Symbol" w:hAnsi="Symbol" w:hint="default"/>
+      </w:rPr>
+    </w:lvl>
+    <w:lvl w:ilvl="1" w:tplc="04090003">
+      <w:start w:val="1"/>
+      <w:numFmt w:val="bullet"/>
+      <w:lvlText w:val="o"/>
+      <w:lvlJc w:val="left"/>
+      <w:pPr>
+        <w:ind w:left="2160" w:hanging="360"/>
+      </w:pPr>
+      <w:rPr>
+        <w:rFonts w:ascii="Courier New" w:hAnsi="Courier New" w:cs="Courier New" w:hint="default"/>
+      </w:rPr>
+    </w:lvl>
+    <w:lvl w:ilvl="2" w:tplc="04090005" w:tentative="1">
+      <w:start w:val="1"/>
+      <w:numFmt w:val="bullet"/>
+      <w:lvlText w:val=""/>
+      <w:lvlJc w:val="left"/>
+      <w:pPr>
+        <w:ind w:left="2880" w:hanging="360"/>
+      </w:pPr>
+      <w:rPr>
+        <w:rFonts w:ascii="Wingdings" w:hAnsi="Wingdings" w:hint="default"/>
+      </w:rPr>
+    </w:lvl>
+    <w:lvl w:ilvl="3" w:tplc="04090001" w:tentative="1">
+      <w:start w:val="1"/>
+      <w:numFmt w:val="bullet"/>
+      <w:lvlText w:val=""/>
+      <w:lvlJc w:val="left"/>
+      <w:pPr>
+        <w:ind w:left="3600" w:hanging="360"/>
+      </w:pPr>
+      <w:rPr>
+        <w:rFonts w:ascii="Symbol" w:hAnsi="Symbol" w:hint="default"/>
+      </w:rPr>
+    </w:lvl>
+    <w:lvl w:ilvl="4" w:tplc="04090003" w:tentative="1">
+      <w:start w:val="1"/>
+      <w:numFmt w:val="bullet"/>
+      <w:lvlText w:val="o"/>
+      <w:lvlJc w:val="left"/>
+      <w:pPr>
+        <w:ind w:left="4320" w:hanging="360"/>
+      </w:pPr>
+      <w:rPr>
+        <w:rFonts w:ascii="Courier New" w:hAnsi="Courier New" w:cs="Courier New" w:hint="default"/>
+      </w:rPr>
+    </w:lvl>
+    <w:lvl w:ilvl="5" w:tplc="04090005" w:tentative="1">
+      <w:start w:val="1"/>
+      <w:numFmt w:val="bullet"/>
+      <w:lvlText w:val=""/>
+      <w:lvlJc w:val="left"/>
+      <w:pPr>
+        <w:ind w:left="5040" w:hanging="360"/>
+      </w:pPr>
+      <w:rPr>
+        <w:rFonts w:ascii="Wingdings" w:hAnsi="Wingdings" w:hint="default"/>
+      </w:rPr>
+    </w:lvl>
+    <w:lvl w:ilvl="6" w:tplc="04090001" w:tentative="1">
+      <w:start w:val="1"/>
+      <w:numFmt w:val="bullet"/>
+      <w:lvlText w:val=""/>
+      <w:lvlJc w:val="left"/>
+      <w:pPr>
+        <w:ind w:left="5760" w:hanging="360"/>
+      </w:pPr>
+      <w:rPr>
+        <w:rFonts w:ascii="Symbol" w:hAnsi="Symbol" w:hint="default"/>
+      </w:rPr>
+    </w:lvl>
+    <w:lvl w:ilvl="7" w:tplc="04090003" w:tentative="1">
+      <w:start w:val="1"/>
+      <w:numFmt w:val="bullet"/>
+      <w:lvlText w:val="o"/>
+      <w:lvlJc w:val="left"/>
+      <w:pPr>
+        <w:ind w:left="6480" w:hanging="360"/>
+      </w:pPr>
+      <w:rPr>
+        <w:rFonts w:ascii="Courier New" w:hAnsi="Courier New" w:cs="Courier New" w:hint="default"/>
+      </w:rPr>
+    </w:lvl>
+    <w:lvl w:ilvl="8" w:tplc="04090005" w:tentative="1">
+      <w:start w:val="1"/>
+      <w:numFmt w:val="bullet"/>
+      <w:lvlText w:val=""/>
+      <w:lvlJc w:val="left"/>
+      <w:pPr>
+        <w:ind w:left="7200" w:hanging="360"/>
+      </w:pPr>
+      <w:rPr>
+        <w:rFonts w:ascii="Wingdings" w:hAnsi="Wingdings" w:hint="default"/>
+      </w:rPr>
+    </w:lvl>
+  </w:abstractNum>
+  <w:abstractNum w:abstractNumId="13" w15:restartNumberingAfterBreak="0">
     <w:nsid w:val="7F372831"/>
     <w:multiLevelType w:val="hybridMultilevel"/>
     <w:tmpl w:val="945C02D4"/>
@@ -2390,16 +2977,16 @@
     </w:lvl>
   </w:abstractNum>
   <w:num w:numId="1">
-    <w:abstractNumId w:val="7"/>
+    <w:abstractNumId w:val="9"/>
   </w:num>
   <w:num w:numId="2">
-    <w:abstractNumId w:val="6"/>
+    <w:abstractNumId w:val="8"/>
   </w:num>
   <w:num w:numId="3">
-    <w:abstractNumId w:val="9"/>
+    <w:abstractNumId w:val="13"/>
   </w:num>
   <w:num w:numId="4">
-    <w:abstractNumId w:val="2"/>
+    <w:abstractNumId w:val="3"/>
   </w:num>
   <w:num w:numId="5">
     <w:abstractNumId w:val="0"/>
@@ -2408,16 +2995,28 @@
     <w:abstractNumId w:val="1"/>
   </w:num>
   <w:num w:numId="7">
+    <w:abstractNumId w:val="7"/>
+  </w:num>
+  <w:num w:numId="8">
+    <w:abstractNumId w:val="6"/>
+  </w:num>
+  <w:num w:numId="9">
+    <w:abstractNumId w:val="11"/>
+  </w:num>
+  <w:num w:numId="10">
     <w:abstractNumId w:val="5"/>
   </w:num>
-  <w:num w:numId="8">
+  <w:num w:numId="11">
+    <w:abstractNumId w:val="10"/>
+  </w:num>
+  <w:num w:numId="12">
     <w:abstractNumId w:val="4"/>
   </w:num>
-  <w:num w:numId="9">
-    <w:abstractNumId w:val="8"/>
+  <w:num w:numId="13">
+    <w:abstractNumId w:val="2"/>
   </w:num>
-  <w:num w:numId="10">
-    <w:abstractNumId w:val="3"/>
+  <w:num w:numId="14">
+    <w:abstractNumId w:val="12"/>
   </w:num>
 </w:numbering>
 </file>

</xml_diff>

<commit_message>
question 25 hist review
</commit_message>
<xml_diff>
--- a/2.1-HIST-1302.005/Worksheets/HIST1302.Worksheet 2.2018.docx
+++ b/2.1-HIST-1302.005/Worksheets/HIST1302.Worksheet 2.2018.docx
@@ -406,12 +406,7 @@
         <w:spacing w:after="0" w:line="240" w:lineRule="auto"/>
       </w:pPr>
       <w:r>
-        <w:t>Protect from being che</w:t>
-      </w:r>
-      <w:bookmarkStart w:id="0" w:name="_GoBack"/>
-      <w:bookmarkEnd w:id="0"/>
-      <w:r>
-        <w:t>ated by railroads</w:t>
+        <w:t>Protect from being cheated by railroads</w:t>
       </w:r>
     </w:p>
     <w:p>
@@ -875,6 +870,56 @@
     </w:p>
     <w:p>
       <w:pPr>
+        <w:pStyle w:val="ListParagraph"/>
+        <w:numPr>
+          <w:ilvl w:val="0"/>
+          <w:numId w:val="18"/>
+        </w:numPr>
+        <w:spacing w:after="0" w:line="240" w:lineRule="auto"/>
+      </w:pPr>
+      <w:r>
+        <w:t>New York enacted a statute known as the Bakeshop Act</w:t>
+      </w:r>
+    </w:p>
+    <w:p>
+      <w:pPr>
+        <w:pStyle w:val="ListParagraph"/>
+        <w:numPr>
+          <w:ilvl w:val="0"/>
+          <w:numId w:val="18"/>
+        </w:numPr>
+        <w:spacing w:after="0" w:line="240" w:lineRule="auto"/>
+      </w:pPr>
+      <w:r>
+        <w:t>forbid bakers to work more than 60 hours a week or 10 hours a day</w:t>
+      </w:r>
+      <w:r>
+        <w:t xml:space="preserve"> </w:t>
+      </w:r>
+    </w:p>
+    <w:p>
+      <w:pPr>
+        <w:pStyle w:val="ListParagraph"/>
+        <w:numPr>
+          <w:ilvl w:val="0"/>
+          <w:numId w:val="18"/>
+        </w:numPr>
+        <w:spacing w:after="0" w:line="240" w:lineRule="auto"/>
+      </w:pPr>
+      <w:r>
+        <w:t>The Court invalidated the New York law.</w:t>
+      </w:r>
+      <w:r>
+        <w:t xml:space="preserve"> Lochner won</w:t>
+      </w:r>
+    </w:p>
+    <w:p>
+      <w:pPr>
+        <w:spacing w:after="0" w:line="240" w:lineRule="auto"/>
+      </w:pPr>
+    </w:p>
+    <w:p>
+      <w:pPr>
         <w:spacing w:after="0" w:line="240" w:lineRule="auto"/>
       </w:pPr>
       <w:r>
@@ -1096,6 +1141,32 @@
     </w:p>
     <w:p>
       <w:pPr>
+        <w:pStyle w:val="ListParagraph"/>
+        <w:numPr>
+          <w:ilvl w:val="0"/>
+          <w:numId w:val="18"/>
+        </w:numPr>
+        <w:spacing w:after="0" w:line="240" w:lineRule="auto"/>
+      </w:pPr>
+      <w:r>
+        <w:t>Public university contribution to the state</w:t>
+      </w:r>
+    </w:p>
+    <w:p>
+      <w:pPr>
+        <w:pStyle w:val="ListParagraph"/>
+        <w:numPr>
+          <w:ilvl w:val="0"/>
+          <w:numId w:val="18"/>
+        </w:numPr>
+        <w:spacing w:after="0" w:line="240" w:lineRule="auto"/>
+      </w:pPr>
+      <w:r>
+        <w:t>Research and solve relevant problems</w:t>
+      </w:r>
+    </w:p>
+    <w:p>
+      <w:pPr>
         <w:spacing w:after="0" w:line="240" w:lineRule="auto"/>
       </w:pPr>
       <w:r>
@@ -1104,6 +1175,38 @@
     </w:p>
     <w:p>
       <w:pPr>
+        <w:pStyle w:val="ListParagraph"/>
+        <w:numPr>
+          <w:ilvl w:val="0"/>
+          <w:numId w:val="18"/>
+        </w:numPr>
+        <w:spacing w:after="0" w:line="240" w:lineRule="auto"/>
+      </w:pPr>
+      <w:r>
+        <w:lastRenderedPageBreak/>
+        <w:t>State gov can give vote to people</w:t>
+      </w:r>
+    </w:p>
+    <w:p>
+      <w:pPr>
+        <w:pStyle w:val="ListParagraph"/>
+        <w:numPr>
+          <w:ilvl w:val="0"/>
+          <w:numId w:val="18"/>
+        </w:numPr>
+        <w:spacing w:after="0" w:line="240" w:lineRule="auto"/>
+      </w:pPr>
+      <w:r>
+        <w:t>Elect someone, if they don’t perform, another election to remove</w:t>
+      </w:r>
+    </w:p>
+    <w:p>
+      <w:pPr>
+        <w:spacing w:after="0" w:line="240" w:lineRule="auto"/>
+      </w:pPr>
+    </w:p>
+    <w:p>
+      <w:pPr>
         <w:spacing w:after="0" w:line="240" w:lineRule="auto"/>
       </w:pPr>
       <w:r>
@@ -1112,6 +1215,72 @@
     </w:p>
     <w:p>
       <w:pPr>
+        <w:pStyle w:val="ListParagraph"/>
+        <w:numPr>
+          <w:ilvl w:val="0"/>
+          <w:numId w:val="18"/>
+        </w:numPr>
+        <w:spacing w:after="0" w:line="240" w:lineRule="auto"/>
+      </w:pPr>
+      <w:r>
+        <w:t>Lead civil rights movement</w:t>
+      </w:r>
+    </w:p>
+    <w:p>
+      <w:pPr>
+        <w:pStyle w:val="ListParagraph"/>
+        <w:numPr>
+          <w:ilvl w:val="0"/>
+          <w:numId w:val="18"/>
+        </w:numPr>
+        <w:spacing w:after="0" w:line="240" w:lineRule="auto"/>
+      </w:pPr>
+      <w:r>
+        <w:t>1</w:t>
+      </w:r>
+      <w:r>
+        <w:rPr>
+          <w:vertAlign w:val="superscript"/>
+        </w:rPr>
+        <w:t>st</w:t>
+      </w:r>
+      <w:r>
+        <w:t xml:space="preserve"> African American with degree from Harvard</w:t>
+      </w:r>
+    </w:p>
+    <w:p>
+      <w:pPr>
+        <w:pStyle w:val="ListParagraph"/>
+        <w:numPr>
+          <w:ilvl w:val="0"/>
+          <w:numId w:val="18"/>
+        </w:numPr>
+        <w:spacing w:after="0" w:line="240" w:lineRule="auto"/>
+      </w:pPr>
+      <w:r>
+        <w:t>Taught at Atlanta U</w:t>
+      </w:r>
+    </w:p>
+    <w:p>
+      <w:pPr>
+        <w:pStyle w:val="ListParagraph"/>
+        <w:numPr>
+          <w:ilvl w:val="0"/>
+          <w:numId w:val="18"/>
+        </w:numPr>
+        <w:spacing w:after="0" w:line="240" w:lineRule="auto"/>
+      </w:pPr>
+      <w:r>
+        <w:t>Souls of Black Folk</w:t>
+      </w:r>
+    </w:p>
+    <w:p>
+      <w:pPr>
+        <w:spacing w:after="0" w:line="240" w:lineRule="auto"/>
+      </w:pPr>
+    </w:p>
+    <w:p>
+      <w:pPr>
         <w:spacing w:after="0" w:line="240" w:lineRule="auto"/>
       </w:pPr>
       <w:r>
@@ -1120,6 +1289,37 @@
     </w:p>
     <w:p>
       <w:pPr>
+        <w:pStyle w:val="ListParagraph"/>
+        <w:numPr>
+          <w:ilvl w:val="0"/>
+          <w:numId w:val="18"/>
+        </w:numPr>
+        <w:spacing w:after="0" w:line="240" w:lineRule="auto"/>
+      </w:pPr>
+      <w:r>
+        <w:t>Riot in Springfield lead to the start of this group</w:t>
+      </w:r>
+    </w:p>
+    <w:p>
+      <w:pPr>
+        <w:pStyle w:val="ListParagraph"/>
+        <w:numPr>
+          <w:ilvl w:val="1"/>
+          <w:numId w:val="18"/>
+        </w:numPr>
+        <w:spacing w:after="0" w:line="240" w:lineRule="auto"/>
+      </w:pPr>
+      <w:r>
+        <w:t>Riot for Niagara Principles – full voting and civil rights</w:t>
+      </w:r>
+    </w:p>
+    <w:p>
+      <w:pPr>
+        <w:spacing w:after="0" w:line="240" w:lineRule="auto"/>
+      </w:pPr>
+    </w:p>
+    <w:p>
+      <w:pPr>
         <w:spacing w:after="0" w:line="240" w:lineRule="auto"/>
       </w:pPr>
       <w:r>
@@ -1128,6 +1328,24 @@
     </w:p>
     <w:p>
       <w:pPr>
+        <w:pStyle w:val="ListParagraph"/>
+        <w:numPr>
+          <w:ilvl w:val="0"/>
+          <w:numId w:val="18"/>
+        </w:numPr>
+        <w:spacing w:after="0" w:line="240" w:lineRule="auto"/>
+      </w:pPr>
+      <w:r>
+        <w:t>Frozen out by Woodrow Wilson</w:t>
+      </w:r>
+    </w:p>
+    <w:p>
+      <w:pPr>
+        <w:spacing w:after="0" w:line="240" w:lineRule="auto"/>
+      </w:pPr>
+    </w:p>
+    <w:p>
+      <w:pPr>
         <w:spacing w:after="0" w:line="240" w:lineRule="auto"/>
       </w:pPr>
       <w:r>
@@ -1136,6 +1354,68 @@
     </w:p>
     <w:p>
       <w:pPr>
+        <w:pStyle w:val="ListParagraph"/>
+        <w:numPr>
+          <w:ilvl w:val="0"/>
+          <w:numId w:val="18"/>
+        </w:numPr>
+        <w:spacing w:after="0" w:line="240" w:lineRule="auto"/>
+      </w:pPr>
+      <w:r>
+        <w:t>IWW</w:t>
+      </w:r>
+    </w:p>
+    <w:p>
+      <w:pPr>
+        <w:pStyle w:val="ListParagraph"/>
+        <w:numPr>
+          <w:ilvl w:val="0"/>
+          <w:numId w:val="18"/>
+        </w:numPr>
+        <w:spacing w:after="0" w:line="240" w:lineRule="auto"/>
+      </w:pPr>
+      <w:r>
+        <w:t>Wobblies</w:t>
+      </w:r>
+    </w:p>
+    <w:p>
+      <w:pPr>
+        <w:pStyle w:val="ListParagraph"/>
+        <w:numPr>
+          <w:ilvl w:val="0"/>
+          <w:numId w:val="18"/>
+        </w:numPr>
+        <w:spacing w:after="0" w:line="240" w:lineRule="auto"/>
+      </w:pPr>
+      <w:r>
+        <w:t>Joe Hill?</w:t>
+      </w:r>
+    </w:p>
+    <w:p>
+      <w:pPr>
+        <w:pStyle w:val="ListParagraph"/>
+        <w:numPr>
+          <w:ilvl w:val="0"/>
+          <w:numId w:val="18"/>
+        </w:numPr>
+        <w:spacing w:after="0" w:line="240" w:lineRule="auto"/>
+      </w:pPr>
+      <w:r>
+        <w:t xml:space="preserve">James and John </w:t>
+      </w:r>
+      <w:proofErr w:type="spellStart"/>
+      <w:r>
+        <w:t>McKamar</w:t>
+      </w:r>
+      <w:proofErr w:type="spellEnd"/>
+      <w:r>
+        <w:t xml:space="preserve"> bombed L.A. times</w:t>
+      </w:r>
+      <w:bookmarkStart w:id="0" w:name="_GoBack"/>
+      <w:bookmarkEnd w:id="0"/>
+    </w:p>
+    <w:p>
+      <w:pPr>
         <w:spacing w:after="0" w:line="240" w:lineRule="auto"/>
       </w:pPr>
       <w:r>
@@ -1144,6 +1424,89 @@
     </w:p>
     <w:p>
       <w:pPr>
+        <w:pStyle w:val="ListParagraph"/>
+        <w:numPr>
+          <w:ilvl w:val="0"/>
+          <w:numId w:val="18"/>
+        </w:numPr>
+        <w:spacing w:after="0" w:line="240" w:lineRule="auto"/>
+      </w:pPr>
+      <w:r>
+        <w:t>TDR returned from Africa</w:t>
+      </w:r>
+    </w:p>
+    <w:p>
+      <w:pPr>
+        <w:pStyle w:val="ListParagraph"/>
+        <w:numPr>
+          <w:ilvl w:val="0"/>
+          <w:numId w:val="18"/>
+        </w:numPr>
+        <w:spacing w:after="0" w:line="240" w:lineRule="auto"/>
+      </w:pPr>
+      <w:r>
+        <w:t>Declared himself a candidate</w:t>
+      </w:r>
+    </w:p>
+    <w:p>
+      <w:pPr>
+        <w:pStyle w:val="ListParagraph"/>
+        <w:numPr>
+          <w:ilvl w:val="1"/>
+          <w:numId w:val="18"/>
+        </w:numPr>
+        <w:spacing w:after="0" w:line="240" w:lineRule="auto"/>
+      </w:pPr>
+      <w:r>
+        <w:t>Progressive Bull-Moose party</w:t>
+      </w:r>
+    </w:p>
+    <w:p>
+      <w:pPr>
+        <w:pStyle w:val="ListParagraph"/>
+        <w:numPr>
+          <w:ilvl w:val="0"/>
+          <w:numId w:val="18"/>
+        </w:numPr>
+        <w:spacing w:after="0" w:line="240" w:lineRule="auto"/>
+      </w:pPr>
+      <w:r>
+        <w:t>Taft – republican</w:t>
+      </w:r>
+    </w:p>
+    <w:p>
+      <w:pPr>
+        <w:pStyle w:val="ListParagraph"/>
+        <w:numPr>
+          <w:ilvl w:val="0"/>
+          <w:numId w:val="18"/>
+        </w:numPr>
+        <w:spacing w:after="0" w:line="240" w:lineRule="auto"/>
+      </w:pPr>
+      <w:r>
+        <w:t>Eugen Victor Debs – American Socialist</w:t>
+      </w:r>
+    </w:p>
+    <w:p>
+      <w:pPr>
+        <w:pStyle w:val="ListParagraph"/>
+        <w:numPr>
+          <w:ilvl w:val="0"/>
+          <w:numId w:val="18"/>
+        </w:numPr>
+        <w:spacing w:after="0" w:line="240" w:lineRule="auto"/>
+      </w:pPr>
+      <w:r>
+        <w:t>Woodrow Wilson - democrats</w:t>
+      </w:r>
+    </w:p>
+    <w:p>
+      <w:pPr>
+        <w:spacing w:after="0" w:line="240" w:lineRule="auto"/>
+      </w:pPr>
+    </w:p>
+    <w:p>
+      <w:pPr>
         <w:spacing w:after="0" w:line="240" w:lineRule="auto"/>
       </w:pPr>
       <w:r>
@@ -1163,92 +1526,370 @@
         <w:spacing w:after="0" w:line="240" w:lineRule="auto"/>
       </w:pPr>
       <w:r>
+        <w:t>28. Clayton Antitrust Act</w:t>
+      </w:r>
+    </w:p>
+    <w:p>
+      <w:pPr>
+        <w:spacing w:after="0" w:line="240" w:lineRule="auto"/>
+      </w:pPr>
+      <w:r>
+        <w:t>29. Federal Reserve Act</w:t>
+      </w:r>
+    </w:p>
+    <w:p>
+      <w:pPr>
+        <w:spacing w:after="0" w:line="240" w:lineRule="auto"/>
+      </w:pPr>
+      <w:r>
+        <w:t>30. Josiah Strong</w:t>
+      </w:r>
+    </w:p>
+    <w:p>
+      <w:pPr>
+        <w:spacing w:after="0" w:line="240" w:lineRule="auto"/>
+      </w:pPr>
+      <w:r>
+        <w:t>31. Alfred Thayer Mahan</w:t>
+      </w:r>
+    </w:p>
+    <w:p>
+      <w:pPr>
+        <w:spacing w:after="0" w:line="240" w:lineRule="auto"/>
+      </w:pPr>
+      <w:r>
+        <w:t xml:space="preserve">32. de </w:t>
+      </w:r>
+      <w:proofErr w:type="spellStart"/>
+      <w:r>
+        <w:t>Lome</w:t>
+      </w:r>
+      <w:proofErr w:type="spellEnd"/>
+      <w:r>
+        <w:t xml:space="preserve"> Letter</w:t>
+      </w:r>
+    </w:p>
+    <w:p>
+      <w:pPr>
+        <w:spacing w:after="0" w:line="240" w:lineRule="auto"/>
+      </w:pPr>
+      <w:r>
+        <w:t>33.  War of 1898</w:t>
+      </w:r>
+    </w:p>
+    <w:p>
+      <w:pPr>
+        <w:spacing w:after="0" w:line="240" w:lineRule="auto"/>
+      </w:pPr>
+      <w:r>
+        <w:t>34.  Teller Amendment</w:t>
+      </w:r>
+    </w:p>
+    <w:p>
+      <w:pPr>
+        <w:spacing w:after="0" w:line="240" w:lineRule="auto"/>
+      </w:pPr>
+      <w:r>
+        <w:t>35.  Platt Amendment</w:t>
+      </w:r>
+    </w:p>
+    <w:p>
+      <w:pPr>
+        <w:spacing w:after="0" w:line="240" w:lineRule="auto"/>
+      </w:pPr>
+      <w:r>
+        <w:t>36.  USS Maine</w:t>
+      </w:r>
+    </w:p>
+    <w:p>
+      <w:pPr>
+        <w:spacing w:after="0" w:line="240" w:lineRule="auto"/>
+      </w:pPr>
+      <w:r>
+        <w:t xml:space="preserve">37.  Queen </w:t>
+      </w:r>
+      <w:proofErr w:type="spellStart"/>
+      <w:r>
+        <w:t>Lilioukalani</w:t>
+      </w:r>
+      <w:proofErr w:type="spellEnd"/>
+    </w:p>
+    <w:p>
+      <w:pPr>
+        <w:spacing w:after="0" w:line="240" w:lineRule="auto"/>
+      </w:pPr>
+      <w:r>
+        <w:t>38.  Insular Cases</w:t>
+      </w:r>
+    </w:p>
+    <w:p>
+      <w:pPr>
+        <w:spacing w:after="0" w:line="240" w:lineRule="auto"/>
+      </w:pPr>
+      <w:r>
+        <w:t>39.  Open Door Policy</w:t>
+      </w:r>
+    </w:p>
+    <w:p>
+      <w:pPr>
+        <w:spacing w:after="0" w:line="240" w:lineRule="auto"/>
+      </w:pPr>
+      <w:r>
+        <w:t xml:space="preserve">40.  Emilio </w:t>
+      </w:r>
+      <w:proofErr w:type="spellStart"/>
+      <w:r>
+        <w:t>Aquinaldo</w:t>
+      </w:r>
+      <w:proofErr w:type="spellEnd"/>
+    </w:p>
+    <w:p>
+      <w:pPr>
+        <w:spacing w:after="0" w:line="240" w:lineRule="auto"/>
+      </w:pPr>
+      <w:r>
+        <w:t>41.  Open Door Policy</w:t>
+      </w:r>
+    </w:p>
+    <w:p>
+      <w:pPr>
+        <w:spacing w:after="0" w:line="240" w:lineRule="auto"/>
+      </w:pPr>
+      <w:r>
+        <w:t>42.  Root-</w:t>
+      </w:r>
+      <w:proofErr w:type="spellStart"/>
+      <w:r>
+        <w:t>Takahira</w:t>
+      </w:r>
+      <w:proofErr w:type="spellEnd"/>
+      <w:r>
+        <w:t xml:space="preserve"> Agreement</w:t>
+      </w:r>
+    </w:p>
+    <w:p>
+      <w:pPr>
+        <w:spacing w:after="0" w:line="240" w:lineRule="auto"/>
+      </w:pPr>
+      <w:r>
+        <w:t xml:space="preserve">43.  Roosevelt </w:t>
+      </w:r>
+      <w:proofErr w:type="spellStart"/>
+      <w:r>
+        <w:t>Corallary</w:t>
+      </w:r>
+      <w:proofErr w:type="spellEnd"/>
+    </w:p>
+    <w:p>
+      <w:pPr>
+        <w:spacing w:after="0" w:line="240" w:lineRule="auto"/>
+      </w:pPr>
+      <w:r>
         <w:lastRenderedPageBreak/>
-        <w:t>28. Clayton Antitrust Act</w:t>
-      </w:r>
-    </w:p>
-    <w:p>
-      <w:pPr>
-        <w:spacing w:after="0" w:line="240" w:lineRule="auto"/>
-      </w:pPr>
-      <w:r>
-        <w:t>29. Federal Reserve Act</w:t>
-      </w:r>
-    </w:p>
-    <w:p>
-      <w:pPr>
-        <w:spacing w:after="0" w:line="240" w:lineRule="auto"/>
-      </w:pPr>
-      <w:r>
-        <w:t>30. Josiah Strong</w:t>
-      </w:r>
-    </w:p>
-    <w:p>
-      <w:pPr>
-        <w:spacing w:after="0" w:line="240" w:lineRule="auto"/>
-      </w:pPr>
-      <w:r>
-        <w:t>31. Alfred Thayer Mahan</w:t>
-      </w:r>
-    </w:p>
-    <w:p>
-      <w:pPr>
-        <w:spacing w:after="0" w:line="240" w:lineRule="auto"/>
-      </w:pPr>
-      <w:r>
-        <w:t xml:space="preserve">32. de </w:t>
+        <w:t>44.  Francisco “</w:t>
       </w:r>
       <w:proofErr w:type="spellStart"/>
       <w:r>
-        <w:t>Lome</w:t>
+        <w:t>Pancho</w:t>
       </w:r>
       <w:proofErr w:type="spellEnd"/>
       <w:r>
-        <w:t xml:space="preserve"> Letter</w:t>
-      </w:r>
-    </w:p>
-    <w:p>
-      <w:pPr>
-        <w:spacing w:after="0" w:line="240" w:lineRule="auto"/>
-      </w:pPr>
-      <w:r>
-        <w:t>33.  War of 1898</w:t>
-      </w:r>
-    </w:p>
-    <w:p>
-      <w:pPr>
-        <w:spacing w:after="0" w:line="240" w:lineRule="auto"/>
-      </w:pPr>
-      <w:r>
-        <w:t>34.  Teller Amendment</w:t>
-      </w:r>
-    </w:p>
-    <w:p>
-      <w:pPr>
-        <w:spacing w:after="0" w:line="240" w:lineRule="auto"/>
-      </w:pPr>
-      <w:r>
-        <w:t>35.  Platt Amendment</w:t>
-      </w:r>
-    </w:p>
-    <w:p>
-      <w:pPr>
-        <w:spacing w:after="0" w:line="240" w:lineRule="auto"/>
-      </w:pPr>
-      <w:r>
-        <w:t>36.  USS Maine</w:t>
-      </w:r>
-    </w:p>
-    <w:p>
-      <w:pPr>
-        <w:spacing w:after="0" w:line="240" w:lineRule="auto"/>
-      </w:pPr>
-      <w:r>
-        <w:t xml:space="preserve">37.  Queen </w:t>
+        <w:t>” Villa</w:t>
+      </w:r>
+    </w:p>
+    <w:p>
+      <w:pPr>
+        <w:spacing w:after="0" w:line="240" w:lineRule="auto"/>
+      </w:pPr>
+      <w:r>
+        <w:t>45.  Zimmermann Telegram</w:t>
+      </w:r>
+    </w:p>
+    <w:p>
+      <w:pPr>
+        <w:spacing w:after="0" w:line="240" w:lineRule="auto"/>
+      </w:pPr>
+    </w:p>
+    <w:p>
+      <w:pPr>
+        <w:spacing w:after="0" w:line="240" w:lineRule="auto"/>
+      </w:pPr>
+    </w:p>
+    <w:p>
+      <w:pPr>
+        <w:spacing w:after="0" w:line="240" w:lineRule="auto"/>
+      </w:pPr>
+    </w:p>
+    <w:p>
+      <w:pPr>
+        <w:spacing w:after="0" w:line="240" w:lineRule="auto"/>
+      </w:pPr>
+    </w:p>
+    <w:p>
+      <w:pPr>
+        <w:spacing w:after="0" w:line="240" w:lineRule="auto"/>
+      </w:pPr>
+      <w:r>
+        <w:t>46.  Allied Powers/Central Powers</w:t>
+      </w:r>
+    </w:p>
+    <w:p>
+      <w:pPr>
+        <w:spacing w:after="0" w:line="240" w:lineRule="auto"/>
+      </w:pPr>
+      <w:r>
+        <w:t>47.  John J. Pershing</w:t>
+      </w:r>
+    </w:p>
+    <w:p>
+      <w:pPr>
+        <w:spacing w:after="0" w:line="240" w:lineRule="auto"/>
+      </w:pPr>
+      <w:r>
+        <w:t>48.  War Industries Board &amp; Food Adm.</w:t>
+      </w:r>
+    </w:p>
+    <w:p>
+      <w:pPr>
+        <w:spacing w:after="0" w:line="240" w:lineRule="auto"/>
+      </w:pPr>
+      <w:r>
+        <w:t>49.  Committee on Pub</w:t>
+      </w:r>
+      <w:r>
+        <w:t>l</w:t>
+      </w:r>
+      <w:r>
+        <w:t>ic Information</w:t>
+      </w:r>
+    </w:p>
+    <w:p>
+      <w:pPr>
+        <w:spacing w:after="0" w:line="240" w:lineRule="auto"/>
+      </w:pPr>
+      <w:r>
+        <w:t>50.  Sedition Act of 1918</w:t>
+      </w:r>
+    </w:p>
+    <w:p>
+      <w:pPr>
+        <w:spacing w:after="0" w:line="240" w:lineRule="auto"/>
+      </w:pPr>
+      <w:r>
+        <w:t>51.  Great Migration</w:t>
+      </w:r>
+    </w:p>
+    <w:p>
+      <w:pPr>
+        <w:spacing w:after="0" w:line="240" w:lineRule="auto"/>
+      </w:pPr>
+      <w:r>
+        <w:t>52. National Woman’s Party</w:t>
+      </w:r>
+    </w:p>
+    <w:p>
+      <w:pPr>
+        <w:spacing w:after="0" w:line="240" w:lineRule="auto"/>
+      </w:pPr>
+      <w:r>
+        <w:t>53. Treaty of Versailles</w:t>
+      </w:r>
+    </w:p>
+    <w:p>
+      <w:pPr>
+        <w:spacing w:after="0" w:line="240" w:lineRule="auto"/>
+      </w:pPr>
+      <w:r>
+        <w:t>54.  Red Scare/Palmer Raids</w:t>
+      </w:r>
+    </w:p>
+    <w:p>
+      <w:pPr>
+        <w:spacing w:after="0" w:line="240" w:lineRule="auto"/>
+      </w:pPr>
+      <w:r>
+        <w:t>55.  Alice Paul/ERA/19th Amendment</w:t>
+      </w:r>
+    </w:p>
+    <w:p>
+      <w:pPr>
+        <w:spacing w:after="0" w:line="240" w:lineRule="auto"/>
+      </w:pPr>
+      <w:r>
+        <w:t>56.  Warren B. Harding/Calvin Coolidge</w:t>
+      </w:r>
+    </w:p>
+    <w:p>
+      <w:pPr>
+        <w:spacing w:after="0" w:line="240" w:lineRule="auto"/>
+      </w:pPr>
+      <w:proofErr w:type="gramStart"/>
+      <w:r>
+        <w:t>57  Teapot</w:t>
+      </w:r>
+      <w:proofErr w:type="gramEnd"/>
+      <w:r>
+        <w:t xml:space="preserve"> Dome Scandal</w:t>
+      </w:r>
+    </w:p>
+    <w:p>
+      <w:pPr>
+        <w:spacing w:after="0" w:line="240" w:lineRule="auto"/>
+      </w:pPr>
+      <w:r>
+        <w:t>58.  National Origins Act</w:t>
+      </w:r>
+    </w:p>
+    <w:p>
+      <w:pPr>
+        <w:spacing w:after="0" w:line="240" w:lineRule="auto"/>
+      </w:pPr>
+      <w:r>
+        <w:t>59.  Election of1928</w:t>
+      </w:r>
+    </w:p>
+    <w:p>
+      <w:pPr>
+        <w:spacing w:after="0" w:line="240" w:lineRule="auto"/>
+      </w:pPr>
+      <w:r>
+        <w:t>60.  Harlem Renaissance</w:t>
+      </w:r>
+    </w:p>
+    <w:p>
+      <w:pPr>
+        <w:spacing w:after="0" w:line="240" w:lineRule="auto"/>
+      </w:pPr>
+      <w:r>
+        <w:t>61.  Marcus Garvey</w:t>
+      </w:r>
+    </w:p>
+    <w:p>
+      <w:pPr>
+        <w:spacing w:after="0" w:line="240" w:lineRule="auto"/>
+      </w:pPr>
+      <w:r>
+        <w:t>62.  Lost Generation</w:t>
+      </w:r>
+    </w:p>
+    <w:p>
+      <w:pPr>
+        <w:spacing w:after="0" w:line="240" w:lineRule="auto"/>
+      </w:pPr>
+      <w:r>
+        <w:t>63.  Consumer Culture</w:t>
+      </w:r>
+    </w:p>
+    <w:p>
+      <w:pPr>
+        <w:spacing w:after="0" w:line="240" w:lineRule="auto"/>
+      </w:pPr>
+      <w:r>
+        <w:t>64.  Herbert Hoover/</w:t>
       </w:r>
       <w:proofErr w:type="spellStart"/>
       <w:r>
-        <w:t>Lilioukalani</w:t>
+        <w:t>Hoovervilles</w:t>
       </w:r>
       <w:proofErr w:type="spellEnd"/>
     </w:p>
@@ -1257,333 +1898,199 @@
         <w:spacing w:after="0" w:line="240" w:lineRule="auto"/>
       </w:pPr>
       <w:r>
-        <w:t>38.  Insular Cases</w:t>
-      </w:r>
-    </w:p>
-    <w:p>
-      <w:pPr>
-        <w:spacing w:after="0" w:line="240" w:lineRule="auto"/>
-      </w:pPr>
-      <w:r>
-        <w:t>39.  Open Door Policy</w:t>
-      </w:r>
-    </w:p>
-    <w:p>
-      <w:pPr>
-        <w:spacing w:after="0" w:line="240" w:lineRule="auto"/>
-      </w:pPr>
-      <w:r>
-        <w:t xml:space="preserve">40.  Emilio </w:t>
+        <w:t>65.  Smoot-Hawley Tariff</w:t>
+      </w:r>
+    </w:p>
+    <w:p>
+      <w:pPr>
+        <w:spacing w:after="0" w:line="240" w:lineRule="auto"/>
+      </w:pPr>
+      <w:r>
+        <w:t>66.  Bonus Army</w:t>
+      </w:r>
+    </w:p>
+    <w:p>
+      <w:pPr>
+        <w:spacing w:after="0" w:line="240" w:lineRule="auto"/>
+      </w:pPr>
+      <w:r>
+        <w:t>67.  Franklin Delano Roosevelt</w:t>
+      </w:r>
+    </w:p>
+    <w:p>
+      <w:pPr>
+        <w:spacing w:after="0" w:line="240" w:lineRule="auto"/>
+      </w:pPr>
+      <w:r>
+        <w:t>68. First Hundred Days &amp; Fireside Chats</w:t>
+      </w:r>
+    </w:p>
+    <w:p>
+      <w:pPr>
+        <w:spacing w:after="0" w:line="240" w:lineRule="auto"/>
+      </w:pPr>
+      <w:r>
+        <w:t>69. Glass Steagall Act</w:t>
+      </w:r>
+    </w:p>
+    <w:p>
+      <w:pPr>
+        <w:spacing w:after="0" w:line="240" w:lineRule="auto"/>
+      </w:pPr>
+      <w:r>
+        <w:t>70. Agricultural Adjustment Act</w:t>
+      </w:r>
+    </w:p>
+    <w:p>
+      <w:pPr>
+        <w:spacing w:after="0" w:line="240" w:lineRule="auto"/>
+      </w:pPr>
+      <w:r>
+        <w:t>71. Federal Emergency Relief Act</w:t>
+      </w:r>
+    </w:p>
+    <w:p>
+      <w:pPr>
+        <w:spacing w:after="0" w:line="240" w:lineRule="auto"/>
+      </w:pPr>
+      <w:r>
+        <w:t>72. Civilian Conservation Corps</w:t>
+      </w:r>
+    </w:p>
+    <w:p>
+      <w:pPr>
+        <w:spacing w:after="0" w:line="240" w:lineRule="auto"/>
+      </w:pPr>
+      <w:r>
+        <w:t>73.  Federal Housing Administration</w:t>
+      </w:r>
+    </w:p>
+    <w:p>
+      <w:pPr>
+        <w:spacing w:after="0" w:line="240" w:lineRule="auto"/>
+      </w:pPr>
+      <w:r>
+        <w:t>74.  Works Progress Administration</w:t>
+      </w:r>
+    </w:p>
+    <w:p>
+      <w:pPr>
+        <w:spacing w:after="0" w:line="240" w:lineRule="auto"/>
+      </w:pPr>
+      <w:r>
+        <w:t>75. Liberty League/Townsend Plan/Huey Long</w:t>
+      </w:r>
+    </w:p>
+    <w:p>
+      <w:pPr>
+        <w:spacing w:after="0" w:line="240" w:lineRule="auto"/>
+      </w:pPr>
+      <w:r>
+        <w:t>76.  Social Security Act</w:t>
+      </w:r>
+    </w:p>
+    <w:p>
+      <w:pPr>
+        <w:spacing w:after="0" w:line="240" w:lineRule="auto"/>
+      </w:pPr>
+      <w:r>
+        <w:t>77.  NRA/Wagner Act</w:t>
+      </w:r>
+    </w:p>
+    <w:p>
+      <w:pPr>
+        <w:spacing w:after="0" w:line="240" w:lineRule="auto"/>
+      </w:pPr>
+      <w:r>
+        <w:t>78. AFL/CIO/ John L. Lewis</w:t>
+      </w:r>
+    </w:p>
+    <w:p>
+      <w:pPr>
+        <w:spacing w:after="0" w:line="240" w:lineRule="auto"/>
+      </w:pPr>
+      <w:r>
+        <w:t>79.  Tennessee Valley Authority</w:t>
+      </w:r>
+    </w:p>
+    <w:p>
+      <w:pPr>
+        <w:spacing w:after="0" w:line="240" w:lineRule="auto"/>
+      </w:pPr>
+      <w:r>
+        <w:t>80.  Dust Bowl/The Grapes of Wrath</w:t>
+      </w:r>
+    </w:p>
+    <w:p>
+      <w:pPr>
+        <w:spacing w:after="0" w:line="240" w:lineRule="auto"/>
+      </w:pPr>
+      <w:r>
+        <w:t xml:space="preserve">81.  Rise of </w:t>
       </w:r>
       <w:proofErr w:type="spellStart"/>
       <w:r>
-        <w:t>Aquinaldo</w:t>
+        <w:t>Facist</w:t>
       </w:r>
       <w:proofErr w:type="spellEnd"/>
-    </w:p>
-    <w:p>
-      <w:pPr>
-        <w:spacing w:after="0" w:line="240" w:lineRule="auto"/>
-      </w:pPr>
-      <w:r>
-        <w:t>41.  Open Door Policy</w:t>
-      </w:r>
-    </w:p>
-    <w:p>
-      <w:pPr>
-        <w:spacing w:after="0" w:line="240" w:lineRule="auto"/>
-      </w:pPr>
-      <w:r>
-        <w:t>42.  Root-</w:t>
+      <w:r>
+        <w:t xml:space="preserve"> Leaders</w:t>
+      </w:r>
+    </w:p>
+    <w:p>
+      <w:pPr>
+        <w:spacing w:after="0" w:line="240" w:lineRule="auto"/>
+      </w:pPr>
+      <w:r>
+        <w:t>82.   Rome-Berlin-</w:t>
       </w:r>
       <w:proofErr w:type="spellStart"/>
       <w:r>
-        <w:t>Takahira</w:t>
+        <w:t>Toyko</w:t>
       </w:r>
       <w:proofErr w:type="spellEnd"/>
       <w:r>
-        <w:t xml:space="preserve"> Agreement</w:t>
-      </w:r>
-    </w:p>
-    <w:p>
-      <w:pPr>
-        <w:spacing w:after="0" w:line="240" w:lineRule="auto"/>
-      </w:pPr>
-      <w:r>
-        <w:t xml:space="preserve">43.  Roosevelt </w:t>
-      </w:r>
-      <w:proofErr w:type="spellStart"/>
-      <w:r>
-        <w:t>Corallary</w:t>
-      </w:r>
-      <w:proofErr w:type="spellEnd"/>
-    </w:p>
-    <w:p>
-      <w:pPr>
-        <w:spacing w:after="0" w:line="240" w:lineRule="auto"/>
-      </w:pPr>
-      <w:r>
-        <w:t>44.  Francisco “</w:t>
-      </w:r>
-      <w:proofErr w:type="spellStart"/>
-      <w:r>
-        <w:t>Pancho</w:t>
-      </w:r>
-      <w:proofErr w:type="spellEnd"/>
-      <w:r>
-        <w:t>” Villa</w:t>
-      </w:r>
-    </w:p>
-    <w:p>
-      <w:pPr>
-        <w:spacing w:after="0" w:line="240" w:lineRule="auto"/>
-      </w:pPr>
-      <w:r>
-        <w:t>45.  Zimmermann Telegram</w:t>
-      </w:r>
-    </w:p>
-    <w:p>
-      <w:pPr>
-        <w:spacing w:after="0" w:line="240" w:lineRule="auto"/>
-      </w:pPr>
-    </w:p>
-    <w:p>
-      <w:pPr>
-        <w:spacing w:after="0" w:line="240" w:lineRule="auto"/>
-      </w:pPr>
-    </w:p>
-    <w:p>
-      <w:pPr>
-        <w:spacing w:after="0" w:line="240" w:lineRule="auto"/>
-      </w:pPr>
-    </w:p>
-    <w:p>
-      <w:pPr>
-        <w:spacing w:after="0" w:line="240" w:lineRule="auto"/>
-      </w:pPr>
-    </w:p>
-    <w:p>
-      <w:pPr>
-        <w:spacing w:after="0" w:line="240" w:lineRule="auto"/>
-      </w:pPr>
-      <w:r>
-        <w:t>46.  Allied Powers/Central Powers</w:t>
-      </w:r>
-    </w:p>
-    <w:p>
-      <w:pPr>
-        <w:spacing w:after="0" w:line="240" w:lineRule="auto"/>
-      </w:pPr>
-      <w:r>
-        <w:t>47.  John J. Pershing</w:t>
-      </w:r>
-    </w:p>
-    <w:p>
-      <w:pPr>
-        <w:spacing w:after="0" w:line="240" w:lineRule="auto"/>
-      </w:pPr>
-      <w:r>
-        <w:t>48.  War Industries Board &amp; Food Adm.</w:t>
-      </w:r>
-    </w:p>
-    <w:p>
-      <w:pPr>
-        <w:spacing w:after="0" w:line="240" w:lineRule="auto"/>
-      </w:pPr>
-      <w:r>
-        <w:t>49.  Committee on Pub</w:t>
-      </w:r>
-      <w:r>
-        <w:t>l</w:t>
-      </w:r>
-      <w:r>
-        <w:t>ic Information</w:t>
-      </w:r>
-    </w:p>
-    <w:p>
-      <w:pPr>
-        <w:spacing w:after="0" w:line="240" w:lineRule="auto"/>
-      </w:pPr>
-      <w:r>
-        <w:t>50.  Sedition Act of 1918</w:t>
-      </w:r>
-    </w:p>
-    <w:p>
-      <w:pPr>
-        <w:spacing w:after="0" w:line="240" w:lineRule="auto"/>
-      </w:pPr>
-      <w:r>
-        <w:t>51.  Great Migration</w:t>
-      </w:r>
-    </w:p>
-    <w:p>
-      <w:pPr>
-        <w:spacing w:after="0" w:line="240" w:lineRule="auto"/>
-      </w:pPr>
-      <w:r>
-        <w:t>52. National Woman’s Party</w:t>
-      </w:r>
-    </w:p>
-    <w:p>
-      <w:pPr>
-        <w:spacing w:after="0" w:line="240" w:lineRule="auto"/>
-      </w:pPr>
-      <w:r>
-        <w:t>53. Treaty of Versailles</w:t>
-      </w:r>
-    </w:p>
-    <w:p>
-      <w:pPr>
-        <w:spacing w:after="0" w:line="240" w:lineRule="auto"/>
-      </w:pPr>
-      <w:r>
-        <w:t>54.  Red Scare/Palmer Raids</w:t>
-      </w:r>
-    </w:p>
-    <w:p>
-      <w:pPr>
-        <w:spacing w:after="0" w:line="240" w:lineRule="auto"/>
-      </w:pPr>
-      <w:r>
-        <w:t>55.  Alice Paul/ERA/19th Amendment</w:t>
-      </w:r>
-    </w:p>
-    <w:p>
-      <w:pPr>
-        <w:spacing w:after="0" w:line="240" w:lineRule="auto"/>
-      </w:pPr>
-      <w:r>
-        <w:t>56.  Warren B. Harding/Calvin Coolidge</w:t>
-      </w:r>
-    </w:p>
-    <w:p>
-      <w:pPr>
-        <w:spacing w:after="0" w:line="240" w:lineRule="auto"/>
-      </w:pPr>
-      <w:proofErr w:type="gramStart"/>
-      <w:r>
-        <w:t>57  Teapot</w:t>
-      </w:r>
-      <w:proofErr w:type="gramEnd"/>
-      <w:r>
-        <w:t xml:space="preserve"> Dome Scandal</w:t>
-      </w:r>
-    </w:p>
-    <w:p>
-      <w:pPr>
-        <w:spacing w:after="0" w:line="240" w:lineRule="auto"/>
-      </w:pPr>
-      <w:r>
-        <w:t>58.  National Origins Act</w:t>
-      </w:r>
-    </w:p>
-    <w:p>
-      <w:pPr>
-        <w:spacing w:after="0" w:line="240" w:lineRule="auto"/>
-      </w:pPr>
-      <w:r>
-        <w:t>59.  Election of1928</w:t>
-      </w:r>
-    </w:p>
-    <w:p>
-      <w:pPr>
-        <w:spacing w:after="0" w:line="240" w:lineRule="auto"/>
-      </w:pPr>
-      <w:r>
-        <w:t>60.  Harlem Renaissance</w:t>
-      </w:r>
-    </w:p>
-    <w:p>
-      <w:pPr>
-        <w:spacing w:after="0" w:line="240" w:lineRule="auto"/>
-      </w:pPr>
-      <w:r>
-        <w:t>61.  Marcus Garvey</w:t>
-      </w:r>
-    </w:p>
-    <w:p>
-      <w:pPr>
-        <w:spacing w:after="0" w:line="240" w:lineRule="auto"/>
-      </w:pPr>
-      <w:r>
-        <w:t>62.  Lost Generation</w:t>
-      </w:r>
-    </w:p>
-    <w:p>
-      <w:pPr>
-        <w:spacing w:after="0" w:line="240" w:lineRule="auto"/>
-      </w:pPr>
-      <w:r>
-        <w:t>63.  Consumer Culture</w:t>
-      </w:r>
-    </w:p>
-    <w:p>
-      <w:pPr>
-        <w:spacing w:after="0" w:line="240" w:lineRule="auto"/>
-      </w:pPr>
-      <w:r>
-        <w:t>64.  Herbert Hoover/</w:t>
-      </w:r>
-      <w:proofErr w:type="spellStart"/>
-      <w:r>
-        <w:t>Hoovervilles</w:t>
-      </w:r>
-      <w:proofErr w:type="spellEnd"/>
-    </w:p>
-    <w:p>
-      <w:pPr>
-        <w:spacing w:after="0" w:line="240" w:lineRule="auto"/>
-      </w:pPr>
-      <w:r>
-        <w:t>65.  Smoot-Hawley Tariff</w:t>
-      </w:r>
-    </w:p>
-    <w:p>
-      <w:pPr>
-        <w:spacing w:after="0" w:line="240" w:lineRule="auto"/>
-      </w:pPr>
-      <w:r>
-        <w:t>66.  Bonus Army</w:t>
-      </w:r>
-    </w:p>
-    <w:p>
-      <w:pPr>
-        <w:spacing w:after="0" w:line="240" w:lineRule="auto"/>
-      </w:pPr>
-      <w:r>
-        <w:t>67.  Franklin Delano Roosevelt</w:t>
-      </w:r>
-    </w:p>
-    <w:p>
-      <w:pPr>
-        <w:spacing w:after="0" w:line="240" w:lineRule="auto"/>
-      </w:pPr>
-      <w:r>
-        <w:t>68. First Hundred Days &amp; Fireside Chats</w:t>
-      </w:r>
-    </w:p>
-    <w:p>
-      <w:pPr>
-        <w:spacing w:after="0" w:line="240" w:lineRule="auto"/>
-      </w:pPr>
-      <w:r>
-        <w:t>69. Glass Steagall Act</w:t>
-      </w:r>
-    </w:p>
-    <w:p>
-      <w:pPr>
-        <w:spacing w:after="0" w:line="240" w:lineRule="auto"/>
-      </w:pPr>
-      <w:r>
-        <w:t>70. Agricultural Adjustment Act</w:t>
-      </w:r>
-    </w:p>
-    <w:p>
-      <w:pPr>
-        <w:spacing w:after="0" w:line="240" w:lineRule="auto"/>
-      </w:pPr>
-      <w:r>
-        <w:t>71. Federal Emergency Relief Act</w:t>
+        <w:t xml:space="preserve"> Axis</w:t>
+      </w:r>
+    </w:p>
+    <w:p>
+      <w:pPr>
+        <w:spacing w:after="0" w:line="240" w:lineRule="auto"/>
+      </w:pPr>
+      <w:r>
+        <w:t>83.  Munich Conference</w:t>
+      </w:r>
+    </w:p>
+    <w:p>
+      <w:pPr>
+        <w:spacing w:after="0" w:line="240" w:lineRule="auto"/>
+      </w:pPr>
+      <w:r>
+        <w:t>84. Committee to Defend America/America First Com.</w:t>
+      </w:r>
+    </w:p>
+    <w:p>
+      <w:pPr>
+        <w:spacing w:after="0" w:line="240" w:lineRule="auto"/>
+      </w:pPr>
+      <w:r>
+        <w:t xml:space="preserve">85.  Lend-Lease Act </w:t>
+      </w:r>
+    </w:p>
+    <w:p>
+      <w:pPr>
+        <w:spacing w:after="0" w:line="240" w:lineRule="auto"/>
+      </w:pPr>
+      <w:r>
+        <w:t>86.  Pearl Harbor Attack</w:t>
+      </w:r>
+    </w:p>
+    <w:p>
+      <w:pPr>
+        <w:spacing w:after="0" w:line="240" w:lineRule="auto"/>
+      </w:pPr>
+      <w:r>
+        <w:t xml:space="preserve">87. Wartime Civil Rights </w:t>
       </w:r>
     </w:p>
     <w:p>
@@ -1592,150 +2099,6 @@
       </w:pPr>
       <w:r>
         <w:lastRenderedPageBreak/>
-        <w:t>72. Civilian Conservation Corps</w:t>
-      </w:r>
-    </w:p>
-    <w:p>
-      <w:pPr>
-        <w:spacing w:after="0" w:line="240" w:lineRule="auto"/>
-      </w:pPr>
-      <w:r>
-        <w:t>73.  Federal Housing Administration</w:t>
-      </w:r>
-    </w:p>
-    <w:p>
-      <w:pPr>
-        <w:spacing w:after="0" w:line="240" w:lineRule="auto"/>
-      </w:pPr>
-      <w:r>
-        <w:t>74.  Works Progress Administration</w:t>
-      </w:r>
-    </w:p>
-    <w:p>
-      <w:pPr>
-        <w:spacing w:after="0" w:line="240" w:lineRule="auto"/>
-      </w:pPr>
-      <w:r>
-        <w:t>75. Liberty League/Townsend Plan/Huey Long</w:t>
-      </w:r>
-    </w:p>
-    <w:p>
-      <w:pPr>
-        <w:spacing w:after="0" w:line="240" w:lineRule="auto"/>
-      </w:pPr>
-      <w:r>
-        <w:t>76.  Social Security Act</w:t>
-      </w:r>
-    </w:p>
-    <w:p>
-      <w:pPr>
-        <w:spacing w:after="0" w:line="240" w:lineRule="auto"/>
-      </w:pPr>
-      <w:r>
-        <w:t>77.  NRA/Wagner Act</w:t>
-      </w:r>
-    </w:p>
-    <w:p>
-      <w:pPr>
-        <w:spacing w:after="0" w:line="240" w:lineRule="auto"/>
-      </w:pPr>
-      <w:r>
-        <w:t>78. AFL/CIO/ John L. Lewis</w:t>
-      </w:r>
-    </w:p>
-    <w:p>
-      <w:pPr>
-        <w:spacing w:after="0" w:line="240" w:lineRule="auto"/>
-      </w:pPr>
-      <w:r>
-        <w:t>79.  Tennessee Valley Authority</w:t>
-      </w:r>
-    </w:p>
-    <w:p>
-      <w:pPr>
-        <w:spacing w:after="0" w:line="240" w:lineRule="auto"/>
-      </w:pPr>
-      <w:r>
-        <w:t>80.  Dust Bowl/The Grapes of Wrath</w:t>
-      </w:r>
-    </w:p>
-    <w:p>
-      <w:pPr>
-        <w:spacing w:after="0" w:line="240" w:lineRule="auto"/>
-      </w:pPr>
-      <w:r>
-        <w:t xml:space="preserve">81.  Rise of </w:t>
-      </w:r>
-      <w:proofErr w:type="spellStart"/>
-      <w:r>
-        <w:t>Facist</w:t>
-      </w:r>
-      <w:proofErr w:type="spellEnd"/>
-      <w:r>
-        <w:t xml:space="preserve"> Leaders</w:t>
-      </w:r>
-    </w:p>
-    <w:p>
-      <w:pPr>
-        <w:spacing w:after="0" w:line="240" w:lineRule="auto"/>
-      </w:pPr>
-      <w:r>
-        <w:t>82.   Rome-Berlin-</w:t>
-      </w:r>
-      <w:proofErr w:type="spellStart"/>
-      <w:r>
-        <w:t>Toyko</w:t>
-      </w:r>
-      <w:proofErr w:type="spellEnd"/>
-      <w:r>
-        <w:t xml:space="preserve"> Axis</w:t>
-      </w:r>
-    </w:p>
-    <w:p>
-      <w:pPr>
-        <w:spacing w:after="0" w:line="240" w:lineRule="auto"/>
-      </w:pPr>
-      <w:r>
-        <w:t>83.  Munich Conference</w:t>
-      </w:r>
-    </w:p>
-    <w:p>
-      <w:pPr>
-        <w:spacing w:after="0" w:line="240" w:lineRule="auto"/>
-      </w:pPr>
-      <w:r>
-        <w:t>84. Committee to Defend America/America First Com.</w:t>
-      </w:r>
-    </w:p>
-    <w:p>
-      <w:pPr>
-        <w:spacing w:after="0" w:line="240" w:lineRule="auto"/>
-      </w:pPr>
-      <w:r>
-        <w:t xml:space="preserve">85.  Lend-Lease Act </w:t>
-      </w:r>
-    </w:p>
-    <w:p>
-      <w:pPr>
-        <w:spacing w:after="0" w:line="240" w:lineRule="auto"/>
-      </w:pPr>
-      <w:r>
-        <w:t>86.  Pearl Harbor Attack</w:t>
-      </w:r>
-    </w:p>
-    <w:p>
-      <w:pPr>
-        <w:spacing w:after="0" w:line="240" w:lineRule="auto"/>
-      </w:pPr>
-      <w:r>
-        <w:t xml:space="preserve">87. Wartime Civil Rights </w:t>
-      </w:r>
-    </w:p>
-    <w:p>
-      <w:pPr>
-        <w:spacing w:after="0" w:line="240" w:lineRule="auto"/>
-      </w:pPr>
-      <w:r>
         <w:t>88. Executive Order 8802</w:t>
       </w:r>
     </w:p>
@@ -2090,6 +2453,7 @@
         <w:ind w:left="360"/>
       </w:pPr>
       <w:r>
+        <w:lastRenderedPageBreak/>
         <w:t>Describe the role(s) that the United States played in World War ii – both abroad and on the Homefront.</w:t>
       </w:r>
     </w:p>
@@ -3542,7 +3906,7 @@
   <w:abstractNum w:abstractNumId="14" w15:restartNumberingAfterBreak="0">
     <w:nsid w:val="5F650157"/>
     <w:multiLevelType w:val="hybridMultilevel"/>
-    <w:tmpl w:val="33C4382C"/>
+    <w:tmpl w:val="E00A65B8"/>
     <w:lvl w:ilvl="0" w:tplc="04090001">
       <w:start w:val="1"/>
       <w:numFmt w:val="bullet"/>
@@ -3555,7 +3919,7 @@
         <w:rFonts w:ascii="Symbol" w:hAnsi="Symbol" w:hint="default"/>
       </w:rPr>
     </w:lvl>
-    <w:lvl w:ilvl="1" w:tplc="04090003" w:tentative="1">
+    <w:lvl w:ilvl="1" w:tplc="04090003">
       <w:start w:val="1"/>
       <w:numFmt w:val="bullet"/>
       <w:lvlText w:val="o"/>

</xml_diff>

<commit_message>
hist exam 2 worksheet q40
</commit_message>
<xml_diff>
--- a/2.1-HIST-1302.005/Worksheets/HIST1302.Worksheet 2.2018.docx
+++ b/2.1-HIST-1302.005/Worksheets/HIST1302.Worksheet 2.2018.docx
@@ -2869,16 +2869,134 @@
       <w:r>
         <w:t>Puerto Ricans are not guaranteed a trial by jury</w:t>
       </w:r>
+    </w:p>
+    <w:p>
+      <w:pPr>
+        <w:spacing w:after="0" w:line="240" w:lineRule="auto"/>
+      </w:pPr>
+      <w:r>
+        <w:t>39.  Open Door Policy</w:t>
+      </w:r>
+    </w:p>
+    <w:p>
+      <w:pPr>
+        <w:pStyle w:val="ListParagraph"/>
+        <w:numPr>
+          <w:ilvl w:val="0"/>
+          <w:numId w:val="33"/>
+        </w:numPr>
+        <w:spacing w:after="0" w:line="240" w:lineRule="auto"/>
+      </w:pPr>
+      <w:r>
+        <w:t>US foreign affairs policy</w:t>
+      </w:r>
+    </w:p>
+    <w:p>
+      <w:pPr>
+        <w:pStyle w:val="ListParagraph"/>
+        <w:numPr>
+          <w:ilvl w:val="0"/>
+          <w:numId w:val="33"/>
+        </w:numPr>
+        <w:spacing w:after="0" w:line="240" w:lineRule="auto"/>
+      </w:pPr>
+      <w:r>
+        <w:t>Allow for a system of trade in China open to all countries equally</w:t>
+      </w:r>
+    </w:p>
+    <w:p>
+      <w:pPr>
+        <w:pStyle w:val="ListParagraph"/>
+        <w:numPr>
+          <w:ilvl w:val="0"/>
+          <w:numId w:val="33"/>
+        </w:numPr>
+        <w:spacing w:after="0" w:line="240" w:lineRule="auto"/>
+      </w:pPr>
+      <w:r>
+        <w:t>Used to mediate competing interests of different colonial powers in China</w:t>
+      </w:r>
+    </w:p>
+    <w:p>
+      <w:pPr>
+        <w:pStyle w:val="ListParagraph"/>
+        <w:numPr>
+          <w:ilvl w:val="0"/>
+          <w:numId w:val="33"/>
+        </w:numPr>
+        <w:spacing w:after="0" w:line="240" w:lineRule="auto"/>
+      </w:pPr>
+      <w:r>
+        <w:t>Spheres of influence</w:t>
+      </w:r>
+    </w:p>
+    <w:p>
+      <w:pPr>
+        <w:pStyle w:val="ListParagraph"/>
+        <w:numPr>
+          <w:ilvl w:val="1"/>
+          <w:numId w:val="33"/>
+        </w:numPr>
+        <w:spacing w:after="0" w:line="240" w:lineRule="auto"/>
+      </w:pPr>
+      <w:r>
+        <w:t>Refrain from interfering with any treaty port</w:t>
+      </w:r>
+    </w:p>
+    <w:p>
+      <w:pPr>
+        <w:pStyle w:val="ListParagraph"/>
+        <w:numPr>
+          <w:ilvl w:val="1"/>
+          <w:numId w:val="33"/>
+        </w:numPr>
+        <w:spacing w:after="0" w:line="240" w:lineRule="auto"/>
+      </w:pPr>
+      <w:r>
+        <w:t>Permit Chinese authorities to collect tariffs equally</w:t>
+      </w:r>
+    </w:p>
+    <w:p>
+      <w:pPr>
+        <w:pStyle w:val="ListParagraph"/>
+        <w:numPr>
+          <w:ilvl w:val="1"/>
+          <w:numId w:val="33"/>
+        </w:numPr>
+        <w:spacing w:after="0" w:line="240" w:lineRule="auto"/>
+      </w:pPr>
+      <w:r>
+        <w:lastRenderedPageBreak/>
+        <w:t>Show no favor to their own nationals</w:t>
+      </w:r>
+    </w:p>
+    <w:p>
+      <w:pPr>
+        <w:pStyle w:val="ListParagraph"/>
+        <w:numPr>
+          <w:ilvl w:val="1"/>
+          <w:numId w:val="33"/>
+        </w:numPr>
+        <w:spacing w:after="0" w:line="240" w:lineRule="auto"/>
+      </w:pPr>
+      <w:r>
+        <w:t>Served interests of colonials without much input from Chinese</w:t>
+      </w:r>
+    </w:p>
+    <w:p>
+      <w:pPr>
+        <w:pStyle w:val="ListParagraph"/>
+        <w:numPr>
+          <w:ilvl w:val="1"/>
+          <w:numId w:val="33"/>
+        </w:numPr>
+        <w:spacing w:after="0" w:line="240" w:lineRule="auto"/>
+      </w:pPr>
+      <w:r>
+        <w:t>Lingering resentment</w:t>
+      </w:r>
       <w:bookmarkStart w:id="0" w:name="_GoBack"/>
       <w:bookmarkEnd w:id="0"/>
-    </w:p>
-    <w:p>
-      <w:pPr>
-        <w:spacing w:after="0" w:line="240" w:lineRule="auto"/>
-      </w:pPr>
-      <w:r>
-        <w:t>39.  Open Door Policy</w:t>
-      </w:r>
     </w:p>
     <w:p>
       <w:pPr>
@@ -3287,6 +3405,7 @@
         <w:spacing w:after="0" w:line="240" w:lineRule="auto"/>
       </w:pPr>
       <w:r>
+        <w:lastRenderedPageBreak/>
         <w:t xml:space="preserve">81.  Rise of </w:t>
       </w:r>
       <w:proofErr w:type="spellStart"/>
@@ -3375,7 +3494,6 @@
         <w:spacing w:after="0" w:line="240" w:lineRule="auto"/>
       </w:pPr>
       <w:r>
-        <w:lastRenderedPageBreak/>
         <w:t>90.  Executive Order 9066</w:t>
       </w:r>
     </w:p>
@@ -3673,6 +3791,7 @@
         <w:ind w:left="360"/>
       </w:pPr>
       <w:r>
+        <w:lastRenderedPageBreak/>
         <w:t>Assess the various responses of the United States to the military aggression of Japan, Germany and Italy in the 1930s.</w:t>
       </w:r>
     </w:p>
@@ -4588,6 +4707,119 @@
     </w:lvl>
   </w:abstractNum>
   <w:abstractNum w:abstractNumId="8" w15:restartNumberingAfterBreak="0">
+    <w:nsid w:val="45FD2BFF"/>
+    <w:multiLevelType w:val="hybridMultilevel"/>
+    <w:tmpl w:val="199AAC66"/>
+    <w:lvl w:ilvl="0" w:tplc="04090001">
+      <w:start w:val="1"/>
+      <w:numFmt w:val="bullet"/>
+      <w:lvlText w:val=""/>
+      <w:lvlJc w:val="left"/>
+      <w:pPr>
+        <w:ind w:left="720" w:hanging="360"/>
+      </w:pPr>
+      <w:rPr>
+        <w:rFonts w:ascii="Symbol" w:hAnsi="Symbol" w:hint="default"/>
+      </w:rPr>
+    </w:lvl>
+    <w:lvl w:ilvl="1" w:tplc="04090003">
+      <w:start w:val="1"/>
+      <w:numFmt w:val="bullet"/>
+      <w:lvlText w:val="o"/>
+      <w:lvlJc w:val="left"/>
+      <w:pPr>
+        <w:ind w:left="1440" w:hanging="360"/>
+      </w:pPr>
+      <w:rPr>
+        <w:rFonts w:ascii="Courier New" w:hAnsi="Courier New" w:cs="Courier New" w:hint="default"/>
+      </w:rPr>
+    </w:lvl>
+    <w:lvl w:ilvl="2" w:tplc="04090005" w:tentative="1">
+      <w:start w:val="1"/>
+      <w:numFmt w:val="bullet"/>
+      <w:lvlText w:val=""/>
+      <w:lvlJc w:val="left"/>
+      <w:pPr>
+        <w:ind w:left="2160" w:hanging="360"/>
+      </w:pPr>
+      <w:rPr>
+        <w:rFonts w:ascii="Wingdings" w:hAnsi="Wingdings" w:hint="default"/>
+      </w:rPr>
+    </w:lvl>
+    <w:lvl w:ilvl="3" w:tplc="04090001" w:tentative="1">
+      <w:start w:val="1"/>
+      <w:numFmt w:val="bullet"/>
+      <w:lvlText w:val=""/>
+      <w:lvlJc w:val="left"/>
+      <w:pPr>
+        <w:ind w:left="2880" w:hanging="360"/>
+      </w:pPr>
+      <w:rPr>
+        <w:rFonts w:ascii="Symbol" w:hAnsi="Symbol" w:hint="default"/>
+      </w:rPr>
+    </w:lvl>
+    <w:lvl w:ilvl="4" w:tplc="04090003" w:tentative="1">
+      <w:start w:val="1"/>
+      <w:numFmt w:val="bullet"/>
+      <w:lvlText w:val="o"/>
+      <w:lvlJc w:val="left"/>
+      <w:pPr>
+        <w:ind w:left="3600" w:hanging="360"/>
+      </w:pPr>
+      <w:rPr>
+        <w:rFonts w:ascii="Courier New" w:hAnsi="Courier New" w:cs="Courier New" w:hint="default"/>
+      </w:rPr>
+    </w:lvl>
+    <w:lvl w:ilvl="5" w:tplc="04090005" w:tentative="1">
+      <w:start w:val="1"/>
+      <w:numFmt w:val="bullet"/>
+      <w:lvlText w:val=""/>
+      <w:lvlJc w:val="left"/>
+      <w:pPr>
+        <w:ind w:left="4320" w:hanging="360"/>
+      </w:pPr>
+      <w:rPr>
+        <w:rFonts w:ascii="Wingdings" w:hAnsi="Wingdings" w:hint="default"/>
+      </w:rPr>
+    </w:lvl>
+    <w:lvl w:ilvl="6" w:tplc="04090001" w:tentative="1">
+      <w:start w:val="1"/>
+      <w:numFmt w:val="bullet"/>
+      <w:lvlText w:val=""/>
+      <w:lvlJc w:val="left"/>
+      <w:pPr>
+        <w:ind w:left="5040" w:hanging="360"/>
+      </w:pPr>
+      <w:rPr>
+        <w:rFonts w:ascii="Symbol" w:hAnsi="Symbol" w:hint="default"/>
+      </w:rPr>
+    </w:lvl>
+    <w:lvl w:ilvl="7" w:tplc="04090003" w:tentative="1">
+      <w:start w:val="1"/>
+      <w:numFmt w:val="bullet"/>
+      <w:lvlText w:val="o"/>
+      <w:lvlJc w:val="left"/>
+      <w:pPr>
+        <w:ind w:left="5760" w:hanging="360"/>
+      </w:pPr>
+      <w:rPr>
+        <w:rFonts w:ascii="Courier New" w:hAnsi="Courier New" w:cs="Courier New" w:hint="default"/>
+      </w:rPr>
+    </w:lvl>
+    <w:lvl w:ilvl="8" w:tplc="04090005" w:tentative="1">
+      <w:start w:val="1"/>
+      <w:numFmt w:val="bullet"/>
+      <w:lvlText w:val=""/>
+      <w:lvlJc w:val="left"/>
+      <w:pPr>
+        <w:ind w:left="6480" w:hanging="360"/>
+      </w:pPr>
+      <w:rPr>
+        <w:rFonts w:ascii="Wingdings" w:hAnsi="Wingdings" w:hint="default"/>
+      </w:rPr>
+    </w:lvl>
+  </w:abstractNum>
+  <w:abstractNum w:abstractNumId="9" w15:restartNumberingAfterBreak="0">
     <w:nsid w:val="477A5F81"/>
     <w:multiLevelType w:val="hybridMultilevel"/>
     <w:tmpl w:val="663ECA76"/>
@@ -4700,7 +4932,7 @@
       </w:rPr>
     </w:lvl>
   </w:abstractNum>
-  <w:abstractNum w:abstractNumId="9" w15:restartNumberingAfterBreak="0">
+  <w:abstractNum w:abstractNumId="10" w15:restartNumberingAfterBreak="0">
     <w:nsid w:val="4E3C0DB5"/>
     <w:multiLevelType w:val="hybridMultilevel"/>
     <w:tmpl w:val="F57ADA8A"/>
@@ -4813,7 +5045,7 @@
       </w:rPr>
     </w:lvl>
   </w:abstractNum>
-  <w:abstractNum w:abstractNumId="10" w15:restartNumberingAfterBreak="0">
+  <w:abstractNum w:abstractNumId="11" w15:restartNumberingAfterBreak="0">
     <w:nsid w:val="531D3B78"/>
     <w:multiLevelType w:val="hybridMultilevel"/>
     <w:tmpl w:val="568834C2"/>
@@ -4926,7 +5158,7 @@
       </w:rPr>
     </w:lvl>
   </w:abstractNum>
-  <w:abstractNum w:abstractNumId="11" w15:restartNumberingAfterBreak="0">
+  <w:abstractNum w:abstractNumId="12" w15:restartNumberingAfterBreak="0">
     <w:nsid w:val="535E10DF"/>
     <w:multiLevelType w:val="hybridMultilevel"/>
     <w:tmpl w:val="F4782BA4"/>
@@ -5039,7 +5271,7 @@
       </w:rPr>
     </w:lvl>
   </w:abstractNum>
-  <w:abstractNum w:abstractNumId="12" w15:restartNumberingAfterBreak="0">
+  <w:abstractNum w:abstractNumId="13" w15:restartNumberingAfterBreak="0">
     <w:nsid w:val="53BA525F"/>
     <w:multiLevelType w:val="hybridMultilevel"/>
     <w:tmpl w:val="A224BC6E"/>
@@ -5152,7 +5384,7 @@
       </w:rPr>
     </w:lvl>
   </w:abstractNum>
-  <w:abstractNum w:abstractNumId="13" w15:restartNumberingAfterBreak="0">
+  <w:abstractNum w:abstractNumId="14" w15:restartNumberingAfterBreak="0">
     <w:nsid w:val="54ED48F7"/>
     <w:multiLevelType w:val="hybridMultilevel"/>
     <w:tmpl w:val="14C4F0CC"/>
@@ -5241,7 +5473,7 @@
       </w:pPr>
     </w:lvl>
   </w:abstractNum>
-  <w:abstractNum w:abstractNumId="14" w15:restartNumberingAfterBreak="0">
+  <w:abstractNum w:abstractNumId="15" w15:restartNumberingAfterBreak="0">
     <w:nsid w:val="551416AF"/>
     <w:multiLevelType w:val="hybridMultilevel"/>
     <w:tmpl w:val="EEB6530A"/>
@@ -5354,7 +5586,7 @@
       </w:rPr>
     </w:lvl>
   </w:abstractNum>
-  <w:abstractNum w:abstractNumId="15" w15:restartNumberingAfterBreak="0">
+  <w:abstractNum w:abstractNumId="16" w15:restartNumberingAfterBreak="0">
     <w:nsid w:val="59C930BF"/>
     <w:multiLevelType w:val="hybridMultilevel"/>
     <w:tmpl w:val="A4AE1E5C"/>
@@ -5443,7 +5675,7 @@
       </w:pPr>
     </w:lvl>
   </w:abstractNum>
-  <w:abstractNum w:abstractNumId="16" w15:restartNumberingAfterBreak="0">
+  <w:abstractNum w:abstractNumId="17" w15:restartNumberingAfterBreak="0">
     <w:nsid w:val="5A1E07CB"/>
     <w:multiLevelType w:val="hybridMultilevel"/>
     <w:tmpl w:val="5A027924"/>
@@ -5556,7 +5788,7 @@
       </w:rPr>
     </w:lvl>
   </w:abstractNum>
-  <w:abstractNum w:abstractNumId="17" w15:restartNumberingAfterBreak="0">
+  <w:abstractNum w:abstractNumId="18" w15:restartNumberingAfterBreak="0">
     <w:nsid w:val="5AFF2FE0"/>
     <w:multiLevelType w:val="hybridMultilevel"/>
     <w:tmpl w:val="1A7A0738"/>
@@ -5645,7 +5877,7 @@
       </w:pPr>
     </w:lvl>
   </w:abstractNum>
-  <w:abstractNum w:abstractNumId="18" w15:restartNumberingAfterBreak="0">
+  <w:abstractNum w:abstractNumId="19" w15:restartNumberingAfterBreak="0">
     <w:nsid w:val="5C382849"/>
     <w:multiLevelType w:val="hybridMultilevel"/>
     <w:tmpl w:val="85CC7C70"/>
@@ -5758,7 +5990,7 @@
       </w:rPr>
     </w:lvl>
   </w:abstractNum>
-  <w:abstractNum w:abstractNumId="19" w15:restartNumberingAfterBreak="0">
+  <w:abstractNum w:abstractNumId="20" w15:restartNumberingAfterBreak="0">
     <w:nsid w:val="5D6356C8"/>
     <w:multiLevelType w:val="hybridMultilevel"/>
     <w:tmpl w:val="5052E940"/>
@@ -5847,7 +6079,7 @@
       </w:pPr>
     </w:lvl>
   </w:abstractNum>
-  <w:abstractNum w:abstractNumId="20" w15:restartNumberingAfterBreak="0">
+  <w:abstractNum w:abstractNumId="21" w15:restartNumberingAfterBreak="0">
     <w:nsid w:val="5F650157"/>
     <w:multiLevelType w:val="hybridMultilevel"/>
     <w:tmpl w:val="E00A65B8"/>
@@ -5960,7 +6192,7 @@
       </w:rPr>
     </w:lvl>
   </w:abstractNum>
-  <w:abstractNum w:abstractNumId="21" w15:restartNumberingAfterBreak="0">
+  <w:abstractNum w:abstractNumId="22" w15:restartNumberingAfterBreak="0">
     <w:nsid w:val="646A7FDC"/>
     <w:multiLevelType w:val="hybridMultilevel"/>
     <w:tmpl w:val="C3B8F716"/>
@@ -6049,7 +6281,7 @@
       </w:pPr>
     </w:lvl>
   </w:abstractNum>
-  <w:abstractNum w:abstractNumId="22" w15:restartNumberingAfterBreak="0">
+  <w:abstractNum w:abstractNumId="23" w15:restartNumberingAfterBreak="0">
     <w:nsid w:val="662150D3"/>
     <w:multiLevelType w:val="hybridMultilevel"/>
     <w:tmpl w:val="CA1C4910"/>
@@ -6162,7 +6394,7 @@
       </w:rPr>
     </w:lvl>
   </w:abstractNum>
-  <w:abstractNum w:abstractNumId="23" w15:restartNumberingAfterBreak="0">
+  <w:abstractNum w:abstractNumId="24" w15:restartNumberingAfterBreak="0">
     <w:nsid w:val="6BD40127"/>
     <w:multiLevelType w:val="hybridMultilevel"/>
     <w:tmpl w:val="D0CCAED6"/>
@@ -6251,7 +6483,7 @@
       </w:pPr>
     </w:lvl>
   </w:abstractNum>
-  <w:abstractNum w:abstractNumId="24" w15:restartNumberingAfterBreak="0">
+  <w:abstractNum w:abstractNumId="25" w15:restartNumberingAfterBreak="0">
     <w:nsid w:val="6CA30135"/>
     <w:multiLevelType w:val="hybridMultilevel"/>
     <w:tmpl w:val="FCA63546"/>
@@ -6364,7 +6596,7 @@
       </w:rPr>
     </w:lvl>
   </w:abstractNum>
-  <w:abstractNum w:abstractNumId="25" w15:restartNumberingAfterBreak="0">
+  <w:abstractNum w:abstractNumId="26" w15:restartNumberingAfterBreak="0">
     <w:nsid w:val="74675DF1"/>
     <w:multiLevelType w:val="hybridMultilevel"/>
     <w:tmpl w:val="74542436"/>
@@ -6477,7 +6709,7 @@
       </w:rPr>
     </w:lvl>
   </w:abstractNum>
-  <w:abstractNum w:abstractNumId="26" w15:restartNumberingAfterBreak="0">
+  <w:abstractNum w:abstractNumId="27" w15:restartNumberingAfterBreak="0">
     <w:nsid w:val="78A10F64"/>
     <w:multiLevelType w:val="hybridMultilevel"/>
     <w:tmpl w:val="2A5C7574"/>
@@ -6590,7 +6822,7 @@
       </w:rPr>
     </w:lvl>
   </w:abstractNum>
-  <w:abstractNum w:abstractNumId="27" w15:restartNumberingAfterBreak="0">
+  <w:abstractNum w:abstractNumId="28" w15:restartNumberingAfterBreak="0">
     <w:nsid w:val="799C1D8B"/>
     <w:multiLevelType w:val="hybridMultilevel"/>
     <w:tmpl w:val="2BFA8306"/>
@@ -6703,7 +6935,7 @@
       </w:rPr>
     </w:lvl>
   </w:abstractNum>
-  <w:abstractNum w:abstractNumId="28" w15:restartNumberingAfterBreak="0">
+  <w:abstractNum w:abstractNumId="29" w15:restartNumberingAfterBreak="0">
     <w:nsid w:val="79DE034E"/>
     <w:multiLevelType w:val="hybridMultilevel"/>
     <w:tmpl w:val="E88E48B8"/>
@@ -6816,7 +7048,7 @@
       </w:rPr>
     </w:lvl>
   </w:abstractNum>
-  <w:abstractNum w:abstractNumId="29" w15:restartNumberingAfterBreak="0">
+  <w:abstractNum w:abstractNumId="30" w15:restartNumberingAfterBreak="0">
     <w:nsid w:val="7BC76422"/>
     <w:multiLevelType w:val="hybridMultilevel"/>
     <w:tmpl w:val="89725E2C"/>
@@ -6929,7 +7161,7 @@
       </w:rPr>
     </w:lvl>
   </w:abstractNum>
-  <w:abstractNum w:abstractNumId="30" w15:restartNumberingAfterBreak="0">
+  <w:abstractNum w:abstractNumId="31" w15:restartNumberingAfterBreak="0">
     <w:nsid w:val="7E12589C"/>
     <w:multiLevelType w:val="hybridMultilevel"/>
     <w:tmpl w:val="5804251C"/>
@@ -7042,7 +7274,7 @@
       </w:rPr>
     </w:lvl>
   </w:abstractNum>
-  <w:abstractNum w:abstractNumId="31" w15:restartNumberingAfterBreak="0">
+  <w:abstractNum w:abstractNumId="32" w15:restartNumberingAfterBreak="0">
     <w:nsid w:val="7F372831"/>
     <w:multiLevelType w:val="hybridMultilevel"/>
     <w:tmpl w:val="945C02D4"/>
@@ -7132,13 +7364,13 @@
     </w:lvl>
   </w:abstractNum>
   <w:num w:numId="1">
-    <w:abstractNumId w:val="21"/>
+    <w:abstractNumId w:val="22"/>
   </w:num>
   <w:num w:numId="2">
-    <w:abstractNumId w:val="19"/>
+    <w:abstractNumId w:val="20"/>
   </w:num>
   <w:num w:numId="3">
-    <w:abstractNumId w:val="31"/>
+    <w:abstractNumId w:val="32"/>
   </w:num>
   <w:num w:numId="4">
     <w:abstractNumId w:val="7"/>
@@ -7150,82 +7382,85 @@
     <w:abstractNumId w:val="2"/>
   </w:num>
   <w:num w:numId="7">
-    <w:abstractNumId w:val="17"/>
+    <w:abstractNumId w:val="18"/>
   </w:num>
   <w:num w:numId="8">
-    <w:abstractNumId w:val="15"/>
+    <w:abstractNumId w:val="16"/>
   </w:num>
   <w:num w:numId="9">
+    <w:abstractNumId w:val="24"/>
+  </w:num>
+  <w:num w:numId="10">
+    <w:abstractNumId w:val="14"/>
+  </w:num>
+  <w:num w:numId="11">
     <w:abstractNumId w:val="23"/>
   </w:num>
-  <w:num w:numId="10">
-    <w:abstractNumId w:val="13"/>
-  </w:num>
-  <w:num w:numId="11">
-    <w:abstractNumId w:val="22"/>
-  </w:num>
   <w:num w:numId="12">
-    <w:abstractNumId w:val="9"/>
+    <w:abstractNumId w:val="10"/>
   </w:num>
   <w:num w:numId="13">
     <w:abstractNumId w:val="4"/>
   </w:num>
   <w:num w:numId="14">
-    <w:abstractNumId w:val="29"/>
+    <w:abstractNumId w:val="30"/>
   </w:num>
   <w:num w:numId="15">
-    <w:abstractNumId w:val="26"/>
+    <w:abstractNumId w:val="27"/>
   </w:num>
   <w:num w:numId="16">
-    <w:abstractNumId w:val="12"/>
+    <w:abstractNumId w:val="13"/>
   </w:num>
   <w:num w:numId="17">
     <w:abstractNumId w:val="5"/>
   </w:num>
   <w:num w:numId="18">
-    <w:abstractNumId w:val="20"/>
+    <w:abstractNumId w:val="21"/>
   </w:num>
   <w:num w:numId="19">
-    <w:abstractNumId w:val="11"/>
+    <w:abstractNumId w:val="12"/>
   </w:num>
   <w:num w:numId="20">
-    <w:abstractNumId w:val="14"/>
+    <w:abstractNumId w:val="15"/>
   </w:num>
   <w:num w:numId="21">
     <w:abstractNumId w:val="6"/>
   </w:num>
   <w:num w:numId="22">
-    <w:abstractNumId w:val="18"/>
+    <w:abstractNumId w:val="19"/>
   </w:num>
   <w:num w:numId="23">
-    <w:abstractNumId w:val="16"/>
+    <w:abstractNumId w:val="17"/>
   </w:num>
   <w:num w:numId="24">
-    <w:abstractNumId w:val="27"/>
+    <w:abstractNumId w:val="28"/>
   </w:num>
   <w:num w:numId="25">
-    <w:abstractNumId w:val="30"/>
+    <w:abstractNumId w:val="31"/>
   </w:num>
   <w:num w:numId="26">
     <w:abstractNumId w:val="3"/>
   </w:num>
   <w:num w:numId="27">
-    <w:abstractNumId w:val="25"/>
+    <w:abstractNumId w:val="26"/>
   </w:num>
   <w:num w:numId="28">
     <w:abstractNumId w:val="1"/>
   </w:num>
   <w:num w:numId="29">
-    <w:abstractNumId w:val="28"/>
+    <w:abstractNumId w:val="29"/>
   </w:num>
   <w:num w:numId="30">
-    <w:abstractNumId w:val="24"/>
+    <w:abstractNumId w:val="25"/>
   </w:num>
   <w:num w:numId="31">
-    <w:abstractNumId w:val="8"/>
+    <w:abstractNumId w:val="9"/>
   </w:num>
   <w:num w:numId="32">
-    <w:abstractNumId w:val="10"/>
+    <w:abstractNumId w:val="11"/>
+  </w:num>
+  <w:num w:numId="33">
+    <w:abstractNumId w:val="8"/>
   </w:num>
 </w:numbering>
 </file>

</xml_diff>

<commit_message>
hist exam 2 worksheet q45
</commit_message>
<xml_diff>
--- a/2.1-HIST-1302.005/Worksheets/HIST1302.Worksheet 2.2018.docx
+++ b/2.1-HIST-1302.005/Worksheets/HIST1302.Worksheet 2.2018.docx
@@ -2995,87 +2995,547 @@
       <w:r>
         <w:t>Lingering resentment</w:t>
       </w:r>
+    </w:p>
+    <w:p>
+      <w:pPr>
+        <w:spacing w:after="0" w:line="240" w:lineRule="auto"/>
+      </w:pPr>
+      <w:r>
+        <w:t xml:space="preserve">40.  Emilio </w:t>
+      </w:r>
+      <w:proofErr w:type="spellStart"/>
+      <w:r>
+        <w:t>Aquinaldo</w:t>
+      </w:r>
+      <w:proofErr w:type="spellEnd"/>
+    </w:p>
+    <w:p>
+      <w:pPr>
+        <w:pStyle w:val="ListParagraph"/>
+        <w:numPr>
+          <w:ilvl w:val="0"/>
+          <w:numId w:val="34"/>
+        </w:numPr>
+        <w:spacing w:after="0" w:line="240" w:lineRule="auto"/>
+      </w:pPr>
+      <w:r>
+        <w:t>Filipino revolutionary, youngest president of Philippines</w:t>
+      </w:r>
+    </w:p>
+    <w:p>
+      <w:pPr>
+        <w:pStyle w:val="ListParagraph"/>
+        <w:numPr>
+          <w:ilvl w:val="0"/>
+          <w:numId w:val="34"/>
+        </w:numPr>
+        <w:spacing w:after="0" w:line="240" w:lineRule="auto"/>
+      </w:pPr>
+      <w:r>
+        <w:t>Water cure</w:t>
+      </w:r>
+    </w:p>
+    <w:p>
+      <w:pPr>
+        <w:pStyle w:val="ListParagraph"/>
+        <w:numPr>
+          <w:ilvl w:val="0"/>
+          <w:numId w:val="34"/>
+        </w:numPr>
+        <w:spacing w:after="0" w:line="240" w:lineRule="auto"/>
+      </w:pPr>
+      <w:r>
+        <w:t>3 years</w:t>
+      </w:r>
+    </w:p>
+    <w:p>
+      <w:pPr>
+        <w:pStyle w:val="ListParagraph"/>
+        <w:numPr>
+          <w:ilvl w:val="0"/>
+          <w:numId w:val="34"/>
+        </w:numPr>
+      </w:pPr>
+      <w:r>
+        <w:t xml:space="preserve">200,000 </w:t>
+      </w:r>
+      <w:r>
+        <w:t>Filipinos</w:t>
+      </w:r>
+      <w:r>
+        <w:t xml:space="preserve"> died</w:t>
+      </w:r>
+    </w:p>
+    <w:p>
+      <w:pPr>
+        <w:spacing w:after="0" w:line="240" w:lineRule="auto"/>
+      </w:pPr>
+      <w:r>
+        <w:t>41.  Open Door Policy</w:t>
+      </w:r>
+    </w:p>
+    <w:p>
+      <w:pPr>
+        <w:pStyle w:val="ListParagraph"/>
+        <w:numPr>
+          <w:ilvl w:val="0"/>
+          <w:numId w:val="34"/>
+        </w:numPr>
+      </w:pPr>
+      <w:r>
+        <w:t>Repeat?</w:t>
+      </w:r>
+    </w:p>
+    <w:p>
+      <w:pPr>
+        <w:spacing w:after="0" w:line="240" w:lineRule="auto"/>
+      </w:pPr>
+    </w:p>
+    <w:p>
+      <w:pPr>
+        <w:spacing w:after="0" w:line="240" w:lineRule="auto"/>
+      </w:pPr>
+      <w:r>
+        <w:t>42.  Root-</w:t>
+      </w:r>
+      <w:proofErr w:type="spellStart"/>
+      <w:r>
+        <w:t>Takahira</w:t>
+      </w:r>
+      <w:proofErr w:type="spellEnd"/>
+      <w:r>
+        <w:t xml:space="preserve"> Agreement</w:t>
+      </w:r>
+    </w:p>
+    <w:p>
+      <w:pPr>
+        <w:pStyle w:val="ListParagraph"/>
+        <w:numPr>
+          <w:ilvl w:val="0"/>
+          <w:numId w:val="34"/>
+        </w:numPr>
+      </w:pPr>
+      <w:r>
+        <w:t>1908</w:t>
+      </w:r>
+    </w:p>
+    <w:p>
+      <w:pPr>
+        <w:pStyle w:val="ListParagraph"/>
+        <w:numPr>
+          <w:ilvl w:val="0"/>
+          <w:numId w:val="34"/>
+        </w:numPr>
+      </w:pPr>
+      <w:r>
+        <w:t xml:space="preserve">Accord between US and Japan to avert </w:t>
+      </w:r>
+      <w:r>
+        <w:t>War</w:t>
+      </w:r>
+    </w:p>
+    <w:p>
+      <w:pPr>
+        <w:pStyle w:val="ListParagraph"/>
+        <w:numPr>
+          <w:ilvl w:val="0"/>
+          <w:numId w:val="34"/>
+        </w:numPr>
+      </w:pPr>
+      <w:r>
+        <w:t>Mutually acknowledge policies and spheres of influence in the Pacific</w:t>
+      </w:r>
+    </w:p>
+    <w:p>
+      <w:pPr>
+        <w:pStyle w:val="ListParagraph"/>
+        <w:numPr>
+          <w:ilvl w:val="0"/>
+          <w:numId w:val="34"/>
+        </w:numPr>
+      </w:pPr>
+      <w:r>
+        <w:t>Open door policy</w:t>
+      </w:r>
+    </w:p>
+    <w:p>
+      <w:pPr>
+        <w:pStyle w:val="ListParagraph"/>
+        <w:numPr>
+          <w:ilvl w:val="0"/>
+          <w:numId w:val="34"/>
+        </w:numPr>
+      </w:pPr>
+      <w:r>
+        <w:t>Japanese recognition of American annexation of Hawaii and Philippines</w:t>
+      </w:r>
+    </w:p>
+    <w:p>
+      <w:pPr>
+        <w:pStyle w:val="ListParagraph"/>
+        <w:numPr>
+          <w:ilvl w:val="0"/>
+          <w:numId w:val="34"/>
+        </w:numPr>
+      </w:pPr>
+      <w:r>
+        <w:t>American recognition of Japan’s position in Northeast China</w:t>
+      </w:r>
+    </w:p>
+    <w:p>
+      <w:pPr>
+        <w:pStyle w:val="ListParagraph"/>
+        <w:numPr>
+          <w:ilvl w:val="0"/>
+          <w:numId w:val="34"/>
+        </w:numPr>
+      </w:pPr>
+      <w:r>
+        <w:t>Implicit agreement American ack of Japans right to annex Korea and dominance over southern Manchuria</w:t>
+      </w:r>
+    </w:p>
+    <w:p>
+      <w:pPr>
+        <w:pStyle w:val="ListParagraph"/>
+        <w:numPr>
+          <w:ilvl w:val="0"/>
+          <w:numId w:val="34"/>
+        </w:numPr>
+      </w:pPr>
+      <w:r>
+        <w:t>Japans acquiescence to limitations on Japanese immigration to California.</w:t>
+      </w:r>
+    </w:p>
+    <w:p>
+      <w:pPr>
+        <w:spacing w:after="0" w:line="240" w:lineRule="auto"/>
+      </w:pPr>
+    </w:p>
+    <w:p>
+      <w:pPr>
+        <w:spacing w:after="0" w:line="240" w:lineRule="auto"/>
+      </w:pPr>
+      <w:r>
+        <w:t xml:space="preserve">43.  Roosevelt </w:t>
+      </w:r>
+      <w:proofErr w:type="spellStart"/>
+      <w:r>
+        <w:t>Corallary</w:t>
+      </w:r>
+      <w:proofErr w:type="spellEnd"/>
+    </w:p>
+    <w:p>
+      <w:pPr>
+        <w:pStyle w:val="ListParagraph"/>
+        <w:numPr>
+          <w:ilvl w:val="0"/>
+          <w:numId w:val="34"/>
+        </w:numPr>
+      </w:pPr>
+      <w:r>
+        <w:t>Addition to Monroe Doctrine</w:t>
+      </w:r>
+    </w:p>
+    <w:p>
+      <w:pPr>
+        <w:pStyle w:val="ListParagraph"/>
+        <w:numPr>
+          <w:ilvl w:val="0"/>
+          <w:numId w:val="34"/>
+        </w:numPr>
+      </w:pPr>
+      <w:r>
+        <w:t>TDR state of Union address in 1094 after Venezuela Crisis</w:t>
+      </w:r>
+    </w:p>
+    <w:p>
+      <w:pPr>
+        <w:pStyle w:val="ListParagraph"/>
+        <w:numPr>
+          <w:ilvl w:val="0"/>
+          <w:numId w:val="34"/>
+        </w:numPr>
+      </w:pPr>
+      <w:r>
+        <w:t xml:space="preserve">US will intervene between European countries and Latin American countries to enforce </w:t>
+      </w:r>
+      <w:r>
+        <w:t xml:space="preserve">ONLY </w:t>
+      </w:r>
+      <w:r>
+        <w:t>legitimate claims of European powers</w:t>
+      </w:r>
+      <w:r>
+        <w:t>, rather than letting European’s stake their claims as they wanted to directly</w:t>
+      </w:r>
+    </w:p>
+    <w:p>
+      <w:pPr>
+        <w:pStyle w:val="ListParagraph"/>
+        <w:numPr>
+          <w:ilvl w:val="0"/>
+          <w:numId w:val="34"/>
+        </w:numPr>
+      </w:pPr>
+      <w:r>
+        <w:t>Big stick policy, US was justified in exercising “international police power”</w:t>
+      </w:r>
+    </w:p>
+    <w:p>
+      <w:pPr>
+        <w:spacing w:after="0" w:line="240" w:lineRule="auto"/>
+      </w:pPr>
+    </w:p>
+    <w:p>
+      <w:pPr>
+        <w:spacing w:after="0" w:line="240" w:lineRule="auto"/>
+      </w:pPr>
+      <w:r>
+        <w:t>44.  Francisco “</w:t>
+      </w:r>
+      <w:proofErr w:type="spellStart"/>
+      <w:r>
+        <w:t>Pancho</w:t>
+      </w:r>
+      <w:proofErr w:type="spellEnd"/>
+      <w:r>
+        <w:t>” Villa</w:t>
+      </w:r>
+    </w:p>
+    <w:p>
+      <w:pPr>
+        <w:pStyle w:val="ListParagraph"/>
+        <w:numPr>
+          <w:ilvl w:val="0"/>
+          <w:numId w:val="34"/>
+        </w:numPr>
+      </w:pPr>
+      <w:r>
+        <w:t>Commander of the Division of the North</w:t>
+      </w:r>
+    </w:p>
+    <w:p>
+      <w:pPr>
+        <w:pStyle w:val="ListParagraph"/>
+        <w:numPr>
+          <w:ilvl w:val="0"/>
+          <w:numId w:val="34"/>
+        </w:numPr>
+      </w:pPr>
+      <w:r>
+        <w:t>Constitutionalist Army</w:t>
+      </w:r>
+    </w:p>
+    <w:p>
+      <w:pPr>
+        <w:pStyle w:val="ListParagraph"/>
+        <w:numPr>
+          <w:ilvl w:val="0"/>
+          <w:numId w:val="34"/>
+        </w:numPr>
+      </w:pPr>
+      <w:r>
+        <w:t>Fought against the former leader of this Army</w:t>
+      </w:r>
+    </w:p>
+    <w:p>
+      <w:pPr>
+        <w:pStyle w:val="ListParagraph"/>
+        <w:numPr>
+          <w:ilvl w:val="1"/>
+          <w:numId w:val="34"/>
+        </w:numPr>
+      </w:pPr>
+      <w:proofErr w:type="spellStart"/>
+      <w:r>
+        <w:t>Venustiano</w:t>
+      </w:r>
+      <w:proofErr w:type="spellEnd"/>
+      <w:r>
+        <w:t xml:space="preserve"> Carranza</w:t>
+      </w:r>
+    </w:p>
+    <w:p>
+      <w:pPr>
+        <w:pStyle w:val="ListParagraph"/>
+        <w:numPr>
+          <w:ilvl w:val="0"/>
+          <w:numId w:val="34"/>
+        </w:numPr>
+      </w:pPr>
+      <w:r>
+        <w:t>In alliance with</w:t>
+      </w:r>
+    </w:p>
+    <w:p>
+      <w:pPr>
+        <w:pStyle w:val="ListParagraph"/>
+        <w:numPr>
+          <w:ilvl w:val="1"/>
+          <w:numId w:val="34"/>
+        </w:numPr>
+      </w:pPr>
+      <w:r>
+        <w:t>Emiliano Zapata</w:t>
+      </w:r>
+    </w:p>
+    <w:p>
+      <w:pPr>
+        <w:spacing w:after="0" w:line="240" w:lineRule="auto"/>
+      </w:pPr>
+    </w:p>
+    <w:p>
+      <w:pPr>
+        <w:spacing w:after="0" w:line="240" w:lineRule="auto"/>
+      </w:pPr>
+      <w:r>
+        <w:t>45.  Zimmermann Telegram</w:t>
+      </w:r>
+    </w:p>
+    <w:p>
+      <w:pPr>
+        <w:spacing w:after="0" w:line="240" w:lineRule="auto"/>
+      </w:pPr>
+    </w:p>
+    <w:p>
+      <w:pPr>
+        <w:pStyle w:val="ListParagraph"/>
+        <w:numPr>
+          <w:ilvl w:val="0"/>
+          <w:numId w:val="34"/>
+        </w:numPr>
+      </w:pPr>
+      <w:r>
+        <w:t>Secrete telegram from German Foreign Office</w:t>
+      </w:r>
+    </w:p>
+    <w:p>
+      <w:pPr>
+        <w:pStyle w:val="ListParagraph"/>
+        <w:numPr>
+          <w:ilvl w:val="0"/>
+          <w:numId w:val="34"/>
+        </w:numPr>
+      </w:pPr>
+      <w:r>
+        <w:t>Proposed military alliance between Germany and Mexico</w:t>
+      </w:r>
+    </w:p>
+    <w:p>
+      <w:pPr>
+        <w:pStyle w:val="ListParagraph"/>
+        <w:numPr>
+          <w:ilvl w:val="0"/>
+          <w:numId w:val="34"/>
+        </w:numPr>
+      </w:pPr>
+      <w:r>
+        <w:lastRenderedPageBreak/>
+        <w:t>Intercepted by British Intelligence</w:t>
+      </w:r>
+    </w:p>
+    <w:p>
+      <w:pPr>
+        <w:pStyle w:val="ListParagraph"/>
+        <w:numPr>
+          <w:ilvl w:val="0"/>
+          <w:numId w:val="34"/>
+        </w:numPr>
+      </w:pPr>
+      <w:r>
+        <w:t>Content</w:t>
+      </w:r>
+    </w:p>
+    <w:p>
+      <w:pPr>
+        <w:pStyle w:val="ListParagraph"/>
+        <w:numPr>
+          <w:ilvl w:val="1"/>
+          <w:numId w:val="34"/>
+        </w:numPr>
+      </w:pPr>
+      <w:r>
+        <w:t xml:space="preserve">Sent to Heinrich von </w:t>
+      </w:r>
+      <w:proofErr w:type="spellStart"/>
+      <w:r>
+        <w:t>Eckardt</w:t>
+      </w:r>
+      <w:proofErr w:type="spellEnd"/>
+    </w:p>
+    <w:p>
+      <w:pPr>
+        <w:pStyle w:val="ListParagraph"/>
+        <w:numPr>
+          <w:ilvl w:val="1"/>
+          <w:numId w:val="34"/>
+        </w:numPr>
+      </w:pPr>
+      <w:r>
+        <w:t>Resumption of unrestricted submarine warfare by Germany</w:t>
+      </w:r>
+    </w:p>
+    <w:p>
+      <w:pPr>
+        <w:pStyle w:val="ListParagraph"/>
+        <w:numPr>
+          <w:ilvl w:val="1"/>
+          <w:numId w:val="34"/>
+        </w:numPr>
+      </w:pPr>
+      <w:r>
+        <w:t>Approach Mexican government with a proposal for military alliance with funding from Germany</w:t>
+      </w:r>
+    </w:p>
+    <w:p>
+      <w:pPr>
+        <w:pStyle w:val="ListParagraph"/>
+        <w:numPr>
+          <w:ilvl w:val="1"/>
+          <w:numId w:val="34"/>
+        </w:numPr>
+      </w:pPr>
+      <w:r>
+        <w:t>Arthur Zimmerman publicly confirmed its authenticity</w:t>
+      </w:r>
+    </w:p>
+    <w:p>
+      <w:pPr>
+        <w:pStyle w:val="ListParagraph"/>
+        <w:numPr>
+          <w:ilvl w:val="0"/>
+          <w:numId w:val="34"/>
+        </w:numPr>
+      </w:pPr>
+      <w:r>
+        <w:t>Back ground</w:t>
+      </w:r>
+    </w:p>
+    <w:p>
+      <w:pPr>
+        <w:pStyle w:val="ListParagraph"/>
+        <w:numPr>
+          <w:ilvl w:val="1"/>
+          <w:numId w:val="34"/>
+        </w:numPr>
+      </w:pPr>
+      <w:r>
+        <w:t>Germany wanted war between Spanish and US</w:t>
+      </w:r>
+    </w:p>
+    <w:p>
+      <w:pPr>
+        <w:pStyle w:val="ListParagraph"/>
+        <w:numPr>
+          <w:ilvl w:val="1"/>
+          <w:numId w:val="34"/>
+        </w:numPr>
+      </w:pPr>
+      <w:r>
+        <w:t>This would tie up resources and slow export of arms to Allied Powers</w:t>
+      </w:r>
       <w:bookmarkStart w:id="0" w:name="_GoBack"/>
       <w:bookmarkEnd w:id="0"/>
-    </w:p>
-    <w:p>
-      <w:pPr>
-        <w:spacing w:after="0" w:line="240" w:lineRule="auto"/>
-      </w:pPr>
-      <w:r>
-        <w:t xml:space="preserve">40.  Emilio </w:t>
-      </w:r>
-      <w:proofErr w:type="spellStart"/>
-      <w:r>
-        <w:t>Aquinaldo</w:t>
-      </w:r>
-      <w:proofErr w:type="spellEnd"/>
-    </w:p>
-    <w:p>
-      <w:pPr>
-        <w:spacing w:after="0" w:line="240" w:lineRule="auto"/>
-      </w:pPr>
-      <w:r>
-        <w:t>41.  Open Door Policy</w:t>
-      </w:r>
-    </w:p>
-    <w:p>
-      <w:pPr>
-        <w:spacing w:after="0" w:line="240" w:lineRule="auto"/>
-      </w:pPr>
-      <w:r>
-        <w:t>42.  Root-</w:t>
-      </w:r>
-      <w:proofErr w:type="spellStart"/>
-      <w:r>
-        <w:t>Takahira</w:t>
-      </w:r>
-      <w:proofErr w:type="spellEnd"/>
-      <w:r>
-        <w:t xml:space="preserve"> Agreement</w:t>
-      </w:r>
-    </w:p>
-    <w:p>
-      <w:pPr>
-        <w:spacing w:after="0" w:line="240" w:lineRule="auto"/>
-      </w:pPr>
-      <w:r>
-        <w:t xml:space="preserve">43.  Roosevelt </w:t>
-      </w:r>
-      <w:proofErr w:type="spellStart"/>
-      <w:r>
-        <w:t>Corallary</w:t>
-      </w:r>
-      <w:proofErr w:type="spellEnd"/>
-    </w:p>
-    <w:p>
-      <w:pPr>
-        <w:spacing w:after="0" w:line="240" w:lineRule="auto"/>
-      </w:pPr>
-      <w:r>
-        <w:t>44.  Francisco “</w:t>
-      </w:r>
-      <w:proofErr w:type="spellStart"/>
-      <w:r>
-        <w:t>Pancho</w:t>
-      </w:r>
-      <w:proofErr w:type="spellEnd"/>
-      <w:r>
-        <w:t>” Villa</w:t>
-      </w:r>
-    </w:p>
-    <w:p>
-      <w:pPr>
-        <w:spacing w:after="0" w:line="240" w:lineRule="auto"/>
-      </w:pPr>
-      <w:r>
-        <w:t>45.  Zimmermann Telegram</w:t>
-      </w:r>
-    </w:p>
-    <w:p>
-      <w:pPr>
-        <w:spacing w:after="0" w:line="240" w:lineRule="auto"/>
-      </w:pPr>
     </w:p>
     <w:p>
       <w:pPr>
@@ -3389,6 +3849,7 @@
         <w:spacing w:after="0" w:line="240" w:lineRule="auto"/>
       </w:pPr>
       <w:r>
+        <w:lastRenderedPageBreak/>
         <w:t>79.  Tennessee Valley Authority</w:t>
       </w:r>
     </w:p>
@@ -3405,7 +3866,6 @@
         <w:spacing w:after="0" w:line="240" w:lineRule="auto"/>
       </w:pPr>
       <w:r>
-        <w:lastRenderedPageBreak/>
         <w:t xml:space="preserve">81.  Rise of </w:t>
       </w:r>
       <w:proofErr w:type="spellStart"/>
@@ -3770,6 +4230,7 @@
         <w:ind w:left="360"/>
       </w:pPr>
       <w:r>
+        <w:lastRenderedPageBreak/>
         <w:t>Compare and contrast the respective approaches of Herbert Hoover and Franklin D. Roosevelt to the issues and problems of the Great Depression.</w:t>
       </w:r>
     </w:p>
@@ -3791,7 +4252,6 @@
         <w:ind w:left="360"/>
       </w:pPr>
       <w:r>
-        <w:lastRenderedPageBreak/>
         <w:t>Assess the various responses of the United States to the military aggression of Japan, Germany and Italy in the 1930s.</w:t>
       </w:r>
     </w:p>
@@ -4279,6 +4739,119 @@
     </w:lvl>
   </w:abstractNum>
   <w:abstractNum w:abstractNumId="4" w15:restartNumberingAfterBreak="0">
+    <w:nsid w:val="1F867F34"/>
+    <w:multiLevelType w:val="hybridMultilevel"/>
+    <w:tmpl w:val="9A8A445E"/>
+    <w:lvl w:ilvl="0" w:tplc="04090001">
+      <w:start w:val="1"/>
+      <w:numFmt w:val="bullet"/>
+      <w:lvlText w:val=""/>
+      <w:lvlJc w:val="left"/>
+      <w:pPr>
+        <w:ind w:left="720" w:hanging="360"/>
+      </w:pPr>
+      <w:rPr>
+        <w:rFonts w:ascii="Symbol" w:hAnsi="Symbol" w:hint="default"/>
+      </w:rPr>
+    </w:lvl>
+    <w:lvl w:ilvl="1" w:tplc="04090003">
+      <w:start w:val="1"/>
+      <w:numFmt w:val="bullet"/>
+      <w:lvlText w:val="o"/>
+      <w:lvlJc w:val="left"/>
+      <w:pPr>
+        <w:ind w:left="1440" w:hanging="360"/>
+      </w:pPr>
+      <w:rPr>
+        <w:rFonts w:ascii="Courier New" w:hAnsi="Courier New" w:cs="Courier New" w:hint="default"/>
+      </w:rPr>
+    </w:lvl>
+    <w:lvl w:ilvl="2" w:tplc="04090005" w:tentative="1">
+      <w:start w:val="1"/>
+      <w:numFmt w:val="bullet"/>
+      <w:lvlText w:val=""/>
+      <w:lvlJc w:val="left"/>
+      <w:pPr>
+        <w:ind w:left="2160" w:hanging="360"/>
+      </w:pPr>
+      <w:rPr>
+        <w:rFonts w:ascii="Wingdings" w:hAnsi="Wingdings" w:hint="default"/>
+      </w:rPr>
+    </w:lvl>
+    <w:lvl w:ilvl="3" w:tplc="04090001" w:tentative="1">
+      <w:start w:val="1"/>
+      <w:numFmt w:val="bullet"/>
+      <w:lvlText w:val=""/>
+      <w:lvlJc w:val="left"/>
+      <w:pPr>
+        <w:ind w:left="2880" w:hanging="360"/>
+      </w:pPr>
+      <w:rPr>
+        <w:rFonts w:ascii="Symbol" w:hAnsi="Symbol" w:hint="default"/>
+      </w:rPr>
+    </w:lvl>
+    <w:lvl w:ilvl="4" w:tplc="04090003" w:tentative="1">
+      <w:start w:val="1"/>
+      <w:numFmt w:val="bullet"/>
+      <w:lvlText w:val="o"/>
+      <w:lvlJc w:val="left"/>
+      <w:pPr>
+        <w:ind w:left="3600" w:hanging="360"/>
+      </w:pPr>
+      <w:rPr>
+        <w:rFonts w:ascii="Courier New" w:hAnsi="Courier New" w:cs="Courier New" w:hint="default"/>
+      </w:rPr>
+    </w:lvl>
+    <w:lvl w:ilvl="5" w:tplc="04090005" w:tentative="1">
+      <w:start w:val="1"/>
+      <w:numFmt w:val="bullet"/>
+      <w:lvlText w:val=""/>
+      <w:lvlJc w:val="left"/>
+      <w:pPr>
+        <w:ind w:left="4320" w:hanging="360"/>
+      </w:pPr>
+      <w:rPr>
+        <w:rFonts w:ascii="Wingdings" w:hAnsi="Wingdings" w:hint="default"/>
+      </w:rPr>
+    </w:lvl>
+    <w:lvl w:ilvl="6" w:tplc="04090001" w:tentative="1">
+      <w:start w:val="1"/>
+      <w:numFmt w:val="bullet"/>
+      <w:lvlText w:val=""/>
+      <w:lvlJc w:val="left"/>
+      <w:pPr>
+        <w:ind w:left="5040" w:hanging="360"/>
+      </w:pPr>
+      <w:rPr>
+        <w:rFonts w:ascii="Symbol" w:hAnsi="Symbol" w:hint="default"/>
+      </w:rPr>
+    </w:lvl>
+    <w:lvl w:ilvl="7" w:tplc="04090003" w:tentative="1">
+      <w:start w:val="1"/>
+      <w:numFmt w:val="bullet"/>
+      <w:lvlText w:val="o"/>
+      <w:lvlJc w:val="left"/>
+      <w:pPr>
+        <w:ind w:left="5760" w:hanging="360"/>
+      </w:pPr>
+      <w:rPr>
+        <w:rFonts w:ascii="Courier New" w:hAnsi="Courier New" w:cs="Courier New" w:hint="default"/>
+      </w:rPr>
+    </w:lvl>
+    <w:lvl w:ilvl="8" w:tplc="04090005" w:tentative="1">
+      <w:start w:val="1"/>
+      <w:numFmt w:val="bullet"/>
+      <w:lvlText w:val=""/>
+      <w:lvlJc w:val="left"/>
+      <w:pPr>
+        <w:ind w:left="6480" w:hanging="360"/>
+      </w:pPr>
+      <w:rPr>
+        <w:rFonts w:ascii="Wingdings" w:hAnsi="Wingdings" w:hint="default"/>
+      </w:rPr>
+    </w:lvl>
+  </w:abstractNum>
+  <w:abstractNum w:abstractNumId="5" w15:restartNumberingAfterBreak="0">
     <w:nsid w:val="287E1D9E"/>
     <w:multiLevelType w:val="hybridMultilevel"/>
     <w:tmpl w:val="2A183150"/>
@@ -4391,7 +4964,7 @@
       </w:rPr>
     </w:lvl>
   </w:abstractNum>
-  <w:abstractNum w:abstractNumId="5" w15:restartNumberingAfterBreak="0">
+  <w:abstractNum w:abstractNumId="6" w15:restartNumberingAfterBreak="0">
     <w:nsid w:val="30C52E43"/>
     <w:multiLevelType w:val="hybridMultilevel"/>
     <w:tmpl w:val="FA38FD9C"/>
@@ -4504,7 +5077,7 @@
       </w:rPr>
     </w:lvl>
   </w:abstractNum>
-  <w:abstractNum w:abstractNumId="6" w15:restartNumberingAfterBreak="0">
+  <w:abstractNum w:abstractNumId="7" w15:restartNumberingAfterBreak="0">
     <w:nsid w:val="3D843777"/>
     <w:multiLevelType w:val="hybridMultilevel"/>
     <w:tmpl w:val="3C003482"/>
@@ -4617,7 +5190,7 @@
       </w:rPr>
     </w:lvl>
   </w:abstractNum>
-  <w:abstractNum w:abstractNumId="7" w15:restartNumberingAfterBreak="0">
+  <w:abstractNum w:abstractNumId="8" w15:restartNumberingAfterBreak="0">
     <w:nsid w:val="3E5F0363"/>
     <w:multiLevelType w:val="hybridMultilevel"/>
     <w:tmpl w:val="88BAC738"/>
@@ -4706,7 +5279,7 @@
       </w:pPr>
     </w:lvl>
   </w:abstractNum>
-  <w:abstractNum w:abstractNumId="8" w15:restartNumberingAfterBreak="0">
+  <w:abstractNum w:abstractNumId="9" w15:restartNumberingAfterBreak="0">
     <w:nsid w:val="45FD2BFF"/>
     <w:multiLevelType w:val="hybridMultilevel"/>
     <w:tmpl w:val="199AAC66"/>
@@ -4819,7 +5392,7 @@
       </w:rPr>
     </w:lvl>
   </w:abstractNum>
-  <w:abstractNum w:abstractNumId="9" w15:restartNumberingAfterBreak="0">
+  <w:abstractNum w:abstractNumId="10" w15:restartNumberingAfterBreak="0">
     <w:nsid w:val="477A5F81"/>
     <w:multiLevelType w:val="hybridMultilevel"/>
     <w:tmpl w:val="663ECA76"/>
@@ -4932,7 +5505,7 @@
       </w:rPr>
     </w:lvl>
   </w:abstractNum>
-  <w:abstractNum w:abstractNumId="10" w15:restartNumberingAfterBreak="0">
+  <w:abstractNum w:abstractNumId="11" w15:restartNumberingAfterBreak="0">
     <w:nsid w:val="4E3C0DB5"/>
     <w:multiLevelType w:val="hybridMultilevel"/>
     <w:tmpl w:val="F57ADA8A"/>
@@ -5045,7 +5618,7 @@
       </w:rPr>
     </w:lvl>
   </w:abstractNum>
-  <w:abstractNum w:abstractNumId="11" w15:restartNumberingAfterBreak="0">
+  <w:abstractNum w:abstractNumId="12" w15:restartNumberingAfterBreak="0">
     <w:nsid w:val="531D3B78"/>
     <w:multiLevelType w:val="hybridMultilevel"/>
     <w:tmpl w:val="568834C2"/>
@@ -5158,7 +5731,7 @@
       </w:rPr>
     </w:lvl>
   </w:abstractNum>
-  <w:abstractNum w:abstractNumId="12" w15:restartNumberingAfterBreak="0">
+  <w:abstractNum w:abstractNumId="13" w15:restartNumberingAfterBreak="0">
     <w:nsid w:val="535E10DF"/>
     <w:multiLevelType w:val="hybridMultilevel"/>
     <w:tmpl w:val="F4782BA4"/>
@@ -5271,7 +5844,7 @@
       </w:rPr>
     </w:lvl>
   </w:abstractNum>
-  <w:abstractNum w:abstractNumId="13" w15:restartNumberingAfterBreak="0">
+  <w:abstractNum w:abstractNumId="14" w15:restartNumberingAfterBreak="0">
     <w:nsid w:val="53BA525F"/>
     <w:multiLevelType w:val="hybridMultilevel"/>
     <w:tmpl w:val="A224BC6E"/>
@@ -5384,7 +5957,7 @@
       </w:rPr>
     </w:lvl>
   </w:abstractNum>
-  <w:abstractNum w:abstractNumId="14" w15:restartNumberingAfterBreak="0">
+  <w:abstractNum w:abstractNumId="15" w15:restartNumberingAfterBreak="0">
     <w:nsid w:val="54ED48F7"/>
     <w:multiLevelType w:val="hybridMultilevel"/>
     <w:tmpl w:val="14C4F0CC"/>
@@ -5473,7 +6046,7 @@
       </w:pPr>
     </w:lvl>
   </w:abstractNum>
-  <w:abstractNum w:abstractNumId="15" w15:restartNumberingAfterBreak="0">
+  <w:abstractNum w:abstractNumId="16" w15:restartNumberingAfterBreak="0">
     <w:nsid w:val="551416AF"/>
     <w:multiLevelType w:val="hybridMultilevel"/>
     <w:tmpl w:val="EEB6530A"/>
@@ -5586,7 +6159,7 @@
       </w:rPr>
     </w:lvl>
   </w:abstractNum>
-  <w:abstractNum w:abstractNumId="16" w15:restartNumberingAfterBreak="0">
+  <w:abstractNum w:abstractNumId="17" w15:restartNumberingAfterBreak="0">
     <w:nsid w:val="59C930BF"/>
     <w:multiLevelType w:val="hybridMultilevel"/>
     <w:tmpl w:val="A4AE1E5C"/>
@@ -5675,7 +6248,7 @@
       </w:pPr>
     </w:lvl>
   </w:abstractNum>
-  <w:abstractNum w:abstractNumId="17" w15:restartNumberingAfterBreak="0">
+  <w:abstractNum w:abstractNumId="18" w15:restartNumberingAfterBreak="0">
     <w:nsid w:val="5A1E07CB"/>
     <w:multiLevelType w:val="hybridMultilevel"/>
     <w:tmpl w:val="5A027924"/>
@@ -5788,7 +6361,7 @@
       </w:rPr>
     </w:lvl>
   </w:abstractNum>
-  <w:abstractNum w:abstractNumId="18" w15:restartNumberingAfterBreak="0">
+  <w:abstractNum w:abstractNumId="19" w15:restartNumberingAfterBreak="0">
     <w:nsid w:val="5AFF2FE0"/>
     <w:multiLevelType w:val="hybridMultilevel"/>
     <w:tmpl w:val="1A7A0738"/>
@@ -5877,7 +6450,7 @@
       </w:pPr>
     </w:lvl>
   </w:abstractNum>
-  <w:abstractNum w:abstractNumId="19" w15:restartNumberingAfterBreak="0">
+  <w:abstractNum w:abstractNumId="20" w15:restartNumberingAfterBreak="0">
     <w:nsid w:val="5C382849"/>
     <w:multiLevelType w:val="hybridMultilevel"/>
     <w:tmpl w:val="85CC7C70"/>
@@ -5990,7 +6563,7 @@
       </w:rPr>
     </w:lvl>
   </w:abstractNum>
-  <w:abstractNum w:abstractNumId="20" w15:restartNumberingAfterBreak="0">
+  <w:abstractNum w:abstractNumId="21" w15:restartNumberingAfterBreak="0">
     <w:nsid w:val="5D6356C8"/>
     <w:multiLevelType w:val="hybridMultilevel"/>
     <w:tmpl w:val="5052E940"/>
@@ -6079,7 +6652,7 @@
       </w:pPr>
     </w:lvl>
   </w:abstractNum>
-  <w:abstractNum w:abstractNumId="21" w15:restartNumberingAfterBreak="0">
+  <w:abstractNum w:abstractNumId="22" w15:restartNumberingAfterBreak="0">
     <w:nsid w:val="5F650157"/>
     <w:multiLevelType w:val="hybridMultilevel"/>
     <w:tmpl w:val="E00A65B8"/>
@@ -6192,7 +6765,7 @@
       </w:rPr>
     </w:lvl>
   </w:abstractNum>
-  <w:abstractNum w:abstractNumId="22" w15:restartNumberingAfterBreak="0">
+  <w:abstractNum w:abstractNumId="23" w15:restartNumberingAfterBreak="0">
     <w:nsid w:val="646A7FDC"/>
     <w:multiLevelType w:val="hybridMultilevel"/>
     <w:tmpl w:val="C3B8F716"/>
@@ -6281,7 +6854,7 @@
       </w:pPr>
     </w:lvl>
   </w:abstractNum>
-  <w:abstractNum w:abstractNumId="23" w15:restartNumberingAfterBreak="0">
+  <w:abstractNum w:abstractNumId="24" w15:restartNumberingAfterBreak="0">
     <w:nsid w:val="662150D3"/>
     <w:multiLevelType w:val="hybridMultilevel"/>
     <w:tmpl w:val="CA1C4910"/>
@@ -6394,7 +6967,7 @@
       </w:rPr>
     </w:lvl>
   </w:abstractNum>
-  <w:abstractNum w:abstractNumId="24" w15:restartNumberingAfterBreak="0">
+  <w:abstractNum w:abstractNumId="25" w15:restartNumberingAfterBreak="0">
     <w:nsid w:val="6BD40127"/>
     <w:multiLevelType w:val="hybridMultilevel"/>
     <w:tmpl w:val="D0CCAED6"/>
@@ -6483,7 +7056,7 @@
       </w:pPr>
     </w:lvl>
   </w:abstractNum>
-  <w:abstractNum w:abstractNumId="25" w15:restartNumberingAfterBreak="0">
+  <w:abstractNum w:abstractNumId="26" w15:restartNumberingAfterBreak="0">
     <w:nsid w:val="6CA30135"/>
     <w:multiLevelType w:val="hybridMultilevel"/>
     <w:tmpl w:val="FCA63546"/>
@@ -6596,7 +7169,7 @@
       </w:rPr>
     </w:lvl>
   </w:abstractNum>
-  <w:abstractNum w:abstractNumId="26" w15:restartNumberingAfterBreak="0">
+  <w:abstractNum w:abstractNumId="27" w15:restartNumberingAfterBreak="0">
     <w:nsid w:val="74675DF1"/>
     <w:multiLevelType w:val="hybridMultilevel"/>
     <w:tmpl w:val="74542436"/>
@@ -6709,7 +7282,7 @@
       </w:rPr>
     </w:lvl>
   </w:abstractNum>
-  <w:abstractNum w:abstractNumId="27" w15:restartNumberingAfterBreak="0">
+  <w:abstractNum w:abstractNumId="28" w15:restartNumberingAfterBreak="0">
     <w:nsid w:val="78A10F64"/>
     <w:multiLevelType w:val="hybridMultilevel"/>
     <w:tmpl w:val="2A5C7574"/>
@@ -6822,7 +7395,7 @@
       </w:rPr>
     </w:lvl>
   </w:abstractNum>
-  <w:abstractNum w:abstractNumId="28" w15:restartNumberingAfterBreak="0">
+  <w:abstractNum w:abstractNumId="29" w15:restartNumberingAfterBreak="0">
     <w:nsid w:val="799C1D8B"/>
     <w:multiLevelType w:val="hybridMultilevel"/>
     <w:tmpl w:val="2BFA8306"/>
@@ -6935,7 +7508,7 @@
       </w:rPr>
     </w:lvl>
   </w:abstractNum>
-  <w:abstractNum w:abstractNumId="29" w15:restartNumberingAfterBreak="0">
+  <w:abstractNum w:abstractNumId="30" w15:restartNumberingAfterBreak="0">
     <w:nsid w:val="79DE034E"/>
     <w:multiLevelType w:val="hybridMultilevel"/>
     <w:tmpl w:val="E88E48B8"/>
@@ -7048,7 +7621,7 @@
       </w:rPr>
     </w:lvl>
   </w:abstractNum>
-  <w:abstractNum w:abstractNumId="30" w15:restartNumberingAfterBreak="0">
+  <w:abstractNum w:abstractNumId="31" w15:restartNumberingAfterBreak="0">
     <w:nsid w:val="7BC76422"/>
     <w:multiLevelType w:val="hybridMultilevel"/>
     <w:tmpl w:val="89725E2C"/>
@@ -7161,7 +7734,7 @@
       </w:rPr>
     </w:lvl>
   </w:abstractNum>
-  <w:abstractNum w:abstractNumId="31" w15:restartNumberingAfterBreak="0">
+  <w:abstractNum w:abstractNumId="32" w15:restartNumberingAfterBreak="0">
     <w:nsid w:val="7E12589C"/>
     <w:multiLevelType w:val="hybridMultilevel"/>
     <w:tmpl w:val="5804251C"/>
@@ -7274,7 +7847,7 @@
       </w:rPr>
     </w:lvl>
   </w:abstractNum>
-  <w:abstractNum w:abstractNumId="32" w15:restartNumberingAfterBreak="0">
+  <w:abstractNum w:abstractNumId="33" w15:restartNumberingAfterBreak="0">
     <w:nsid w:val="7F372831"/>
     <w:multiLevelType w:val="hybridMultilevel"/>
     <w:tmpl w:val="945C02D4"/>
@@ -7364,16 +7937,16 @@
     </w:lvl>
   </w:abstractNum>
   <w:num w:numId="1">
-    <w:abstractNumId w:val="22"/>
+    <w:abstractNumId w:val="23"/>
   </w:num>
   <w:num w:numId="2">
-    <w:abstractNumId w:val="20"/>
+    <w:abstractNumId w:val="21"/>
   </w:num>
   <w:num w:numId="3">
-    <w:abstractNumId w:val="32"/>
+    <w:abstractNumId w:val="33"/>
   </w:num>
   <w:num w:numId="4">
-    <w:abstractNumId w:val="7"/>
+    <w:abstractNumId w:val="8"/>
   </w:num>
   <w:num w:numId="5">
     <w:abstractNumId w:val="0"/>
@@ -7382,85 +7955,88 @@
     <w:abstractNumId w:val="2"/>
   </w:num>
   <w:num w:numId="7">
+    <w:abstractNumId w:val="19"/>
+  </w:num>
+  <w:num w:numId="8">
+    <w:abstractNumId w:val="17"/>
+  </w:num>
+  <w:num w:numId="9">
+    <w:abstractNumId w:val="25"/>
+  </w:num>
+  <w:num w:numId="10">
+    <w:abstractNumId w:val="15"/>
+  </w:num>
+  <w:num w:numId="11">
+    <w:abstractNumId w:val="24"/>
+  </w:num>
+  <w:num w:numId="12">
+    <w:abstractNumId w:val="11"/>
+  </w:num>
+  <w:num w:numId="13">
+    <w:abstractNumId w:val="5"/>
+  </w:num>
+  <w:num w:numId="14">
+    <w:abstractNumId w:val="31"/>
+  </w:num>
+  <w:num w:numId="15">
+    <w:abstractNumId w:val="28"/>
+  </w:num>
+  <w:num w:numId="16">
+    <w:abstractNumId w:val="14"/>
+  </w:num>
+  <w:num w:numId="17">
+    <w:abstractNumId w:val="6"/>
+  </w:num>
+  <w:num w:numId="18">
+    <w:abstractNumId w:val="22"/>
+  </w:num>
+  <w:num w:numId="19">
+    <w:abstractNumId w:val="13"/>
+  </w:num>
+  <w:num w:numId="20">
+    <w:abstractNumId w:val="16"/>
+  </w:num>
+  <w:num w:numId="21">
+    <w:abstractNumId w:val="7"/>
+  </w:num>
+  <w:num w:numId="22">
+    <w:abstractNumId w:val="20"/>
+  </w:num>
+  <w:num w:numId="23">
     <w:abstractNumId w:val="18"/>
   </w:num>
-  <w:num w:numId="8">
-    <w:abstractNumId w:val="16"/>
-  </w:num>
-  <w:num w:numId="9">
-    <w:abstractNumId w:val="24"/>
-  </w:num>
-  <w:num w:numId="10">
-    <w:abstractNumId w:val="14"/>
-  </w:num>
-  <w:num w:numId="11">
-    <w:abstractNumId w:val="23"/>
-  </w:num>
-  <w:num w:numId="12">
-    <w:abstractNumId w:val="10"/>
-  </w:num>
-  <w:num w:numId="13">
-    <w:abstractNumId w:val="4"/>
-  </w:num>
-  <w:num w:numId="14">
-    <w:abstractNumId w:val="30"/>
-  </w:num>
-  <w:num w:numId="15">
-    <w:abstractNumId w:val="27"/>
-  </w:num>
-  <w:num w:numId="16">
-    <w:abstractNumId w:val="13"/>
-  </w:num>
-  <w:num w:numId="17">
-    <w:abstractNumId w:val="5"/>
-  </w:num>
-  <w:num w:numId="18">
-    <w:abstractNumId w:val="21"/>
-  </w:num>
-  <w:num w:numId="19">
-    <w:abstractNumId w:val="12"/>
-  </w:num>
-  <w:num w:numId="20">
-    <w:abstractNumId w:val="15"/>
-  </w:num>
-  <w:num w:numId="21">
-    <w:abstractNumId w:val="6"/>
-  </w:num>
-  <w:num w:numId="22">
-    <w:abstractNumId w:val="19"/>
-  </w:num>
-  <w:num w:numId="23">
-    <w:abstractNumId w:val="17"/>
-  </w:num>
   <w:num w:numId="24">
-    <w:abstractNumId w:val="28"/>
+    <w:abstractNumId w:val="29"/>
   </w:num>
   <w:num w:numId="25">
-    <w:abstractNumId w:val="31"/>
+    <w:abstractNumId w:val="32"/>
   </w:num>
   <w:num w:numId="26">
     <w:abstractNumId w:val="3"/>
   </w:num>
   <w:num w:numId="27">
-    <w:abstractNumId w:val="26"/>
+    <w:abstractNumId w:val="27"/>
   </w:num>
   <w:num w:numId="28">
     <w:abstractNumId w:val="1"/>
   </w:num>
   <w:num w:numId="29">
-    <w:abstractNumId w:val="29"/>
+    <w:abstractNumId w:val="30"/>
   </w:num>
   <w:num w:numId="30">
-    <w:abstractNumId w:val="25"/>
+    <w:abstractNumId w:val="26"/>
   </w:num>
   <w:num w:numId="31">
+    <w:abstractNumId w:val="10"/>
+  </w:num>
+  <w:num w:numId="32">
+    <w:abstractNumId w:val="12"/>
+  </w:num>
+  <w:num w:numId="33">
     <w:abstractNumId w:val="9"/>
   </w:num>
-  <w:num w:numId="32">
-    <w:abstractNumId w:val="11"/>
-  </w:num>
-  <w:num w:numId="33">
-    <w:abstractNumId w:val="8"/>
+  <w:num w:numId="34">
+    <w:abstractNumId w:val="4"/>
   </w:num>
 </w:numbering>
 </file>
@@ -7866,7 +8442,6 @@
   <w:style w:type="character" w:default="1" w:styleId="DefaultParagraphFont">
     <w:name w:val="Default Paragraph Font"/>
     <w:uiPriority w:val="1"/>
-    <w:semiHidden/>
     <w:unhideWhenUsed/>
   </w:style>
   <w:style w:type="table" w:default="1" w:styleId="TableNormal">
@@ -7900,6 +8475,22 @@
       <w:ind w:left="720"/>
       <w:contextualSpacing/>
     </w:pPr>
+  </w:style>
+  <w:style w:type="paragraph" w:styleId="NormalWeb">
+    <w:name w:val="Normal (Web)"/>
+    <w:basedOn w:val="Normal"/>
+    <w:uiPriority w:val="99"/>
+    <w:semiHidden/>
+    <w:unhideWhenUsed/>
+    <w:rsid w:val="00D2438D"/>
+    <w:pPr>
+      <w:spacing w:before="100" w:beforeAutospacing="1" w:after="100" w:afterAutospacing="1" w:line="240" w:lineRule="auto"/>
+    </w:pPr>
+    <w:rPr>
+      <w:rFonts w:ascii="Times New Roman" w:eastAsia="Times New Roman" w:hAnsi="Times New Roman" w:cs="Times New Roman"/>
+      <w:sz w:val="24"/>
+      <w:szCs w:val="24"/>
+    </w:rPr>
   </w:style>
 </w:styles>
 </file>

</xml_diff>

<commit_message>
hist worksheet 2 essay questions started
</commit_message>
<xml_diff>
--- a/2.1-HIST-1302.005/Worksheets/HIST1302.Worksheet 2.2018.docx
+++ b/2.1-HIST-1302.005/Worksheets/HIST1302.Worksheet 2.2018.docx
@@ -3534,8 +3534,6 @@
       <w:r>
         <w:t>This would tie up resources and slow export of arms to Allied Powers</w:t>
       </w:r>
-      <w:bookmarkStart w:id="0" w:name="_GoBack"/>
-      <w:bookmarkEnd w:id="0"/>
     </w:p>
     <w:p>
       <w:pPr>
@@ -4046,7 +4044,61 @@
     </w:p>
     <w:p>
       <w:pPr>
-        <w:spacing w:after="0" w:line="240" w:lineRule="auto"/>
+        <w:pStyle w:val="ListParagraph"/>
+        <w:numPr>
+          <w:ilvl w:val="0"/>
+          <w:numId w:val="36"/>
+        </w:numPr>
+        <w:spacing w:after="0" w:line="240" w:lineRule="auto"/>
+      </w:pPr>
+      <w:r>
+        <w:t>Unsuccessful because</w:t>
+      </w:r>
+    </w:p>
+    <w:p>
+      <w:pPr>
+        <w:pStyle w:val="ListParagraph"/>
+        <w:numPr>
+          <w:ilvl w:val="1"/>
+          <w:numId w:val="36"/>
+        </w:numPr>
+        <w:spacing w:after="0" w:line="240" w:lineRule="auto"/>
+      </w:pPr>
+      <w:r>
+        <w:t>Platform</w:t>
+      </w:r>
+    </w:p>
+    <w:p>
+      <w:pPr>
+        <w:pStyle w:val="ListParagraph"/>
+        <w:numPr>
+          <w:ilvl w:val="1"/>
+          <w:numId w:val="36"/>
+        </w:numPr>
+        <w:spacing w:after="0" w:line="240" w:lineRule="auto"/>
+      </w:pPr>
+      <w:r>
+        <w:t>Candidates</w:t>
+      </w:r>
+    </w:p>
+    <w:p>
+      <w:pPr>
+        <w:pStyle w:val="ListParagraph"/>
+        <w:numPr>
+          <w:ilvl w:val="1"/>
+          <w:numId w:val="36"/>
+        </w:numPr>
+        <w:spacing w:after="0" w:line="240" w:lineRule="auto"/>
+      </w:pPr>
+      <w:r>
+        <w:t>Supporters</w:t>
+      </w:r>
+    </w:p>
+    <w:p>
+      <w:pPr>
+        <w:pStyle w:val="ListParagraph"/>
+        <w:spacing w:after="0" w:line="240" w:lineRule="auto"/>
+        <w:ind w:left="1440"/>
       </w:pPr>
     </w:p>
     <w:p>
@@ -4071,6 +4123,32 @@
     </w:p>
     <w:p>
       <w:pPr>
+        <w:pStyle w:val="ListParagraph"/>
+        <w:numPr>
+          <w:ilvl w:val="0"/>
+          <w:numId w:val="35"/>
+        </w:numPr>
+        <w:spacing w:after="0" w:line="240" w:lineRule="auto"/>
+      </w:pPr>
+      <w:r>
+        <w:t>Why</w:t>
+      </w:r>
+    </w:p>
+    <w:p>
+      <w:pPr>
+        <w:pStyle w:val="ListParagraph"/>
+        <w:numPr>
+          <w:ilvl w:val="0"/>
+          <w:numId w:val="35"/>
+        </w:numPr>
+        <w:spacing w:after="0" w:line="240" w:lineRule="auto"/>
+      </w:pPr>
+      <w:r>
+        <w:t>Effects</w:t>
+      </w:r>
+    </w:p>
+    <w:p>
+      <w:pPr>
         <w:spacing w:after="0" w:line="240" w:lineRule="auto"/>
       </w:pPr>
     </w:p>
@@ -4097,7 +4175,45 @@
     <w:p>
       <w:pPr>
         <w:pStyle w:val="ListParagraph"/>
-      </w:pPr>
+        <w:numPr>
+          <w:ilvl w:val="0"/>
+          <w:numId w:val="38"/>
+        </w:numPr>
+      </w:pPr>
+      <w:r>
+        <w:t>American war in Philippines</w:t>
+      </w:r>
+    </w:p>
+    <w:p>
+      <w:pPr>
+        <w:pStyle w:val="ListParagraph"/>
+        <w:numPr>
+          <w:ilvl w:val="1"/>
+          <w:numId w:val="38"/>
+        </w:numPr>
+      </w:pPr>
+      <w:r>
+        <w:t>Leaders</w:t>
+      </w:r>
+    </w:p>
+    <w:p>
+      <w:pPr>
+        <w:pStyle w:val="ListParagraph"/>
+        <w:numPr>
+          <w:ilvl w:val="1"/>
+          <w:numId w:val="38"/>
+        </w:numPr>
+      </w:pPr>
+      <w:r>
+        <w:t>Events</w:t>
+      </w:r>
+    </w:p>
+    <w:p>
+      <w:pPr>
+        <w:ind w:left="1080"/>
+      </w:pPr>
+      <w:bookmarkStart w:id="0" w:name="_GoBack"/>
+      <w:bookmarkEnd w:id="0"/>
     </w:p>
     <w:p>
       <w:pPr>
@@ -4116,14 +4232,170 @@
     <w:p>
       <w:pPr>
         <w:pStyle w:val="ListParagraph"/>
-      </w:pPr>
-    </w:p>
-    <w:p>
-      <w:pPr>
-        <w:pStyle w:val="ListParagraph"/>
+        <w:numPr>
+          <w:ilvl w:val="0"/>
+          <w:numId w:val="38"/>
+        </w:numPr>
+        <w:spacing w:after="0" w:line="240" w:lineRule="auto"/>
+      </w:pPr>
+      <w:r>
+        <w:t>TDR</w:t>
+      </w:r>
+    </w:p>
+    <w:p>
+      <w:pPr>
+        <w:pStyle w:val="ListParagraph"/>
+        <w:numPr>
+          <w:ilvl w:val="1"/>
+          <w:numId w:val="38"/>
+        </w:numPr>
+        <w:spacing w:after="0" w:line="240" w:lineRule="auto"/>
+      </w:pPr>
+      <w:r>
+        <w:t>Progressive platforms</w:t>
+      </w:r>
+    </w:p>
+    <w:p>
+      <w:pPr>
+        <w:pStyle w:val="ListParagraph"/>
+        <w:numPr>
+          <w:ilvl w:val="1"/>
+          <w:numId w:val="38"/>
+        </w:numPr>
+        <w:spacing w:after="0" w:line="240" w:lineRule="auto"/>
+      </w:pPr>
+      <w:r>
+        <w:t>Outcomes</w:t>
+      </w:r>
+    </w:p>
+    <w:p>
+      <w:pPr>
+        <w:pStyle w:val="ListParagraph"/>
+        <w:numPr>
+          <w:ilvl w:val="0"/>
+          <w:numId w:val="38"/>
+        </w:numPr>
+        <w:spacing w:after="0" w:line="240" w:lineRule="auto"/>
+      </w:pPr>
+      <w:r>
+        <w:t>Woodrow Wilson</w:t>
+      </w:r>
+    </w:p>
+    <w:p>
+      <w:pPr>
+        <w:pStyle w:val="ListParagraph"/>
+        <w:numPr>
+          <w:ilvl w:val="1"/>
+          <w:numId w:val="38"/>
+        </w:numPr>
+        <w:spacing w:after="0" w:line="240" w:lineRule="auto"/>
+      </w:pPr>
+      <w:r>
+        <w:t>Progressive platforms</w:t>
+      </w:r>
+    </w:p>
+    <w:p>
+      <w:pPr>
+        <w:pStyle w:val="ListParagraph"/>
+        <w:numPr>
+          <w:ilvl w:val="1"/>
+          <w:numId w:val="38"/>
+        </w:numPr>
+        <w:spacing w:after="0" w:line="240" w:lineRule="auto"/>
+      </w:pPr>
+      <w:r>
+        <w:t>Outcomes</w:t>
+      </w:r>
+    </w:p>
+    <w:p>
+      <w:pPr>
+        <w:pStyle w:val="ListParagraph"/>
+        <w:numPr>
+          <w:ilvl w:val="0"/>
+          <w:numId w:val="38"/>
+        </w:numPr>
+        <w:spacing w:after="0" w:line="240" w:lineRule="auto"/>
+      </w:pPr>
+      <w:r>
+        <w:lastRenderedPageBreak/>
+        <w:t>Alike</w:t>
+      </w:r>
+    </w:p>
+    <w:p>
+      <w:pPr>
+        <w:pStyle w:val="ListParagraph"/>
+        <w:numPr>
+          <w:ilvl w:val="0"/>
+          <w:numId w:val="38"/>
+        </w:numPr>
+        <w:spacing w:after="0" w:line="240" w:lineRule="auto"/>
+      </w:pPr>
+      <w:r>
+        <w:t>Different</w:t>
+      </w:r>
+    </w:p>
+    <w:p>
+      <w:pPr>
+        <w:spacing w:after="0" w:line="240" w:lineRule="auto"/>
+      </w:pPr>
+    </w:p>
+    <w:p>
+      <w:pPr>
+        <w:pStyle w:val="ListParagraph"/>
+        <w:numPr>
+          <w:ilvl w:val="0"/>
+          <w:numId w:val="8"/>
+        </w:numPr>
         <w:spacing w:after="0" w:line="240" w:lineRule="auto"/>
         <w:ind w:left="360"/>
       </w:pPr>
+      <w:r>
+        <w:t>Describe how the United States became involved in World War I.  What contributions did the U.S. make toward an Allied victory?</w:t>
+      </w:r>
+    </w:p>
+    <w:p>
+      <w:pPr>
+        <w:pStyle w:val="ListParagraph"/>
+        <w:numPr>
+          <w:ilvl w:val="0"/>
+          <w:numId w:val="39"/>
+        </w:numPr>
+        <w:spacing w:after="0" w:line="240" w:lineRule="auto"/>
+      </w:pPr>
+      <w:r>
+        <w:t>WWI</w:t>
+      </w:r>
+    </w:p>
+    <w:p>
+      <w:pPr>
+        <w:pStyle w:val="ListParagraph"/>
+        <w:numPr>
+          <w:ilvl w:val="1"/>
+          <w:numId w:val="39"/>
+        </w:numPr>
+        <w:spacing w:after="0" w:line="240" w:lineRule="auto"/>
+      </w:pPr>
+      <w:r>
+        <w:t>How did we become involved?</w:t>
+      </w:r>
+    </w:p>
+    <w:p>
+      <w:pPr>
+        <w:pStyle w:val="ListParagraph"/>
+        <w:numPr>
+          <w:ilvl w:val="1"/>
+          <w:numId w:val="39"/>
+        </w:numPr>
+        <w:spacing w:after="0" w:line="240" w:lineRule="auto"/>
+      </w:pPr>
+      <w:r>
+        <w:t>US contributions</w:t>
+      </w:r>
+    </w:p>
+    <w:p>
+      <w:pPr>
+        <w:spacing w:after="0" w:line="240" w:lineRule="auto"/>
+      </w:pPr>
     </w:p>
     <w:p>
       <w:pPr>
@@ -4136,7 +4408,43 @@
         <w:ind w:left="360"/>
       </w:pPr>
       <w:r>
-        <w:t>Describe how the United States became involved in World War I.  What contributions did the U.S. make toward an Allied victory?</w:t>
+        <w:t>Discuss the federal government’s attitude toward business in the 1920s.  Who were the leading proponents of close government-business relations?</w:t>
+      </w:r>
+    </w:p>
+    <w:p>
+      <w:pPr>
+        <w:pStyle w:val="ListParagraph"/>
+        <w:numPr>
+          <w:ilvl w:val="0"/>
+          <w:numId w:val="39"/>
+        </w:numPr>
+      </w:pPr>
+      <w:r>
+        <w:t>US gov and business in 1920s</w:t>
+      </w:r>
+    </w:p>
+    <w:p>
+      <w:pPr>
+        <w:pStyle w:val="ListParagraph"/>
+        <w:numPr>
+          <w:ilvl w:val="1"/>
+          <w:numId w:val="39"/>
+        </w:numPr>
+      </w:pPr>
+      <w:r>
+        <w:t>Federal gov attitudes towards business</w:t>
+      </w:r>
+    </w:p>
+    <w:p>
+      <w:pPr>
+        <w:pStyle w:val="ListParagraph"/>
+        <w:numPr>
+          <w:ilvl w:val="1"/>
+          <w:numId w:val="39"/>
+        </w:numPr>
+      </w:pPr>
+      <w:r>
+        <w:t>Leading proponents of close gov business relations</w:t>
       </w:r>
     </w:p>
     <w:p>
@@ -4157,20 +4465,85 @@
         <w:ind w:left="360"/>
       </w:pPr>
       <w:r>
-        <w:t>Discuss the federal government’s attitude toward business in the 1920s.  Who were the leading proponents of close government-business relations?</w:t>
-      </w:r>
-    </w:p>
-    <w:p>
-      <w:pPr>
-        <w:pStyle w:val="ListParagraph"/>
-      </w:pPr>
-    </w:p>
-    <w:p>
-      <w:pPr>
-        <w:pStyle w:val="ListParagraph"/>
+        <w:t xml:space="preserve">How were the 1920s Janus-faced (looking forward and backward at the same time)?  </w:t>
+      </w:r>
+    </w:p>
+    <w:p>
+      <w:pPr>
+        <w:pStyle w:val="ListParagraph"/>
+        <w:numPr>
+          <w:ilvl w:val="0"/>
+          <w:numId w:val="37"/>
+        </w:numPr>
+        <w:spacing w:after="0" w:line="240" w:lineRule="auto"/>
+      </w:pPr>
+      <w:r>
+        <w:t>Forward</w:t>
+      </w:r>
+    </w:p>
+    <w:p>
+      <w:pPr>
+        <w:pStyle w:val="ListParagraph"/>
+        <w:numPr>
+          <w:ilvl w:val="0"/>
+          <w:numId w:val="37"/>
+        </w:numPr>
+        <w:spacing w:after="0" w:line="240" w:lineRule="auto"/>
+      </w:pPr>
+      <w:r>
+        <w:t>Backward</w:t>
+      </w:r>
+    </w:p>
+    <w:p>
+      <w:pPr>
+        <w:pStyle w:val="ListParagraph"/>
+        <w:spacing w:after="0" w:line="240" w:lineRule="auto"/>
+      </w:pPr>
+    </w:p>
+    <w:p>
+      <w:pPr>
+        <w:pStyle w:val="ListParagraph"/>
+        <w:numPr>
+          <w:ilvl w:val="0"/>
+          <w:numId w:val="8"/>
+        </w:numPr>
         <w:spacing w:after="0" w:line="240" w:lineRule="auto"/>
         <w:ind w:left="360"/>
       </w:pPr>
+      <w:r>
+        <w:t>Describe five important New Deal programs.  Did the New Deal end the Great Depression?  Why or why not?</w:t>
+      </w:r>
+    </w:p>
+    <w:p>
+      <w:pPr>
+        <w:pStyle w:val="ListParagraph"/>
+        <w:numPr>
+          <w:ilvl w:val="0"/>
+          <w:numId w:val="40"/>
+        </w:numPr>
+      </w:pPr>
+      <w:r>
+        <w:t>Did the New Deal end the Great Depression?</w:t>
+      </w:r>
+    </w:p>
+    <w:p>
+      <w:pPr>
+        <w:pStyle w:val="ListParagraph"/>
+        <w:numPr>
+          <w:ilvl w:val="1"/>
+          <w:numId w:val="40"/>
+        </w:numPr>
+      </w:pPr>
+      <w:r>
+        <w:t>Why or Why not</w:t>
+      </w:r>
+    </w:p>
+    <w:p>
+      <w:pPr>
+        <w:pStyle w:val="ListParagraph"/>
+        <w:spacing w:after="0" w:line="240" w:lineRule="auto"/>
+        <w:ind w:left="360"/>
+      </w:pPr>
     </w:p>
     <w:p>
       <w:pPr>
@@ -4183,15 +4556,120 @@
         <w:ind w:left="360"/>
       </w:pPr>
       <w:r>
-        <w:t xml:space="preserve">How were the 1920s Janus-faced (looking forward and backward at the same time)?  </w:t>
-      </w:r>
-    </w:p>
-    <w:p>
-      <w:pPr>
-        <w:pStyle w:val="ListParagraph"/>
+        <w:t>Compare and contrast the respective approaches of Herbert Hoover and Franklin D. Roosevelt to the issues and problems of the Great Depression.</w:t>
+      </w:r>
+    </w:p>
+    <w:p>
+      <w:pPr>
+        <w:pStyle w:val="ListParagraph"/>
+        <w:numPr>
+          <w:ilvl w:val="0"/>
+          <w:numId w:val="40"/>
+        </w:numPr>
+        <w:spacing w:after="0" w:line="240" w:lineRule="auto"/>
+      </w:pPr>
+      <w:r>
+        <w:t>Issues and problems of the Great Depression</w:t>
+      </w:r>
+    </w:p>
+    <w:p>
+      <w:pPr>
+        <w:pStyle w:val="ListParagraph"/>
+        <w:numPr>
+          <w:ilvl w:val="0"/>
+          <w:numId w:val="40"/>
+        </w:numPr>
+        <w:spacing w:after="0" w:line="240" w:lineRule="auto"/>
+      </w:pPr>
+      <w:r>
+        <w:t>HH</w:t>
+      </w:r>
+    </w:p>
+    <w:p>
+      <w:pPr>
+        <w:pStyle w:val="ListParagraph"/>
+        <w:numPr>
+          <w:ilvl w:val="0"/>
+          <w:numId w:val="40"/>
+        </w:numPr>
+        <w:spacing w:after="0" w:line="240" w:lineRule="auto"/>
+      </w:pPr>
+      <w:r>
+        <w:t>FDR</w:t>
+      </w:r>
+    </w:p>
+    <w:p>
+      <w:pPr>
+        <w:pStyle w:val="ListParagraph"/>
+        <w:spacing w:after="0" w:line="240" w:lineRule="auto"/>
+      </w:pPr>
+    </w:p>
+    <w:p>
+      <w:pPr>
+        <w:pStyle w:val="ListParagraph"/>
+        <w:numPr>
+          <w:ilvl w:val="0"/>
+          <w:numId w:val="8"/>
+        </w:numPr>
         <w:spacing w:after="0" w:line="240" w:lineRule="auto"/>
         <w:ind w:left="360"/>
       </w:pPr>
+      <w:r>
+        <w:t>Assess the various responses of the United States to the military aggression of Japan, Germany and Italy in the 1930s.</w:t>
+      </w:r>
+    </w:p>
+    <w:p>
+      <w:pPr>
+        <w:pStyle w:val="ListParagraph"/>
+        <w:numPr>
+          <w:ilvl w:val="0"/>
+          <w:numId w:val="41"/>
+        </w:numPr>
+      </w:pPr>
+      <w:r>
+        <w:t>US responses to military aggression in 1930s</w:t>
+      </w:r>
+    </w:p>
+    <w:p>
+      <w:pPr>
+        <w:pStyle w:val="ListParagraph"/>
+        <w:numPr>
+          <w:ilvl w:val="1"/>
+          <w:numId w:val="41"/>
+        </w:numPr>
+      </w:pPr>
+      <w:r>
+        <w:t>Japan</w:t>
+      </w:r>
+    </w:p>
+    <w:p>
+      <w:pPr>
+        <w:pStyle w:val="ListParagraph"/>
+        <w:numPr>
+          <w:ilvl w:val="1"/>
+          <w:numId w:val="41"/>
+        </w:numPr>
+      </w:pPr>
+      <w:r>
+        <w:t>Germany</w:t>
+      </w:r>
+    </w:p>
+    <w:p>
+      <w:pPr>
+        <w:pStyle w:val="ListParagraph"/>
+        <w:numPr>
+          <w:ilvl w:val="1"/>
+          <w:numId w:val="41"/>
+        </w:numPr>
+      </w:pPr>
+      <w:r>
+        <w:t>Italy</w:t>
+      </w:r>
+    </w:p>
+    <w:p>
+      <w:pPr>
+        <w:spacing w:after="0" w:line="240" w:lineRule="auto"/>
+      </w:pPr>
     </w:p>
     <w:p>
       <w:pPr>
@@ -4204,108 +4682,108 @@
         <w:ind w:left="360"/>
       </w:pPr>
       <w:r>
-        <w:t>Describe five important New Deal programs.  Did the New Deal end the Great Depression?  Why or why not?</w:t>
-      </w:r>
-    </w:p>
-    <w:p>
-      <w:pPr>
-        <w:pStyle w:val="ListParagraph"/>
-      </w:pPr>
-    </w:p>
-    <w:p>
-      <w:pPr>
-        <w:pStyle w:val="ListParagraph"/>
+        <w:t>Describe the rise of totalitarian dictatorships in the 1920s and 1930s.   Then describe the events leading to World War II and how the United States became involved in that war.</w:t>
+      </w:r>
+    </w:p>
+    <w:p>
+      <w:pPr>
+        <w:pStyle w:val="ListParagraph"/>
+        <w:numPr>
+          <w:ilvl w:val="0"/>
+          <w:numId w:val="41"/>
+        </w:numPr>
+        <w:spacing w:after="0" w:line="240" w:lineRule="auto"/>
+      </w:pPr>
+      <w:r>
+        <w:t>Riser of totalitarian dictatorships</w:t>
+      </w:r>
+    </w:p>
+    <w:p>
+      <w:pPr>
+        <w:pStyle w:val="ListParagraph"/>
+        <w:numPr>
+          <w:ilvl w:val="1"/>
+          <w:numId w:val="41"/>
+        </w:numPr>
+        <w:spacing w:after="0" w:line="240" w:lineRule="auto"/>
+      </w:pPr>
+      <w:r>
+        <w:t>Events leading to WWII</w:t>
+      </w:r>
+    </w:p>
+    <w:p>
+      <w:pPr>
+        <w:pStyle w:val="ListParagraph"/>
+        <w:numPr>
+          <w:ilvl w:val="1"/>
+          <w:numId w:val="41"/>
+        </w:numPr>
+        <w:spacing w:after="0" w:line="240" w:lineRule="auto"/>
+      </w:pPr>
+      <w:r>
+        <w:t>How US became involved</w:t>
+      </w:r>
+    </w:p>
+    <w:p>
+      <w:pPr>
+        <w:pStyle w:val="ListParagraph"/>
+        <w:spacing w:after="0" w:line="240" w:lineRule="auto"/>
+        <w:ind w:left="1440"/>
+      </w:pPr>
+    </w:p>
+    <w:p>
+      <w:pPr>
+        <w:pStyle w:val="ListParagraph"/>
+        <w:numPr>
+          <w:ilvl w:val="0"/>
+          <w:numId w:val="8"/>
+        </w:numPr>
         <w:spacing w:after="0" w:line="240" w:lineRule="auto"/>
         <w:ind w:left="360"/>
       </w:pPr>
-    </w:p>
-    <w:p>
-      <w:pPr>
-        <w:pStyle w:val="ListParagraph"/>
-        <w:numPr>
-          <w:ilvl w:val="0"/>
-          <w:numId w:val="8"/>
-        </w:numPr>
-        <w:spacing w:after="0" w:line="240" w:lineRule="auto"/>
-        <w:ind w:left="360"/>
+      <w:r>
+        <w:t>Describe the role(s) that the United States played in World War ii – both abroad and on the Homefront.</w:t>
+      </w:r>
+    </w:p>
+    <w:p>
+      <w:pPr>
+        <w:pStyle w:val="ListParagraph"/>
+        <w:numPr>
+          <w:ilvl w:val="0"/>
+          <w:numId w:val="41"/>
+        </w:numPr>
+        <w:spacing w:after="0" w:line="240" w:lineRule="auto"/>
+      </w:pPr>
+      <w:r>
+        <w:t>Roles the US played in WWII</w:t>
+      </w:r>
+    </w:p>
+    <w:p>
+      <w:pPr>
+        <w:pStyle w:val="ListParagraph"/>
+        <w:numPr>
+          <w:ilvl w:val="1"/>
+          <w:numId w:val="41"/>
+        </w:numPr>
+        <w:spacing w:after="0" w:line="240" w:lineRule="auto"/>
       </w:pPr>
       <w:r>
         <w:lastRenderedPageBreak/>
-        <w:t>Compare and contrast the respective approaches of Herbert Hoover and Franklin D. Roosevelt to the issues and problems of the Great Depression.</w:t>
-      </w:r>
-    </w:p>
-    <w:p>
-      <w:pPr>
-        <w:pStyle w:val="ListParagraph"/>
-        <w:spacing w:after="0" w:line="240" w:lineRule="auto"/>
-        <w:ind w:left="360"/>
-      </w:pPr>
-    </w:p>
-    <w:p>
-      <w:pPr>
-        <w:pStyle w:val="ListParagraph"/>
-        <w:numPr>
-          <w:ilvl w:val="0"/>
-          <w:numId w:val="8"/>
-        </w:numPr>
-        <w:spacing w:after="0" w:line="240" w:lineRule="auto"/>
-        <w:ind w:left="360"/>
-      </w:pPr>
-      <w:r>
-        <w:t>Assess the various responses of the United States to the military aggression of Japan, Germany and Italy in the 1930s.</w:t>
-      </w:r>
-    </w:p>
-    <w:p>
-      <w:pPr>
-        <w:pStyle w:val="ListParagraph"/>
-      </w:pPr>
-    </w:p>
-    <w:p>
-      <w:pPr>
-        <w:pStyle w:val="ListParagraph"/>
-        <w:spacing w:after="0" w:line="240" w:lineRule="auto"/>
-        <w:ind w:left="360"/>
-      </w:pPr>
-    </w:p>
-    <w:p>
-      <w:pPr>
-        <w:pStyle w:val="ListParagraph"/>
-        <w:numPr>
-          <w:ilvl w:val="0"/>
-          <w:numId w:val="8"/>
-        </w:numPr>
-        <w:spacing w:after="0" w:line="240" w:lineRule="auto"/>
-        <w:ind w:left="360"/>
-      </w:pPr>
-      <w:r>
-        <w:t>Describe the rise of totalitarian dictatorships in the 1920s and 1930s.   Then describe the events leading to World War II and how the United States became involved in that war.</w:t>
-      </w:r>
-    </w:p>
-    <w:p>
-      <w:pPr>
-        <w:pStyle w:val="ListParagraph"/>
-        <w:spacing w:after="0" w:line="240" w:lineRule="auto"/>
-        <w:ind w:left="360"/>
-      </w:pPr>
-    </w:p>
-    <w:p>
-      <w:pPr>
-        <w:pStyle w:val="ListParagraph"/>
-        <w:numPr>
-          <w:ilvl w:val="0"/>
-          <w:numId w:val="8"/>
-        </w:numPr>
-        <w:spacing w:after="0" w:line="240" w:lineRule="auto"/>
-        <w:ind w:left="360"/>
-      </w:pPr>
-      <w:r>
-        <w:t>Describe the role(s) that the United States played in World War ii – both abroad and on the Homefront.</w:t>
-      </w:r>
-    </w:p>
-    <w:p>
-      <w:pPr>
-        <w:spacing w:after="0" w:line="240" w:lineRule="auto"/>
-      </w:pPr>
+        <w:t>Abroad</w:t>
+      </w:r>
+    </w:p>
+    <w:p>
+      <w:pPr>
+        <w:pStyle w:val="ListParagraph"/>
+        <w:numPr>
+          <w:ilvl w:val="1"/>
+          <w:numId w:val="41"/>
+        </w:numPr>
+        <w:spacing w:after="0" w:line="240" w:lineRule="auto"/>
+      </w:pPr>
+      <w:r>
+        <w:t>Homefront</w:t>
+      </w:r>
     </w:p>
     <w:p>
       <w:pPr>
@@ -4315,9 +4793,6 @@
           <w:szCs w:val="32"/>
         </w:rPr>
       </w:pPr>
-      <w:r>
-        <w:tab/>
-      </w:r>
       <w:r>
         <w:tab/>
       </w:r>
@@ -4626,6 +5101,119 @@
     </w:lvl>
   </w:abstractNum>
   <w:abstractNum w:abstractNumId="3" w15:restartNumberingAfterBreak="0">
+    <w:nsid w:val="0CAD7DCB"/>
+    <w:multiLevelType w:val="hybridMultilevel"/>
+    <w:tmpl w:val="F7EE2E2E"/>
+    <w:lvl w:ilvl="0" w:tplc="04090001">
+      <w:start w:val="1"/>
+      <w:numFmt w:val="bullet"/>
+      <w:lvlText w:val=""/>
+      <w:lvlJc w:val="left"/>
+      <w:pPr>
+        <w:ind w:left="720" w:hanging="360"/>
+      </w:pPr>
+      <w:rPr>
+        <w:rFonts w:ascii="Symbol" w:hAnsi="Symbol" w:hint="default"/>
+      </w:rPr>
+    </w:lvl>
+    <w:lvl w:ilvl="1" w:tplc="04090003">
+      <w:start w:val="1"/>
+      <w:numFmt w:val="bullet"/>
+      <w:lvlText w:val="o"/>
+      <w:lvlJc w:val="left"/>
+      <w:pPr>
+        <w:ind w:left="1440" w:hanging="360"/>
+      </w:pPr>
+      <w:rPr>
+        <w:rFonts w:ascii="Courier New" w:hAnsi="Courier New" w:cs="Courier New" w:hint="default"/>
+      </w:rPr>
+    </w:lvl>
+    <w:lvl w:ilvl="2" w:tplc="04090005" w:tentative="1">
+      <w:start w:val="1"/>
+      <w:numFmt w:val="bullet"/>
+      <w:lvlText w:val=""/>
+      <w:lvlJc w:val="left"/>
+      <w:pPr>
+        <w:ind w:left="2160" w:hanging="360"/>
+      </w:pPr>
+      <w:rPr>
+        <w:rFonts w:ascii="Wingdings" w:hAnsi="Wingdings" w:hint="default"/>
+      </w:rPr>
+    </w:lvl>
+    <w:lvl w:ilvl="3" w:tplc="04090001" w:tentative="1">
+      <w:start w:val="1"/>
+      <w:numFmt w:val="bullet"/>
+      <w:lvlText w:val=""/>
+      <w:lvlJc w:val="left"/>
+      <w:pPr>
+        <w:ind w:left="2880" w:hanging="360"/>
+      </w:pPr>
+      <w:rPr>
+        <w:rFonts w:ascii="Symbol" w:hAnsi="Symbol" w:hint="default"/>
+      </w:rPr>
+    </w:lvl>
+    <w:lvl w:ilvl="4" w:tplc="04090003" w:tentative="1">
+      <w:start w:val="1"/>
+      <w:numFmt w:val="bullet"/>
+      <w:lvlText w:val="o"/>
+      <w:lvlJc w:val="left"/>
+      <w:pPr>
+        <w:ind w:left="3600" w:hanging="360"/>
+      </w:pPr>
+      <w:rPr>
+        <w:rFonts w:ascii="Courier New" w:hAnsi="Courier New" w:cs="Courier New" w:hint="default"/>
+      </w:rPr>
+    </w:lvl>
+    <w:lvl w:ilvl="5" w:tplc="04090005" w:tentative="1">
+      <w:start w:val="1"/>
+      <w:numFmt w:val="bullet"/>
+      <w:lvlText w:val=""/>
+      <w:lvlJc w:val="left"/>
+      <w:pPr>
+        <w:ind w:left="4320" w:hanging="360"/>
+      </w:pPr>
+      <w:rPr>
+        <w:rFonts w:ascii="Wingdings" w:hAnsi="Wingdings" w:hint="default"/>
+      </w:rPr>
+    </w:lvl>
+    <w:lvl w:ilvl="6" w:tplc="04090001" w:tentative="1">
+      <w:start w:val="1"/>
+      <w:numFmt w:val="bullet"/>
+      <w:lvlText w:val=""/>
+      <w:lvlJc w:val="left"/>
+      <w:pPr>
+        <w:ind w:left="5040" w:hanging="360"/>
+      </w:pPr>
+      <w:rPr>
+        <w:rFonts w:ascii="Symbol" w:hAnsi="Symbol" w:hint="default"/>
+      </w:rPr>
+    </w:lvl>
+    <w:lvl w:ilvl="7" w:tplc="04090003" w:tentative="1">
+      <w:start w:val="1"/>
+      <w:numFmt w:val="bullet"/>
+      <w:lvlText w:val="o"/>
+      <w:lvlJc w:val="left"/>
+      <w:pPr>
+        <w:ind w:left="5760" w:hanging="360"/>
+      </w:pPr>
+      <w:rPr>
+        <w:rFonts w:ascii="Courier New" w:hAnsi="Courier New" w:cs="Courier New" w:hint="default"/>
+      </w:rPr>
+    </w:lvl>
+    <w:lvl w:ilvl="8" w:tplc="04090005" w:tentative="1">
+      <w:start w:val="1"/>
+      <w:numFmt w:val="bullet"/>
+      <w:lvlText w:val=""/>
+      <w:lvlJc w:val="left"/>
+      <w:pPr>
+        <w:ind w:left="6480" w:hanging="360"/>
+      </w:pPr>
+      <w:rPr>
+        <w:rFonts w:ascii="Wingdings" w:hAnsi="Wingdings" w:hint="default"/>
+      </w:rPr>
+    </w:lvl>
+  </w:abstractNum>
+  <w:abstractNum w:abstractNumId="4" w15:restartNumberingAfterBreak="0">
     <w:nsid w:val="13BD7176"/>
     <w:multiLevelType w:val="hybridMultilevel"/>
     <w:tmpl w:val="F258A8BA"/>
@@ -4738,7 +5326,7 @@
       </w:rPr>
     </w:lvl>
   </w:abstractNum>
-  <w:abstractNum w:abstractNumId="4" w15:restartNumberingAfterBreak="0">
+  <w:abstractNum w:abstractNumId="5" w15:restartNumberingAfterBreak="0">
     <w:nsid w:val="1F867F34"/>
     <w:multiLevelType w:val="hybridMultilevel"/>
     <w:tmpl w:val="9A8A445E"/>
@@ -4851,7 +5439,7 @@
       </w:rPr>
     </w:lvl>
   </w:abstractNum>
-  <w:abstractNum w:abstractNumId="5" w15:restartNumberingAfterBreak="0">
+  <w:abstractNum w:abstractNumId="6" w15:restartNumberingAfterBreak="0">
     <w:nsid w:val="287E1D9E"/>
     <w:multiLevelType w:val="hybridMultilevel"/>
     <w:tmpl w:val="2A183150"/>
@@ -4964,7 +5552,120 @@
       </w:rPr>
     </w:lvl>
   </w:abstractNum>
-  <w:abstractNum w:abstractNumId="6" w15:restartNumberingAfterBreak="0">
+  <w:abstractNum w:abstractNumId="7" w15:restartNumberingAfterBreak="0">
+    <w:nsid w:val="28FE4EDA"/>
+    <w:multiLevelType w:val="hybridMultilevel"/>
+    <w:tmpl w:val="151A05B2"/>
+    <w:lvl w:ilvl="0" w:tplc="04090001">
+      <w:start w:val="1"/>
+      <w:numFmt w:val="bullet"/>
+      <w:lvlText w:val=""/>
+      <w:lvlJc w:val="left"/>
+      <w:pPr>
+        <w:ind w:left="720" w:hanging="360"/>
+      </w:pPr>
+      <w:rPr>
+        <w:rFonts w:ascii="Symbol" w:hAnsi="Symbol" w:hint="default"/>
+      </w:rPr>
+    </w:lvl>
+    <w:lvl w:ilvl="1" w:tplc="04090003">
+      <w:start w:val="1"/>
+      <w:numFmt w:val="bullet"/>
+      <w:lvlText w:val="o"/>
+      <w:lvlJc w:val="left"/>
+      <w:pPr>
+        <w:ind w:left="1440" w:hanging="360"/>
+      </w:pPr>
+      <w:rPr>
+        <w:rFonts w:ascii="Courier New" w:hAnsi="Courier New" w:cs="Courier New" w:hint="default"/>
+      </w:rPr>
+    </w:lvl>
+    <w:lvl w:ilvl="2" w:tplc="04090005" w:tentative="1">
+      <w:start w:val="1"/>
+      <w:numFmt w:val="bullet"/>
+      <w:lvlText w:val=""/>
+      <w:lvlJc w:val="left"/>
+      <w:pPr>
+        <w:ind w:left="2160" w:hanging="360"/>
+      </w:pPr>
+      <w:rPr>
+        <w:rFonts w:ascii="Wingdings" w:hAnsi="Wingdings" w:hint="default"/>
+      </w:rPr>
+    </w:lvl>
+    <w:lvl w:ilvl="3" w:tplc="04090001" w:tentative="1">
+      <w:start w:val="1"/>
+      <w:numFmt w:val="bullet"/>
+      <w:lvlText w:val=""/>
+      <w:lvlJc w:val="left"/>
+      <w:pPr>
+        <w:ind w:left="2880" w:hanging="360"/>
+      </w:pPr>
+      <w:rPr>
+        <w:rFonts w:ascii="Symbol" w:hAnsi="Symbol" w:hint="default"/>
+      </w:rPr>
+    </w:lvl>
+    <w:lvl w:ilvl="4" w:tplc="04090003" w:tentative="1">
+      <w:start w:val="1"/>
+      <w:numFmt w:val="bullet"/>
+      <w:lvlText w:val="o"/>
+      <w:lvlJc w:val="left"/>
+      <w:pPr>
+        <w:ind w:left="3600" w:hanging="360"/>
+      </w:pPr>
+      <w:rPr>
+        <w:rFonts w:ascii="Courier New" w:hAnsi="Courier New" w:cs="Courier New" w:hint="default"/>
+      </w:rPr>
+    </w:lvl>
+    <w:lvl w:ilvl="5" w:tplc="04090005" w:tentative="1">
+      <w:start w:val="1"/>
+      <w:numFmt w:val="bullet"/>
+      <w:lvlText w:val=""/>
+      <w:lvlJc w:val="left"/>
+      <w:pPr>
+        <w:ind w:left="4320" w:hanging="360"/>
+      </w:pPr>
+      <w:rPr>
+        <w:rFonts w:ascii="Wingdings" w:hAnsi="Wingdings" w:hint="default"/>
+      </w:rPr>
+    </w:lvl>
+    <w:lvl w:ilvl="6" w:tplc="04090001" w:tentative="1">
+      <w:start w:val="1"/>
+      <w:numFmt w:val="bullet"/>
+      <w:lvlText w:val=""/>
+      <w:lvlJc w:val="left"/>
+      <w:pPr>
+        <w:ind w:left="5040" w:hanging="360"/>
+      </w:pPr>
+      <w:rPr>
+        <w:rFonts w:ascii="Symbol" w:hAnsi="Symbol" w:hint="default"/>
+      </w:rPr>
+    </w:lvl>
+    <w:lvl w:ilvl="7" w:tplc="04090003" w:tentative="1">
+      <w:start w:val="1"/>
+      <w:numFmt w:val="bullet"/>
+      <w:lvlText w:val="o"/>
+      <w:lvlJc w:val="left"/>
+      <w:pPr>
+        <w:ind w:left="5760" w:hanging="360"/>
+      </w:pPr>
+      <w:rPr>
+        <w:rFonts w:ascii="Courier New" w:hAnsi="Courier New" w:cs="Courier New" w:hint="default"/>
+      </w:rPr>
+    </w:lvl>
+    <w:lvl w:ilvl="8" w:tplc="04090005" w:tentative="1">
+      <w:start w:val="1"/>
+      <w:numFmt w:val="bullet"/>
+      <w:lvlText w:val=""/>
+      <w:lvlJc w:val="left"/>
+      <w:pPr>
+        <w:ind w:left="6480" w:hanging="360"/>
+      </w:pPr>
+      <w:rPr>
+        <w:rFonts w:ascii="Wingdings" w:hAnsi="Wingdings" w:hint="default"/>
+      </w:rPr>
+    </w:lvl>
+  </w:abstractNum>
+  <w:abstractNum w:abstractNumId="8" w15:restartNumberingAfterBreak="0">
     <w:nsid w:val="30C52E43"/>
     <w:multiLevelType w:val="hybridMultilevel"/>
     <w:tmpl w:val="FA38FD9C"/>
@@ -5077,7 +5778,120 @@
       </w:rPr>
     </w:lvl>
   </w:abstractNum>
-  <w:abstractNum w:abstractNumId="7" w15:restartNumberingAfterBreak="0">
+  <w:abstractNum w:abstractNumId="9" w15:restartNumberingAfterBreak="0">
+    <w:nsid w:val="3C1F273D"/>
+    <w:multiLevelType w:val="hybridMultilevel"/>
+    <w:tmpl w:val="7BD62572"/>
+    <w:lvl w:ilvl="0" w:tplc="04090001">
+      <w:start w:val="1"/>
+      <w:numFmt w:val="bullet"/>
+      <w:lvlText w:val=""/>
+      <w:lvlJc w:val="left"/>
+      <w:pPr>
+        <w:ind w:left="720" w:hanging="360"/>
+      </w:pPr>
+      <w:rPr>
+        <w:rFonts w:ascii="Symbol" w:hAnsi="Symbol" w:hint="default"/>
+      </w:rPr>
+    </w:lvl>
+    <w:lvl w:ilvl="1" w:tplc="04090003">
+      <w:start w:val="1"/>
+      <w:numFmt w:val="bullet"/>
+      <w:lvlText w:val="o"/>
+      <w:lvlJc w:val="left"/>
+      <w:pPr>
+        <w:ind w:left="1440" w:hanging="360"/>
+      </w:pPr>
+      <w:rPr>
+        <w:rFonts w:ascii="Courier New" w:hAnsi="Courier New" w:cs="Courier New" w:hint="default"/>
+      </w:rPr>
+    </w:lvl>
+    <w:lvl w:ilvl="2" w:tplc="04090005" w:tentative="1">
+      <w:start w:val="1"/>
+      <w:numFmt w:val="bullet"/>
+      <w:lvlText w:val=""/>
+      <w:lvlJc w:val="left"/>
+      <w:pPr>
+        <w:ind w:left="2160" w:hanging="360"/>
+      </w:pPr>
+      <w:rPr>
+        <w:rFonts w:ascii="Wingdings" w:hAnsi="Wingdings" w:hint="default"/>
+      </w:rPr>
+    </w:lvl>
+    <w:lvl w:ilvl="3" w:tplc="04090001" w:tentative="1">
+      <w:start w:val="1"/>
+      <w:numFmt w:val="bullet"/>
+      <w:lvlText w:val=""/>
+      <w:lvlJc w:val="left"/>
+      <w:pPr>
+        <w:ind w:left="2880" w:hanging="360"/>
+      </w:pPr>
+      <w:rPr>
+        <w:rFonts w:ascii="Symbol" w:hAnsi="Symbol" w:hint="default"/>
+      </w:rPr>
+    </w:lvl>
+    <w:lvl w:ilvl="4" w:tplc="04090003" w:tentative="1">
+      <w:start w:val="1"/>
+      <w:numFmt w:val="bullet"/>
+      <w:lvlText w:val="o"/>
+      <w:lvlJc w:val="left"/>
+      <w:pPr>
+        <w:ind w:left="3600" w:hanging="360"/>
+      </w:pPr>
+      <w:rPr>
+        <w:rFonts w:ascii="Courier New" w:hAnsi="Courier New" w:cs="Courier New" w:hint="default"/>
+      </w:rPr>
+    </w:lvl>
+    <w:lvl w:ilvl="5" w:tplc="04090005" w:tentative="1">
+      <w:start w:val="1"/>
+      <w:numFmt w:val="bullet"/>
+      <w:lvlText w:val=""/>
+      <w:lvlJc w:val="left"/>
+      <w:pPr>
+        <w:ind w:left="4320" w:hanging="360"/>
+      </w:pPr>
+      <w:rPr>
+        <w:rFonts w:ascii="Wingdings" w:hAnsi="Wingdings" w:hint="default"/>
+      </w:rPr>
+    </w:lvl>
+    <w:lvl w:ilvl="6" w:tplc="04090001" w:tentative="1">
+      <w:start w:val="1"/>
+      <w:numFmt w:val="bullet"/>
+      <w:lvlText w:val=""/>
+      <w:lvlJc w:val="left"/>
+      <w:pPr>
+        <w:ind w:left="5040" w:hanging="360"/>
+      </w:pPr>
+      <w:rPr>
+        <w:rFonts w:ascii="Symbol" w:hAnsi="Symbol" w:hint="default"/>
+      </w:rPr>
+    </w:lvl>
+    <w:lvl w:ilvl="7" w:tplc="04090003" w:tentative="1">
+      <w:start w:val="1"/>
+      <w:numFmt w:val="bullet"/>
+      <w:lvlText w:val="o"/>
+      <w:lvlJc w:val="left"/>
+      <w:pPr>
+        <w:ind w:left="5760" w:hanging="360"/>
+      </w:pPr>
+      <w:rPr>
+        <w:rFonts w:ascii="Courier New" w:hAnsi="Courier New" w:cs="Courier New" w:hint="default"/>
+      </w:rPr>
+    </w:lvl>
+    <w:lvl w:ilvl="8" w:tplc="04090005" w:tentative="1">
+      <w:start w:val="1"/>
+      <w:numFmt w:val="bullet"/>
+      <w:lvlText w:val=""/>
+      <w:lvlJc w:val="left"/>
+      <w:pPr>
+        <w:ind w:left="6480" w:hanging="360"/>
+      </w:pPr>
+      <w:rPr>
+        <w:rFonts w:ascii="Wingdings" w:hAnsi="Wingdings" w:hint="default"/>
+      </w:rPr>
+    </w:lvl>
+  </w:abstractNum>
+  <w:abstractNum w:abstractNumId="10" w15:restartNumberingAfterBreak="0">
     <w:nsid w:val="3D843777"/>
     <w:multiLevelType w:val="hybridMultilevel"/>
     <w:tmpl w:val="3C003482"/>
@@ -5190,7 +6004,120 @@
       </w:rPr>
     </w:lvl>
   </w:abstractNum>
-  <w:abstractNum w:abstractNumId="8" w15:restartNumberingAfterBreak="0">
+  <w:abstractNum w:abstractNumId="11" w15:restartNumberingAfterBreak="0">
+    <w:nsid w:val="3E003C7E"/>
+    <w:multiLevelType w:val="hybridMultilevel"/>
+    <w:tmpl w:val="BAF62738"/>
+    <w:lvl w:ilvl="0" w:tplc="04090001">
+      <w:start w:val="1"/>
+      <w:numFmt w:val="bullet"/>
+      <w:lvlText w:val=""/>
+      <w:lvlJc w:val="left"/>
+      <w:pPr>
+        <w:ind w:left="720" w:hanging="360"/>
+      </w:pPr>
+      <w:rPr>
+        <w:rFonts w:ascii="Symbol" w:hAnsi="Symbol" w:hint="default"/>
+      </w:rPr>
+    </w:lvl>
+    <w:lvl w:ilvl="1" w:tplc="04090003" w:tentative="1">
+      <w:start w:val="1"/>
+      <w:numFmt w:val="bullet"/>
+      <w:lvlText w:val="o"/>
+      <w:lvlJc w:val="left"/>
+      <w:pPr>
+        <w:ind w:left="1440" w:hanging="360"/>
+      </w:pPr>
+      <w:rPr>
+        <w:rFonts w:ascii="Courier New" w:hAnsi="Courier New" w:cs="Courier New" w:hint="default"/>
+      </w:rPr>
+    </w:lvl>
+    <w:lvl w:ilvl="2" w:tplc="04090005" w:tentative="1">
+      <w:start w:val="1"/>
+      <w:numFmt w:val="bullet"/>
+      <w:lvlText w:val=""/>
+      <w:lvlJc w:val="left"/>
+      <w:pPr>
+        <w:ind w:left="2160" w:hanging="360"/>
+      </w:pPr>
+      <w:rPr>
+        <w:rFonts w:ascii="Wingdings" w:hAnsi="Wingdings" w:hint="default"/>
+      </w:rPr>
+    </w:lvl>
+    <w:lvl w:ilvl="3" w:tplc="04090001" w:tentative="1">
+      <w:start w:val="1"/>
+      <w:numFmt w:val="bullet"/>
+      <w:lvlText w:val=""/>
+      <w:lvlJc w:val="left"/>
+      <w:pPr>
+        <w:ind w:left="2880" w:hanging="360"/>
+      </w:pPr>
+      <w:rPr>
+        <w:rFonts w:ascii="Symbol" w:hAnsi="Symbol" w:hint="default"/>
+      </w:rPr>
+    </w:lvl>
+    <w:lvl w:ilvl="4" w:tplc="04090003" w:tentative="1">
+      <w:start w:val="1"/>
+      <w:numFmt w:val="bullet"/>
+      <w:lvlText w:val="o"/>
+      <w:lvlJc w:val="left"/>
+      <w:pPr>
+        <w:ind w:left="3600" w:hanging="360"/>
+      </w:pPr>
+      <w:rPr>
+        <w:rFonts w:ascii="Courier New" w:hAnsi="Courier New" w:cs="Courier New" w:hint="default"/>
+      </w:rPr>
+    </w:lvl>
+    <w:lvl w:ilvl="5" w:tplc="04090005" w:tentative="1">
+      <w:start w:val="1"/>
+      <w:numFmt w:val="bullet"/>
+      <w:lvlText w:val=""/>
+      <w:lvlJc w:val="left"/>
+      <w:pPr>
+        <w:ind w:left="4320" w:hanging="360"/>
+      </w:pPr>
+      <w:rPr>
+        <w:rFonts w:ascii="Wingdings" w:hAnsi="Wingdings" w:hint="default"/>
+      </w:rPr>
+    </w:lvl>
+    <w:lvl w:ilvl="6" w:tplc="04090001" w:tentative="1">
+      <w:start w:val="1"/>
+      <w:numFmt w:val="bullet"/>
+      <w:lvlText w:val=""/>
+      <w:lvlJc w:val="left"/>
+      <w:pPr>
+        <w:ind w:left="5040" w:hanging="360"/>
+      </w:pPr>
+      <w:rPr>
+        <w:rFonts w:ascii="Symbol" w:hAnsi="Symbol" w:hint="default"/>
+      </w:rPr>
+    </w:lvl>
+    <w:lvl w:ilvl="7" w:tplc="04090003" w:tentative="1">
+      <w:start w:val="1"/>
+      <w:numFmt w:val="bullet"/>
+      <w:lvlText w:val="o"/>
+      <w:lvlJc w:val="left"/>
+      <w:pPr>
+        <w:ind w:left="5760" w:hanging="360"/>
+      </w:pPr>
+      <w:rPr>
+        <w:rFonts w:ascii="Courier New" w:hAnsi="Courier New" w:cs="Courier New" w:hint="default"/>
+      </w:rPr>
+    </w:lvl>
+    <w:lvl w:ilvl="8" w:tplc="04090005" w:tentative="1">
+      <w:start w:val="1"/>
+      <w:numFmt w:val="bullet"/>
+      <w:lvlText w:val=""/>
+      <w:lvlJc w:val="left"/>
+      <w:pPr>
+        <w:ind w:left="6480" w:hanging="360"/>
+      </w:pPr>
+      <w:rPr>
+        <w:rFonts w:ascii="Wingdings" w:hAnsi="Wingdings" w:hint="default"/>
+      </w:rPr>
+    </w:lvl>
+  </w:abstractNum>
+  <w:abstractNum w:abstractNumId="12" w15:restartNumberingAfterBreak="0">
     <w:nsid w:val="3E5F0363"/>
     <w:multiLevelType w:val="hybridMultilevel"/>
     <w:tmpl w:val="88BAC738"/>
@@ -5279,7 +6206,120 @@
       </w:pPr>
     </w:lvl>
   </w:abstractNum>
-  <w:abstractNum w:abstractNumId="9" w15:restartNumberingAfterBreak="0">
+  <w:abstractNum w:abstractNumId="13" w15:restartNumberingAfterBreak="0">
+    <w:nsid w:val="3E8E1C8A"/>
+    <w:multiLevelType w:val="hybridMultilevel"/>
+    <w:tmpl w:val="1A6AD5F4"/>
+    <w:lvl w:ilvl="0" w:tplc="04090001">
+      <w:start w:val="1"/>
+      <w:numFmt w:val="bullet"/>
+      <w:lvlText w:val=""/>
+      <w:lvlJc w:val="left"/>
+      <w:pPr>
+        <w:ind w:left="720" w:hanging="360"/>
+      </w:pPr>
+      <w:rPr>
+        <w:rFonts w:ascii="Symbol" w:hAnsi="Symbol" w:hint="default"/>
+      </w:rPr>
+    </w:lvl>
+    <w:lvl w:ilvl="1" w:tplc="04090003" w:tentative="1">
+      <w:start w:val="1"/>
+      <w:numFmt w:val="bullet"/>
+      <w:lvlText w:val="o"/>
+      <w:lvlJc w:val="left"/>
+      <w:pPr>
+        <w:ind w:left="1440" w:hanging="360"/>
+      </w:pPr>
+      <w:rPr>
+        <w:rFonts w:ascii="Courier New" w:hAnsi="Courier New" w:cs="Courier New" w:hint="default"/>
+      </w:rPr>
+    </w:lvl>
+    <w:lvl w:ilvl="2" w:tplc="04090005" w:tentative="1">
+      <w:start w:val="1"/>
+      <w:numFmt w:val="bullet"/>
+      <w:lvlText w:val=""/>
+      <w:lvlJc w:val="left"/>
+      <w:pPr>
+        <w:ind w:left="2160" w:hanging="360"/>
+      </w:pPr>
+      <w:rPr>
+        <w:rFonts w:ascii="Wingdings" w:hAnsi="Wingdings" w:hint="default"/>
+      </w:rPr>
+    </w:lvl>
+    <w:lvl w:ilvl="3" w:tplc="04090001" w:tentative="1">
+      <w:start w:val="1"/>
+      <w:numFmt w:val="bullet"/>
+      <w:lvlText w:val=""/>
+      <w:lvlJc w:val="left"/>
+      <w:pPr>
+        <w:ind w:left="2880" w:hanging="360"/>
+      </w:pPr>
+      <w:rPr>
+        <w:rFonts w:ascii="Symbol" w:hAnsi="Symbol" w:hint="default"/>
+      </w:rPr>
+    </w:lvl>
+    <w:lvl w:ilvl="4" w:tplc="04090003" w:tentative="1">
+      <w:start w:val="1"/>
+      <w:numFmt w:val="bullet"/>
+      <w:lvlText w:val="o"/>
+      <w:lvlJc w:val="left"/>
+      <w:pPr>
+        <w:ind w:left="3600" w:hanging="360"/>
+      </w:pPr>
+      <w:rPr>
+        <w:rFonts w:ascii="Courier New" w:hAnsi="Courier New" w:cs="Courier New" w:hint="default"/>
+      </w:rPr>
+    </w:lvl>
+    <w:lvl w:ilvl="5" w:tplc="04090005" w:tentative="1">
+      <w:start w:val="1"/>
+      <w:numFmt w:val="bullet"/>
+      <w:lvlText w:val=""/>
+      <w:lvlJc w:val="left"/>
+      <w:pPr>
+        <w:ind w:left="4320" w:hanging="360"/>
+      </w:pPr>
+      <w:rPr>
+        <w:rFonts w:ascii="Wingdings" w:hAnsi="Wingdings" w:hint="default"/>
+      </w:rPr>
+    </w:lvl>
+    <w:lvl w:ilvl="6" w:tplc="04090001" w:tentative="1">
+      <w:start w:val="1"/>
+      <w:numFmt w:val="bullet"/>
+      <w:lvlText w:val=""/>
+      <w:lvlJc w:val="left"/>
+      <w:pPr>
+        <w:ind w:left="5040" w:hanging="360"/>
+      </w:pPr>
+      <w:rPr>
+        <w:rFonts w:ascii="Symbol" w:hAnsi="Symbol" w:hint="default"/>
+      </w:rPr>
+    </w:lvl>
+    <w:lvl w:ilvl="7" w:tplc="04090003" w:tentative="1">
+      <w:start w:val="1"/>
+      <w:numFmt w:val="bullet"/>
+      <w:lvlText w:val="o"/>
+      <w:lvlJc w:val="left"/>
+      <w:pPr>
+        <w:ind w:left="5760" w:hanging="360"/>
+      </w:pPr>
+      <w:rPr>
+        <w:rFonts w:ascii="Courier New" w:hAnsi="Courier New" w:cs="Courier New" w:hint="default"/>
+      </w:rPr>
+    </w:lvl>
+    <w:lvl w:ilvl="8" w:tplc="04090005" w:tentative="1">
+      <w:start w:val="1"/>
+      <w:numFmt w:val="bullet"/>
+      <w:lvlText w:val=""/>
+      <w:lvlJc w:val="left"/>
+      <w:pPr>
+        <w:ind w:left="6480" w:hanging="360"/>
+      </w:pPr>
+      <w:rPr>
+        <w:rFonts w:ascii="Wingdings" w:hAnsi="Wingdings" w:hint="default"/>
+      </w:rPr>
+    </w:lvl>
+  </w:abstractNum>
+  <w:abstractNum w:abstractNumId="14" w15:restartNumberingAfterBreak="0">
     <w:nsid w:val="45FD2BFF"/>
     <w:multiLevelType w:val="hybridMultilevel"/>
     <w:tmpl w:val="199AAC66"/>
@@ -5392,7 +6432,7 @@
       </w:rPr>
     </w:lvl>
   </w:abstractNum>
-  <w:abstractNum w:abstractNumId="10" w15:restartNumberingAfterBreak="0">
+  <w:abstractNum w:abstractNumId="15" w15:restartNumberingAfterBreak="0">
     <w:nsid w:val="477A5F81"/>
     <w:multiLevelType w:val="hybridMultilevel"/>
     <w:tmpl w:val="663ECA76"/>
@@ -5505,7 +6545,120 @@
       </w:rPr>
     </w:lvl>
   </w:abstractNum>
-  <w:abstractNum w:abstractNumId="11" w15:restartNumberingAfterBreak="0">
+  <w:abstractNum w:abstractNumId="16" w15:restartNumberingAfterBreak="0">
+    <w:nsid w:val="481048F9"/>
+    <w:multiLevelType w:val="hybridMultilevel"/>
+    <w:tmpl w:val="44D29482"/>
+    <w:lvl w:ilvl="0" w:tplc="04090001">
+      <w:start w:val="1"/>
+      <w:numFmt w:val="bullet"/>
+      <w:lvlText w:val=""/>
+      <w:lvlJc w:val="left"/>
+      <w:pPr>
+        <w:ind w:left="720" w:hanging="360"/>
+      </w:pPr>
+      <w:rPr>
+        <w:rFonts w:ascii="Symbol" w:hAnsi="Symbol" w:hint="default"/>
+      </w:rPr>
+    </w:lvl>
+    <w:lvl w:ilvl="1" w:tplc="04090003">
+      <w:start w:val="1"/>
+      <w:numFmt w:val="bullet"/>
+      <w:lvlText w:val="o"/>
+      <w:lvlJc w:val="left"/>
+      <w:pPr>
+        <w:ind w:left="1440" w:hanging="360"/>
+      </w:pPr>
+      <w:rPr>
+        <w:rFonts w:ascii="Courier New" w:hAnsi="Courier New" w:cs="Courier New" w:hint="default"/>
+      </w:rPr>
+    </w:lvl>
+    <w:lvl w:ilvl="2" w:tplc="04090005" w:tentative="1">
+      <w:start w:val="1"/>
+      <w:numFmt w:val="bullet"/>
+      <w:lvlText w:val=""/>
+      <w:lvlJc w:val="left"/>
+      <w:pPr>
+        <w:ind w:left="2160" w:hanging="360"/>
+      </w:pPr>
+      <w:rPr>
+        <w:rFonts w:ascii="Wingdings" w:hAnsi="Wingdings" w:hint="default"/>
+      </w:rPr>
+    </w:lvl>
+    <w:lvl w:ilvl="3" w:tplc="04090001" w:tentative="1">
+      <w:start w:val="1"/>
+      <w:numFmt w:val="bullet"/>
+      <w:lvlText w:val=""/>
+      <w:lvlJc w:val="left"/>
+      <w:pPr>
+        <w:ind w:left="2880" w:hanging="360"/>
+      </w:pPr>
+      <w:rPr>
+        <w:rFonts w:ascii="Symbol" w:hAnsi="Symbol" w:hint="default"/>
+      </w:rPr>
+    </w:lvl>
+    <w:lvl w:ilvl="4" w:tplc="04090003" w:tentative="1">
+      <w:start w:val="1"/>
+      <w:numFmt w:val="bullet"/>
+      <w:lvlText w:val="o"/>
+      <w:lvlJc w:val="left"/>
+      <w:pPr>
+        <w:ind w:left="3600" w:hanging="360"/>
+      </w:pPr>
+      <w:rPr>
+        <w:rFonts w:ascii="Courier New" w:hAnsi="Courier New" w:cs="Courier New" w:hint="default"/>
+      </w:rPr>
+    </w:lvl>
+    <w:lvl w:ilvl="5" w:tplc="04090005" w:tentative="1">
+      <w:start w:val="1"/>
+      <w:numFmt w:val="bullet"/>
+      <w:lvlText w:val=""/>
+      <w:lvlJc w:val="left"/>
+      <w:pPr>
+        <w:ind w:left="4320" w:hanging="360"/>
+      </w:pPr>
+      <w:rPr>
+        <w:rFonts w:ascii="Wingdings" w:hAnsi="Wingdings" w:hint="default"/>
+      </w:rPr>
+    </w:lvl>
+    <w:lvl w:ilvl="6" w:tplc="04090001" w:tentative="1">
+      <w:start w:val="1"/>
+      <w:numFmt w:val="bullet"/>
+      <w:lvlText w:val=""/>
+      <w:lvlJc w:val="left"/>
+      <w:pPr>
+        <w:ind w:left="5040" w:hanging="360"/>
+      </w:pPr>
+      <w:rPr>
+        <w:rFonts w:ascii="Symbol" w:hAnsi="Symbol" w:hint="default"/>
+      </w:rPr>
+    </w:lvl>
+    <w:lvl w:ilvl="7" w:tplc="04090003" w:tentative="1">
+      <w:start w:val="1"/>
+      <w:numFmt w:val="bullet"/>
+      <w:lvlText w:val="o"/>
+      <w:lvlJc w:val="left"/>
+      <w:pPr>
+        <w:ind w:left="5760" w:hanging="360"/>
+      </w:pPr>
+      <w:rPr>
+        <w:rFonts w:ascii="Courier New" w:hAnsi="Courier New" w:cs="Courier New" w:hint="default"/>
+      </w:rPr>
+    </w:lvl>
+    <w:lvl w:ilvl="8" w:tplc="04090005" w:tentative="1">
+      <w:start w:val="1"/>
+      <w:numFmt w:val="bullet"/>
+      <w:lvlText w:val=""/>
+      <w:lvlJc w:val="left"/>
+      <w:pPr>
+        <w:ind w:left="6480" w:hanging="360"/>
+      </w:pPr>
+      <w:rPr>
+        <w:rFonts w:ascii="Wingdings" w:hAnsi="Wingdings" w:hint="default"/>
+      </w:rPr>
+    </w:lvl>
+  </w:abstractNum>
+  <w:abstractNum w:abstractNumId="17" w15:restartNumberingAfterBreak="0">
     <w:nsid w:val="4E3C0DB5"/>
     <w:multiLevelType w:val="hybridMultilevel"/>
     <w:tmpl w:val="F57ADA8A"/>
@@ -5618,7 +6771,7 @@
       </w:rPr>
     </w:lvl>
   </w:abstractNum>
-  <w:abstractNum w:abstractNumId="12" w15:restartNumberingAfterBreak="0">
+  <w:abstractNum w:abstractNumId="18" w15:restartNumberingAfterBreak="0">
     <w:nsid w:val="531D3B78"/>
     <w:multiLevelType w:val="hybridMultilevel"/>
     <w:tmpl w:val="568834C2"/>
@@ -5731,7 +6884,7 @@
       </w:rPr>
     </w:lvl>
   </w:abstractNum>
-  <w:abstractNum w:abstractNumId="13" w15:restartNumberingAfterBreak="0">
+  <w:abstractNum w:abstractNumId="19" w15:restartNumberingAfterBreak="0">
     <w:nsid w:val="535E10DF"/>
     <w:multiLevelType w:val="hybridMultilevel"/>
     <w:tmpl w:val="F4782BA4"/>
@@ -5844,7 +6997,7 @@
       </w:rPr>
     </w:lvl>
   </w:abstractNum>
-  <w:abstractNum w:abstractNumId="14" w15:restartNumberingAfterBreak="0">
+  <w:abstractNum w:abstractNumId="20" w15:restartNumberingAfterBreak="0">
     <w:nsid w:val="53BA525F"/>
     <w:multiLevelType w:val="hybridMultilevel"/>
     <w:tmpl w:val="A224BC6E"/>
@@ -5957,7 +7110,7 @@
       </w:rPr>
     </w:lvl>
   </w:abstractNum>
-  <w:abstractNum w:abstractNumId="15" w15:restartNumberingAfterBreak="0">
+  <w:abstractNum w:abstractNumId="21" w15:restartNumberingAfterBreak="0">
     <w:nsid w:val="54ED48F7"/>
     <w:multiLevelType w:val="hybridMultilevel"/>
     <w:tmpl w:val="14C4F0CC"/>
@@ -6046,7 +7199,7 @@
       </w:pPr>
     </w:lvl>
   </w:abstractNum>
-  <w:abstractNum w:abstractNumId="16" w15:restartNumberingAfterBreak="0">
+  <w:abstractNum w:abstractNumId="22" w15:restartNumberingAfterBreak="0">
     <w:nsid w:val="551416AF"/>
     <w:multiLevelType w:val="hybridMultilevel"/>
     <w:tmpl w:val="EEB6530A"/>
@@ -6159,7 +7312,7 @@
       </w:rPr>
     </w:lvl>
   </w:abstractNum>
-  <w:abstractNum w:abstractNumId="17" w15:restartNumberingAfterBreak="0">
+  <w:abstractNum w:abstractNumId="23" w15:restartNumberingAfterBreak="0">
     <w:nsid w:val="59C930BF"/>
     <w:multiLevelType w:val="hybridMultilevel"/>
     <w:tmpl w:val="A4AE1E5C"/>
@@ -6248,7 +7401,7 @@
       </w:pPr>
     </w:lvl>
   </w:abstractNum>
-  <w:abstractNum w:abstractNumId="18" w15:restartNumberingAfterBreak="0">
+  <w:abstractNum w:abstractNumId="24" w15:restartNumberingAfterBreak="0">
     <w:nsid w:val="5A1E07CB"/>
     <w:multiLevelType w:val="hybridMultilevel"/>
     <w:tmpl w:val="5A027924"/>
@@ -6361,7 +7514,7 @@
       </w:rPr>
     </w:lvl>
   </w:abstractNum>
-  <w:abstractNum w:abstractNumId="19" w15:restartNumberingAfterBreak="0">
+  <w:abstractNum w:abstractNumId="25" w15:restartNumberingAfterBreak="0">
     <w:nsid w:val="5AFF2FE0"/>
     <w:multiLevelType w:val="hybridMultilevel"/>
     <w:tmpl w:val="1A7A0738"/>
@@ -6450,7 +7603,7 @@
       </w:pPr>
     </w:lvl>
   </w:abstractNum>
-  <w:abstractNum w:abstractNumId="20" w15:restartNumberingAfterBreak="0">
+  <w:abstractNum w:abstractNumId="26" w15:restartNumberingAfterBreak="0">
     <w:nsid w:val="5C382849"/>
     <w:multiLevelType w:val="hybridMultilevel"/>
     <w:tmpl w:val="85CC7C70"/>
@@ -6563,7 +7716,7 @@
       </w:rPr>
     </w:lvl>
   </w:abstractNum>
-  <w:abstractNum w:abstractNumId="21" w15:restartNumberingAfterBreak="0">
+  <w:abstractNum w:abstractNumId="27" w15:restartNumberingAfterBreak="0">
     <w:nsid w:val="5D6356C8"/>
     <w:multiLevelType w:val="hybridMultilevel"/>
     <w:tmpl w:val="5052E940"/>
@@ -6652,7 +7805,7 @@
       </w:pPr>
     </w:lvl>
   </w:abstractNum>
-  <w:abstractNum w:abstractNumId="22" w15:restartNumberingAfterBreak="0">
+  <w:abstractNum w:abstractNumId="28" w15:restartNumberingAfterBreak="0">
     <w:nsid w:val="5F650157"/>
     <w:multiLevelType w:val="hybridMultilevel"/>
     <w:tmpl w:val="E00A65B8"/>
@@ -6765,7 +7918,7 @@
       </w:rPr>
     </w:lvl>
   </w:abstractNum>
-  <w:abstractNum w:abstractNumId="23" w15:restartNumberingAfterBreak="0">
+  <w:abstractNum w:abstractNumId="29" w15:restartNumberingAfterBreak="0">
     <w:nsid w:val="646A7FDC"/>
     <w:multiLevelType w:val="hybridMultilevel"/>
     <w:tmpl w:val="C3B8F716"/>
@@ -6854,7 +8007,120 @@
       </w:pPr>
     </w:lvl>
   </w:abstractNum>
-  <w:abstractNum w:abstractNumId="24" w15:restartNumberingAfterBreak="0">
+  <w:abstractNum w:abstractNumId="30" w15:restartNumberingAfterBreak="0">
+    <w:nsid w:val="65D02B4A"/>
+    <w:multiLevelType w:val="hybridMultilevel"/>
+    <w:tmpl w:val="D206A686"/>
+    <w:lvl w:ilvl="0" w:tplc="04090001">
+      <w:start w:val="1"/>
+      <w:numFmt w:val="bullet"/>
+      <w:lvlText w:val=""/>
+      <w:lvlJc w:val="left"/>
+      <w:pPr>
+        <w:ind w:left="720" w:hanging="360"/>
+      </w:pPr>
+      <w:rPr>
+        <w:rFonts w:ascii="Symbol" w:hAnsi="Symbol" w:hint="default"/>
+      </w:rPr>
+    </w:lvl>
+    <w:lvl w:ilvl="1" w:tplc="04090003">
+      <w:start w:val="1"/>
+      <w:numFmt w:val="bullet"/>
+      <w:lvlText w:val="o"/>
+      <w:lvlJc w:val="left"/>
+      <w:pPr>
+        <w:ind w:left="1440" w:hanging="360"/>
+      </w:pPr>
+      <w:rPr>
+        <w:rFonts w:ascii="Courier New" w:hAnsi="Courier New" w:cs="Courier New" w:hint="default"/>
+      </w:rPr>
+    </w:lvl>
+    <w:lvl w:ilvl="2" w:tplc="04090005" w:tentative="1">
+      <w:start w:val="1"/>
+      <w:numFmt w:val="bullet"/>
+      <w:lvlText w:val=""/>
+      <w:lvlJc w:val="left"/>
+      <w:pPr>
+        <w:ind w:left="2160" w:hanging="360"/>
+      </w:pPr>
+      <w:rPr>
+        <w:rFonts w:ascii="Wingdings" w:hAnsi="Wingdings" w:hint="default"/>
+      </w:rPr>
+    </w:lvl>
+    <w:lvl w:ilvl="3" w:tplc="04090001" w:tentative="1">
+      <w:start w:val="1"/>
+      <w:numFmt w:val="bullet"/>
+      <w:lvlText w:val=""/>
+      <w:lvlJc w:val="left"/>
+      <w:pPr>
+        <w:ind w:left="2880" w:hanging="360"/>
+      </w:pPr>
+      <w:rPr>
+        <w:rFonts w:ascii="Symbol" w:hAnsi="Symbol" w:hint="default"/>
+      </w:rPr>
+    </w:lvl>
+    <w:lvl w:ilvl="4" w:tplc="04090003" w:tentative="1">
+      <w:start w:val="1"/>
+      <w:numFmt w:val="bullet"/>
+      <w:lvlText w:val="o"/>
+      <w:lvlJc w:val="left"/>
+      <w:pPr>
+        <w:ind w:left="3600" w:hanging="360"/>
+      </w:pPr>
+      <w:rPr>
+        <w:rFonts w:ascii="Courier New" w:hAnsi="Courier New" w:cs="Courier New" w:hint="default"/>
+      </w:rPr>
+    </w:lvl>
+    <w:lvl w:ilvl="5" w:tplc="04090005" w:tentative="1">
+      <w:start w:val="1"/>
+      <w:numFmt w:val="bullet"/>
+      <w:lvlText w:val=""/>
+      <w:lvlJc w:val="left"/>
+      <w:pPr>
+        <w:ind w:left="4320" w:hanging="360"/>
+      </w:pPr>
+      <w:rPr>
+        <w:rFonts w:ascii="Wingdings" w:hAnsi="Wingdings" w:hint="default"/>
+      </w:rPr>
+    </w:lvl>
+    <w:lvl w:ilvl="6" w:tplc="04090001" w:tentative="1">
+      <w:start w:val="1"/>
+      <w:numFmt w:val="bullet"/>
+      <w:lvlText w:val=""/>
+      <w:lvlJc w:val="left"/>
+      <w:pPr>
+        <w:ind w:left="5040" w:hanging="360"/>
+      </w:pPr>
+      <w:rPr>
+        <w:rFonts w:ascii="Symbol" w:hAnsi="Symbol" w:hint="default"/>
+      </w:rPr>
+    </w:lvl>
+    <w:lvl w:ilvl="7" w:tplc="04090003" w:tentative="1">
+      <w:start w:val="1"/>
+      <w:numFmt w:val="bullet"/>
+      <w:lvlText w:val="o"/>
+      <w:lvlJc w:val="left"/>
+      <w:pPr>
+        <w:ind w:left="5760" w:hanging="360"/>
+      </w:pPr>
+      <w:rPr>
+        <w:rFonts w:ascii="Courier New" w:hAnsi="Courier New" w:cs="Courier New" w:hint="default"/>
+      </w:rPr>
+    </w:lvl>
+    <w:lvl w:ilvl="8" w:tplc="04090005" w:tentative="1">
+      <w:start w:val="1"/>
+      <w:numFmt w:val="bullet"/>
+      <w:lvlText w:val=""/>
+      <w:lvlJc w:val="left"/>
+      <w:pPr>
+        <w:ind w:left="6480" w:hanging="360"/>
+      </w:pPr>
+      <w:rPr>
+        <w:rFonts w:ascii="Wingdings" w:hAnsi="Wingdings" w:hint="default"/>
+      </w:rPr>
+    </w:lvl>
+  </w:abstractNum>
+  <w:abstractNum w:abstractNumId="31" w15:restartNumberingAfterBreak="0">
     <w:nsid w:val="662150D3"/>
     <w:multiLevelType w:val="hybridMultilevel"/>
     <w:tmpl w:val="CA1C4910"/>
@@ -6967,7 +8233,7 @@
       </w:rPr>
     </w:lvl>
   </w:abstractNum>
-  <w:abstractNum w:abstractNumId="25" w15:restartNumberingAfterBreak="0">
+  <w:abstractNum w:abstractNumId="32" w15:restartNumberingAfterBreak="0">
     <w:nsid w:val="6BD40127"/>
     <w:multiLevelType w:val="hybridMultilevel"/>
     <w:tmpl w:val="D0CCAED6"/>
@@ -7056,7 +8322,7 @@
       </w:pPr>
     </w:lvl>
   </w:abstractNum>
-  <w:abstractNum w:abstractNumId="26" w15:restartNumberingAfterBreak="0">
+  <w:abstractNum w:abstractNumId="33" w15:restartNumberingAfterBreak="0">
     <w:nsid w:val="6CA30135"/>
     <w:multiLevelType w:val="hybridMultilevel"/>
     <w:tmpl w:val="FCA63546"/>
@@ -7169,7 +8435,7 @@
       </w:rPr>
     </w:lvl>
   </w:abstractNum>
-  <w:abstractNum w:abstractNumId="27" w15:restartNumberingAfterBreak="0">
+  <w:abstractNum w:abstractNumId="34" w15:restartNumberingAfterBreak="0">
     <w:nsid w:val="74675DF1"/>
     <w:multiLevelType w:val="hybridMultilevel"/>
     <w:tmpl w:val="74542436"/>
@@ -7282,7 +8548,7 @@
       </w:rPr>
     </w:lvl>
   </w:abstractNum>
-  <w:abstractNum w:abstractNumId="28" w15:restartNumberingAfterBreak="0">
+  <w:abstractNum w:abstractNumId="35" w15:restartNumberingAfterBreak="0">
     <w:nsid w:val="78A10F64"/>
     <w:multiLevelType w:val="hybridMultilevel"/>
     <w:tmpl w:val="2A5C7574"/>
@@ -7395,7 +8661,7 @@
       </w:rPr>
     </w:lvl>
   </w:abstractNum>
-  <w:abstractNum w:abstractNumId="29" w15:restartNumberingAfterBreak="0">
+  <w:abstractNum w:abstractNumId="36" w15:restartNumberingAfterBreak="0">
     <w:nsid w:val="799C1D8B"/>
     <w:multiLevelType w:val="hybridMultilevel"/>
     <w:tmpl w:val="2BFA8306"/>
@@ -7508,7 +8774,7 @@
       </w:rPr>
     </w:lvl>
   </w:abstractNum>
-  <w:abstractNum w:abstractNumId="30" w15:restartNumberingAfterBreak="0">
+  <w:abstractNum w:abstractNumId="37" w15:restartNumberingAfterBreak="0">
     <w:nsid w:val="79DE034E"/>
     <w:multiLevelType w:val="hybridMultilevel"/>
     <w:tmpl w:val="E88E48B8"/>
@@ -7621,7 +8887,7 @@
       </w:rPr>
     </w:lvl>
   </w:abstractNum>
-  <w:abstractNum w:abstractNumId="31" w15:restartNumberingAfterBreak="0">
+  <w:abstractNum w:abstractNumId="38" w15:restartNumberingAfterBreak="0">
     <w:nsid w:val="7BC76422"/>
     <w:multiLevelType w:val="hybridMultilevel"/>
     <w:tmpl w:val="89725E2C"/>
@@ -7734,7 +9000,7 @@
       </w:rPr>
     </w:lvl>
   </w:abstractNum>
-  <w:abstractNum w:abstractNumId="32" w15:restartNumberingAfterBreak="0">
+  <w:abstractNum w:abstractNumId="39" w15:restartNumberingAfterBreak="0">
     <w:nsid w:val="7E12589C"/>
     <w:multiLevelType w:val="hybridMultilevel"/>
     <w:tmpl w:val="5804251C"/>
@@ -7847,7 +9113,7 @@
       </w:rPr>
     </w:lvl>
   </w:abstractNum>
-  <w:abstractNum w:abstractNumId="33" w15:restartNumberingAfterBreak="0">
+  <w:abstractNum w:abstractNumId="40" w15:restartNumberingAfterBreak="0">
     <w:nsid w:val="7F372831"/>
     <w:multiLevelType w:val="hybridMultilevel"/>
     <w:tmpl w:val="945C02D4"/>
@@ -7937,16 +9203,16 @@
     </w:lvl>
   </w:abstractNum>
   <w:num w:numId="1">
-    <w:abstractNumId w:val="23"/>
+    <w:abstractNumId w:val="29"/>
   </w:num>
   <w:num w:numId="2">
-    <w:abstractNumId w:val="21"/>
+    <w:abstractNumId w:val="27"/>
   </w:num>
   <w:num w:numId="3">
-    <w:abstractNumId w:val="33"/>
+    <w:abstractNumId w:val="40"/>
   </w:num>
   <w:num w:numId="4">
-    <w:abstractNumId w:val="8"/>
+    <w:abstractNumId w:val="12"/>
   </w:num>
   <w:num w:numId="5">
     <w:abstractNumId w:val="0"/>
@@ -7955,88 +9221,109 @@
     <w:abstractNumId w:val="2"/>
   </w:num>
   <w:num w:numId="7">
+    <w:abstractNumId w:val="25"/>
+  </w:num>
+  <w:num w:numId="8">
+    <w:abstractNumId w:val="23"/>
+  </w:num>
+  <w:num w:numId="9">
+    <w:abstractNumId w:val="32"/>
+  </w:num>
+  <w:num w:numId="10">
+    <w:abstractNumId w:val="21"/>
+  </w:num>
+  <w:num w:numId="11">
+    <w:abstractNumId w:val="31"/>
+  </w:num>
+  <w:num w:numId="12">
+    <w:abstractNumId w:val="17"/>
+  </w:num>
+  <w:num w:numId="13">
+    <w:abstractNumId w:val="6"/>
+  </w:num>
+  <w:num w:numId="14">
+    <w:abstractNumId w:val="38"/>
+  </w:num>
+  <w:num w:numId="15">
+    <w:abstractNumId w:val="35"/>
+  </w:num>
+  <w:num w:numId="16">
+    <w:abstractNumId w:val="20"/>
+  </w:num>
+  <w:num w:numId="17">
+    <w:abstractNumId w:val="8"/>
+  </w:num>
+  <w:num w:numId="18">
+    <w:abstractNumId w:val="28"/>
+  </w:num>
+  <w:num w:numId="19">
     <w:abstractNumId w:val="19"/>
   </w:num>
-  <w:num w:numId="8">
-    <w:abstractNumId w:val="17"/>
+  <w:num w:numId="20">
+    <w:abstractNumId w:val="22"/>
   </w:num>
-  <w:num w:numId="9">
-    <w:abstractNumId w:val="25"/>
+  <w:num w:numId="21">
+    <w:abstractNumId w:val="10"/>
   </w:num>
-  <w:num w:numId="10">
-    <w:abstractNumId w:val="15"/>
+  <w:num w:numId="22">
+    <w:abstractNumId w:val="26"/>
   </w:num>
-  <w:num w:numId="11">
+  <w:num w:numId="23">
     <w:abstractNumId w:val="24"/>
   </w:num>
-  <w:num w:numId="12">
-    <w:abstractNumId w:val="11"/>
-  </w:num>
-  <w:num w:numId="13">
-    <w:abstractNumId w:val="5"/>
-  </w:num>
-  <w:num w:numId="14">
-    <w:abstractNumId w:val="31"/>
-  </w:num>
-  <w:num w:numId="15">
-    <w:abstractNumId w:val="28"/>
-  </w:num>
-  <w:num w:numId="16">
-    <w:abstractNumId w:val="14"/>
-  </w:num>
-  <w:num w:numId="17">
-    <w:abstractNumId w:val="6"/>
-  </w:num>
-  <w:num w:numId="18">
-    <w:abstractNumId w:val="22"/>
-  </w:num>
-  <w:num w:numId="19">
-    <w:abstractNumId w:val="13"/>
-  </w:num>
-  <w:num w:numId="20">
-    <w:abstractNumId w:val="16"/>
-  </w:num>
-  <w:num w:numId="21">
-    <w:abstractNumId w:val="7"/>
-  </w:num>
-  <w:num w:numId="22">
-    <w:abstractNumId w:val="20"/>
-  </w:num>
-  <w:num w:numId="23">
-    <w:abstractNumId w:val="18"/>
-  </w:num>
   <w:num w:numId="24">
-    <w:abstractNumId w:val="29"/>
+    <w:abstractNumId w:val="36"/>
   </w:num>
   <w:num w:numId="25">
-    <w:abstractNumId w:val="32"/>
+    <w:abstractNumId w:val="39"/>
   </w:num>
   <w:num w:numId="26">
-    <w:abstractNumId w:val="3"/>
+    <w:abstractNumId w:val="4"/>
   </w:num>
   <w:num w:numId="27">
-    <w:abstractNumId w:val="27"/>
+    <w:abstractNumId w:val="34"/>
   </w:num>
   <w:num w:numId="28">
     <w:abstractNumId w:val="1"/>
   </w:num>
   <w:num w:numId="29">
+    <w:abstractNumId w:val="37"/>
+  </w:num>
+  <w:num w:numId="30">
+    <w:abstractNumId w:val="33"/>
+  </w:num>
+  <w:num w:numId="31">
+    <w:abstractNumId w:val="15"/>
+  </w:num>
+  <w:num w:numId="32">
+    <w:abstractNumId w:val="18"/>
+  </w:num>
+  <w:num w:numId="33">
+    <w:abstractNumId w:val="14"/>
+  </w:num>
+  <w:num w:numId="34">
+    <w:abstractNumId w:val="5"/>
+  </w:num>
+  <w:num w:numId="35">
+    <w:abstractNumId w:val="13"/>
+  </w:num>
+  <w:num w:numId="36">
     <w:abstractNumId w:val="30"/>
   </w:num>
-  <w:num w:numId="30">
-    <w:abstractNumId w:val="26"/>
+  <w:num w:numId="37">
+    <w:abstractNumId w:val="11"/>
   </w:num>
-  <w:num w:numId="31">
-    <w:abstractNumId w:val="10"/>
-  </w:num>
-  <w:num w:numId="32">
-    <w:abstractNumId w:val="12"/>
-  </w:num>
-  <w:num w:numId="33">
+  <w:num w:numId="38">
     <w:abstractNumId w:val="9"/>
   </w:num>
-  <w:num w:numId="34">
-    <w:abstractNumId w:val="4"/>
+  <w:num w:numId="39">
+    <w:abstractNumId w:val="7"/>
+  </w:num>
+  <w:num w:numId="40">
+    <w:abstractNumId w:val="16"/>
+  </w:num>
+  <w:num w:numId="41">
+    <w:abstractNumId w:val="3"/>
   </w:num>
 </w:numbering>
 </file>
@@ -8442,6 +9729,7 @@
   <w:style w:type="character" w:default="1" w:styleId="DefaultParagraphFont">
     <w:name w:val="Default Paragraph Font"/>
     <w:uiPriority w:val="1"/>
+    <w:semiHidden/>
     <w:unhideWhenUsed/>
   </w:style>
   <w:style w:type="table" w:default="1" w:styleId="TableNormal">

</xml_diff>

<commit_message>
Hist worksheet 2 question formatting
</commit_message>
<xml_diff>
--- a/2.1-HIST-1302.005/Worksheets/HIST1302.Worksheet 2.2018.docx
+++ b/2.1-HIST-1302.005/Worksheets/HIST1302.Worksheet 2.2018.docx
@@ -3539,27 +3539,38 @@
       <w:pPr>
         <w:spacing w:after="0" w:line="240" w:lineRule="auto"/>
       </w:pPr>
-    </w:p>
-    <w:p>
-      <w:pPr>
-        <w:spacing w:after="0" w:line="240" w:lineRule="auto"/>
-      </w:pPr>
-    </w:p>
-    <w:p>
-      <w:pPr>
-        <w:spacing w:after="0" w:line="240" w:lineRule="auto"/>
-      </w:pPr>
-    </w:p>
-    <w:p>
-      <w:pPr>
-        <w:spacing w:after="0" w:line="240" w:lineRule="auto"/>
-      </w:pPr>
       <w:r>
         <w:t>46.  Allied Powers/Central Powers</w:t>
       </w:r>
     </w:p>
     <w:p>
       <w:pPr>
+        <w:pStyle w:val="ListParagraph"/>
+        <w:numPr>
+          <w:ilvl w:val="0"/>
+          <w:numId w:val="42"/>
+        </w:numPr>
+        <w:spacing w:after="0" w:line="240" w:lineRule="auto"/>
+      </w:pPr>
+      <w:r>
+        <w:t>Allied</w:t>
+      </w:r>
+    </w:p>
+    <w:p>
+      <w:pPr>
+        <w:pStyle w:val="ListParagraph"/>
+        <w:numPr>
+          <w:ilvl w:val="0"/>
+          <w:numId w:val="42"/>
+        </w:numPr>
+        <w:spacing w:after="0" w:line="240" w:lineRule="auto"/>
+      </w:pPr>
+      <w:r>
+        <w:t>Central</w:t>
+      </w:r>
+    </w:p>
+    <w:p>
+      <w:pPr>
         <w:spacing w:after="0" w:line="240" w:lineRule="auto"/>
       </w:pPr>
       <w:r>
@@ -3568,6 +3579,16 @@
     </w:p>
     <w:p>
       <w:pPr>
+        <w:pStyle w:val="ListParagraph"/>
+        <w:numPr>
+          <w:ilvl w:val="0"/>
+          <w:numId w:val="43"/>
+        </w:numPr>
+        <w:spacing w:after="0" w:line="240" w:lineRule="auto"/>
+      </w:pPr>
+    </w:p>
+    <w:p>
+      <w:pPr>
         <w:spacing w:after="0" w:line="240" w:lineRule="auto"/>
       </w:pPr>
       <w:r>
@@ -3576,6 +3597,16 @@
     </w:p>
     <w:p>
       <w:pPr>
+        <w:pStyle w:val="ListParagraph"/>
+        <w:numPr>
+          <w:ilvl w:val="0"/>
+          <w:numId w:val="43"/>
+        </w:numPr>
+        <w:spacing w:after="0" w:line="240" w:lineRule="auto"/>
+      </w:pPr>
+    </w:p>
+    <w:p>
+      <w:pPr>
         <w:spacing w:after="0" w:line="240" w:lineRule="auto"/>
       </w:pPr>
       <w:r>
@@ -3587,6 +3618,16 @@
       <w:r>
         <w:t>ic Information</w:t>
       </w:r>
+    </w:p>
+    <w:p>
+      <w:pPr>
+        <w:pStyle w:val="ListParagraph"/>
+        <w:numPr>
+          <w:ilvl w:val="0"/>
+          <w:numId w:val="43"/>
+        </w:numPr>
+        <w:spacing w:after="0" w:line="240" w:lineRule="auto"/>
+      </w:pPr>
     </w:p>
     <w:p>
       <w:pPr>
@@ -3604,6 +3645,19 @@
     </w:p>
     <w:p>
       <w:pPr>
+        <w:pStyle w:val="ListParagraph"/>
+        <w:numPr>
+          <w:ilvl w:val="0"/>
+          <w:numId w:val="43"/>
+        </w:numPr>
+        <w:spacing w:after="0" w:line="240" w:lineRule="auto"/>
+        <w:rPr>
+          <w:b/>
+        </w:rPr>
+      </w:pPr>
+    </w:p>
+    <w:p>
+      <w:pPr>
         <w:spacing w:after="0" w:line="240" w:lineRule="auto"/>
       </w:pPr>
       <w:r>
@@ -3612,6 +3666,16 @@
     </w:p>
     <w:p>
       <w:pPr>
+        <w:pStyle w:val="ListParagraph"/>
+        <w:numPr>
+          <w:ilvl w:val="0"/>
+          <w:numId w:val="43"/>
+        </w:numPr>
+        <w:spacing w:after="0" w:line="240" w:lineRule="auto"/>
+      </w:pPr>
+    </w:p>
+    <w:p>
+      <w:pPr>
         <w:spacing w:after="0" w:line="240" w:lineRule="auto"/>
       </w:pPr>
       <w:r>
@@ -3620,6 +3684,16 @@
     </w:p>
     <w:p>
       <w:pPr>
+        <w:pStyle w:val="ListParagraph"/>
+        <w:numPr>
+          <w:ilvl w:val="0"/>
+          <w:numId w:val="43"/>
+        </w:numPr>
+        <w:spacing w:after="0" w:line="240" w:lineRule="auto"/>
+      </w:pPr>
+    </w:p>
+    <w:p>
+      <w:pPr>
         <w:spacing w:after="0" w:line="240" w:lineRule="auto"/>
       </w:pPr>
       <w:r>
@@ -3628,6 +3702,16 @@
     </w:p>
     <w:p>
       <w:pPr>
+        <w:pStyle w:val="ListParagraph"/>
+        <w:numPr>
+          <w:ilvl w:val="0"/>
+          <w:numId w:val="43"/>
+        </w:numPr>
+        <w:spacing w:after="0" w:line="240" w:lineRule="auto"/>
+      </w:pPr>
+    </w:p>
+    <w:p>
+      <w:pPr>
         <w:spacing w:after="0" w:line="240" w:lineRule="auto"/>
       </w:pPr>
       <w:r>
@@ -3636,6 +3720,16 @@
     </w:p>
     <w:p>
       <w:pPr>
+        <w:pStyle w:val="ListParagraph"/>
+        <w:numPr>
+          <w:ilvl w:val="0"/>
+          <w:numId w:val="43"/>
+        </w:numPr>
+        <w:spacing w:after="0" w:line="240" w:lineRule="auto"/>
+      </w:pPr>
+    </w:p>
+    <w:p>
+      <w:pPr>
         <w:spacing w:after="0" w:line="240" w:lineRule="auto"/>
       </w:pPr>
       <w:r>
@@ -3644,6 +3738,16 @@
     </w:p>
     <w:p>
       <w:pPr>
+        <w:pStyle w:val="ListParagraph"/>
+        <w:numPr>
+          <w:ilvl w:val="0"/>
+          <w:numId w:val="43"/>
+        </w:numPr>
+        <w:spacing w:after="0" w:line="240" w:lineRule="auto"/>
+      </w:pPr>
+    </w:p>
+    <w:p>
+      <w:pPr>
         <w:spacing w:after="0" w:line="240" w:lineRule="auto"/>
       </w:pPr>
       <w:r>
@@ -3652,6 +3756,16 @@
     </w:p>
     <w:p>
       <w:pPr>
+        <w:pStyle w:val="ListParagraph"/>
+        <w:numPr>
+          <w:ilvl w:val="0"/>
+          <w:numId w:val="43"/>
+        </w:numPr>
+        <w:spacing w:after="0" w:line="240" w:lineRule="auto"/>
+      </w:pPr>
+    </w:p>
+    <w:p>
+      <w:pPr>
         <w:spacing w:after="0" w:line="240" w:lineRule="auto"/>
       </w:pPr>
       <w:proofErr w:type="gramStart"/>
@@ -3665,6 +3779,16 @@
     </w:p>
     <w:p>
       <w:pPr>
+        <w:pStyle w:val="ListParagraph"/>
+        <w:numPr>
+          <w:ilvl w:val="0"/>
+          <w:numId w:val="43"/>
+        </w:numPr>
+        <w:spacing w:after="0" w:line="240" w:lineRule="auto"/>
+      </w:pPr>
+    </w:p>
+    <w:p>
+      <w:pPr>
         <w:spacing w:after="0" w:line="240" w:lineRule="auto"/>
       </w:pPr>
       <w:r>
@@ -3673,6 +3797,16 @@
     </w:p>
     <w:p>
       <w:pPr>
+        <w:pStyle w:val="ListParagraph"/>
+        <w:numPr>
+          <w:ilvl w:val="0"/>
+          <w:numId w:val="43"/>
+        </w:numPr>
+        <w:spacing w:after="0" w:line="240" w:lineRule="auto"/>
+      </w:pPr>
+    </w:p>
+    <w:p>
+      <w:pPr>
         <w:spacing w:after="0" w:line="240" w:lineRule="auto"/>
       </w:pPr>
       <w:r>
@@ -3681,6 +3815,16 @@
     </w:p>
     <w:p>
       <w:pPr>
+        <w:pStyle w:val="ListParagraph"/>
+        <w:numPr>
+          <w:ilvl w:val="0"/>
+          <w:numId w:val="43"/>
+        </w:numPr>
+        <w:spacing w:after="0" w:line="240" w:lineRule="auto"/>
+      </w:pPr>
+    </w:p>
+    <w:p>
+      <w:pPr>
         <w:spacing w:after="0" w:line="240" w:lineRule="auto"/>
       </w:pPr>
       <w:r>
@@ -3689,6 +3833,16 @@
     </w:p>
     <w:p>
       <w:pPr>
+        <w:pStyle w:val="ListParagraph"/>
+        <w:numPr>
+          <w:ilvl w:val="0"/>
+          <w:numId w:val="43"/>
+        </w:numPr>
+        <w:spacing w:after="0" w:line="240" w:lineRule="auto"/>
+      </w:pPr>
+    </w:p>
+    <w:p>
+      <w:pPr>
         <w:spacing w:after="0" w:line="240" w:lineRule="auto"/>
       </w:pPr>
       <w:r>
@@ -3697,6 +3851,16 @@
     </w:p>
     <w:p>
       <w:pPr>
+        <w:pStyle w:val="ListParagraph"/>
+        <w:numPr>
+          <w:ilvl w:val="0"/>
+          <w:numId w:val="43"/>
+        </w:numPr>
+        <w:spacing w:after="0" w:line="240" w:lineRule="auto"/>
+      </w:pPr>
+    </w:p>
+    <w:p>
+      <w:pPr>
         <w:spacing w:after="0" w:line="240" w:lineRule="auto"/>
       </w:pPr>
       <w:r>
@@ -3705,14 +3869,35 @@
     </w:p>
     <w:p>
       <w:pPr>
-        <w:spacing w:after="0" w:line="240" w:lineRule="auto"/>
-      </w:pPr>
-      <w:r>
+        <w:pStyle w:val="ListParagraph"/>
+        <w:numPr>
+          <w:ilvl w:val="0"/>
+          <w:numId w:val="43"/>
+        </w:numPr>
+        <w:spacing w:after="0" w:line="240" w:lineRule="auto"/>
+      </w:pPr>
+    </w:p>
+    <w:p>
+      <w:pPr>
+        <w:spacing w:after="0" w:line="240" w:lineRule="auto"/>
+      </w:pPr>
+      <w:r>
+        <w:lastRenderedPageBreak/>
         <w:t>63.  Consumer Culture</w:t>
       </w:r>
     </w:p>
     <w:p>
       <w:pPr>
+        <w:pStyle w:val="ListParagraph"/>
+        <w:numPr>
+          <w:ilvl w:val="0"/>
+          <w:numId w:val="43"/>
+        </w:numPr>
+        <w:spacing w:after="0" w:line="240" w:lineRule="auto"/>
+      </w:pPr>
+    </w:p>
+    <w:p>
+      <w:pPr>
         <w:spacing w:after="0" w:line="240" w:lineRule="auto"/>
       </w:pPr>
       <w:r>
@@ -3726,6 +3911,16 @@
     </w:p>
     <w:p>
       <w:pPr>
+        <w:pStyle w:val="ListParagraph"/>
+        <w:numPr>
+          <w:ilvl w:val="0"/>
+          <w:numId w:val="43"/>
+        </w:numPr>
+        <w:spacing w:after="0" w:line="240" w:lineRule="auto"/>
+      </w:pPr>
+    </w:p>
+    <w:p>
+      <w:pPr>
         <w:spacing w:after="0" w:line="240" w:lineRule="auto"/>
       </w:pPr>
       <w:r>
@@ -3734,6 +3929,16 @@
     </w:p>
     <w:p>
       <w:pPr>
+        <w:pStyle w:val="ListParagraph"/>
+        <w:numPr>
+          <w:ilvl w:val="0"/>
+          <w:numId w:val="43"/>
+        </w:numPr>
+        <w:spacing w:after="0" w:line="240" w:lineRule="auto"/>
+      </w:pPr>
+    </w:p>
+    <w:p>
+      <w:pPr>
         <w:spacing w:after="0" w:line="240" w:lineRule="auto"/>
       </w:pPr>
       <w:r>
@@ -3742,6 +3947,16 @@
     </w:p>
     <w:p>
       <w:pPr>
+        <w:pStyle w:val="ListParagraph"/>
+        <w:numPr>
+          <w:ilvl w:val="0"/>
+          <w:numId w:val="43"/>
+        </w:numPr>
+        <w:spacing w:after="0" w:line="240" w:lineRule="auto"/>
+      </w:pPr>
+    </w:p>
+    <w:p>
+      <w:pPr>
         <w:spacing w:after="0" w:line="240" w:lineRule="auto"/>
       </w:pPr>
       <w:r>
@@ -3750,6 +3965,16 @@
     </w:p>
     <w:p>
       <w:pPr>
+        <w:pStyle w:val="ListParagraph"/>
+        <w:numPr>
+          <w:ilvl w:val="0"/>
+          <w:numId w:val="43"/>
+        </w:numPr>
+        <w:spacing w:after="0" w:line="240" w:lineRule="auto"/>
+      </w:pPr>
+    </w:p>
+    <w:p>
+      <w:pPr>
         <w:spacing w:after="0" w:line="240" w:lineRule="auto"/>
       </w:pPr>
       <w:r>
@@ -3758,6 +3983,16 @@
     </w:p>
     <w:p>
       <w:pPr>
+        <w:pStyle w:val="ListParagraph"/>
+        <w:numPr>
+          <w:ilvl w:val="0"/>
+          <w:numId w:val="43"/>
+        </w:numPr>
+        <w:spacing w:after="0" w:line="240" w:lineRule="auto"/>
+      </w:pPr>
+    </w:p>
+    <w:p>
+      <w:pPr>
         <w:spacing w:after="0" w:line="240" w:lineRule="auto"/>
       </w:pPr>
       <w:r>
@@ -3766,6 +4001,16 @@
     </w:p>
     <w:p>
       <w:pPr>
+        <w:pStyle w:val="ListParagraph"/>
+        <w:numPr>
+          <w:ilvl w:val="0"/>
+          <w:numId w:val="43"/>
+        </w:numPr>
+        <w:spacing w:after="0" w:line="240" w:lineRule="auto"/>
+      </w:pPr>
+    </w:p>
+    <w:p>
+      <w:pPr>
         <w:spacing w:after="0" w:line="240" w:lineRule="auto"/>
       </w:pPr>
       <w:r>
@@ -3774,6 +4019,16 @@
     </w:p>
     <w:p>
       <w:pPr>
+        <w:pStyle w:val="ListParagraph"/>
+        <w:numPr>
+          <w:ilvl w:val="0"/>
+          <w:numId w:val="43"/>
+        </w:numPr>
+        <w:spacing w:after="0" w:line="240" w:lineRule="auto"/>
+      </w:pPr>
+    </w:p>
+    <w:p>
+      <w:pPr>
         <w:spacing w:after="0" w:line="240" w:lineRule="auto"/>
       </w:pPr>
       <w:r>
@@ -3782,6 +4037,16 @@
     </w:p>
     <w:p>
       <w:pPr>
+        <w:pStyle w:val="ListParagraph"/>
+        <w:numPr>
+          <w:ilvl w:val="0"/>
+          <w:numId w:val="43"/>
+        </w:numPr>
+        <w:spacing w:after="0" w:line="240" w:lineRule="auto"/>
+      </w:pPr>
+    </w:p>
+    <w:p>
+      <w:pPr>
         <w:spacing w:after="0" w:line="240" w:lineRule="auto"/>
       </w:pPr>
       <w:r>
@@ -3790,6 +4055,16 @@
     </w:p>
     <w:p>
       <w:pPr>
+        <w:pStyle w:val="ListParagraph"/>
+        <w:numPr>
+          <w:ilvl w:val="0"/>
+          <w:numId w:val="43"/>
+        </w:numPr>
+        <w:spacing w:after="0" w:line="240" w:lineRule="auto"/>
+      </w:pPr>
+    </w:p>
+    <w:p>
+      <w:pPr>
         <w:spacing w:after="0" w:line="240" w:lineRule="auto"/>
       </w:pPr>
       <w:r>
@@ -3798,11 +4073,31 @@
     </w:p>
     <w:p>
       <w:pPr>
+        <w:pStyle w:val="ListParagraph"/>
+        <w:numPr>
+          <w:ilvl w:val="0"/>
+          <w:numId w:val="43"/>
+        </w:numPr>
+        <w:spacing w:after="0" w:line="240" w:lineRule="auto"/>
+      </w:pPr>
+    </w:p>
+    <w:p>
+      <w:pPr>
         <w:spacing w:after="0" w:line="240" w:lineRule="auto"/>
       </w:pPr>
       <w:r>
         <w:t>74.  Works Progress Administration</w:t>
       </w:r>
+    </w:p>
+    <w:p>
+      <w:pPr>
+        <w:pStyle w:val="ListParagraph"/>
+        <w:numPr>
+          <w:ilvl w:val="0"/>
+          <w:numId w:val="43"/>
+        </w:numPr>
+        <w:spacing w:after="0" w:line="240" w:lineRule="auto"/>
+      </w:pPr>
     </w:p>
     <w:p>
       <w:pPr>
@@ -3820,6 +4115,19 @@
     </w:p>
     <w:p>
       <w:pPr>
+        <w:pStyle w:val="ListParagraph"/>
+        <w:numPr>
+          <w:ilvl w:val="0"/>
+          <w:numId w:val="43"/>
+        </w:numPr>
+        <w:spacing w:after="0" w:line="240" w:lineRule="auto"/>
+        <w:rPr>
+          <w:b/>
+        </w:rPr>
+      </w:pPr>
+    </w:p>
+    <w:p>
+      <w:pPr>
         <w:spacing w:after="0" w:line="240" w:lineRule="auto"/>
       </w:pPr>
       <w:r>
@@ -3828,6 +4136,16 @@
     </w:p>
     <w:p>
       <w:pPr>
+        <w:pStyle w:val="ListParagraph"/>
+        <w:numPr>
+          <w:ilvl w:val="0"/>
+          <w:numId w:val="43"/>
+        </w:numPr>
+        <w:spacing w:after="0" w:line="240" w:lineRule="auto"/>
+      </w:pPr>
+    </w:p>
+    <w:p>
+      <w:pPr>
         <w:spacing w:after="0" w:line="240" w:lineRule="auto"/>
       </w:pPr>
       <w:r>
@@ -3836,6 +4154,16 @@
     </w:p>
     <w:p>
       <w:pPr>
+        <w:pStyle w:val="ListParagraph"/>
+        <w:numPr>
+          <w:ilvl w:val="0"/>
+          <w:numId w:val="43"/>
+        </w:numPr>
+        <w:spacing w:after="0" w:line="240" w:lineRule="auto"/>
+      </w:pPr>
+    </w:p>
+    <w:p>
+      <w:pPr>
         <w:spacing w:after="0" w:line="240" w:lineRule="auto"/>
       </w:pPr>
       <w:r>
@@ -3844,15 +4172,34 @@
     </w:p>
     <w:p>
       <w:pPr>
-        <w:spacing w:after="0" w:line="240" w:lineRule="auto"/>
-      </w:pPr>
-      <w:r>
-        <w:lastRenderedPageBreak/>
+        <w:pStyle w:val="ListParagraph"/>
+        <w:numPr>
+          <w:ilvl w:val="0"/>
+          <w:numId w:val="43"/>
+        </w:numPr>
+        <w:spacing w:after="0" w:line="240" w:lineRule="auto"/>
+      </w:pPr>
+    </w:p>
+    <w:p>
+      <w:pPr>
+        <w:spacing w:after="0" w:line="240" w:lineRule="auto"/>
+      </w:pPr>
+      <w:r>
         <w:t>79.  Tennessee Valley Authority</w:t>
       </w:r>
     </w:p>
     <w:p>
       <w:pPr>
+        <w:pStyle w:val="ListParagraph"/>
+        <w:numPr>
+          <w:ilvl w:val="0"/>
+          <w:numId w:val="43"/>
+        </w:numPr>
+        <w:spacing w:after="0" w:line="240" w:lineRule="auto"/>
+      </w:pPr>
+    </w:p>
+    <w:p>
+      <w:pPr>
         <w:spacing w:after="0" w:line="240" w:lineRule="auto"/>
       </w:pPr>
       <w:r>
@@ -3861,6 +4208,16 @@
     </w:p>
     <w:p>
       <w:pPr>
+        <w:pStyle w:val="ListParagraph"/>
+        <w:numPr>
+          <w:ilvl w:val="0"/>
+          <w:numId w:val="43"/>
+        </w:numPr>
+        <w:spacing w:after="0" w:line="240" w:lineRule="auto"/>
+      </w:pPr>
+    </w:p>
+    <w:p>
+      <w:pPr>
         <w:spacing w:after="0" w:line="240" w:lineRule="auto"/>
       </w:pPr>
       <w:r>
@@ -3877,6 +4234,16 @@
     </w:p>
     <w:p>
       <w:pPr>
+        <w:pStyle w:val="ListParagraph"/>
+        <w:numPr>
+          <w:ilvl w:val="0"/>
+          <w:numId w:val="43"/>
+        </w:numPr>
+        <w:spacing w:after="0" w:line="240" w:lineRule="auto"/>
+      </w:pPr>
+    </w:p>
+    <w:p>
+      <w:pPr>
         <w:spacing w:after="0" w:line="240" w:lineRule="auto"/>
       </w:pPr>
       <w:r>
@@ -3893,6 +4260,16 @@
     </w:p>
     <w:p>
       <w:pPr>
+        <w:pStyle w:val="ListParagraph"/>
+        <w:numPr>
+          <w:ilvl w:val="0"/>
+          <w:numId w:val="43"/>
+        </w:numPr>
+        <w:spacing w:after="0" w:line="240" w:lineRule="auto"/>
+      </w:pPr>
+    </w:p>
+    <w:p>
+      <w:pPr>
         <w:spacing w:after="0" w:line="240" w:lineRule="auto"/>
       </w:pPr>
       <w:r>
@@ -3901,6 +4278,16 @@
     </w:p>
     <w:p>
       <w:pPr>
+        <w:pStyle w:val="ListParagraph"/>
+        <w:numPr>
+          <w:ilvl w:val="0"/>
+          <w:numId w:val="43"/>
+        </w:numPr>
+        <w:spacing w:after="0" w:line="240" w:lineRule="auto"/>
+      </w:pPr>
+    </w:p>
+    <w:p>
+      <w:pPr>
         <w:spacing w:after="0" w:line="240" w:lineRule="auto"/>
       </w:pPr>
       <w:r>
@@ -3909,6 +4296,16 @@
     </w:p>
     <w:p>
       <w:pPr>
+        <w:pStyle w:val="ListParagraph"/>
+        <w:numPr>
+          <w:ilvl w:val="0"/>
+          <w:numId w:val="43"/>
+        </w:numPr>
+        <w:spacing w:after="0" w:line="240" w:lineRule="auto"/>
+      </w:pPr>
+    </w:p>
+    <w:p>
+      <w:pPr>
         <w:spacing w:after="0" w:line="240" w:lineRule="auto"/>
       </w:pPr>
       <w:r>
@@ -3917,6 +4314,16 @@
     </w:p>
     <w:p>
       <w:pPr>
+        <w:pStyle w:val="ListParagraph"/>
+        <w:numPr>
+          <w:ilvl w:val="0"/>
+          <w:numId w:val="43"/>
+        </w:numPr>
+        <w:spacing w:after="0" w:line="240" w:lineRule="auto"/>
+      </w:pPr>
+    </w:p>
+    <w:p>
+      <w:pPr>
         <w:spacing w:after="0" w:line="240" w:lineRule="auto"/>
       </w:pPr>
       <w:r>
@@ -3925,6 +4332,16 @@
     </w:p>
     <w:p>
       <w:pPr>
+        <w:pStyle w:val="ListParagraph"/>
+        <w:numPr>
+          <w:ilvl w:val="0"/>
+          <w:numId w:val="43"/>
+        </w:numPr>
+        <w:spacing w:after="0" w:line="240" w:lineRule="auto"/>
+      </w:pPr>
+    </w:p>
+    <w:p>
+      <w:pPr>
         <w:spacing w:after="0" w:line="240" w:lineRule="auto"/>
       </w:pPr>
       <w:r>
@@ -3933,6 +4350,16 @@
     </w:p>
     <w:p>
       <w:pPr>
+        <w:pStyle w:val="ListParagraph"/>
+        <w:numPr>
+          <w:ilvl w:val="0"/>
+          <w:numId w:val="43"/>
+        </w:numPr>
+        <w:spacing w:after="0" w:line="240" w:lineRule="auto"/>
+      </w:pPr>
+    </w:p>
+    <w:p>
+      <w:pPr>
         <w:spacing w:after="0" w:line="240" w:lineRule="auto"/>
       </w:pPr>
       <w:r>
@@ -3941,6 +4368,16 @@
     </w:p>
     <w:p>
       <w:pPr>
+        <w:pStyle w:val="ListParagraph"/>
+        <w:numPr>
+          <w:ilvl w:val="0"/>
+          <w:numId w:val="43"/>
+        </w:numPr>
+        <w:spacing w:after="0" w:line="240" w:lineRule="auto"/>
+      </w:pPr>
+    </w:p>
+    <w:p>
+      <w:pPr>
         <w:spacing w:after="0" w:line="240" w:lineRule="auto"/>
       </w:pPr>
       <w:r>
@@ -3949,6 +4386,16 @@
     </w:p>
     <w:p>
       <w:pPr>
+        <w:pStyle w:val="ListParagraph"/>
+        <w:numPr>
+          <w:ilvl w:val="0"/>
+          <w:numId w:val="43"/>
+        </w:numPr>
+        <w:spacing w:after="0" w:line="240" w:lineRule="auto"/>
+      </w:pPr>
+    </w:p>
+    <w:p>
+      <w:pPr>
         <w:spacing w:after="0" w:line="240" w:lineRule="auto"/>
       </w:pPr>
       <w:r>
@@ -3957,6 +4404,16 @@
     </w:p>
     <w:p>
       <w:pPr>
+        <w:pStyle w:val="ListParagraph"/>
+        <w:numPr>
+          <w:ilvl w:val="0"/>
+          <w:numId w:val="43"/>
+        </w:numPr>
+        <w:spacing w:after="0" w:line="240" w:lineRule="auto"/>
+      </w:pPr>
+    </w:p>
+    <w:p>
+      <w:pPr>
         <w:spacing w:after="0" w:line="240" w:lineRule="auto"/>
       </w:pPr>
       <w:r>
@@ -3965,6 +4422,16 @@
     </w:p>
     <w:p>
       <w:pPr>
+        <w:pStyle w:val="ListParagraph"/>
+        <w:numPr>
+          <w:ilvl w:val="0"/>
+          <w:numId w:val="43"/>
+        </w:numPr>
+        <w:spacing w:after="0" w:line="240" w:lineRule="auto"/>
+      </w:pPr>
+    </w:p>
+    <w:p>
+      <w:pPr>
         <w:spacing w:after="0" w:line="240" w:lineRule="auto"/>
       </w:pPr>
       <w:r>
@@ -3973,6 +4440,16 @@
     </w:p>
     <w:p>
       <w:pPr>
+        <w:pStyle w:val="ListParagraph"/>
+        <w:numPr>
+          <w:ilvl w:val="0"/>
+          <w:numId w:val="43"/>
+        </w:numPr>
+        <w:spacing w:after="0" w:line="240" w:lineRule="auto"/>
+      </w:pPr>
+    </w:p>
+    <w:p>
+      <w:pPr>
         <w:spacing w:after="0" w:line="240" w:lineRule="auto"/>
       </w:pPr>
       <w:r>
@@ -3981,6 +4458,16 @@
     </w:p>
     <w:p>
       <w:pPr>
+        <w:pStyle w:val="ListParagraph"/>
+        <w:numPr>
+          <w:ilvl w:val="0"/>
+          <w:numId w:val="43"/>
+        </w:numPr>
+        <w:spacing w:after="0" w:line="240" w:lineRule="auto"/>
+      </w:pPr>
+    </w:p>
+    <w:p>
+      <w:pPr>
         <w:spacing w:after="0" w:line="240" w:lineRule="auto"/>
       </w:pPr>
       <w:r>
@@ -3989,11 +4476,31 @@
     </w:p>
     <w:p>
       <w:pPr>
+        <w:pStyle w:val="ListParagraph"/>
+        <w:numPr>
+          <w:ilvl w:val="0"/>
+          <w:numId w:val="43"/>
+        </w:numPr>
+        <w:spacing w:after="0" w:line="240" w:lineRule="auto"/>
+      </w:pPr>
+    </w:p>
+    <w:p>
+      <w:pPr>
         <w:spacing w:after="0" w:line="240" w:lineRule="auto"/>
       </w:pPr>
       <w:r>
         <w:t>95. War in the Pacific</w:t>
       </w:r>
+    </w:p>
+    <w:p>
+      <w:pPr>
+        <w:pStyle w:val="ListParagraph"/>
+        <w:numPr>
+          <w:ilvl w:val="0"/>
+          <w:numId w:val="43"/>
+        </w:numPr>
+        <w:spacing w:after="0" w:line="240" w:lineRule="auto"/>
+      </w:pPr>
     </w:p>
     <w:p>
       <w:pPr>
@@ -4011,6 +4518,21 @@
     </w:p>
     <w:p>
       <w:pPr>
+        <w:pStyle w:val="ListParagraph"/>
+        <w:numPr>
+          <w:ilvl w:val="0"/>
+          <w:numId w:val="43"/>
+        </w:numPr>
+        <w:spacing w:after="0" w:line="240" w:lineRule="auto"/>
+        <w:rPr>
+          <w:b/>
+        </w:rPr>
+      </w:pPr>
+      <w:bookmarkStart w:id="0" w:name="_GoBack"/>
+      <w:bookmarkEnd w:id="0"/>
+    </w:p>
+    <w:p>
+      <w:pPr>
         <w:spacing w:after="0" w:line="240" w:lineRule="auto"/>
       </w:pPr>
     </w:p>
@@ -4212,8 +4734,6 @@
       <w:pPr>
         <w:ind w:left="1080"/>
       </w:pPr>
-      <w:bookmarkStart w:id="0" w:name="_GoBack"/>
-      <w:bookmarkEnd w:id="0"/>
     </w:p>
     <w:p>
       <w:pPr>
@@ -4278,6 +4798,7 @@
         <w:spacing w:after="0" w:line="240" w:lineRule="auto"/>
       </w:pPr>
       <w:r>
+        <w:lastRenderedPageBreak/>
         <w:t>Woodrow Wilson</w:t>
       </w:r>
     </w:p>
@@ -4317,7 +4838,6 @@
         <w:spacing w:after="0" w:line="240" w:lineRule="auto"/>
       </w:pPr>
       <w:r>
-        <w:lastRenderedPageBreak/>
         <w:t>Alike</w:t>
       </w:r>
     </w:p>
@@ -4742,6 +5262,7 @@
         <w:ind w:left="360"/>
       </w:pPr>
       <w:r>
+        <w:lastRenderedPageBreak/>
         <w:t>Describe the role(s) that the United States played in World War ii – both abroad and on the Homefront.</w:t>
       </w:r>
     </w:p>
@@ -4768,7 +5289,6 @@
         <w:spacing w:after="0" w:line="240" w:lineRule="auto"/>
       </w:pPr>
       <w:r>
-        <w:lastRenderedPageBreak/>
         <w:t>Abroad</w:t>
       </w:r>
     </w:p>
@@ -5214,6 +5734,119 @@
     </w:lvl>
   </w:abstractNum>
   <w:abstractNum w:abstractNumId="4" w15:restartNumberingAfterBreak="0">
+    <w:nsid w:val="12200034"/>
+    <w:multiLevelType w:val="hybridMultilevel"/>
+    <w:tmpl w:val="FCB20316"/>
+    <w:lvl w:ilvl="0" w:tplc="04090001">
+      <w:start w:val="1"/>
+      <w:numFmt w:val="bullet"/>
+      <w:lvlText w:val=""/>
+      <w:lvlJc w:val="left"/>
+      <w:pPr>
+        <w:ind w:left="720" w:hanging="360"/>
+      </w:pPr>
+      <w:rPr>
+        <w:rFonts w:ascii="Symbol" w:hAnsi="Symbol" w:hint="default"/>
+      </w:rPr>
+    </w:lvl>
+    <w:lvl w:ilvl="1" w:tplc="04090003" w:tentative="1">
+      <w:start w:val="1"/>
+      <w:numFmt w:val="bullet"/>
+      <w:lvlText w:val="o"/>
+      <w:lvlJc w:val="left"/>
+      <w:pPr>
+        <w:ind w:left="1440" w:hanging="360"/>
+      </w:pPr>
+      <w:rPr>
+        <w:rFonts w:ascii="Courier New" w:hAnsi="Courier New" w:cs="Courier New" w:hint="default"/>
+      </w:rPr>
+    </w:lvl>
+    <w:lvl w:ilvl="2" w:tplc="04090005" w:tentative="1">
+      <w:start w:val="1"/>
+      <w:numFmt w:val="bullet"/>
+      <w:lvlText w:val=""/>
+      <w:lvlJc w:val="left"/>
+      <w:pPr>
+        <w:ind w:left="2160" w:hanging="360"/>
+      </w:pPr>
+      <w:rPr>
+        <w:rFonts w:ascii="Wingdings" w:hAnsi="Wingdings" w:hint="default"/>
+      </w:rPr>
+    </w:lvl>
+    <w:lvl w:ilvl="3" w:tplc="04090001" w:tentative="1">
+      <w:start w:val="1"/>
+      <w:numFmt w:val="bullet"/>
+      <w:lvlText w:val=""/>
+      <w:lvlJc w:val="left"/>
+      <w:pPr>
+        <w:ind w:left="2880" w:hanging="360"/>
+      </w:pPr>
+      <w:rPr>
+        <w:rFonts w:ascii="Symbol" w:hAnsi="Symbol" w:hint="default"/>
+      </w:rPr>
+    </w:lvl>
+    <w:lvl w:ilvl="4" w:tplc="04090003" w:tentative="1">
+      <w:start w:val="1"/>
+      <w:numFmt w:val="bullet"/>
+      <w:lvlText w:val="o"/>
+      <w:lvlJc w:val="left"/>
+      <w:pPr>
+        <w:ind w:left="3600" w:hanging="360"/>
+      </w:pPr>
+      <w:rPr>
+        <w:rFonts w:ascii="Courier New" w:hAnsi="Courier New" w:cs="Courier New" w:hint="default"/>
+      </w:rPr>
+    </w:lvl>
+    <w:lvl w:ilvl="5" w:tplc="04090005" w:tentative="1">
+      <w:start w:val="1"/>
+      <w:numFmt w:val="bullet"/>
+      <w:lvlText w:val=""/>
+      <w:lvlJc w:val="left"/>
+      <w:pPr>
+        <w:ind w:left="4320" w:hanging="360"/>
+      </w:pPr>
+      <w:rPr>
+        <w:rFonts w:ascii="Wingdings" w:hAnsi="Wingdings" w:hint="default"/>
+      </w:rPr>
+    </w:lvl>
+    <w:lvl w:ilvl="6" w:tplc="04090001" w:tentative="1">
+      <w:start w:val="1"/>
+      <w:numFmt w:val="bullet"/>
+      <w:lvlText w:val=""/>
+      <w:lvlJc w:val="left"/>
+      <w:pPr>
+        <w:ind w:left="5040" w:hanging="360"/>
+      </w:pPr>
+      <w:rPr>
+        <w:rFonts w:ascii="Symbol" w:hAnsi="Symbol" w:hint="default"/>
+      </w:rPr>
+    </w:lvl>
+    <w:lvl w:ilvl="7" w:tplc="04090003" w:tentative="1">
+      <w:start w:val="1"/>
+      <w:numFmt w:val="bullet"/>
+      <w:lvlText w:val="o"/>
+      <w:lvlJc w:val="left"/>
+      <w:pPr>
+        <w:ind w:left="5760" w:hanging="360"/>
+      </w:pPr>
+      <w:rPr>
+        <w:rFonts w:ascii="Courier New" w:hAnsi="Courier New" w:cs="Courier New" w:hint="default"/>
+      </w:rPr>
+    </w:lvl>
+    <w:lvl w:ilvl="8" w:tplc="04090005" w:tentative="1">
+      <w:start w:val="1"/>
+      <w:numFmt w:val="bullet"/>
+      <w:lvlText w:val=""/>
+      <w:lvlJc w:val="left"/>
+      <w:pPr>
+        <w:ind w:left="6480" w:hanging="360"/>
+      </w:pPr>
+      <w:rPr>
+        <w:rFonts w:ascii="Wingdings" w:hAnsi="Wingdings" w:hint="default"/>
+      </w:rPr>
+    </w:lvl>
+  </w:abstractNum>
+  <w:abstractNum w:abstractNumId="5" w15:restartNumberingAfterBreak="0">
     <w:nsid w:val="13BD7176"/>
     <w:multiLevelType w:val="hybridMultilevel"/>
     <w:tmpl w:val="F258A8BA"/>
@@ -5326,7 +5959,7 @@
       </w:rPr>
     </w:lvl>
   </w:abstractNum>
-  <w:abstractNum w:abstractNumId="5" w15:restartNumberingAfterBreak="0">
+  <w:abstractNum w:abstractNumId="6" w15:restartNumberingAfterBreak="0">
     <w:nsid w:val="1F867F34"/>
     <w:multiLevelType w:val="hybridMultilevel"/>
     <w:tmpl w:val="9A8A445E"/>
@@ -5439,7 +6072,7 @@
       </w:rPr>
     </w:lvl>
   </w:abstractNum>
-  <w:abstractNum w:abstractNumId="6" w15:restartNumberingAfterBreak="0">
+  <w:abstractNum w:abstractNumId="7" w15:restartNumberingAfterBreak="0">
     <w:nsid w:val="287E1D9E"/>
     <w:multiLevelType w:val="hybridMultilevel"/>
     <w:tmpl w:val="2A183150"/>
@@ -5552,7 +6185,7 @@
       </w:rPr>
     </w:lvl>
   </w:abstractNum>
-  <w:abstractNum w:abstractNumId="7" w15:restartNumberingAfterBreak="0">
+  <w:abstractNum w:abstractNumId="8" w15:restartNumberingAfterBreak="0">
     <w:nsid w:val="28FE4EDA"/>
     <w:multiLevelType w:val="hybridMultilevel"/>
     <w:tmpl w:val="151A05B2"/>
@@ -5665,7 +6298,7 @@
       </w:rPr>
     </w:lvl>
   </w:abstractNum>
-  <w:abstractNum w:abstractNumId="8" w15:restartNumberingAfterBreak="0">
+  <w:abstractNum w:abstractNumId="9" w15:restartNumberingAfterBreak="0">
     <w:nsid w:val="30C52E43"/>
     <w:multiLevelType w:val="hybridMultilevel"/>
     <w:tmpl w:val="FA38FD9C"/>
@@ -5778,7 +6411,7 @@
       </w:rPr>
     </w:lvl>
   </w:abstractNum>
-  <w:abstractNum w:abstractNumId="9" w15:restartNumberingAfterBreak="0">
+  <w:abstractNum w:abstractNumId="10" w15:restartNumberingAfterBreak="0">
     <w:nsid w:val="3C1F273D"/>
     <w:multiLevelType w:val="hybridMultilevel"/>
     <w:tmpl w:val="7BD62572"/>
@@ -5891,7 +6524,7 @@
       </w:rPr>
     </w:lvl>
   </w:abstractNum>
-  <w:abstractNum w:abstractNumId="10" w15:restartNumberingAfterBreak="0">
+  <w:abstractNum w:abstractNumId="11" w15:restartNumberingAfterBreak="0">
     <w:nsid w:val="3D843777"/>
     <w:multiLevelType w:val="hybridMultilevel"/>
     <w:tmpl w:val="3C003482"/>
@@ -6004,7 +6637,7 @@
       </w:rPr>
     </w:lvl>
   </w:abstractNum>
-  <w:abstractNum w:abstractNumId="11" w15:restartNumberingAfterBreak="0">
+  <w:abstractNum w:abstractNumId="12" w15:restartNumberingAfterBreak="0">
     <w:nsid w:val="3E003C7E"/>
     <w:multiLevelType w:val="hybridMultilevel"/>
     <w:tmpl w:val="BAF62738"/>
@@ -6117,7 +6750,7 @@
       </w:rPr>
     </w:lvl>
   </w:abstractNum>
-  <w:abstractNum w:abstractNumId="12" w15:restartNumberingAfterBreak="0">
+  <w:abstractNum w:abstractNumId="13" w15:restartNumberingAfterBreak="0">
     <w:nsid w:val="3E5F0363"/>
     <w:multiLevelType w:val="hybridMultilevel"/>
     <w:tmpl w:val="88BAC738"/>
@@ -6206,7 +6839,7 @@
       </w:pPr>
     </w:lvl>
   </w:abstractNum>
-  <w:abstractNum w:abstractNumId="13" w15:restartNumberingAfterBreak="0">
+  <w:abstractNum w:abstractNumId="14" w15:restartNumberingAfterBreak="0">
     <w:nsid w:val="3E8E1C8A"/>
     <w:multiLevelType w:val="hybridMultilevel"/>
     <w:tmpl w:val="1A6AD5F4"/>
@@ -6319,7 +6952,7 @@
       </w:rPr>
     </w:lvl>
   </w:abstractNum>
-  <w:abstractNum w:abstractNumId="14" w15:restartNumberingAfterBreak="0">
+  <w:abstractNum w:abstractNumId="15" w15:restartNumberingAfterBreak="0">
     <w:nsid w:val="45FD2BFF"/>
     <w:multiLevelType w:val="hybridMultilevel"/>
     <w:tmpl w:val="199AAC66"/>
@@ -6432,7 +7065,7 @@
       </w:rPr>
     </w:lvl>
   </w:abstractNum>
-  <w:abstractNum w:abstractNumId="15" w15:restartNumberingAfterBreak="0">
+  <w:abstractNum w:abstractNumId="16" w15:restartNumberingAfterBreak="0">
     <w:nsid w:val="477A5F81"/>
     <w:multiLevelType w:val="hybridMultilevel"/>
     <w:tmpl w:val="663ECA76"/>
@@ -6545,7 +7178,7 @@
       </w:rPr>
     </w:lvl>
   </w:abstractNum>
-  <w:abstractNum w:abstractNumId="16" w15:restartNumberingAfterBreak="0">
+  <w:abstractNum w:abstractNumId="17" w15:restartNumberingAfterBreak="0">
     <w:nsid w:val="481048F9"/>
     <w:multiLevelType w:val="hybridMultilevel"/>
     <w:tmpl w:val="44D29482"/>
@@ -6658,7 +7291,7 @@
       </w:rPr>
     </w:lvl>
   </w:abstractNum>
-  <w:abstractNum w:abstractNumId="17" w15:restartNumberingAfterBreak="0">
+  <w:abstractNum w:abstractNumId="18" w15:restartNumberingAfterBreak="0">
     <w:nsid w:val="4E3C0DB5"/>
     <w:multiLevelType w:val="hybridMultilevel"/>
     <w:tmpl w:val="F57ADA8A"/>
@@ -6771,7 +7404,7 @@
       </w:rPr>
     </w:lvl>
   </w:abstractNum>
-  <w:abstractNum w:abstractNumId="18" w15:restartNumberingAfterBreak="0">
+  <w:abstractNum w:abstractNumId="19" w15:restartNumberingAfterBreak="0">
     <w:nsid w:val="531D3B78"/>
     <w:multiLevelType w:val="hybridMultilevel"/>
     <w:tmpl w:val="568834C2"/>
@@ -6884,7 +7517,7 @@
       </w:rPr>
     </w:lvl>
   </w:abstractNum>
-  <w:abstractNum w:abstractNumId="19" w15:restartNumberingAfterBreak="0">
+  <w:abstractNum w:abstractNumId="20" w15:restartNumberingAfterBreak="0">
     <w:nsid w:val="535E10DF"/>
     <w:multiLevelType w:val="hybridMultilevel"/>
     <w:tmpl w:val="F4782BA4"/>
@@ -6997,7 +7630,7 @@
       </w:rPr>
     </w:lvl>
   </w:abstractNum>
-  <w:abstractNum w:abstractNumId="20" w15:restartNumberingAfterBreak="0">
+  <w:abstractNum w:abstractNumId="21" w15:restartNumberingAfterBreak="0">
     <w:nsid w:val="53BA525F"/>
     <w:multiLevelType w:val="hybridMultilevel"/>
     <w:tmpl w:val="A224BC6E"/>
@@ -7110,7 +7743,7 @@
       </w:rPr>
     </w:lvl>
   </w:abstractNum>
-  <w:abstractNum w:abstractNumId="21" w15:restartNumberingAfterBreak="0">
+  <w:abstractNum w:abstractNumId="22" w15:restartNumberingAfterBreak="0">
     <w:nsid w:val="54ED48F7"/>
     <w:multiLevelType w:val="hybridMultilevel"/>
     <w:tmpl w:val="14C4F0CC"/>
@@ -7199,7 +7832,7 @@
       </w:pPr>
     </w:lvl>
   </w:abstractNum>
-  <w:abstractNum w:abstractNumId="22" w15:restartNumberingAfterBreak="0">
+  <w:abstractNum w:abstractNumId="23" w15:restartNumberingAfterBreak="0">
     <w:nsid w:val="551416AF"/>
     <w:multiLevelType w:val="hybridMultilevel"/>
     <w:tmpl w:val="EEB6530A"/>
@@ -7312,7 +7945,7 @@
       </w:rPr>
     </w:lvl>
   </w:abstractNum>
-  <w:abstractNum w:abstractNumId="23" w15:restartNumberingAfterBreak="0">
+  <w:abstractNum w:abstractNumId="24" w15:restartNumberingAfterBreak="0">
     <w:nsid w:val="59C930BF"/>
     <w:multiLevelType w:val="hybridMultilevel"/>
     <w:tmpl w:val="A4AE1E5C"/>
@@ -7401,7 +8034,7 @@
       </w:pPr>
     </w:lvl>
   </w:abstractNum>
-  <w:abstractNum w:abstractNumId="24" w15:restartNumberingAfterBreak="0">
+  <w:abstractNum w:abstractNumId="25" w15:restartNumberingAfterBreak="0">
     <w:nsid w:val="5A1E07CB"/>
     <w:multiLevelType w:val="hybridMultilevel"/>
     <w:tmpl w:val="5A027924"/>
@@ -7514,7 +8147,7 @@
       </w:rPr>
     </w:lvl>
   </w:abstractNum>
-  <w:abstractNum w:abstractNumId="25" w15:restartNumberingAfterBreak="0">
+  <w:abstractNum w:abstractNumId="26" w15:restartNumberingAfterBreak="0">
     <w:nsid w:val="5AFF2FE0"/>
     <w:multiLevelType w:val="hybridMultilevel"/>
     <w:tmpl w:val="1A7A0738"/>
@@ -7603,7 +8236,7 @@
       </w:pPr>
     </w:lvl>
   </w:abstractNum>
-  <w:abstractNum w:abstractNumId="26" w15:restartNumberingAfterBreak="0">
+  <w:abstractNum w:abstractNumId="27" w15:restartNumberingAfterBreak="0">
     <w:nsid w:val="5C382849"/>
     <w:multiLevelType w:val="hybridMultilevel"/>
     <w:tmpl w:val="85CC7C70"/>
@@ -7716,7 +8349,7 @@
       </w:rPr>
     </w:lvl>
   </w:abstractNum>
-  <w:abstractNum w:abstractNumId="27" w15:restartNumberingAfterBreak="0">
+  <w:abstractNum w:abstractNumId="28" w15:restartNumberingAfterBreak="0">
     <w:nsid w:val="5D6356C8"/>
     <w:multiLevelType w:val="hybridMultilevel"/>
     <w:tmpl w:val="5052E940"/>
@@ -7805,7 +8438,7 @@
       </w:pPr>
     </w:lvl>
   </w:abstractNum>
-  <w:abstractNum w:abstractNumId="28" w15:restartNumberingAfterBreak="0">
+  <w:abstractNum w:abstractNumId="29" w15:restartNumberingAfterBreak="0">
     <w:nsid w:val="5F650157"/>
     <w:multiLevelType w:val="hybridMultilevel"/>
     <w:tmpl w:val="E00A65B8"/>
@@ -7918,7 +8551,7 @@
       </w:rPr>
     </w:lvl>
   </w:abstractNum>
-  <w:abstractNum w:abstractNumId="29" w15:restartNumberingAfterBreak="0">
+  <w:abstractNum w:abstractNumId="30" w15:restartNumberingAfterBreak="0">
     <w:nsid w:val="646A7FDC"/>
     <w:multiLevelType w:val="hybridMultilevel"/>
     <w:tmpl w:val="C3B8F716"/>
@@ -8007,7 +8640,7 @@
       </w:pPr>
     </w:lvl>
   </w:abstractNum>
-  <w:abstractNum w:abstractNumId="30" w15:restartNumberingAfterBreak="0">
+  <w:abstractNum w:abstractNumId="31" w15:restartNumberingAfterBreak="0">
     <w:nsid w:val="65D02B4A"/>
     <w:multiLevelType w:val="hybridMultilevel"/>
     <w:tmpl w:val="D206A686"/>
@@ -8120,7 +8753,7 @@
       </w:rPr>
     </w:lvl>
   </w:abstractNum>
-  <w:abstractNum w:abstractNumId="31" w15:restartNumberingAfterBreak="0">
+  <w:abstractNum w:abstractNumId="32" w15:restartNumberingAfterBreak="0">
     <w:nsid w:val="662150D3"/>
     <w:multiLevelType w:val="hybridMultilevel"/>
     <w:tmpl w:val="CA1C4910"/>
@@ -8233,7 +8866,7 @@
       </w:rPr>
     </w:lvl>
   </w:abstractNum>
-  <w:abstractNum w:abstractNumId="32" w15:restartNumberingAfterBreak="0">
+  <w:abstractNum w:abstractNumId="33" w15:restartNumberingAfterBreak="0">
     <w:nsid w:val="6BD40127"/>
     <w:multiLevelType w:val="hybridMultilevel"/>
     <w:tmpl w:val="D0CCAED6"/>
@@ -8322,7 +8955,7 @@
       </w:pPr>
     </w:lvl>
   </w:abstractNum>
-  <w:abstractNum w:abstractNumId="33" w15:restartNumberingAfterBreak="0">
+  <w:abstractNum w:abstractNumId="34" w15:restartNumberingAfterBreak="0">
     <w:nsid w:val="6CA30135"/>
     <w:multiLevelType w:val="hybridMultilevel"/>
     <w:tmpl w:val="FCA63546"/>
@@ -8435,7 +9068,7 @@
       </w:rPr>
     </w:lvl>
   </w:abstractNum>
-  <w:abstractNum w:abstractNumId="34" w15:restartNumberingAfterBreak="0">
+  <w:abstractNum w:abstractNumId="35" w15:restartNumberingAfterBreak="0">
     <w:nsid w:val="74675DF1"/>
     <w:multiLevelType w:val="hybridMultilevel"/>
     <w:tmpl w:val="74542436"/>
@@ -8548,7 +9181,120 @@
       </w:rPr>
     </w:lvl>
   </w:abstractNum>
-  <w:abstractNum w:abstractNumId="35" w15:restartNumberingAfterBreak="0">
+  <w:abstractNum w:abstractNumId="36" w15:restartNumberingAfterBreak="0">
+    <w:nsid w:val="788E1F7B"/>
+    <w:multiLevelType w:val="hybridMultilevel"/>
+    <w:tmpl w:val="0226CD34"/>
+    <w:lvl w:ilvl="0" w:tplc="04090001">
+      <w:start w:val="1"/>
+      <w:numFmt w:val="bullet"/>
+      <w:lvlText w:val=""/>
+      <w:lvlJc w:val="left"/>
+      <w:pPr>
+        <w:ind w:left="720" w:hanging="360"/>
+      </w:pPr>
+      <w:rPr>
+        <w:rFonts w:ascii="Symbol" w:hAnsi="Symbol" w:hint="default"/>
+      </w:rPr>
+    </w:lvl>
+    <w:lvl w:ilvl="1" w:tplc="04090003" w:tentative="1">
+      <w:start w:val="1"/>
+      <w:numFmt w:val="bullet"/>
+      <w:lvlText w:val="o"/>
+      <w:lvlJc w:val="left"/>
+      <w:pPr>
+        <w:ind w:left="1440" w:hanging="360"/>
+      </w:pPr>
+      <w:rPr>
+        <w:rFonts w:ascii="Courier New" w:hAnsi="Courier New" w:cs="Courier New" w:hint="default"/>
+      </w:rPr>
+    </w:lvl>
+    <w:lvl w:ilvl="2" w:tplc="04090005" w:tentative="1">
+      <w:start w:val="1"/>
+      <w:numFmt w:val="bullet"/>
+      <w:lvlText w:val=""/>
+      <w:lvlJc w:val="left"/>
+      <w:pPr>
+        <w:ind w:left="2160" w:hanging="360"/>
+      </w:pPr>
+      <w:rPr>
+        <w:rFonts w:ascii="Wingdings" w:hAnsi="Wingdings" w:hint="default"/>
+      </w:rPr>
+    </w:lvl>
+    <w:lvl w:ilvl="3" w:tplc="04090001" w:tentative="1">
+      <w:start w:val="1"/>
+      <w:numFmt w:val="bullet"/>
+      <w:lvlText w:val=""/>
+      <w:lvlJc w:val="left"/>
+      <w:pPr>
+        <w:ind w:left="2880" w:hanging="360"/>
+      </w:pPr>
+      <w:rPr>
+        <w:rFonts w:ascii="Symbol" w:hAnsi="Symbol" w:hint="default"/>
+      </w:rPr>
+    </w:lvl>
+    <w:lvl w:ilvl="4" w:tplc="04090003" w:tentative="1">
+      <w:start w:val="1"/>
+      <w:numFmt w:val="bullet"/>
+      <w:lvlText w:val="o"/>
+      <w:lvlJc w:val="left"/>
+      <w:pPr>
+        <w:ind w:left="3600" w:hanging="360"/>
+      </w:pPr>
+      <w:rPr>
+        <w:rFonts w:ascii="Courier New" w:hAnsi="Courier New" w:cs="Courier New" w:hint="default"/>
+      </w:rPr>
+    </w:lvl>
+    <w:lvl w:ilvl="5" w:tplc="04090005" w:tentative="1">
+      <w:start w:val="1"/>
+      <w:numFmt w:val="bullet"/>
+      <w:lvlText w:val=""/>
+      <w:lvlJc w:val="left"/>
+      <w:pPr>
+        <w:ind w:left="4320" w:hanging="360"/>
+      </w:pPr>
+      <w:rPr>
+        <w:rFonts w:ascii="Wingdings" w:hAnsi="Wingdings" w:hint="default"/>
+      </w:rPr>
+    </w:lvl>
+    <w:lvl w:ilvl="6" w:tplc="04090001" w:tentative="1">
+      <w:start w:val="1"/>
+      <w:numFmt w:val="bullet"/>
+      <w:lvlText w:val=""/>
+      <w:lvlJc w:val="left"/>
+      <w:pPr>
+        <w:ind w:left="5040" w:hanging="360"/>
+      </w:pPr>
+      <w:rPr>
+        <w:rFonts w:ascii="Symbol" w:hAnsi="Symbol" w:hint="default"/>
+      </w:rPr>
+    </w:lvl>
+    <w:lvl w:ilvl="7" w:tplc="04090003" w:tentative="1">
+      <w:start w:val="1"/>
+      <w:numFmt w:val="bullet"/>
+      <w:lvlText w:val="o"/>
+      <w:lvlJc w:val="left"/>
+      <w:pPr>
+        <w:ind w:left="5760" w:hanging="360"/>
+      </w:pPr>
+      <w:rPr>
+        <w:rFonts w:ascii="Courier New" w:hAnsi="Courier New" w:cs="Courier New" w:hint="default"/>
+      </w:rPr>
+    </w:lvl>
+    <w:lvl w:ilvl="8" w:tplc="04090005" w:tentative="1">
+      <w:start w:val="1"/>
+      <w:numFmt w:val="bullet"/>
+      <w:lvlText w:val=""/>
+      <w:lvlJc w:val="left"/>
+      <w:pPr>
+        <w:ind w:left="6480" w:hanging="360"/>
+      </w:pPr>
+      <w:rPr>
+        <w:rFonts w:ascii="Wingdings" w:hAnsi="Wingdings" w:hint="default"/>
+      </w:rPr>
+    </w:lvl>
+  </w:abstractNum>
+  <w:abstractNum w:abstractNumId="37" w15:restartNumberingAfterBreak="0">
     <w:nsid w:val="78A10F64"/>
     <w:multiLevelType w:val="hybridMultilevel"/>
     <w:tmpl w:val="2A5C7574"/>
@@ -8661,7 +9407,7 @@
       </w:rPr>
     </w:lvl>
   </w:abstractNum>
-  <w:abstractNum w:abstractNumId="36" w15:restartNumberingAfterBreak="0">
+  <w:abstractNum w:abstractNumId="38" w15:restartNumberingAfterBreak="0">
     <w:nsid w:val="799C1D8B"/>
     <w:multiLevelType w:val="hybridMultilevel"/>
     <w:tmpl w:val="2BFA8306"/>
@@ -8774,7 +9520,7 @@
       </w:rPr>
     </w:lvl>
   </w:abstractNum>
-  <w:abstractNum w:abstractNumId="37" w15:restartNumberingAfterBreak="0">
+  <w:abstractNum w:abstractNumId="39" w15:restartNumberingAfterBreak="0">
     <w:nsid w:val="79DE034E"/>
     <w:multiLevelType w:val="hybridMultilevel"/>
     <w:tmpl w:val="E88E48B8"/>
@@ -8887,7 +9633,7 @@
       </w:rPr>
     </w:lvl>
   </w:abstractNum>
-  <w:abstractNum w:abstractNumId="38" w15:restartNumberingAfterBreak="0">
+  <w:abstractNum w:abstractNumId="40" w15:restartNumberingAfterBreak="0">
     <w:nsid w:val="7BC76422"/>
     <w:multiLevelType w:val="hybridMultilevel"/>
     <w:tmpl w:val="89725E2C"/>
@@ -9000,7 +9746,7 @@
       </w:rPr>
     </w:lvl>
   </w:abstractNum>
-  <w:abstractNum w:abstractNumId="39" w15:restartNumberingAfterBreak="0">
+  <w:abstractNum w:abstractNumId="41" w15:restartNumberingAfterBreak="0">
     <w:nsid w:val="7E12589C"/>
     <w:multiLevelType w:val="hybridMultilevel"/>
     <w:tmpl w:val="5804251C"/>
@@ -9113,7 +9859,7 @@
       </w:rPr>
     </w:lvl>
   </w:abstractNum>
-  <w:abstractNum w:abstractNumId="40" w15:restartNumberingAfterBreak="0">
+  <w:abstractNum w:abstractNumId="42" w15:restartNumberingAfterBreak="0">
     <w:nsid w:val="7F372831"/>
     <w:multiLevelType w:val="hybridMultilevel"/>
     <w:tmpl w:val="945C02D4"/>
@@ -9203,16 +9949,16 @@
     </w:lvl>
   </w:abstractNum>
   <w:num w:numId="1">
-    <w:abstractNumId w:val="29"/>
+    <w:abstractNumId w:val="30"/>
   </w:num>
   <w:num w:numId="2">
-    <w:abstractNumId w:val="27"/>
+    <w:abstractNumId w:val="28"/>
   </w:num>
   <w:num w:numId="3">
-    <w:abstractNumId w:val="40"/>
+    <w:abstractNumId w:val="42"/>
   </w:num>
   <w:num w:numId="4">
-    <w:abstractNumId w:val="12"/>
+    <w:abstractNumId w:val="13"/>
   </w:num>
   <w:num w:numId="5">
     <w:abstractNumId w:val="0"/>
@@ -9221,109 +9967,115 @@
     <w:abstractNumId w:val="2"/>
   </w:num>
   <w:num w:numId="7">
+    <w:abstractNumId w:val="26"/>
+  </w:num>
+  <w:num w:numId="8">
+    <w:abstractNumId w:val="24"/>
+  </w:num>
+  <w:num w:numId="9">
+    <w:abstractNumId w:val="33"/>
+  </w:num>
+  <w:num w:numId="10">
+    <w:abstractNumId w:val="22"/>
+  </w:num>
+  <w:num w:numId="11">
+    <w:abstractNumId w:val="32"/>
+  </w:num>
+  <w:num w:numId="12">
+    <w:abstractNumId w:val="18"/>
+  </w:num>
+  <w:num w:numId="13">
+    <w:abstractNumId w:val="7"/>
+  </w:num>
+  <w:num w:numId="14">
+    <w:abstractNumId w:val="40"/>
+  </w:num>
+  <w:num w:numId="15">
+    <w:abstractNumId w:val="37"/>
+  </w:num>
+  <w:num w:numId="16">
+    <w:abstractNumId w:val="21"/>
+  </w:num>
+  <w:num w:numId="17">
+    <w:abstractNumId w:val="9"/>
+  </w:num>
+  <w:num w:numId="18">
+    <w:abstractNumId w:val="29"/>
+  </w:num>
+  <w:num w:numId="19">
+    <w:abstractNumId w:val="20"/>
+  </w:num>
+  <w:num w:numId="20">
+    <w:abstractNumId w:val="23"/>
+  </w:num>
+  <w:num w:numId="21">
+    <w:abstractNumId w:val="11"/>
+  </w:num>
+  <w:num w:numId="22">
+    <w:abstractNumId w:val="27"/>
+  </w:num>
+  <w:num w:numId="23">
     <w:abstractNumId w:val="25"/>
   </w:num>
-  <w:num w:numId="8">
-    <w:abstractNumId w:val="23"/>
-  </w:num>
-  <w:num w:numId="9">
-    <w:abstractNumId w:val="32"/>
-  </w:num>
-  <w:num w:numId="10">
-    <w:abstractNumId w:val="21"/>
-  </w:num>
-  <w:num w:numId="11">
-    <w:abstractNumId w:val="31"/>
-  </w:num>
-  <w:num w:numId="12">
-    <w:abstractNumId w:val="17"/>
-  </w:num>
-  <w:num w:numId="13">
-    <w:abstractNumId w:val="6"/>
-  </w:num>
-  <w:num w:numId="14">
+  <w:num w:numId="24">
     <w:abstractNumId w:val="38"/>
   </w:num>
-  <w:num w:numId="15">
-    <w:abstractNumId w:val="35"/>
-  </w:num>
-  <w:num w:numId="16">
-    <w:abstractNumId w:val="20"/>
-  </w:num>
-  <w:num w:numId="17">
-    <w:abstractNumId w:val="8"/>
-  </w:num>
-  <w:num w:numId="18">
-    <w:abstractNumId w:val="28"/>
-  </w:num>
-  <w:num w:numId="19">
-    <w:abstractNumId w:val="19"/>
-  </w:num>
-  <w:num w:numId="20">
-    <w:abstractNumId w:val="22"/>
-  </w:num>
-  <w:num w:numId="21">
-    <w:abstractNumId w:val="10"/>
-  </w:num>
-  <w:num w:numId="22">
-    <w:abstractNumId w:val="26"/>
-  </w:num>
-  <w:num w:numId="23">
-    <w:abstractNumId w:val="24"/>
-  </w:num>
-  <w:num w:numId="24">
-    <w:abstractNumId w:val="36"/>
-  </w:num>
   <w:num w:numId="25">
-    <w:abstractNumId w:val="39"/>
+    <w:abstractNumId w:val="41"/>
   </w:num>
   <w:num w:numId="26">
-    <w:abstractNumId w:val="4"/>
+    <w:abstractNumId w:val="5"/>
   </w:num>
   <w:num w:numId="27">
-    <w:abstractNumId w:val="34"/>
+    <w:abstractNumId w:val="35"/>
   </w:num>
   <w:num w:numId="28">
     <w:abstractNumId w:val="1"/>
   </w:num>
   <w:num w:numId="29">
-    <w:abstractNumId w:val="37"/>
+    <w:abstractNumId w:val="39"/>
   </w:num>
   <w:num w:numId="30">
-    <w:abstractNumId w:val="33"/>
+    <w:abstractNumId w:val="34"/>
   </w:num>
   <w:num w:numId="31">
+    <w:abstractNumId w:val="16"/>
+  </w:num>
+  <w:num w:numId="32">
+    <w:abstractNumId w:val="19"/>
+  </w:num>
+  <w:num w:numId="33">
     <w:abstractNumId w:val="15"/>
   </w:num>
-  <w:num w:numId="32">
-    <w:abstractNumId w:val="18"/>
+  <w:num w:numId="34">
+    <w:abstractNumId w:val="6"/>
   </w:num>
-  <w:num w:numId="33">
+  <w:num w:numId="35">
     <w:abstractNumId w:val="14"/>
   </w:num>
-  <w:num w:numId="34">
-    <w:abstractNumId w:val="5"/>
-  </w:num>
-  <w:num w:numId="35">
-    <w:abstractNumId w:val="13"/>
-  </w:num>
   <w:num w:numId="36">
-    <w:abstractNumId w:val="30"/>
+    <w:abstractNumId w:val="31"/>
   </w:num>
   <w:num w:numId="37">
-    <w:abstractNumId w:val="11"/>
+    <w:abstractNumId w:val="12"/>
   </w:num>
   <w:num w:numId="38">
-    <w:abstractNumId w:val="9"/>
+    <w:abstractNumId w:val="10"/>
   </w:num>
   <w:num w:numId="39">
-    <w:abstractNumId w:val="7"/>
+    <w:abstractNumId w:val="8"/>
   </w:num>
   <w:num w:numId="40">
-    <w:abstractNumId w:val="16"/>
+    <w:abstractNumId w:val="17"/>
   </w:num>
   <w:num w:numId="41">
     <w:abstractNumId w:val="3"/>
+  </w:num>
+  <w:num w:numId="42">
+    <w:abstractNumId w:val="4"/>
+  </w:num>
+  <w:num w:numId="43">
+    <w:abstractNumId w:val="36"/>
   </w:num>
 </w:numbering>
 </file>
@@ -10042,4 +10794,16 @@
     </a:ext>
   </a:extLst>
 </a:theme>
+</file>
+
+<file path=customXml/item1.xml><?xml version="1.0" encoding="utf-8"?>
+<b:Sources xmlns:b="http://schemas.openxmlformats.org/officeDocument/2006/bibliography" xmlns="http://schemas.openxmlformats.org/officeDocument/2006/bibliography" SelectedStyle="\APASixthEditionOfficeOnline.xsl" StyleName="APA" Version="6"/>
+</file>
+
+<file path=customXml/itemProps1.xml><?xml version="1.0" encoding="utf-8"?>
+<ds:datastoreItem xmlns:ds="http://schemas.openxmlformats.org/officeDocument/2006/customXml" ds:itemID="{39D98864-FE50-4BF8-9F78-463DCAAAA927}">
+  <ds:schemaRefs>
+    <ds:schemaRef ds:uri="http://schemas.openxmlformats.org/officeDocument/2006/bibliography"/>
+  </ds:schemaRefs>
+</ds:datastoreItem>
 </file>
</xml_diff>

<commit_message>
HIST1302.Worksheet 2 queston 50
</commit_message>
<xml_diff>
--- a/2.1-HIST-1302.005/Worksheets/HIST1302.Worksheet 2.2018.docx
+++ b/2.1-HIST-1302.005/Worksheets/HIST1302.Worksheet 2.2018.docx
@@ -3553,6 +3553,19 @@
         <w:spacing w:after="0" w:line="240" w:lineRule="auto"/>
       </w:pPr>
       <w:r>
+        <w:t>WWI</w:t>
+      </w:r>
+    </w:p>
+    <w:p>
+      <w:pPr>
+        <w:pStyle w:val="ListParagraph"/>
+        <w:numPr>
+          <w:ilvl w:val="0"/>
+          <w:numId w:val="42"/>
+        </w:numPr>
+        <w:spacing w:after="0" w:line="240" w:lineRule="auto"/>
+      </w:pPr>
+      <w:r>
         <w:t>Allied</w:t>
       </w:r>
     </w:p>
@@ -3560,22 +3573,65 @@
       <w:pPr>
         <w:pStyle w:val="ListParagraph"/>
         <w:numPr>
-          <w:ilvl w:val="0"/>
+          <w:ilvl w:val="1"/>
           <w:numId w:val="42"/>
         </w:numPr>
         <w:spacing w:after="0" w:line="240" w:lineRule="auto"/>
       </w:pPr>
       <w:r>
+        <w:t>Great Britain, France, Soviet Union</w:t>
+      </w:r>
+      <w:r>
+        <w:t xml:space="preserve"> (Serbia and Russia)</w:t>
+      </w:r>
+      <w:r>
+        <w:t>, US and China</w:t>
+      </w:r>
+    </w:p>
+    <w:p>
+      <w:pPr>
+        <w:pStyle w:val="ListParagraph"/>
+        <w:numPr>
+          <w:ilvl w:val="0"/>
+          <w:numId w:val="42"/>
+        </w:numPr>
+        <w:spacing w:after="0" w:line="240" w:lineRule="auto"/>
+      </w:pPr>
+      <w:r>
         <w:t>Central</w:t>
       </w:r>
     </w:p>
     <w:p>
       <w:pPr>
+        <w:pStyle w:val="ListParagraph"/>
+        <w:numPr>
+          <w:ilvl w:val="1"/>
+          <w:numId w:val="42"/>
+        </w:numPr>
+        <w:spacing w:after="0" w:line="240" w:lineRule="auto"/>
+      </w:pPr>
+      <w:r>
+        <w:t xml:space="preserve">Austria-Hungary, Germany, Bulgaria and Ottoman </w:t>
+      </w:r>
+      <w:r>
+        <w:t>Empire</w:t>
+      </w:r>
+    </w:p>
+    <w:p>
+      <w:pPr>
+        <w:spacing w:after="0" w:line="240" w:lineRule="auto"/>
+      </w:pPr>
+    </w:p>
+    <w:p>
+      <w:pPr>
         <w:spacing w:after="0" w:line="240" w:lineRule="auto"/>
       </w:pPr>
       <w:r>
         <w:t>47.  John J. Pershing</w:t>
       </w:r>
+      <w:r>
+        <w:t xml:space="preserve"> “Back Jack”</w:t>
+      </w:r>
     </w:p>
     <w:p>
       <w:pPr>
@@ -3586,6 +3642,173 @@
         </w:numPr>
         <w:spacing w:after="0" w:line="240" w:lineRule="auto"/>
       </w:pPr>
+      <w:r>
+        <w:t>US Army General</w:t>
+      </w:r>
+    </w:p>
+    <w:p>
+      <w:pPr>
+        <w:pStyle w:val="ListParagraph"/>
+        <w:numPr>
+          <w:ilvl w:val="0"/>
+          <w:numId w:val="43"/>
+        </w:numPr>
+        <w:spacing w:after="0" w:line="240" w:lineRule="auto"/>
+      </w:pPr>
+      <w:r>
+        <w:t>West Point</w:t>
+      </w:r>
+    </w:p>
+    <w:p>
+      <w:pPr>
+        <w:pStyle w:val="ListParagraph"/>
+        <w:numPr>
+          <w:ilvl w:val="0"/>
+          <w:numId w:val="43"/>
+        </w:numPr>
+        <w:spacing w:after="0" w:line="240" w:lineRule="auto"/>
+      </w:pPr>
+      <w:r>
+        <w:t>US West</w:t>
+      </w:r>
+    </w:p>
+    <w:p>
+      <w:pPr>
+        <w:pStyle w:val="ListParagraph"/>
+        <w:numPr>
+          <w:ilvl w:val="1"/>
+          <w:numId w:val="43"/>
+        </w:numPr>
+        <w:spacing w:after="0" w:line="240" w:lineRule="auto"/>
+      </w:pPr>
+      <w:r>
+        <w:t>Geronimo / Chiricahua Apache</w:t>
+      </w:r>
+    </w:p>
+    <w:p>
+      <w:pPr>
+        <w:pStyle w:val="ListParagraph"/>
+        <w:numPr>
+          <w:ilvl w:val="0"/>
+          <w:numId w:val="43"/>
+        </w:numPr>
+        <w:spacing w:after="0" w:line="240" w:lineRule="auto"/>
+      </w:pPr>
+      <w:r>
+        <w:t>Spanish-American War</w:t>
+      </w:r>
+    </w:p>
+    <w:p>
+      <w:pPr>
+        <w:pStyle w:val="ListParagraph"/>
+        <w:numPr>
+          <w:ilvl w:val="1"/>
+          <w:numId w:val="43"/>
+        </w:numPr>
+        <w:spacing w:after="0" w:line="240" w:lineRule="auto"/>
+      </w:pPr>
+      <w:r>
+        <w:t>Cuba</w:t>
+      </w:r>
+    </w:p>
+    <w:p>
+      <w:pPr>
+        <w:pStyle w:val="ListParagraph"/>
+        <w:numPr>
+          <w:ilvl w:val="1"/>
+          <w:numId w:val="43"/>
+        </w:numPr>
+        <w:spacing w:after="0" w:line="240" w:lineRule="auto"/>
+      </w:pPr>
+      <w:r>
+        <w:t>Santiago Campaign</w:t>
+      </w:r>
+    </w:p>
+    <w:p>
+      <w:pPr>
+        <w:pStyle w:val="ListParagraph"/>
+        <w:numPr>
+          <w:ilvl w:val="1"/>
+          <w:numId w:val="43"/>
+        </w:numPr>
+        <w:spacing w:after="0" w:line="240" w:lineRule="auto"/>
+      </w:pPr>
+      <w:r>
+        <w:t xml:space="preserve">Sent against </w:t>
+      </w:r>
+      <w:proofErr w:type="spellStart"/>
+      <w:r>
+        <w:t>Pancho</w:t>
+      </w:r>
+      <w:proofErr w:type="spellEnd"/>
+      <w:r>
+        <w:t xml:space="preserve"> Villa</w:t>
+      </w:r>
+    </w:p>
+    <w:p>
+      <w:pPr>
+        <w:pStyle w:val="ListParagraph"/>
+        <w:numPr>
+          <w:ilvl w:val="0"/>
+          <w:numId w:val="43"/>
+        </w:numPr>
+        <w:spacing w:after="0" w:line="240" w:lineRule="auto"/>
+      </w:pPr>
+      <w:r>
+        <w:t>Philippines</w:t>
+      </w:r>
+    </w:p>
+    <w:p>
+      <w:pPr>
+        <w:pStyle w:val="ListParagraph"/>
+        <w:numPr>
+          <w:ilvl w:val="1"/>
+          <w:numId w:val="43"/>
+        </w:numPr>
+        <w:spacing w:after="0" w:line="240" w:lineRule="auto"/>
+      </w:pPr>
+      <w:r>
+        <w:t>Mindanao</w:t>
+      </w:r>
+    </w:p>
+    <w:p>
+      <w:pPr>
+        <w:pStyle w:val="ListParagraph"/>
+        <w:numPr>
+          <w:ilvl w:val="0"/>
+          <w:numId w:val="43"/>
+        </w:numPr>
+        <w:spacing w:after="0" w:line="240" w:lineRule="auto"/>
+      </w:pPr>
+      <w:r>
+        <w:t>American Expeditionary Force WWI</w:t>
+      </w:r>
+    </w:p>
+    <w:p>
+      <w:pPr>
+        <w:pStyle w:val="ListParagraph"/>
+        <w:numPr>
+          <w:ilvl w:val="1"/>
+          <w:numId w:val="43"/>
+        </w:numPr>
+        <w:spacing w:after="0" w:line="240" w:lineRule="auto"/>
+      </w:pPr>
+      <w:r>
+        <w:t>General Organization Report</w:t>
+      </w:r>
+    </w:p>
+    <w:p>
+      <w:pPr>
+        <w:pStyle w:val="ListParagraph"/>
+        <w:numPr>
+          <w:ilvl w:val="1"/>
+          <w:numId w:val="43"/>
+        </w:numPr>
+        <w:spacing w:after="0" w:line="240" w:lineRule="auto"/>
+      </w:pPr>
+      <w:r>
+        <w:t>Asked for 1 million more troops</w:t>
+      </w:r>
     </w:p>
     <w:p>
       <w:pPr>
@@ -3604,6 +3827,262 @@
         </w:numPr>
         <w:spacing w:after="0" w:line="240" w:lineRule="auto"/>
       </w:pPr>
+      <w:r>
+        <w:t>WIB</w:t>
+      </w:r>
+    </w:p>
+    <w:p>
+      <w:pPr>
+        <w:pStyle w:val="ListParagraph"/>
+        <w:numPr>
+          <w:ilvl w:val="1"/>
+          <w:numId w:val="43"/>
+        </w:numPr>
+        <w:spacing w:after="0" w:line="240" w:lineRule="auto"/>
+      </w:pPr>
+      <w:r>
+        <w:t>Coordinate purchase of war supplied between War Department and Navy Department</w:t>
+      </w:r>
+    </w:p>
+    <w:p>
+      <w:pPr>
+        <w:pStyle w:val="ListParagraph"/>
+        <w:numPr>
+          <w:ilvl w:val="1"/>
+          <w:numId w:val="43"/>
+        </w:numPr>
+        <w:spacing w:after="0" w:line="240" w:lineRule="auto"/>
+      </w:pPr>
+      <w:r>
+        <w:t>Encourage mass production of munitions</w:t>
+      </w:r>
+    </w:p>
+    <w:p>
+      <w:pPr>
+        <w:pStyle w:val="ListParagraph"/>
+        <w:numPr>
+          <w:ilvl w:val="1"/>
+          <w:numId w:val="43"/>
+        </w:numPr>
+        <w:spacing w:after="0" w:line="240" w:lineRule="auto"/>
+      </w:pPr>
+      <w:r>
+        <w:t>Labor management disputes</w:t>
+      </w:r>
+    </w:p>
+    <w:p>
+      <w:pPr>
+        <w:pStyle w:val="ListParagraph"/>
+        <w:numPr>
+          <w:ilvl w:val="1"/>
+          <w:numId w:val="43"/>
+        </w:numPr>
+        <w:spacing w:after="0" w:line="240" w:lineRule="auto"/>
+      </w:pPr>
+      <w:r>
+        <w:t>Psychological testing for job placement</w:t>
+      </w:r>
+    </w:p>
+    <w:p>
+      <w:pPr>
+        <w:pStyle w:val="ListParagraph"/>
+        <w:numPr>
+          <w:ilvl w:val="2"/>
+          <w:numId w:val="43"/>
+        </w:numPr>
+        <w:spacing w:after="0" w:line="240" w:lineRule="auto"/>
+      </w:pPr>
+      <w:r>
+        <w:t>Frank A Scott, chairman</w:t>
+      </w:r>
+    </w:p>
+    <w:p>
+      <w:pPr>
+        <w:pStyle w:val="ListParagraph"/>
+        <w:numPr>
+          <w:ilvl w:val="2"/>
+          <w:numId w:val="43"/>
+        </w:numPr>
+        <w:spacing w:after="0" w:line="240" w:lineRule="auto"/>
+      </w:pPr>
+      <w:r>
+        <w:t>Bernard M Baruch</w:t>
+      </w:r>
+    </w:p>
+    <w:p>
+      <w:pPr>
+        <w:pStyle w:val="ListParagraph"/>
+        <w:numPr>
+          <w:ilvl w:val="2"/>
+          <w:numId w:val="43"/>
+        </w:numPr>
+        <w:spacing w:after="0" w:line="240" w:lineRule="auto"/>
+      </w:pPr>
+      <w:r>
+        <w:t>Robert S Brookings</w:t>
+      </w:r>
+    </w:p>
+    <w:p>
+      <w:pPr>
+        <w:pStyle w:val="ListParagraph"/>
+        <w:numPr>
+          <w:ilvl w:val="2"/>
+          <w:numId w:val="43"/>
+        </w:numPr>
+        <w:spacing w:after="0" w:line="240" w:lineRule="auto"/>
+      </w:pPr>
+      <w:r>
+        <w:t>Robert S Lovett, president of Union Pacific Railroad</w:t>
+      </w:r>
+    </w:p>
+    <w:p>
+      <w:pPr>
+        <w:pStyle w:val="ListParagraph"/>
+        <w:numPr>
+          <w:ilvl w:val="0"/>
+          <w:numId w:val="43"/>
+        </w:numPr>
+        <w:spacing w:after="0" w:line="240" w:lineRule="auto"/>
+      </w:pPr>
+      <w:r>
+        <w:t>Food administration</w:t>
+      </w:r>
+    </w:p>
+    <w:p>
+      <w:pPr>
+        <w:pStyle w:val="ListParagraph"/>
+        <w:numPr>
+          <w:ilvl w:val="1"/>
+          <w:numId w:val="43"/>
+        </w:numPr>
+        <w:spacing w:after="0" w:line="240" w:lineRule="auto"/>
+      </w:pPr>
+      <w:r>
+        <w:t>US was short of nearly everything, as many commodities were being sold to allies</w:t>
+      </w:r>
+    </w:p>
+    <w:p>
+      <w:pPr>
+        <w:pStyle w:val="ListParagraph"/>
+        <w:numPr>
+          <w:ilvl w:val="1"/>
+          <w:numId w:val="43"/>
+        </w:numPr>
+        <w:spacing w:after="0" w:line="240" w:lineRule="auto"/>
+      </w:pPr>
+      <w:r>
+        <w:t xml:space="preserve">All citizens asked to donate, weapons, horses, </w:t>
+      </w:r>
+      <w:proofErr w:type="spellStart"/>
+      <w:r>
+        <w:t>ect</w:t>
+      </w:r>
+      <w:proofErr w:type="spellEnd"/>
+      <w:r>
+        <w:t>.</w:t>
+      </w:r>
+    </w:p>
+    <w:p>
+      <w:pPr>
+        <w:pStyle w:val="ListParagraph"/>
+        <w:numPr>
+          <w:ilvl w:val="2"/>
+          <w:numId w:val="43"/>
+        </w:numPr>
+        <w:spacing w:after="0" w:line="240" w:lineRule="auto"/>
+      </w:pPr>
+      <w:r>
+        <w:t>Meatless Mondays</w:t>
+      </w:r>
+    </w:p>
+    <w:p>
+      <w:pPr>
+        <w:pStyle w:val="ListParagraph"/>
+        <w:numPr>
+          <w:ilvl w:val="2"/>
+          <w:numId w:val="43"/>
+        </w:numPr>
+        <w:spacing w:after="0" w:line="240" w:lineRule="auto"/>
+      </w:pPr>
+      <w:proofErr w:type="spellStart"/>
+      <w:r>
+        <w:t>Wheatless</w:t>
+      </w:r>
+      <w:proofErr w:type="spellEnd"/>
+      <w:r>
+        <w:t xml:space="preserve"> Wednesdays</w:t>
+      </w:r>
+    </w:p>
+    <w:p>
+      <w:pPr>
+        <w:pStyle w:val="ListParagraph"/>
+        <w:numPr>
+          <w:ilvl w:val="1"/>
+          <w:numId w:val="43"/>
+        </w:numPr>
+        <w:spacing w:after="0" w:line="240" w:lineRule="auto"/>
+      </w:pPr>
+      <w:r>
+        <w:lastRenderedPageBreak/>
+        <w:t xml:space="preserve">Responsible for administration of US army overseas and </w:t>
+      </w:r>
+      <w:proofErr w:type="gramStart"/>
+      <w:r>
+        <w:t>allies</w:t>
+      </w:r>
+      <w:proofErr w:type="gramEnd"/>
+      <w:r>
+        <w:t xml:space="preserve"> food reserves during WWI</w:t>
+      </w:r>
+    </w:p>
+    <w:p>
+      <w:pPr>
+        <w:pStyle w:val="ListParagraph"/>
+        <w:numPr>
+          <w:ilvl w:val="1"/>
+          <w:numId w:val="43"/>
+        </w:numPr>
+        <w:spacing w:after="0" w:line="240" w:lineRule="auto"/>
+      </w:pPr>
+      <w:r>
+        <w:t>Stabilization of wheat prices</w:t>
+      </w:r>
+    </w:p>
+    <w:p>
+      <w:pPr>
+        <w:pStyle w:val="ListParagraph"/>
+        <w:numPr>
+          <w:ilvl w:val="1"/>
+          <w:numId w:val="43"/>
+        </w:numPr>
+        <w:spacing w:after="0" w:line="240" w:lineRule="auto"/>
+      </w:pPr>
+      <w:r>
+        <w:t>Executive Order 2679-A</w:t>
+      </w:r>
+    </w:p>
+    <w:p>
+      <w:pPr>
+        <w:pStyle w:val="ListParagraph"/>
+        <w:numPr>
+          <w:ilvl w:val="2"/>
+          <w:numId w:val="43"/>
+        </w:numPr>
+        <w:spacing w:after="0" w:line="240" w:lineRule="auto"/>
+      </w:pPr>
+      <w:r>
+        <w:t>Food and Fuel Control Act</w:t>
+      </w:r>
+    </w:p>
+    <w:p>
+      <w:pPr>
+        <w:pStyle w:val="ListParagraph"/>
+        <w:numPr>
+          <w:ilvl w:val="1"/>
+          <w:numId w:val="43"/>
+        </w:numPr>
+        <w:spacing w:after="0" w:line="240" w:lineRule="auto"/>
+      </w:pPr>
     </w:p>
     <w:p>
       <w:pPr>
@@ -3628,6 +4107,163 @@
         </w:numPr>
         <w:spacing w:after="0" w:line="240" w:lineRule="auto"/>
       </w:pPr>
+      <w:r>
+        <w:t>CPI</w:t>
+      </w:r>
+    </w:p>
+    <w:p>
+      <w:pPr>
+        <w:pStyle w:val="ListParagraph"/>
+        <w:numPr>
+          <w:ilvl w:val="1"/>
+          <w:numId w:val="43"/>
+        </w:numPr>
+        <w:spacing w:after="0" w:line="240" w:lineRule="auto"/>
+      </w:pPr>
+      <w:r>
+        <w:t>Woodrow Wilson</w:t>
+      </w:r>
+    </w:p>
+    <w:p>
+      <w:pPr>
+        <w:pStyle w:val="ListParagraph"/>
+        <w:numPr>
+          <w:ilvl w:val="1"/>
+          <w:numId w:val="43"/>
+        </w:numPr>
+        <w:spacing w:after="0" w:line="240" w:lineRule="auto"/>
+      </w:pPr>
+      <w:r>
+        <w:t>Executive Order 2954</w:t>
+      </w:r>
+    </w:p>
+    <w:p>
+      <w:pPr>
+        <w:pStyle w:val="ListParagraph"/>
+        <w:numPr>
+          <w:ilvl w:val="2"/>
+          <w:numId w:val="43"/>
+        </w:numPr>
+        <w:spacing w:after="0" w:line="240" w:lineRule="auto"/>
+      </w:pPr>
+      <w:r>
+        <w:t>George Creel, chairman</w:t>
+      </w:r>
+    </w:p>
+    <w:p>
+      <w:pPr>
+        <w:pStyle w:val="ListParagraph"/>
+        <w:numPr>
+          <w:ilvl w:val="2"/>
+          <w:numId w:val="43"/>
+        </w:numPr>
+        <w:spacing w:after="0" w:line="240" w:lineRule="auto"/>
+      </w:pPr>
+      <w:r>
+        <w:t>Robert Lansing</w:t>
+      </w:r>
+    </w:p>
+    <w:p>
+      <w:pPr>
+        <w:pStyle w:val="ListParagraph"/>
+        <w:numPr>
+          <w:ilvl w:val="2"/>
+          <w:numId w:val="43"/>
+        </w:numPr>
+        <w:spacing w:after="0" w:line="240" w:lineRule="auto"/>
+      </w:pPr>
+      <w:r>
+        <w:t>Newton D Back</w:t>
+      </w:r>
+    </w:p>
+    <w:p>
+      <w:pPr>
+        <w:pStyle w:val="ListParagraph"/>
+        <w:numPr>
+          <w:ilvl w:val="2"/>
+          <w:numId w:val="43"/>
+        </w:numPr>
+        <w:spacing w:after="0" w:line="240" w:lineRule="auto"/>
+      </w:pPr>
+      <w:r>
+        <w:t>Josephus Daniels</w:t>
+      </w:r>
+    </w:p>
+    <w:p>
+      <w:pPr>
+        <w:pStyle w:val="ListParagraph"/>
+        <w:numPr>
+          <w:ilvl w:val="1"/>
+          <w:numId w:val="43"/>
+        </w:numPr>
+        <w:spacing w:after="0" w:line="240" w:lineRule="auto"/>
+      </w:pPr>
+      <w:r>
+        <w:t>Independent agency from US government</w:t>
+      </w:r>
+    </w:p>
+    <w:p>
+      <w:pPr>
+        <w:pStyle w:val="ListParagraph"/>
+        <w:numPr>
+          <w:ilvl w:val="1"/>
+          <w:numId w:val="43"/>
+        </w:numPr>
+        <w:spacing w:after="0" w:line="240" w:lineRule="auto"/>
+      </w:pPr>
+      <w:r>
+        <w:t>Created to influence public opinion to support US participation in WWI</w:t>
+      </w:r>
+    </w:p>
+    <w:p>
+      <w:pPr>
+        <w:pStyle w:val="ListParagraph"/>
+        <w:numPr>
+          <w:ilvl w:val="1"/>
+          <w:numId w:val="43"/>
+        </w:numPr>
+        <w:spacing w:after="0" w:line="240" w:lineRule="auto"/>
+      </w:pPr>
+      <w:r>
+        <w:t xml:space="preserve">Used </w:t>
+      </w:r>
+      <w:r>
+        <w:t>propaganda</w:t>
+      </w:r>
+    </w:p>
+    <w:p>
+      <w:pPr>
+        <w:pStyle w:val="ListParagraph"/>
+        <w:numPr>
+          <w:ilvl w:val="2"/>
+          <w:numId w:val="43"/>
+        </w:numPr>
+        <w:spacing w:after="0" w:line="240" w:lineRule="auto"/>
+      </w:pPr>
+      <w:r>
+        <w:t xml:space="preserve">pamphlets, newspaper releases, magazine advertisements, films, school campaigns, and the speeches of the </w:t>
+      </w:r>
+      <w:r>
+        <w:rPr>
+          <w:b/>
+        </w:rPr>
+        <w:t>Four Minute Men</w:t>
+      </w:r>
+    </w:p>
+    <w:p>
+      <w:pPr>
+        <w:pStyle w:val="ListParagraph"/>
+        <w:numPr>
+          <w:ilvl w:val="2"/>
+          <w:numId w:val="43"/>
+        </w:numPr>
+        <w:spacing w:after="0" w:line="240" w:lineRule="auto"/>
+      </w:pPr>
+      <w:r>
+        <w:t>spoke at churches, lodges, fraternal organizations, labor unions, and even logging camps</w:t>
+      </w:r>
+      <w:bookmarkStart w:id="0" w:name="_GoBack"/>
+      <w:bookmarkEnd w:id="0"/>
     </w:p>
     <w:p>
       <w:pPr>
@@ -3882,7 +4518,6 @@
         <w:spacing w:after="0" w:line="240" w:lineRule="auto"/>
       </w:pPr>
       <w:r>
-        <w:lastRenderedPageBreak/>
         <w:t>63.  Consumer Culture</w:t>
       </w:r>
     </w:p>
@@ -4345,6 +4980,7 @@
         <w:spacing w:after="0" w:line="240" w:lineRule="auto"/>
       </w:pPr>
       <w:r>
+        <w:lastRenderedPageBreak/>
         <w:t xml:space="preserve">87. Wartime Civil Rights </w:t>
       </w:r>
     </w:p>
@@ -4528,8 +5164,6 @@
           <w:b/>
         </w:rPr>
       </w:pPr>
-      <w:bookmarkStart w:id="0" w:name="_GoBack"/>
-      <w:bookmarkEnd w:id="0"/>
     </w:p>
     <w:p>
       <w:pPr>
@@ -4798,7 +5432,6 @@
         <w:spacing w:after="0" w:line="240" w:lineRule="auto"/>
       </w:pPr>
       <w:r>
-        <w:lastRenderedPageBreak/>
         <w:t>Woodrow Wilson</w:t>
       </w:r>
     </w:p>
@@ -4812,6 +5445,7 @@
         <w:spacing w:after="0" w:line="240" w:lineRule="auto"/>
       </w:pPr>
       <w:r>
+        <w:lastRenderedPageBreak/>
         <w:t>Progressive platforms</w:t>
       </w:r>
     </w:p>
@@ -5749,7 +6383,7 @@
         <w:rFonts w:ascii="Symbol" w:hAnsi="Symbol" w:hint="default"/>
       </w:rPr>
     </w:lvl>
-    <w:lvl w:ilvl="1" w:tplc="04090003" w:tentative="1">
+    <w:lvl w:ilvl="1" w:tplc="04090003">
       <w:start w:val="1"/>
       <w:numFmt w:val="bullet"/>
       <w:lvlText w:val="o"/>
@@ -9197,7 +9831,7 @@
         <w:rFonts w:ascii="Symbol" w:hAnsi="Symbol" w:hint="default"/>
       </w:rPr>
     </w:lvl>
-    <w:lvl w:ilvl="1" w:tplc="04090003" w:tentative="1">
+    <w:lvl w:ilvl="1" w:tplc="04090003">
       <w:start w:val="1"/>
       <w:numFmt w:val="bullet"/>
       <w:lvlText w:val="o"/>
@@ -9209,7 +9843,7 @@
         <w:rFonts w:ascii="Courier New" w:hAnsi="Courier New" w:cs="Courier New" w:hint="default"/>
       </w:rPr>
     </w:lvl>
-    <w:lvl w:ilvl="2" w:tplc="04090005" w:tentative="1">
+    <w:lvl w:ilvl="2" w:tplc="04090005">
       <w:start w:val="1"/>
       <w:numFmt w:val="bullet"/>
       <w:lvlText w:val=""/>
@@ -10801,7 +11435,7 @@
 </file>
 
 <file path=customXml/itemProps1.xml><?xml version="1.0" encoding="utf-8"?>
-<ds:datastoreItem xmlns:ds="http://schemas.openxmlformats.org/officeDocument/2006/customXml" ds:itemID="{39D98864-FE50-4BF8-9F78-463DCAAAA927}">
+<ds:datastoreItem xmlns:ds="http://schemas.openxmlformats.org/officeDocument/2006/customXml" ds:itemID="{51D15969-4718-487F-999B-437E4AB1470C}">
   <ds:schemaRefs>
     <ds:schemaRef ds:uri="http://schemas.openxmlformats.org/officeDocument/2006/bibliography"/>
   </ds:schemaRefs>

</xml_diff>

<commit_message>
HIST1302.Worksheet 2 E6 and E7
</commit_message>
<xml_diff>
--- a/2.1-HIST-1302.005/Worksheets/HIST1302.Worksheet 2.2018.docx
+++ b/2.1-HIST-1302.005/Worksheets/HIST1302.Worksheet 2.2018.docx
@@ -4262,8 +4262,6 @@
       <w:r>
         <w:t>spoke at churches, lodges, fraternal organizations, labor unions, and even logging camps</w:t>
       </w:r>
-      <w:bookmarkStart w:id="0" w:name="_GoBack"/>
-      <w:bookmarkEnd w:id="0"/>
     </w:p>
     <w:p>
       <w:pPr>
@@ -4291,6 +4289,73 @@
           <w:b/>
         </w:rPr>
       </w:pPr>
+      <w:r>
+        <w:t>Extended Espionage Act of 1917</w:t>
+      </w:r>
+    </w:p>
+    <w:p>
+      <w:pPr>
+        <w:pStyle w:val="ListParagraph"/>
+        <w:numPr>
+          <w:ilvl w:val="0"/>
+          <w:numId w:val="43"/>
+        </w:numPr>
+        <w:spacing w:after="0" w:line="240" w:lineRule="auto"/>
+        <w:rPr>
+          <w:b/>
+        </w:rPr>
+      </w:pPr>
+      <w:r>
+        <w:t>Covers broad range of offenses</w:t>
+      </w:r>
+    </w:p>
+    <w:p>
+      <w:pPr>
+        <w:pStyle w:val="ListParagraph"/>
+        <w:numPr>
+          <w:ilvl w:val="1"/>
+          <w:numId w:val="43"/>
+        </w:numPr>
+        <w:spacing w:after="0" w:line="240" w:lineRule="auto"/>
+        <w:rPr>
+          <w:b/>
+        </w:rPr>
+      </w:pPr>
+      <w:r>
+        <w:t>Speech</w:t>
+      </w:r>
+    </w:p>
+    <w:p>
+      <w:pPr>
+        <w:pStyle w:val="ListParagraph"/>
+        <w:numPr>
+          <w:ilvl w:val="2"/>
+          <w:numId w:val="43"/>
+        </w:numPr>
+        <w:spacing w:after="0" w:line="240" w:lineRule="auto"/>
+        <w:rPr>
+          <w:b/>
+        </w:rPr>
+      </w:pPr>
+      <w:r>
+        <w:t>Expression that cast gov or war effort in negative light</w:t>
+      </w:r>
+    </w:p>
+    <w:p>
+      <w:pPr>
+        <w:pStyle w:val="ListParagraph"/>
+        <w:numPr>
+          <w:ilvl w:val="2"/>
+          <w:numId w:val="43"/>
+        </w:numPr>
+        <w:spacing w:after="0" w:line="240" w:lineRule="auto"/>
+        <w:rPr>
+          <w:b/>
+        </w:rPr>
+      </w:pPr>
+      <w:r>
+        <w:t>Or interfered with sale of government bonds</w:t>
+      </w:r>
     </w:p>
     <w:p>
       <w:pPr>
@@ -4944,6 +5009,7 @@
         <w:spacing w:after="0" w:line="240" w:lineRule="auto"/>
       </w:pPr>
       <w:r>
+        <w:lastRenderedPageBreak/>
         <w:t xml:space="preserve">85.  Lend-Lease Act </w:t>
       </w:r>
     </w:p>
@@ -4980,7 +5046,6 @@
         <w:spacing w:after="0" w:line="240" w:lineRule="auto"/>
       </w:pPr>
       <w:r>
-        <w:lastRenderedPageBreak/>
         <w:t xml:space="preserve">87. Wartime Civil Rights </w:t>
       </w:r>
     </w:p>
@@ -5393,6 +5458,7 @@
         <w:spacing w:after="0" w:line="240" w:lineRule="auto"/>
       </w:pPr>
       <w:r>
+        <w:lastRenderedPageBreak/>
         <w:t>TDR</w:t>
       </w:r>
     </w:p>
@@ -5445,7 +5511,6 @@
         <w:spacing w:after="0" w:line="240" w:lineRule="auto"/>
       </w:pPr>
       <w:r>
-        <w:lastRenderedPageBreak/>
         <w:t>Progressive platforms</w:t>
       </w:r>
     </w:p>
@@ -5604,6 +5669,80 @@
     <w:p>
       <w:pPr>
         <w:pStyle w:val="ListParagraph"/>
+        <w:numPr>
+          <w:ilvl w:val="2"/>
+          <w:numId w:val="39"/>
+        </w:numPr>
+      </w:pPr>
+      <w:r>
+        <w:t>Allies</w:t>
+      </w:r>
+    </w:p>
+    <w:p>
+      <w:pPr>
+        <w:pStyle w:val="ListParagraph"/>
+        <w:numPr>
+          <w:ilvl w:val="3"/>
+          <w:numId w:val="39"/>
+        </w:numPr>
+      </w:pPr>
+      <w:r>
+        <w:t>Calvin Coolidge</w:t>
+      </w:r>
+    </w:p>
+    <w:p>
+      <w:pPr>
+        <w:pStyle w:val="ListParagraph"/>
+        <w:numPr>
+          <w:ilvl w:val="2"/>
+          <w:numId w:val="39"/>
+        </w:numPr>
+      </w:pPr>
+      <w:r>
+        <w:t>Against</w:t>
+      </w:r>
+    </w:p>
+    <w:p>
+      <w:pPr>
+        <w:pStyle w:val="ListParagraph"/>
+        <w:numPr>
+          <w:ilvl w:val="3"/>
+          <w:numId w:val="39"/>
+        </w:numPr>
+      </w:pPr>
+      <w:r>
+        <w:t>William Howard Taft</w:t>
+      </w:r>
+    </w:p>
+    <w:p>
+      <w:pPr>
+        <w:pStyle w:val="ListParagraph"/>
+        <w:numPr>
+          <w:ilvl w:val="4"/>
+          <w:numId w:val="39"/>
+        </w:numPr>
+      </w:pPr>
+      <w:r>
+        <w:t>Roosevelts handpicked sucessor</w:t>
+      </w:r>
+      <w:bookmarkStart w:id="0" w:name="_GoBack"/>
+      <w:bookmarkEnd w:id="0"/>
+    </w:p>
+    <w:p>
+      <w:pPr>
+        <w:pStyle w:val="ListParagraph"/>
+        <w:numPr>
+          <w:ilvl w:val="4"/>
+          <w:numId w:val="39"/>
+        </w:numPr>
+      </w:pPr>
+      <w:r>
+        <w:t>Tried to break up U.S. steel</w:t>
+      </w:r>
+    </w:p>
+    <w:p>
+      <w:pPr>
+        <w:pStyle w:val="ListParagraph"/>
         <w:spacing w:after="0" w:line="240" w:lineRule="auto"/>
         <w:ind w:left="360"/>
       </w:pPr>
@@ -5639,13 +5778,156 @@
       <w:pPr>
         <w:pStyle w:val="ListParagraph"/>
         <w:numPr>
-          <w:ilvl w:val="0"/>
+          <w:ilvl w:val="1"/>
           <w:numId w:val="37"/>
         </w:numPr>
         <w:spacing w:after="0" w:line="240" w:lineRule="auto"/>
       </w:pPr>
       <w:r>
+        <w:t xml:space="preserve">Harlem </w:t>
+      </w:r>
+      <w:r>
+        <w:t>renaissance</w:t>
+      </w:r>
+    </w:p>
+    <w:p>
+      <w:pPr>
+        <w:pStyle w:val="ListParagraph"/>
+        <w:numPr>
+          <w:ilvl w:val="2"/>
+          <w:numId w:val="37"/>
+        </w:numPr>
+        <w:spacing w:after="0" w:line="240" w:lineRule="auto"/>
+      </w:pPr>
+      <w:r>
+        <w:t>Intellectual Modernism - Response to horrors &amp; social upheavals of WWI</w:t>
+      </w:r>
+    </w:p>
+    <w:p>
+      <w:pPr>
+        <w:pStyle w:val="ListParagraph"/>
+        <w:numPr>
+          <w:ilvl w:val="2"/>
+          <w:numId w:val="37"/>
+        </w:numPr>
+        <w:spacing w:after="0" w:line="240" w:lineRule="auto"/>
+      </w:pPr>
+      <w:r>
+        <w:t>Langston Hughes, I’ve Known Rivers</w:t>
+      </w:r>
+    </w:p>
+    <w:p>
+      <w:pPr>
+        <w:pStyle w:val="ListParagraph"/>
+        <w:numPr>
+          <w:ilvl w:val="2"/>
+          <w:numId w:val="37"/>
+        </w:numPr>
+        <w:spacing w:after="0" w:line="240" w:lineRule="auto"/>
+      </w:pPr>
+    </w:p>
+    <w:p>
+      <w:pPr>
+        <w:pStyle w:val="ListParagraph"/>
+        <w:numPr>
+          <w:ilvl w:val="0"/>
+          <w:numId w:val="37"/>
+        </w:numPr>
+        <w:spacing w:after="0" w:line="240" w:lineRule="auto"/>
+      </w:pPr>
+      <w:r>
         <w:t>Backward</w:t>
+      </w:r>
+    </w:p>
+    <w:p>
+      <w:pPr>
+        <w:pStyle w:val="ListParagraph"/>
+        <w:numPr>
+          <w:ilvl w:val="1"/>
+          <w:numId w:val="37"/>
+        </w:numPr>
+        <w:spacing w:after="0" w:line="240" w:lineRule="auto"/>
+      </w:pPr>
+      <w:r>
+        <w:t>Prohibition</w:t>
+      </w:r>
+    </w:p>
+    <w:p>
+      <w:pPr>
+        <w:pStyle w:val="ListParagraph"/>
+        <w:numPr>
+          <w:ilvl w:val="2"/>
+          <w:numId w:val="37"/>
+        </w:numPr>
+        <w:spacing w:after="0" w:line="240" w:lineRule="auto"/>
+      </w:pPr>
+      <w:r>
+        <w:t>Allowed riser of gangster empires</w:t>
+      </w:r>
+    </w:p>
+    <w:p>
+      <w:pPr>
+        <w:pStyle w:val="ListParagraph"/>
+        <w:numPr>
+          <w:ilvl w:val="2"/>
+          <w:numId w:val="37"/>
+        </w:numPr>
+        <w:spacing w:after="0" w:line="240" w:lineRule="auto"/>
+      </w:pPr>
+      <w:r>
+        <w:t>Al Capone</w:t>
+      </w:r>
+    </w:p>
+    <w:p>
+      <w:pPr>
+        <w:pStyle w:val="ListParagraph"/>
+        <w:numPr>
+          <w:ilvl w:val="1"/>
+          <w:numId w:val="37"/>
+        </w:numPr>
+        <w:spacing w:after="0" w:line="240" w:lineRule="auto"/>
+      </w:pPr>
+      <w:r>
+        <w:t>Racism</w:t>
+      </w:r>
+    </w:p>
+    <w:p>
+      <w:pPr>
+        <w:pStyle w:val="ListParagraph"/>
+        <w:numPr>
+          <w:ilvl w:val="2"/>
+          <w:numId w:val="37"/>
+        </w:numPr>
+        <w:spacing w:after="0" w:line="240" w:lineRule="auto"/>
+      </w:pPr>
+      <w:r>
+        <w:t>KKK</w:t>
+      </w:r>
+    </w:p>
+    <w:p>
+      <w:pPr>
+        <w:pStyle w:val="ListParagraph"/>
+        <w:numPr>
+          <w:ilvl w:val="3"/>
+          <w:numId w:val="37"/>
+        </w:numPr>
+        <w:spacing w:after="0" w:line="240" w:lineRule="auto"/>
+      </w:pPr>
+      <w:r>
+        <w:t>Reformed after The Birth of a Nation</w:t>
+      </w:r>
+    </w:p>
+    <w:p>
+      <w:pPr>
+        <w:pStyle w:val="ListParagraph"/>
+        <w:numPr>
+          <w:ilvl w:val="3"/>
+          <w:numId w:val="37"/>
+        </w:numPr>
+        <w:spacing w:after="0" w:line="240" w:lineRule="auto"/>
+      </w:pPr>
+      <w:r>
+        <w:t>Became national hate organization</w:t>
       </w:r>
     </w:p>
     <w:p>
@@ -5896,7 +6178,6 @@
         <w:ind w:left="360"/>
       </w:pPr>
       <w:r>
-        <w:lastRenderedPageBreak/>
         <w:t>Describe the role(s) that the United States played in World War ii – both abroad and on the Homefront.</w:t>
       </w:r>
     </w:p>
@@ -6847,7 +7128,7 @@
         <w:rFonts w:ascii="Courier New" w:hAnsi="Courier New" w:cs="Courier New" w:hint="default"/>
       </w:rPr>
     </w:lvl>
-    <w:lvl w:ilvl="2" w:tplc="04090005" w:tentative="1">
+    <w:lvl w:ilvl="2" w:tplc="04090005">
       <w:start w:val="1"/>
       <w:numFmt w:val="bullet"/>
       <w:lvlText w:val=""/>
@@ -6859,7 +7140,7 @@
         <w:rFonts w:ascii="Wingdings" w:hAnsi="Wingdings" w:hint="default"/>
       </w:rPr>
     </w:lvl>
-    <w:lvl w:ilvl="3" w:tplc="04090001" w:tentative="1">
+    <w:lvl w:ilvl="3" w:tplc="04090001">
       <w:start w:val="1"/>
       <w:numFmt w:val="bullet"/>
       <w:lvlText w:val=""/>
@@ -6871,7 +7152,7 @@
         <w:rFonts w:ascii="Symbol" w:hAnsi="Symbol" w:hint="default"/>
       </w:rPr>
     </w:lvl>
-    <w:lvl w:ilvl="4" w:tplc="04090003" w:tentative="1">
+    <w:lvl w:ilvl="4" w:tplc="04090003">
       <w:start w:val="1"/>
       <w:numFmt w:val="bullet"/>
       <w:lvlText w:val="o"/>
@@ -7287,7 +7568,7 @@
         <w:rFonts w:ascii="Symbol" w:hAnsi="Symbol" w:hint="default"/>
       </w:rPr>
     </w:lvl>
-    <w:lvl w:ilvl="1" w:tplc="04090003" w:tentative="1">
+    <w:lvl w:ilvl="1" w:tplc="04090003">
       <w:start w:val="1"/>
       <w:numFmt w:val="bullet"/>
       <w:lvlText w:val="o"/>
@@ -7299,7 +7580,7 @@
         <w:rFonts w:ascii="Courier New" w:hAnsi="Courier New" w:cs="Courier New" w:hint="default"/>
       </w:rPr>
     </w:lvl>
-    <w:lvl w:ilvl="2" w:tplc="04090005" w:tentative="1">
+    <w:lvl w:ilvl="2" w:tplc="04090005">
       <w:start w:val="1"/>
       <w:numFmt w:val="bullet"/>
       <w:lvlText w:val=""/>
@@ -7311,7 +7592,7 @@
         <w:rFonts w:ascii="Wingdings" w:hAnsi="Wingdings" w:hint="default"/>
       </w:rPr>
     </w:lvl>
-    <w:lvl w:ilvl="3" w:tplc="04090001" w:tentative="1">
+    <w:lvl w:ilvl="3" w:tplc="04090001">
       <w:start w:val="1"/>
       <w:numFmt w:val="bullet"/>
       <w:lvlText w:val=""/>
@@ -11435,7 +11716,7 @@
 </file>
 
 <file path=customXml/itemProps1.xml><?xml version="1.0" encoding="utf-8"?>
-<ds:datastoreItem xmlns:ds="http://schemas.openxmlformats.org/officeDocument/2006/customXml" ds:itemID="{51D15969-4718-487F-999B-437E4AB1470C}">
+<ds:datastoreItem xmlns:ds="http://schemas.openxmlformats.org/officeDocument/2006/customXml" ds:itemID="{98A15AD5-3BA1-47DA-8E03-A7C09C776E9F}">
   <ds:schemaRefs>
     <ds:schemaRef ds:uri="http://schemas.openxmlformats.org/officeDocument/2006/bibliography"/>
   </ds:schemaRefs>

</xml_diff>